<commit_message>
solid little productivity session today :)
</commit_message>
<xml_diff>
--- a/Dissertation Proposal/Restructure process/Dissertation Concepts Table_VS.docx
+++ b/Dissertation Proposal/Restructure process/Dissertation Concepts Table_VS.docx
@@ -2131,7 +2131,7 @@
             <w:sz w:val="28"/>
             <w:szCs w:val="28"/>
           </w:rPr>
-          <w:t>If one says, ‘I value gender equality, but others need not value gender</w:t>
+          <w:t>If one says, ‘I value gender equality, but others need not value gender equality,’ then gender equality is a matter of personal taste. If one says, ‘We in our culture value gender equality, but people in other</w:t>
         </w:r>
         <w:r>
           <w:rPr>
@@ -2145,91 +2145,7 @@
             <w:sz w:val="28"/>
             <w:szCs w:val="28"/>
           </w:rPr>
-          <w:t>equality,’ then gender equality is a matter of personal taste. If one</w:t>
-        </w:r>
-        <w:r>
-          <w:rPr>
-            <w:sz w:val="28"/>
-            <w:szCs w:val="28"/>
-          </w:rPr>
-          <w:t xml:space="preserve"> </w:t>
-        </w:r>
-        <w:r>
-          <w:rPr>
-            <w:sz w:val="28"/>
-            <w:szCs w:val="28"/>
-          </w:rPr>
-          <w:t>says, ‘We in our culture value gender equality, but people in other</w:t>
-        </w:r>
-        <w:r>
-          <w:rPr>
-            <w:sz w:val="28"/>
-            <w:szCs w:val="28"/>
-          </w:rPr>
-          <w:t xml:space="preserve"> </w:t>
-        </w:r>
-        <w:r>
-          <w:rPr>
-            <w:sz w:val="28"/>
-            <w:szCs w:val="28"/>
-          </w:rPr>
-          <w:t>cultures need not value gender equality,’ then one is treating gender</w:t>
-        </w:r>
-        <w:r>
-          <w:rPr>
-            <w:sz w:val="28"/>
-            <w:szCs w:val="28"/>
-          </w:rPr>
-          <w:t xml:space="preserve"> </w:t>
-        </w:r>
-        <w:r>
-          <w:rPr>
-            <w:sz w:val="28"/>
-            <w:szCs w:val="28"/>
-          </w:rPr>
-          <w:t>equality as a social convention. However, if one sees gender equality</w:t>
-        </w:r>
-        <w:r>
-          <w:rPr>
-            <w:sz w:val="28"/>
-            <w:szCs w:val="28"/>
-          </w:rPr>
-          <w:t xml:space="preserve"> </w:t>
-        </w:r>
-        <w:r>
-          <w:rPr>
-            <w:sz w:val="28"/>
-            <w:szCs w:val="28"/>
-          </w:rPr>
-          <w:t>as a moral good or a moral truth, then one is committed to saying, ‘I</w:t>
-        </w:r>
-        <w:r>
-          <w:rPr>
-            <w:sz w:val="28"/>
-            <w:szCs w:val="28"/>
-          </w:rPr>
-          <w:t xml:space="preserve"> </w:t>
-        </w:r>
-        <w:r>
-          <w:rPr>
-            <w:sz w:val="28"/>
-            <w:szCs w:val="28"/>
-          </w:rPr>
-          <w:t>value gender equality, and everyone else should too, even in other</w:t>
-        </w:r>
-        <w:r>
-          <w:rPr>
-            <w:sz w:val="28"/>
-            <w:szCs w:val="28"/>
-          </w:rPr>
-          <w:t xml:space="preserve"> </w:t>
-        </w:r>
-        <w:r>
-          <w:rPr>
-            <w:sz w:val="28"/>
-            <w:szCs w:val="28"/>
-          </w:rPr>
-          <w:t>cultures.’</w:t>
+          <w:t>cultures need not value gender equality,’ then one is treating gender equality as a social convention. However, if one sees gender equality as a moral good or a moral truth, then one is committed to saying, ‘I value gender equality, and everyone else should too, even in other cultures.’</w:t>
         </w:r>
         <w:r>
           <w:rPr>
@@ -2558,14 +2474,7 @@
             <w:sz w:val="28"/>
             <w:szCs w:val="28"/>
           </w:rPr>
-          <w:t xml:space="preserve">Moral conviction was assessed with </w:t>
-        </w:r>
-        <w:r>
-          <w:rPr>
-            <w:sz w:val="28"/>
-            <w:szCs w:val="28"/>
-          </w:rPr>
-          <w:t>“How much are your feelings about ______ connected</w:t>
+          <w:t>Moral conviction was assessed with “How much are your feelings about ______ connected</w:t>
         </w:r>
         <w:r>
           <w:rPr>
@@ -3889,21 +3798,2734 @@
     <w:p>
       <w:pPr>
         <w:pStyle w:val="ListParagraph"/>
-        <w:numPr>
-          <w:ilvl w:val="0"/>
-          <w:numId w:val="1"/>
-        </w:numPr>
-        <w:rPr>
+        <w:rPr>
+          <w:ins w:id="346" w:author="Duan, Sean (MU-Student)" w:date="2023-12-06T15:56:00Z"/>
           <w:sz w:val="28"/>
           <w:szCs w:val="28"/>
-          <w:rPrChange w:id="346" w:author="Duan, Sean (MU-Student)" w:date="2023-12-04T16:09:00Z">
+        </w:rPr>
+      </w:pPr>
+    </w:p>
+    <w:p>
+      <w:pPr>
+        <w:pStyle w:val="ListParagraph"/>
+        <w:rPr>
+          <w:ins w:id="347" w:author="Duan, Sean (MU-Student)" w:date="2023-12-06T15:56:00Z"/>
+          <w:sz w:val="28"/>
+          <w:szCs w:val="28"/>
+        </w:rPr>
+      </w:pPr>
+    </w:p>
+    <w:p>
+      <w:pPr>
+        <w:rPr>
+          <w:ins w:id="348" w:author="Duan, Sean (MU-Student)" w:date="2023-12-06T15:56:00Z"/>
+          <w:sz w:val="28"/>
+          <w:szCs w:val="28"/>
+        </w:rPr>
+      </w:pPr>
+    </w:p>
+    <w:p>
+      <w:pPr>
+        <w:rPr>
+          <w:ins w:id="349" w:author="Duan, Sean (MU-Student)" w:date="2023-12-07T13:59:00Z"/>
+          <w:sz w:val="36"/>
+          <w:szCs w:val="36"/>
+        </w:rPr>
+      </w:pPr>
+    </w:p>
+    <w:p>
+      <w:pPr>
+        <w:rPr>
+          <w:ins w:id="350" w:author="Duan, Sean (MU-Student)" w:date="2023-12-07T13:59:00Z"/>
+          <w:sz w:val="36"/>
+          <w:szCs w:val="36"/>
+        </w:rPr>
+      </w:pPr>
+      <w:ins w:id="351" w:author="Duan, Sean (MU-Student)" w:date="2023-12-06T15:57:00Z">
+        <w:r>
+          <w:rPr>
+            <w:sz w:val="36"/>
+            <w:szCs w:val="36"/>
+          </w:rPr>
+          <w:lastRenderedPageBreak/>
+          <w:t>Skitka 2021</w:t>
+        </w:r>
+      </w:ins>
+      <w:ins w:id="352" w:author="Duan, Sean (MU-Student)" w:date="2023-12-07T13:59:00Z">
+        <w:r>
+          <w:rPr>
+            <w:sz w:val="36"/>
+            <w:szCs w:val="36"/>
+          </w:rPr>
+          <w:t xml:space="preserve">: </w:t>
+        </w:r>
+        <w:r>
+          <w:rPr>
+            <w:sz w:val="36"/>
+            <w:szCs w:val="36"/>
+          </w:rPr>
+          <w:t>The Psychology of</w:t>
+        </w:r>
+        <w:r>
+          <w:rPr>
+            <w:sz w:val="36"/>
+            <w:szCs w:val="36"/>
+          </w:rPr>
+          <w:t xml:space="preserve"> </w:t>
+        </w:r>
+        <w:r>
+          <w:rPr>
+            <w:sz w:val="36"/>
+            <w:szCs w:val="36"/>
+          </w:rPr>
+          <w:t>Moral Conviction</w:t>
+        </w:r>
+      </w:ins>
+    </w:p>
+    <w:p>
+      <w:pPr>
+        <w:pStyle w:val="ListParagraph"/>
+        <w:numPr>
+          <w:ilvl w:val="0"/>
+          <w:numId w:val="1"/>
+        </w:numPr>
+        <w:rPr>
+          <w:ins w:id="353" w:author="Duan, Sean (MU-Student)" w:date="2023-12-07T14:05:00Z"/>
+          <w:sz w:val="32"/>
+          <w:szCs w:val="32"/>
+        </w:rPr>
+      </w:pPr>
+      <w:ins w:id="354" w:author="Duan, Sean (MU-Student)" w:date="2023-12-07T13:59:00Z">
+        <w:r>
+          <w:rPr>
+            <w:sz w:val="32"/>
+            <w:szCs w:val="32"/>
+          </w:rPr>
+          <w:t xml:space="preserve">Review that covers theory and research on </w:t>
+        </w:r>
+      </w:ins>
+      <w:ins w:id="355" w:author="Duan, Sean (MU-Student)" w:date="2023-12-07T14:00:00Z">
+        <w:r>
+          <w:rPr>
+            <w:sz w:val="32"/>
+            <w:szCs w:val="32"/>
+          </w:rPr>
+          <w:t>elements of moral conviction</w:t>
+        </w:r>
+      </w:ins>
+    </w:p>
+    <w:p>
+      <w:pPr>
+        <w:pStyle w:val="ListParagraph"/>
+        <w:numPr>
+          <w:ilvl w:val="0"/>
+          <w:numId w:val="1"/>
+        </w:numPr>
+        <w:rPr>
+          <w:ins w:id="356" w:author="Duan, Sean (MU-Student)" w:date="2023-12-07T14:05:00Z"/>
+          <w:sz w:val="32"/>
+          <w:szCs w:val="32"/>
+        </w:rPr>
+      </w:pPr>
+      <w:ins w:id="357" w:author="Duan, Sean (MU-Student)" w:date="2023-12-07T14:05:00Z">
+        <w:r>
+          <w:rPr>
+            <w:sz w:val="32"/>
+            <w:szCs w:val="32"/>
+          </w:rPr>
+          <w:t>Moral conviction predicts social/political consequences, associated with greater intolerance of attitude dissimilarity, resistance to procedural solutions for that issue, and increased engagement/volunteerism for that issue.</w:t>
+        </w:r>
+      </w:ins>
+    </w:p>
+    <w:p>
+      <w:pPr>
+        <w:pStyle w:val="ListParagraph"/>
+        <w:numPr>
+          <w:ilvl w:val="0"/>
+          <w:numId w:val="1"/>
+        </w:numPr>
+        <w:rPr>
+          <w:ins w:id="358" w:author="Duan, Sean (MU-Student)" w:date="2023-12-07T14:07:00Z"/>
+          <w:sz w:val="32"/>
+          <w:szCs w:val="32"/>
+        </w:rPr>
+      </w:pPr>
+      <w:ins w:id="359" w:author="Duan, Sean (MU-Student)" w:date="2023-12-07T14:07:00Z">
+        <w:r>
+          <w:rPr>
+            <w:sz w:val="32"/>
+            <w:szCs w:val="32"/>
+          </w:rPr>
+          <w:t>Essentialism vs Subjectivism:</w:t>
+        </w:r>
+      </w:ins>
+    </w:p>
+    <w:p>
+      <w:pPr>
+        <w:pStyle w:val="ListParagraph"/>
+        <w:numPr>
+          <w:ilvl w:val="1"/>
+          <w:numId w:val="1"/>
+        </w:numPr>
+        <w:rPr>
+          <w:ins w:id="360" w:author="Duan, Sean (MU-Student)" w:date="2023-12-07T14:10:00Z"/>
+          <w:sz w:val="32"/>
+          <w:szCs w:val="32"/>
+        </w:rPr>
+      </w:pPr>
+      <w:ins w:id="361" w:author="Duan, Sean (MU-Student)" w:date="2023-12-07T14:09:00Z">
+        <w:r>
+          <w:rPr>
+            <w:sz w:val="32"/>
+            <w:szCs w:val="32"/>
+          </w:rPr>
+          <w:t>“</w:t>
+        </w:r>
+        <w:r>
+          <w:rPr>
+            <w:sz w:val="32"/>
+            <w:szCs w:val="32"/>
+          </w:rPr>
+          <w:t>Asking people whether and to what degree a given attitude is one they hold with moral conviction</w:t>
+        </w:r>
+        <w:r>
+          <w:rPr>
+            <w:sz w:val="32"/>
+            <w:szCs w:val="32"/>
+          </w:rPr>
+          <w:t xml:space="preserve"> </w:t>
+        </w:r>
+        <w:r>
+          <w:rPr>
+            <w:sz w:val="32"/>
+            <w:szCs w:val="32"/>
+          </w:rPr>
+          <w:t>differs from most other contemporary approaches to studying morality, which generally</w:t>
+        </w:r>
+        <w:r>
+          <w:rPr>
+            <w:sz w:val="32"/>
+            <w:szCs w:val="32"/>
+          </w:rPr>
+          <w:t xml:space="preserve"> </w:t>
+        </w:r>
+        <w:r>
+          <w:rPr>
+            <w:sz w:val="32"/>
+            <w:szCs w:val="32"/>
+          </w:rPr>
+          <w:t>start with a theoretical orientation of what counts as a moral concern instead.</w:t>
+        </w:r>
+        <w:r>
+          <w:rPr>
+            <w:sz w:val="32"/>
+            <w:szCs w:val="32"/>
+          </w:rPr>
+          <w:t>”</w:t>
+        </w:r>
+      </w:ins>
+    </w:p>
+    <w:p>
+      <w:pPr>
+        <w:pStyle w:val="ListParagraph"/>
+        <w:numPr>
+          <w:ilvl w:val="1"/>
+          <w:numId w:val="1"/>
+        </w:numPr>
+        <w:rPr>
+          <w:ins w:id="362" w:author="Duan, Sean (MU-Student)" w:date="2023-12-07T14:10:00Z"/>
+          <w:sz w:val="32"/>
+          <w:szCs w:val="32"/>
+        </w:rPr>
+      </w:pPr>
+      <w:ins w:id="363" w:author="Duan, Sean (MU-Student)" w:date="2023-12-07T14:10:00Z">
+        <w:r>
+          <w:rPr>
+            <w:sz w:val="32"/>
+            <w:szCs w:val="32"/>
+          </w:rPr>
+          <w:t>“</w:t>
+        </w:r>
+        <w:r>
+          <w:rPr>
+            <w:sz w:val="32"/>
+            <w:szCs w:val="32"/>
+          </w:rPr>
+          <w:t>Rather than start with a definition of what counts as a moral concern,</w:t>
+        </w:r>
+        <w:r>
+          <w:rPr>
+            <w:sz w:val="32"/>
+            <w:szCs w:val="32"/>
+          </w:rPr>
+          <w:t xml:space="preserve"> </w:t>
+        </w:r>
+        <w:r>
+          <w:rPr>
+            <w:sz w:val="32"/>
+            <w:szCs w:val="32"/>
+          </w:rPr>
+          <w:t>researchers working on moral conviction have instead asked people whether they see their position</w:t>
+        </w:r>
+        <w:r>
+          <w:rPr>
+            <w:sz w:val="32"/>
+            <w:szCs w:val="32"/>
+          </w:rPr>
+          <w:t xml:space="preserve"> </w:t>
+        </w:r>
+        <w:r>
+          <w:rPr>
+            <w:sz w:val="32"/>
+            <w:szCs w:val="32"/>
+          </w:rPr>
+          <w:t>on given issues as a reflection of their personal moral beliefs and convictions</w:t>
+        </w:r>
+        <w:r>
+          <w:rPr>
+            <w:sz w:val="32"/>
+            <w:szCs w:val="32"/>
+          </w:rPr>
+          <w:t>”</w:t>
+        </w:r>
+      </w:ins>
+    </w:p>
+    <w:p>
+      <w:pPr>
+        <w:pStyle w:val="ListParagraph"/>
+        <w:numPr>
+          <w:ilvl w:val="2"/>
+          <w:numId w:val="1"/>
+        </w:numPr>
+        <w:rPr>
+          <w:ins w:id="364" w:author="Duan, Sean (MU-Student)" w:date="2023-12-07T14:11:00Z"/>
+          <w:sz w:val="32"/>
+          <w:szCs w:val="32"/>
+          <w:highlight w:val="yellow"/>
+        </w:rPr>
+      </w:pPr>
+      <w:ins w:id="365" w:author="Duan, Sean (MU-Student)" w:date="2023-12-07T14:10:00Z">
+        <w:r>
+          <w:rPr>
+            <w:sz w:val="32"/>
+            <w:szCs w:val="32"/>
+            <w:highlight w:val="yellow"/>
+            <w:rPrChange w:id="366" w:author="Duan, Sean (MU-Student)" w:date="2023-12-07T14:11:00Z">
+              <w:rPr>
+                <w:sz w:val="32"/>
+                <w:szCs w:val="32"/>
+              </w:rPr>
+            </w:rPrChange>
+          </w:rPr>
+          <w:t>Unlike other approaches that define a-priori ‘what is moral’, this moral conviction approach allows participants to define the degree to which thoughts/feelings/beliefs reflect something moral! (This is a FEATURE, not a BUG)</w:t>
+        </w:r>
+      </w:ins>
+    </w:p>
+    <w:p>
+      <w:pPr>
+        <w:pStyle w:val="ListParagraph"/>
+        <w:numPr>
+          <w:ilvl w:val="2"/>
+          <w:numId w:val="1"/>
+        </w:numPr>
+        <w:rPr>
+          <w:ins w:id="367" w:author="Duan, Sean (MU-Student)" w:date="2023-12-07T14:11:00Z"/>
+          <w:sz w:val="32"/>
+          <w:szCs w:val="32"/>
+          <w:highlight w:val="yellow"/>
+        </w:rPr>
+      </w:pPr>
+      <w:ins w:id="368" w:author="Duan, Sean (MU-Student)" w:date="2023-12-07T14:11:00Z">
+        <w:r>
+          <w:rPr>
+            <w:sz w:val="32"/>
+            <w:szCs w:val="32"/>
+            <w:highlight w:val="yellow"/>
+          </w:rPr>
+          <w:t>E.g., the Moral Conviction research is ‘bottom up’ rather than ‘top down’</w:t>
+        </w:r>
+      </w:ins>
+    </w:p>
+    <w:p>
+      <w:pPr>
+        <w:pStyle w:val="ListParagraph"/>
+        <w:numPr>
+          <w:ilvl w:val="1"/>
+          <w:numId w:val="1"/>
+        </w:numPr>
+        <w:rPr>
+          <w:ins w:id="369" w:author="Duan, Sean (MU-Student)" w:date="2023-12-07T14:11:00Z"/>
+          <w:sz w:val="32"/>
+          <w:szCs w:val="32"/>
+          <w:highlight w:val="yellow"/>
+        </w:rPr>
+      </w:pPr>
+      <w:ins w:id="370" w:author="Duan, Sean (MU-Student)" w:date="2023-12-07T14:11:00Z">
+        <w:r>
+          <w:rPr>
+            <w:sz w:val="32"/>
+            <w:szCs w:val="32"/>
+            <w:highlight w:val="yellow"/>
+          </w:rPr>
+          <w:t>TWO key assumptions of moral conviction research!</w:t>
+        </w:r>
+      </w:ins>
+    </w:p>
+    <w:p>
+      <w:pPr>
+        <w:pStyle w:val="ListParagraph"/>
+        <w:numPr>
+          <w:ilvl w:val="2"/>
+          <w:numId w:val="1"/>
+        </w:numPr>
+        <w:rPr>
+          <w:ins w:id="371" w:author="Duan, Sean (MU-Student)" w:date="2023-12-07T14:12:00Z"/>
+          <w:sz w:val="32"/>
+          <w:szCs w:val="32"/>
+          <w:highlight w:val="yellow"/>
+        </w:rPr>
+      </w:pPr>
+      <w:ins w:id="372" w:author="Duan, Sean (MU-Student)" w:date="2023-12-07T14:11:00Z">
+        <w:r>
+          <w:rPr>
+            <w:sz w:val="32"/>
+            <w:szCs w:val="32"/>
+            <w:highlight w:val="yellow"/>
+          </w:rPr>
+          <w:t>A: People can access and report the degree to which their attitudes reflect their core moral beliefs/convictions</w:t>
+        </w:r>
+      </w:ins>
+    </w:p>
+    <w:p>
+      <w:pPr>
+        <w:pStyle w:val="ListParagraph"/>
+        <w:numPr>
+          <w:ilvl w:val="3"/>
+          <w:numId w:val="1"/>
+        </w:numPr>
+        <w:rPr>
+          <w:ins w:id="373" w:author="Duan, Sean (MU-Student)" w:date="2023-12-07T14:13:00Z"/>
+          <w:sz w:val="32"/>
+          <w:szCs w:val="32"/>
+          <w:highlight w:val="yellow"/>
+        </w:rPr>
+      </w:pPr>
+      <w:ins w:id="374" w:author="Duan, Sean (MU-Student)" w:date="2023-12-07T14:12:00Z">
+        <w:r>
+          <w:rPr>
+            <w:sz w:val="32"/>
+            <w:szCs w:val="32"/>
+            <w:highlight w:val="yellow"/>
+          </w:rPr>
+          <w:t>Social domain theory confirms that people can access and report directly when asked about their moral concerns (Turiel 2006;</w:t>
+        </w:r>
+      </w:ins>
+      <w:ins w:id="375" w:author="Duan, Sean (MU-Student)" w:date="2023-12-07T14:13:00Z">
+        <w:r>
+          <w:rPr>
+            <w:sz w:val="32"/>
+            <w:szCs w:val="32"/>
+            <w:highlight w:val="yellow"/>
+          </w:rPr>
+          <w:t xml:space="preserve"> </w:t>
+        </w:r>
+      </w:ins>
+      <w:ins w:id="376" w:author="Duan, Sean (MU-Student)" w:date="2023-12-07T14:12:00Z">
+        <w:r>
+          <w:rPr>
+            <w:sz w:val="32"/>
+            <w:szCs w:val="32"/>
+            <w:highlight w:val="yellow"/>
+          </w:rPr>
+          <w:t>2012)</w:t>
+        </w:r>
+        <w:r>
+          <w:rPr>
+            <w:sz w:val="32"/>
+            <w:szCs w:val="32"/>
+            <w:highlight w:val="yellow"/>
+          </w:rPr>
+          <w:t xml:space="preserve"> and by researc</w:t>
+        </w:r>
+      </w:ins>
+      <w:ins w:id="377" w:author="Duan, Sean (MU-Student)" w:date="2023-12-07T14:13:00Z">
+        <w:r>
+          <w:rPr>
+            <w:sz w:val="32"/>
+            <w:szCs w:val="32"/>
+            <w:highlight w:val="yellow"/>
+          </w:rPr>
+          <w:t xml:space="preserve">h </w:t>
+        </w:r>
+        <w:r>
+          <w:rPr>
+            <w:sz w:val="32"/>
+            <w:szCs w:val="32"/>
+            <w:highlight w:val="yellow"/>
+          </w:rPr>
+          <w:lastRenderedPageBreak/>
+          <w:t>showing people’s ability to distinguish between preferences (personal), normative conventions (societal), and moral concerns (actual moral issue).</w:t>
+        </w:r>
+      </w:ins>
+    </w:p>
+    <w:p>
+      <w:pPr>
+        <w:pStyle w:val="ListParagraph"/>
+        <w:numPr>
+          <w:ilvl w:val="3"/>
+          <w:numId w:val="1"/>
+        </w:numPr>
+        <w:rPr>
+          <w:ins w:id="378" w:author="Duan, Sean (MU-Student)" w:date="2023-12-07T14:14:00Z"/>
+          <w:sz w:val="32"/>
+          <w:szCs w:val="32"/>
+          <w:highlight w:val="yellow"/>
+        </w:rPr>
+      </w:pPr>
+      <w:ins w:id="379" w:author="Duan, Sean (MU-Student)" w:date="2023-12-07T14:13:00Z">
+        <w:r>
+          <w:rPr>
+            <w:sz w:val="32"/>
+            <w:szCs w:val="32"/>
+            <w:highlight w:val="yellow"/>
+          </w:rPr>
+          <w:t xml:space="preserve">Boundaries </w:t>
+        </w:r>
+      </w:ins>
+      <w:ins w:id="380" w:author="Duan, Sean (MU-Student)" w:date="2023-12-07T14:14:00Z">
+        <w:r>
+          <w:rPr>
+            <w:sz w:val="32"/>
+            <w:szCs w:val="32"/>
+            <w:highlight w:val="yellow"/>
+          </w:rPr>
+          <w:t>between moral and conventional domains are separated enough that even VERY young children can recognize/distinguish between moral and conventional notions of right/wrong (Smetana &amp; Braeges 1990).</w:t>
+        </w:r>
+      </w:ins>
+    </w:p>
+    <w:p>
+      <w:pPr>
+        <w:pStyle w:val="ListParagraph"/>
+        <w:numPr>
+          <w:ilvl w:val="3"/>
+          <w:numId w:val="1"/>
+        </w:numPr>
+        <w:rPr>
+          <w:ins w:id="381" w:author="Duan, Sean (MU-Student)" w:date="2023-12-07T14:36:00Z"/>
+          <w:sz w:val="32"/>
+          <w:szCs w:val="32"/>
+          <w:highlight w:val="yellow"/>
+        </w:rPr>
+      </w:pPr>
+      <w:ins w:id="382" w:author="Duan, Sean (MU-Student)" w:date="2023-12-07T14:14:00Z">
+        <w:r>
+          <w:rPr>
+            <w:sz w:val="32"/>
+            <w:szCs w:val="32"/>
+            <w:highlight w:val="yellow"/>
+          </w:rPr>
+          <w:t>Thus… people (including children!) can indeed reliably access concepts of morality and can distinguish those concepts from</w:t>
+        </w:r>
+      </w:ins>
+      <w:ins w:id="383" w:author="Duan, Sean (MU-Student)" w:date="2023-12-07T14:15:00Z">
+        <w:r>
+          <w:rPr>
+            <w:sz w:val="32"/>
+            <w:szCs w:val="32"/>
+            <w:highlight w:val="yellow"/>
+          </w:rPr>
+          <w:t xml:space="preserve"> PREFERENCES</w:t>
+        </w:r>
+      </w:ins>
+      <w:ins w:id="384" w:author="Duan, Sean (MU-Student)" w:date="2023-12-07T14:14:00Z">
+        <w:r>
+          <w:rPr>
+            <w:sz w:val="32"/>
+            <w:szCs w:val="32"/>
+            <w:highlight w:val="yellow"/>
+          </w:rPr>
+          <w:t xml:space="preserve"> and </w:t>
+        </w:r>
+      </w:ins>
+      <w:ins w:id="385" w:author="Duan, Sean (MU-Student)" w:date="2023-12-07T14:15:00Z">
+        <w:r>
+          <w:rPr>
+            <w:sz w:val="32"/>
+            <w:szCs w:val="32"/>
+            <w:highlight w:val="yellow"/>
+          </w:rPr>
+          <w:t>NORMATIVE CONVENTIONS</w:t>
+        </w:r>
+      </w:ins>
+      <w:ins w:id="386" w:author="Duan, Sean (MU-Student)" w:date="2023-12-07T14:16:00Z">
+        <w:r>
+          <w:rPr>
+            <w:sz w:val="32"/>
+            <w:szCs w:val="32"/>
+            <w:highlight w:val="yellow"/>
+          </w:rPr>
+          <w:t xml:space="preserve"> (Huebner 2010)</w:t>
+        </w:r>
+      </w:ins>
+    </w:p>
+    <w:p>
+      <w:pPr>
+        <w:pStyle w:val="ListParagraph"/>
+        <w:numPr>
+          <w:ilvl w:val="2"/>
+          <w:numId w:val="1"/>
+        </w:numPr>
+        <w:rPr>
+          <w:ins w:id="387" w:author="Duan, Sean (MU-Student)" w:date="2023-12-07T14:36:00Z"/>
+          <w:sz w:val="32"/>
+          <w:szCs w:val="32"/>
+          <w:highlight w:val="yellow"/>
+        </w:rPr>
+      </w:pPr>
+      <w:ins w:id="388" w:author="Duan, Sean (MU-Student)" w:date="2023-12-07T14:11:00Z">
+        <w:r>
+          <w:rPr>
+            <w:sz w:val="32"/>
+            <w:szCs w:val="32"/>
+            <w:highlight w:val="yellow"/>
+          </w:rPr>
+          <w:t xml:space="preserve">B: </w:t>
+        </w:r>
+      </w:ins>
+      <w:ins w:id="389" w:author="Duan, Sean (MU-Student)" w:date="2023-12-07T14:12:00Z">
+        <w:r>
+          <w:rPr>
+            <w:sz w:val="32"/>
+            <w:szCs w:val="32"/>
+            <w:highlight w:val="yellow"/>
+          </w:rPr>
+          <w:t>Perceptions of morality are a matter of degree, rather than only a matter of kind</w:t>
+        </w:r>
+        <w:r>
+          <w:rPr>
+            <w:sz w:val="32"/>
+            <w:szCs w:val="32"/>
+            <w:highlight w:val="yellow"/>
+          </w:rPr>
+          <w:t xml:space="preserve"> (e.g., some things can be MORE or LESS intensely moral)</w:t>
+        </w:r>
+      </w:ins>
+    </w:p>
+    <w:p>
+      <w:pPr>
+        <w:pStyle w:val="ListParagraph"/>
+        <w:numPr>
+          <w:ilvl w:val="3"/>
+          <w:numId w:val="1"/>
+        </w:numPr>
+        <w:rPr>
+          <w:ins w:id="390" w:author="Duan, Sean (MU-Student)" w:date="2023-12-07T14:36:00Z"/>
+          <w:sz w:val="32"/>
+          <w:szCs w:val="32"/>
+          <w:rPrChange w:id="391" w:author="Duan, Sean (MU-Student)" w:date="2023-12-07T14:37:00Z">
+            <w:rPr>
+              <w:ins w:id="392" w:author="Duan, Sean (MU-Student)" w:date="2023-12-07T14:36:00Z"/>
+              <w:sz w:val="32"/>
+              <w:szCs w:val="32"/>
+              <w:highlight w:val="yellow"/>
+            </w:rPr>
+          </w:rPrChange>
+        </w:rPr>
+      </w:pPr>
+      <w:ins w:id="393" w:author="Duan, Sean (MU-Student)" w:date="2023-12-07T14:36:00Z">
+        <w:r>
+          <w:rPr>
+            <w:sz w:val="32"/>
+            <w:szCs w:val="32"/>
+            <w:rPrChange w:id="394" w:author="Duan, Sean (MU-Student)" w:date="2023-12-07T14:37:00Z">
+              <w:rPr>
+                <w:sz w:val="32"/>
+                <w:szCs w:val="32"/>
+                <w:highlight w:val="yellow"/>
+              </w:rPr>
+            </w:rPrChange>
+          </w:rPr>
+          <w:t>This is clearly the case, as perceptions on what is moral have changed bit by bit over time.</w:t>
+        </w:r>
+      </w:ins>
+    </w:p>
+    <w:p>
+      <w:pPr>
+        <w:pStyle w:val="ListParagraph"/>
+        <w:numPr>
+          <w:ilvl w:val="3"/>
+          <w:numId w:val="1"/>
+        </w:numPr>
+        <w:rPr>
+          <w:ins w:id="395" w:author="Duan, Sean (MU-Student)" w:date="2023-12-07T14:37:00Z"/>
+          <w:sz w:val="32"/>
+          <w:szCs w:val="32"/>
+        </w:rPr>
+      </w:pPr>
+      <w:ins w:id="396" w:author="Duan, Sean (MU-Student)" w:date="2023-12-07T14:36:00Z">
+        <w:r>
+          <w:rPr>
+            <w:sz w:val="32"/>
+            <w:szCs w:val="32"/>
+            <w:rPrChange w:id="397" w:author="Duan, Sean (MU-Student)" w:date="2023-12-07T14:37:00Z">
+              <w:rPr>
+                <w:sz w:val="32"/>
+                <w:szCs w:val="32"/>
+                <w:highlight w:val="yellow"/>
+              </w:rPr>
+            </w:rPrChange>
+          </w:rPr>
+          <w:t>Or another example, abortion attitudes vary wildly across cultures, as well as within cultures (firear</w:t>
+        </w:r>
+      </w:ins>
+      <w:ins w:id="398" w:author="Duan, Sean (MU-Student)" w:date="2023-12-07T14:37:00Z">
+        <w:r>
+          <w:rPr>
+            <w:sz w:val="32"/>
+            <w:szCs w:val="32"/>
+            <w:rPrChange w:id="399" w:author="Duan, Sean (MU-Student)" w:date="2023-12-07T14:37:00Z">
+              <w:rPr>
+                <w:sz w:val="32"/>
+                <w:szCs w:val="32"/>
+                <w:highlight w:val="yellow"/>
+              </w:rPr>
+            </w:rPrChange>
+          </w:rPr>
+          <w:t>ms are a good analogy?)</w:t>
+        </w:r>
+      </w:ins>
+    </w:p>
+    <w:p>
+      <w:pPr>
+        <w:pStyle w:val="ListParagraph"/>
+        <w:numPr>
+          <w:ilvl w:val="4"/>
+          <w:numId w:val="1"/>
+        </w:numPr>
+        <w:rPr>
+          <w:ins w:id="400" w:author="Duan, Sean (MU-Student)" w:date="2023-12-07T14:37:00Z"/>
+          <w:sz w:val="32"/>
+          <w:szCs w:val="32"/>
+        </w:rPr>
+      </w:pPr>
+      <w:ins w:id="401" w:author="Duan, Sean (MU-Student)" w:date="2023-12-07T14:37:00Z">
+        <w:r>
+          <w:rPr>
+            <w:sz w:val="32"/>
+            <w:szCs w:val="32"/>
+          </w:rPr>
+          <w:t>Some attitudes on abortion represent personal preferences, others represent commitment to faith or religion.</w:t>
+        </w:r>
+      </w:ins>
+    </w:p>
+    <w:p>
+      <w:pPr>
+        <w:pStyle w:val="ListParagraph"/>
+        <w:numPr>
+          <w:ilvl w:val="1"/>
+          <w:numId w:val="1"/>
+        </w:numPr>
+        <w:rPr>
+          <w:ins w:id="402" w:author="Duan, Sean (MU-Student)" w:date="2023-12-07T14:38:00Z"/>
+          <w:sz w:val="32"/>
+          <w:szCs w:val="32"/>
+          <w:highlight w:val="yellow"/>
+        </w:rPr>
+      </w:pPr>
+      <w:ins w:id="403" w:author="Duan, Sean (MU-Student)" w:date="2023-12-07T14:38:00Z">
+        <w:r>
+          <w:rPr>
+            <w:sz w:val="32"/>
+            <w:szCs w:val="32"/>
+            <w:highlight w:val="yellow"/>
+          </w:rPr>
+          <w:t>“</w:t>
+        </w:r>
+      </w:ins>
+      <w:ins w:id="404" w:author="Duan, Sean (MU-Student)" w:date="2023-12-07T14:37:00Z">
+        <w:r>
+          <w:rPr>
+            <w:sz w:val="32"/>
+            <w:szCs w:val="32"/>
+            <w:highlight w:val="yellow"/>
+            <w:rPrChange w:id="405" w:author="Duan, Sean (MU-Student)" w:date="2023-12-07T14:38:00Z">
+              <w:rPr>
+                <w:sz w:val="32"/>
+                <w:szCs w:val="32"/>
+              </w:rPr>
+            </w:rPrChange>
+          </w:rPr>
+          <w:t>M</w:t>
+        </w:r>
+        <w:r>
+          <w:rPr>
+            <w:sz w:val="32"/>
+            <w:szCs w:val="32"/>
+            <w:highlight w:val="yellow"/>
+            <w:rPrChange w:id="406" w:author="Duan, Sean (MU-Student)" w:date="2023-12-07T14:38:00Z">
+              <w:rPr>
+                <w:sz w:val="32"/>
+                <w:szCs w:val="32"/>
+              </w:rPr>
+            </w:rPrChange>
+          </w:rPr>
+          <w:t>orality is not an essential feature</w:t>
+        </w:r>
+        <w:r>
+          <w:rPr>
+            <w:sz w:val="32"/>
+            <w:szCs w:val="32"/>
+            <w:highlight w:val="yellow"/>
+            <w:rPrChange w:id="407" w:author="Duan, Sean (MU-Student)" w:date="2023-12-07T14:38:00Z">
+              <w:rPr>
+                <w:sz w:val="32"/>
+                <w:szCs w:val="32"/>
+              </w:rPr>
+            </w:rPrChange>
+          </w:rPr>
+          <w:t xml:space="preserve"> </w:t>
+        </w:r>
+        <w:r>
+          <w:rPr>
+            <w:sz w:val="32"/>
+            <w:szCs w:val="32"/>
+            <w:highlight w:val="yellow"/>
+            <w:rPrChange w:id="408" w:author="Duan, Sean (MU-Student)" w:date="2023-12-07T14:38:00Z">
+              <w:rPr>
+                <w:sz w:val="32"/>
+                <w:szCs w:val="32"/>
+              </w:rPr>
+            </w:rPrChange>
+          </w:rPr>
+          <w:t>of some decisions, choices, judgments, or attitude domains—rather, it is a meta-perception people</w:t>
+        </w:r>
+        <w:r>
+          <w:rPr>
+            <w:sz w:val="32"/>
+            <w:szCs w:val="32"/>
+            <w:highlight w:val="yellow"/>
+            <w:rPrChange w:id="409" w:author="Duan, Sean (MU-Student)" w:date="2023-12-07T14:38:00Z">
+              <w:rPr>
+                <w:sz w:val="32"/>
+                <w:szCs w:val="32"/>
+              </w:rPr>
+            </w:rPrChange>
+          </w:rPr>
+          <w:t xml:space="preserve"> </w:t>
+        </w:r>
+        <w:r>
+          <w:rPr>
+            <w:sz w:val="32"/>
+            <w:szCs w:val="32"/>
+            <w:highlight w:val="yellow"/>
+            <w:rPrChange w:id="410" w:author="Duan, Sean (MU-Student)" w:date="2023-12-07T14:38:00Z">
+              <w:rPr>
+                <w:sz w:val="32"/>
+                <w:szCs w:val="32"/>
+              </w:rPr>
+            </w:rPrChange>
+          </w:rPr>
+          <w:t>have about some of their decisions, choices, judgments, and attitudes that can vary in strength.</w:t>
+        </w:r>
+      </w:ins>
+      <w:ins w:id="411" w:author="Duan, Sean (MU-Student)" w:date="2023-12-07T14:38:00Z">
+        <w:r>
+          <w:rPr>
+            <w:sz w:val="32"/>
+            <w:szCs w:val="32"/>
+            <w:highlight w:val="yellow"/>
+          </w:rPr>
+          <w:t>”</w:t>
+        </w:r>
+      </w:ins>
+    </w:p>
+    <w:p>
+      <w:pPr>
+        <w:pStyle w:val="ListParagraph"/>
+        <w:numPr>
+          <w:ilvl w:val="0"/>
+          <w:numId w:val="1"/>
+        </w:numPr>
+        <w:rPr>
+          <w:ins w:id="412" w:author="Duan, Sean (MU-Student)" w:date="2023-12-07T14:38:00Z"/>
+          <w:sz w:val="32"/>
+          <w:szCs w:val="32"/>
+        </w:rPr>
+      </w:pPr>
+      <w:ins w:id="413" w:author="Duan, Sean (MU-Student)" w:date="2023-12-07T14:38:00Z">
+        <w:r>
+          <w:rPr>
+            <w:sz w:val="32"/>
+            <w:szCs w:val="32"/>
+            <w:rPrChange w:id="414" w:author="Duan, Sean (MU-Student)" w:date="2023-12-07T14:38:00Z">
+              <w:rPr>
+                <w:sz w:val="32"/>
+                <w:szCs w:val="32"/>
+                <w:highlight w:val="yellow"/>
+              </w:rPr>
+            </w:rPrChange>
+          </w:rPr>
+          <w:t>Domain Theory of Attitudes</w:t>
+        </w:r>
+      </w:ins>
+    </w:p>
+    <w:p>
+      <w:pPr>
+        <w:pStyle w:val="ListParagraph"/>
+        <w:numPr>
+          <w:ilvl w:val="1"/>
+          <w:numId w:val="1"/>
+        </w:numPr>
+        <w:rPr>
+          <w:ins w:id="415" w:author="Duan, Sean (MU-Student)" w:date="2023-12-07T14:39:00Z"/>
+          <w:sz w:val="32"/>
+          <w:szCs w:val="32"/>
+        </w:rPr>
+      </w:pPr>
+      <w:ins w:id="416" w:author="Duan, Sean (MU-Student)" w:date="2023-12-07T14:38:00Z">
+        <w:r>
+          <w:rPr>
+            <w:sz w:val="32"/>
+            <w:szCs w:val="32"/>
+          </w:rPr>
+          <w:t>Predicts that subjective experience of morality is different from those seen as p</w:t>
+        </w:r>
+      </w:ins>
+      <w:ins w:id="417" w:author="Duan, Sean (MU-Student)" w:date="2023-12-07T14:39:00Z">
+        <w:r>
+          <w:rPr>
+            <w:sz w:val="32"/>
+            <w:szCs w:val="32"/>
+          </w:rPr>
+          <w:t>reference or convention (</w:t>
+        </w:r>
+        <w:r>
+          <w:rPr>
+            <w:sz w:val="32"/>
+            <w:szCs w:val="32"/>
+          </w:rPr>
+          <w:t>Nucci 2001,Nucci &amp; Turiel 1978, Skitka 2014, Skitka et al. 2005</w:t>
+        </w:r>
+        <w:r>
+          <w:rPr>
+            <w:sz w:val="32"/>
+            <w:szCs w:val="32"/>
+          </w:rPr>
+          <w:t>)</w:t>
+        </w:r>
+      </w:ins>
+    </w:p>
+    <w:p>
+      <w:pPr>
+        <w:pStyle w:val="ListParagraph"/>
+        <w:numPr>
+          <w:ilvl w:val="1"/>
+          <w:numId w:val="1"/>
+        </w:numPr>
+        <w:rPr>
+          <w:ins w:id="418" w:author="Duan, Sean (MU-Student)" w:date="2023-12-07T14:39:00Z"/>
+          <w:sz w:val="32"/>
+          <w:szCs w:val="32"/>
+        </w:rPr>
+      </w:pPr>
+      <w:ins w:id="419" w:author="Duan, Sean (MU-Student)" w:date="2023-12-07T14:39:00Z">
+        <w:r>
+          <w:rPr>
+            <w:sz w:val="32"/>
+            <w:szCs w:val="32"/>
+          </w:rPr>
+          <w:lastRenderedPageBreak/>
+          <w:t>Preferences: Matters of taste or subjectivity, people are very tolerant of those with different PREFERENCES</w:t>
+        </w:r>
+      </w:ins>
+    </w:p>
+    <w:p>
+      <w:pPr>
+        <w:pStyle w:val="ListParagraph"/>
+        <w:numPr>
+          <w:ilvl w:val="1"/>
+          <w:numId w:val="1"/>
+        </w:numPr>
+        <w:rPr>
+          <w:ins w:id="420" w:author="Duan, Sean (MU-Student)" w:date="2023-12-07T14:45:00Z"/>
+          <w:sz w:val="32"/>
+          <w:szCs w:val="32"/>
+        </w:rPr>
+      </w:pPr>
+      <w:ins w:id="421" w:author="Duan, Sean (MU-Student)" w:date="2023-12-07T14:39:00Z">
+        <w:r>
+          <w:rPr>
+            <w:sz w:val="32"/>
+            <w:szCs w:val="32"/>
+          </w:rPr>
+          <w:t xml:space="preserve">Conventions: Rooted in norms, or what </w:t>
+        </w:r>
+      </w:ins>
+      <w:ins w:id="422" w:author="Duan, Sean (MU-Student)" w:date="2023-12-07T14:40:00Z">
+        <w:r>
+          <w:rPr>
+            <w:sz w:val="32"/>
+            <w:szCs w:val="32"/>
+          </w:rPr>
+          <w:t>the in-group tends to believe</w:t>
+        </w:r>
+      </w:ins>
+      <w:ins w:id="423" w:author="Duan, Sean (MU-Student)" w:date="2023-12-07T14:44:00Z">
+        <w:r>
+          <w:rPr>
+            <w:sz w:val="32"/>
+            <w:szCs w:val="32"/>
+          </w:rPr>
+          <w:t>, acts are ‘wrong’ insofar as they break a coordination rule, not due to being inherently bad</w:t>
+        </w:r>
+        <w:r>
+          <w:rPr>
+            <w:sz w:val="32"/>
+            <w:szCs w:val="32"/>
+          </w:rPr>
+          <w:t xml:space="preserve"> (e.g., drive on the right side of the road</w:t>
+        </w:r>
+      </w:ins>
+      <w:ins w:id="424" w:author="Duan, Sean (MU-Student)" w:date="2023-12-07T14:45:00Z">
+        <w:r>
+          <w:rPr>
+            <w:sz w:val="32"/>
+            <w:szCs w:val="32"/>
+          </w:rPr>
+          <w:t>)</w:t>
+        </w:r>
+        <w:r>
+          <w:rPr>
+            <w:sz w:val="32"/>
+            <w:szCs w:val="32"/>
+          </w:rPr>
+          <w:t>.</w:t>
+        </w:r>
+      </w:ins>
+    </w:p>
+    <w:p>
+      <w:pPr>
+        <w:pStyle w:val="ListParagraph"/>
+        <w:numPr>
+          <w:ilvl w:val="1"/>
+          <w:numId w:val="1"/>
+        </w:numPr>
+        <w:rPr>
+          <w:ins w:id="425" w:author="Duan, Sean (MU-Student)" w:date="2023-12-07T14:45:00Z"/>
+          <w:sz w:val="32"/>
+          <w:szCs w:val="32"/>
+        </w:rPr>
+      </w:pPr>
+      <w:ins w:id="426" w:author="Duan, Sean (MU-Student)" w:date="2023-12-07T14:45:00Z">
+        <w:r>
+          <w:rPr>
+            <w:sz w:val="32"/>
+            <w:szCs w:val="32"/>
+          </w:rPr>
+          <w:t>Moral Convictions: Seen as culturally universal, absolute facts, independent from authorities and the law.</w:t>
+        </w:r>
+      </w:ins>
+    </w:p>
+    <w:p>
+      <w:pPr>
+        <w:pStyle w:val="ListParagraph"/>
+        <w:numPr>
+          <w:ilvl w:val="0"/>
+          <w:numId w:val="1"/>
+        </w:numPr>
+        <w:rPr>
+          <w:ins w:id="427" w:author="Duan, Sean (MU-Student)" w:date="2023-12-07T14:45:00Z"/>
+          <w:sz w:val="32"/>
+          <w:szCs w:val="32"/>
+          <w:highlight w:val="yellow"/>
+        </w:rPr>
+      </w:pPr>
+      <w:ins w:id="428" w:author="Duan, Sean (MU-Student)" w:date="2023-12-07T14:45:00Z">
+        <w:r>
+          <w:rPr>
+            <w:sz w:val="32"/>
+            <w:szCs w:val="32"/>
+            <w:highlight w:val="yellow"/>
+            <w:rPrChange w:id="429" w:author="Duan, Sean (MU-Student)" w:date="2023-12-07T14:45:00Z">
+              <w:rPr>
+                <w:sz w:val="32"/>
+                <w:szCs w:val="32"/>
+              </w:rPr>
+            </w:rPrChange>
+          </w:rPr>
+          <w:t>Measurement and Operationalization!</w:t>
+        </w:r>
+      </w:ins>
+    </w:p>
+    <w:p>
+      <w:pPr>
+        <w:pStyle w:val="ListParagraph"/>
+        <w:numPr>
+          <w:ilvl w:val="1"/>
+          <w:numId w:val="1"/>
+        </w:numPr>
+        <w:rPr>
+          <w:ins w:id="430" w:author="Duan, Sean (MU-Student)" w:date="2023-12-07T14:46:00Z"/>
+          <w:sz w:val="32"/>
+          <w:szCs w:val="32"/>
+          <w:highlight w:val="yellow"/>
+        </w:rPr>
+      </w:pPr>
+      <w:ins w:id="431" w:author="Duan, Sean (MU-Student)" w:date="2023-12-07T14:46:00Z">
+        <w:r>
+          <w:rPr>
+            <w:sz w:val="32"/>
+            <w:szCs w:val="32"/>
+            <w:highlight w:val="yellow"/>
+          </w:rPr>
+          <w:t>Most measures are considered ‘transparent’ and ‘face-valid’</w:t>
+        </w:r>
+      </w:ins>
+    </w:p>
+    <w:p>
+      <w:pPr>
+        <w:pStyle w:val="ListParagraph"/>
+        <w:numPr>
+          <w:ilvl w:val="2"/>
+          <w:numId w:val="1"/>
+        </w:numPr>
+        <w:rPr>
+          <w:ins w:id="432" w:author="Duan, Sean (MU-Student)" w:date="2023-12-07T14:46:00Z"/>
+          <w:sz w:val="32"/>
+          <w:szCs w:val="32"/>
+          <w:highlight w:val="yellow"/>
+        </w:rPr>
+      </w:pPr>
+      <w:ins w:id="433" w:author="Duan, Sean (MU-Student)" w:date="2023-12-07T14:46:00Z">
+        <w:r>
+          <w:rPr>
+            <w:sz w:val="32"/>
+            <w:szCs w:val="32"/>
+            <w:highlight w:val="yellow"/>
+          </w:rPr>
+          <w:t>Although it can be hard to explain why an attitude is moral, people can recognize and determine the degree to which something reflects moral conventions.</w:t>
+        </w:r>
+      </w:ins>
+    </w:p>
+    <w:p>
+      <w:pPr>
+        <w:pStyle w:val="ListParagraph"/>
+        <w:numPr>
+          <w:ilvl w:val="1"/>
+          <w:numId w:val="1"/>
+        </w:numPr>
+        <w:rPr>
+          <w:ins w:id="434" w:author="Duan, Sean (MU-Student)" w:date="2023-12-07T14:47:00Z"/>
+          <w:sz w:val="32"/>
+          <w:szCs w:val="32"/>
+          <w:highlight w:val="yellow"/>
+        </w:rPr>
+      </w:pPr>
+      <w:ins w:id="435" w:author="Duan, Sean (MU-Student)" w:date="2023-12-07T14:47:00Z">
+        <w:r>
+          <w:rPr>
+            <w:sz w:val="32"/>
+            <w:szCs w:val="32"/>
+            <w:highlight w:val="yellow"/>
+          </w:rPr>
+          <w:t xml:space="preserve">Knowing the ‘strength’ of moral conviction, and NOT just a binary determinant of it’s existence, </w:t>
+        </w:r>
+        <w:r>
+          <w:rPr>
+            <w:sz w:val="32"/>
+            <w:szCs w:val="32"/>
+            <w:highlight w:val="yellow"/>
+          </w:rPr>
+          <w:t>is behaviorally predictive and worth having (Wright et al., 2008)</w:t>
+        </w:r>
+      </w:ins>
+    </w:p>
+    <w:p>
+      <w:pPr>
+        <w:pStyle w:val="ListParagraph"/>
+        <w:numPr>
+          <w:ilvl w:val="1"/>
+          <w:numId w:val="1"/>
+        </w:numPr>
+        <w:rPr>
+          <w:ins w:id="436" w:author="Duan, Sean (MU-Student)" w:date="2023-12-07T14:48:00Z"/>
+          <w:sz w:val="32"/>
+          <w:szCs w:val="32"/>
+          <w:highlight w:val="yellow"/>
+        </w:rPr>
+      </w:pPr>
+      <w:ins w:id="437" w:author="Duan, Sean (MU-Student)" w:date="2023-12-07T14:47:00Z">
+        <w:r>
+          <w:rPr>
+            <w:sz w:val="32"/>
+            <w:szCs w:val="32"/>
+            <w:highlight w:val="yellow"/>
+          </w:rPr>
+          <w:t xml:space="preserve">Some operationalizations are no good because they directly confound moral conviction with the concepts that moral conviction should predict, such as universalism </w:t>
+        </w:r>
+      </w:ins>
+      <w:ins w:id="438" w:author="Duan, Sean (MU-Student)" w:date="2023-12-07T14:48:00Z">
+        <w:r>
+          <w:rPr>
+            <w:sz w:val="32"/>
+            <w:szCs w:val="32"/>
+            <w:highlight w:val="yellow"/>
+          </w:rPr>
+          <w:t>or authority independence.</w:t>
+        </w:r>
+      </w:ins>
+    </w:p>
+    <w:p>
+      <w:pPr>
+        <w:pStyle w:val="ListParagraph"/>
+        <w:numPr>
+          <w:ilvl w:val="1"/>
+          <w:numId w:val="1"/>
+        </w:numPr>
+        <w:rPr>
+          <w:ins w:id="439" w:author="Duan, Sean (MU-Student)" w:date="2023-12-07T14:49:00Z"/>
+          <w:sz w:val="32"/>
+          <w:szCs w:val="32"/>
+          <w:highlight w:val="yellow"/>
+        </w:rPr>
+      </w:pPr>
+      <w:ins w:id="440" w:author="Duan, Sean (MU-Student)" w:date="2023-12-07T14:48:00Z">
+        <w:r>
+          <w:rPr>
+            <w:sz w:val="32"/>
+            <w:szCs w:val="32"/>
+            <w:highlight w:val="yellow"/>
+          </w:rPr>
+          <w:t>These are considered confusing! Moral conviction is theoretically and empirically distinct from attitude strength dimen</w:t>
+        </w:r>
+      </w:ins>
+      <w:ins w:id="441" w:author="Duan, Sean (MU-Student)" w:date="2023-12-07T14:49:00Z">
+        <w:r>
+          <w:rPr>
+            <w:sz w:val="32"/>
+            <w:szCs w:val="32"/>
+            <w:highlight w:val="yellow"/>
+          </w:rPr>
+          <w:t>sions</w:t>
+        </w:r>
+        <w:r>
+          <w:rPr>
+            <w:sz w:val="32"/>
+            <w:szCs w:val="32"/>
+            <w:highlight w:val="yellow"/>
+          </w:rPr>
+          <w:t>.</w:t>
+        </w:r>
+      </w:ins>
+    </w:p>
+    <w:p>
+      <w:pPr>
+        <w:pStyle w:val="ListParagraph"/>
+        <w:numPr>
+          <w:ilvl w:val="1"/>
+          <w:numId w:val="1"/>
+        </w:numPr>
+        <w:rPr>
+          <w:ins w:id="442" w:author="Duan, Sean (MU-Student)" w:date="2023-12-07T14:49:00Z"/>
+          <w:sz w:val="32"/>
+          <w:szCs w:val="32"/>
+          <w:highlight w:val="yellow"/>
+        </w:rPr>
+      </w:pPr>
+      <w:ins w:id="443" w:author="Duan, Sean (MU-Student)" w:date="2023-12-07T14:49:00Z">
+        <w:r>
+          <w:rPr>
+            <w:sz w:val="32"/>
+            <w:szCs w:val="32"/>
+            <w:highlight w:val="yellow"/>
+          </w:rPr>
+          <w:t>Measuring moral conviction should use items that capture people’s ‘meta-perceptions’ of the degree to which a specific attitude reflects moral concerns.</w:t>
+        </w:r>
+        <w:r>
+          <w:rPr>
+            <w:sz w:val="32"/>
+            <w:szCs w:val="32"/>
+            <w:highlight w:val="yellow"/>
+          </w:rPr>
+          <w:t xml:space="preserve"> No proxy items are allowable for measurement!</w:t>
+        </w:r>
+      </w:ins>
+    </w:p>
+    <w:p>
+      <w:pPr>
+        <w:pStyle w:val="ListParagraph"/>
+        <w:numPr>
+          <w:ilvl w:val="0"/>
+          <w:numId w:val="1"/>
+        </w:numPr>
+        <w:rPr>
+          <w:ins w:id="444" w:author="Duan, Sean (MU-Student)" w:date="2023-12-07T14:50:00Z"/>
+          <w:sz w:val="32"/>
+          <w:szCs w:val="32"/>
+        </w:rPr>
+      </w:pPr>
+      <w:ins w:id="445" w:author="Duan, Sean (MU-Student)" w:date="2023-12-07T14:50:00Z">
+        <w:r>
+          <w:rPr>
+            <w:sz w:val="32"/>
+            <w:szCs w:val="32"/>
+            <w:rPrChange w:id="446" w:author="Duan, Sean (MU-Student)" w:date="2023-12-07T14:50:00Z">
+              <w:rPr>
+                <w:sz w:val="32"/>
+                <w:szCs w:val="32"/>
+                <w:highlight w:val="yellow"/>
+              </w:rPr>
+            </w:rPrChange>
+          </w:rPr>
+          <w:t>Perceived Objectivity/Universality</w:t>
+        </w:r>
+      </w:ins>
+    </w:p>
+    <w:p>
+      <w:pPr>
+        <w:pStyle w:val="ListParagraph"/>
+        <w:numPr>
+          <w:ilvl w:val="1"/>
+          <w:numId w:val="1"/>
+        </w:numPr>
+        <w:rPr>
+          <w:ins w:id="447" w:author="Duan, Sean (MU-Student)" w:date="2023-12-07T14:54:00Z"/>
+          <w:sz w:val="32"/>
+          <w:szCs w:val="32"/>
+        </w:rPr>
+      </w:pPr>
+      <w:ins w:id="448" w:author="Duan, Sean (MU-Student)" w:date="2023-12-07T14:54:00Z">
+        <w:r>
+          <w:rPr>
+            <w:sz w:val="32"/>
+            <w:szCs w:val="32"/>
+          </w:rPr>
+          <w:lastRenderedPageBreak/>
+          <w:t>A Main characterizer of morally convicted attitudes that are related: Perceived objectivity and Universality!</w:t>
+        </w:r>
+      </w:ins>
+    </w:p>
+    <w:p>
+      <w:pPr>
+        <w:pStyle w:val="ListParagraph"/>
+        <w:numPr>
+          <w:ilvl w:val="1"/>
+          <w:numId w:val="1"/>
+        </w:numPr>
+        <w:rPr>
+          <w:ins w:id="449" w:author="Duan, Sean (MU-Student)" w:date="2023-12-07T15:01:00Z"/>
+          <w:sz w:val="32"/>
+          <w:szCs w:val="32"/>
+        </w:rPr>
+      </w:pPr>
+      <w:ins w:id="450" w:author="Duan, Sean (MU-Student)" w:date="2023-12-07T14:55:00Z">
+        <w:r>
+          <w:rPr>
+            <w:sz w:val="32"/>
+            <w:szCs w:val="32"/>
+          </w:rPr>
+          <w:t>People see their moral conviction attitudes as ‘objectively true facts’ grounded in ‘fundamental truths about reality’</w:t>
+        </w:r>
+        <w:r>
+          <w:rPr>
+            <w:sz w:val="32"/>
+            <w:szCs w:val="32"/>
+          </w:rPr>
+          <w:t>. As well as perceive them as universally generalizable truths that apply across time, places, and cultures</w:t>
+        </w:r>
+        <w:r>
+          <w:rPr>
+            <w:sz w:val="32"/>
+            <w:szCs w:val="32"/>
+          </w:rPr>
+          <w:t>.</w:t>
+        </w:r>
+      </w:ins>
+    </w:p>
+    <w:p>
+      <w:pPr>
+        <w:pStyle w:val="ListParagraph"/>
+        <w:numPr>
+          <w:ilvl w:val="2"/>
+          <w:numId w:val="1"/>
+        </w:numPr>
+        <w:rPr>
+          <w:ins w:id="451" w:author="Duan, Sean (MU-Student)" w:date="2023-12-07T15:02:00Z"/>
+          <w:sz w:val="32"/>
+          <w:szCs w:val="32"/>
+        </w:rPr>
+      </w:pPr>
+      <w:ins w:id="452" w:author="Duan, Sean (MU-Student)" w:date="2023-12-07T15:01:00Z">
+        <w:r>
+          <w:rPr>
+            <w:sz w:val="32"/>
+            <w:szCs w:val="32"/>
+          </w:rPr>
+          <w:t>Moral conviction consistently predicted perceived objectivity and universality across issues, even when con</w:t>
+        </w:r>
+      </w:ins>
+      <w:ins w:id="453" w:author="Duan, Sean (MU-Student)" w:date="2023-12-07T15:02:00Z">
+        <w:r>
+          <w:rPr>
+            <w:sz w:val="32"/>
+            <w:szCs w:val="32"/>
+          </w:rPr>
+          <w:t>trolling for indices of attitude strength!</w:t>
+        </w:r>
+        <w:r>
+          <w:rPr>
+            <w:sz w:val="32"/>
+            <w:szCs w:val="32"/>
+          </w:rPr>
+          <w:t xml:space="preserve"> Meta analysis of 21 issues across 3 studies indicate that strength of moral conviction is significantly associated with perceived objectivity and universality</w:t>
+        </w:r>
+      </w:ins>
+    </w:p>
+    <w:p>
+      <w:pPr>
+        <w:pStyle w:val="ListParagraph"/>
+        <w:numPr>
+          <w:ilvl w:val="2"/>
+          <w:numId w:val="1"/>
+        </w:numPr>
+        <w:rPr>
+          <w:ins w:id="454" w:author="Duan, Sean (MU-Student)" w:date="2023-12-07T15:03:00Z"/>
+          <w:sz w:val="32"/>
+          <w:szCs w:val="32"/>
+        </w:rPr>
+      </w:pPr>
+      <w:ins w:id="455" w:author="Duan, Sean (MU-Student)" w:date="2023-12-07T15:02:00Z">
+        <w:r>
+          <w:rPr>
+            <w:sz w:val="32"/>
+            <w:szCs w:val="32"/>
+          </w:rPr>
+          <w:t>People make faster universality associations if the behavior was FIRST eva</w:t>
+        </w:r>
+      </w:ins>
+      <w:ins w:id="456" w:author="Duan, Sean (MU-Student)" w:date="2023-12-07T15:03:00Z">
+        <w:r>
+          <w:rPr>
+            <w:sz w:val="32"/>
+            <w:szCs w:val="32"/>
+          </w:rPr>
+          <w:t>luated as morally right or wrong, rather than pragmatically good or bad, or pleasant and unpleasant</w:t>
+        </w:r>
+        <w:r>
+          <w:rPr>
+            <w:sz w:val="32"/>
+            <w:szCs w:val="32"/>
+          </w:rPr>
+          <w:t xml:space="preserve"> (Van Bavel et al., 2012)</w:t>
+        </w:r>
+      </w:ins>
+    </w:p>
+    <w:p>
+      <w:pPr>
+        <w:pStyle w:val="ListParagraph"/>
+        <w:numPr>
+          <w:ilvl w:val="0"/>
+          <w:numId w:val="1"/>
+        </w:numPr>
+        <w:rPr>
+          <w:ins w:id="457" w:author="Duan, Sean (MU-Student)" w:date="2023-12-07T15:03:00Z"/>
+          <w:sz w:val="32"/>
+          <w:szCs w:val="32"/>
+        </w:rPr>
+      </w:pPr>
+      <w:ins w:id="458" w:author="Duan, Sean (MU-Student)" w:date="2023-12-07T15:03:00Z">
+        <w:r>
+          <w:rPr>
+            <w:sz w:val="32"/>
+            <w:szCs w:val="32"/>
+          </w:rPr>
+          <w:t>Authority and Peer Independence</w:t>
+        </w:r>
+      </w:ins>
+    </w:p>
+    <w:p>
+      <w:pPr>
+        <w:pStyle w:val="ListParagraph"/>
+        <w:numPr>
+          <w:ilvl w:val="1"/>
+          <w:numId w:val="1"/>
+        </w:numPr>
+        <w:rPr>
+          <w:ins w:id="459" w:author="Duan, Sean (MU-Student)" w:date="2023-12-07T15:04:00Z"/>
+          <w:sz w:val="32"/>
+          <w:szCs w:val="32"/>
+        </w:rPr>
+      </w:pPr>
+      <w:ins w:id="460" w:author="Duan, Sean (MU-Student)" w:date="2023-12-07T15:03:00Z">
+        <w:r>
+          <w:rPr>
+            <w:sz w:val="32"/>
+            <w:szCs w:val="32"/>
+          </w:rPr>
+          <w:t>When moral conviction is at sta</w:t>
+        </w:r>
+      </w:ins>
+      <w:ins w:id="461" w:author="Duan, Sean (MU-Student)" w:date="2023-12-07T15:04:00Z">
+        <w:r>
+          <w:rPr>
+            <w:sz w:val="32"/>
+            <w:szCs w:val="32"/>
+          </w:rPr>
+          <w:t>ke, people are more likely to believe that duties and rights follow from greater moral purposes, than the rules and procedures and authorities themselves.</w:t>
+        </w:r>
+      </w:ins>
+    </w:p>
+    <w:p>
+      <w:pPr>
+        <w:pStyle w:val="ListParagraph"/>
+        <w:numPr>
+          <w:ilvl w:val="1"/>
+          <w:numId w:val="1"/>
+        </w:numPr>
+        <w:rPr>
+          <w:ins w:id="462" w:author="Duan, Sean (MU-Student)" w:date="2023-12-07T15:04:00Z"/>
+          <w:sz w:val="32"/>
+          <w:szCs w:val="32"/>
+          <w:highlight w:val="yellow"/>
+          <w:rPrChange w:id="463" w:author="Duan, Sean (MU-Student)" w:date="2023-12-07T15:05:00Z">
+            <w:rPr>
+              <w:ins w:id="464" w:author="Duan, Sean (MU-Student)" w:date="2023-12-07T15:04:00Z"/>
+              <w:sz w:val="32"/>
+              <w:szCs w:val="32"/>
+            </w:rPr>
+          </w:rPrChange>
+        </w:rPr>
+      </w:pPr>
+      <w:ins w:id="465" w:author="Duan, Sean (MU-Student)" w:date="2023-12-07T15:04:00Z">
+        <w:r>
+          <w:rPr>
+            <w:sz w:val="32"/>
+            <w:szCs w:val="32"/>
+            <w:highlight w:val="yellow"/>
+            <w:rPrChange w:id="466" w:author="Duan, Sean (MU-Student)" w:date="2023-12-07T15:05:00Z">
+              <w:rPr>
+                <w:sz w:val="32"/>
+                <w:szCs w:val="32"/>
+              </w:rPr>
+            </w:rPrChange>
+          </w:rPr>
+          <w:t>“</w:t>
+        </w:r>
+        <w:r>
+          <w:rPr>
+            <w:sz w:val="32"/>
+            <w:szCs w:val="32"/>
+            <w:highlight w:val="yellow"/>
+            <w:rPrChange w:id="467" w:author="Duan, Sean (MU-Student)" w:date="2023-12-07T15:05:00Z">
+              <w:rPr>
+                <w:sz w:val="32"/>
+                <w:szCs w:val="32"/>
+              </w:rPr>
+            </w:rPrChange>
+          </w:rPr>
+          <w:t>Moral beliefs are</w:t>
+        </w:r>
+        <w:r>
+          <w:rPr>
+            <w:sz w:val="32"/>
+            <w:szCs w:val="32"/>
+            <w:highlight w:val="yellow"/>
+            <w:rPrChange w:id="468" w:author="Duan, Sean (MU-Student)" w:date="2023-12-07T15:05:00Z">
+              <w:rPr>
+                <w:sz w:val="32"/>
+                <w:szCs w:val="32"/>
+              </w:rPr>
+            </w:rPrChange>
+          </w:rPr>
+          <w:t xml:space="preserve"> </w:t>
+        </w:r>
+        <w:r>
+          <w:rPr>
+            <w:sz w:val="32"/>
+            <w:szCs w:val="32"/>
+            <w:highlight w:val="yellow"/>
+            <w:rPrChange w:id="469" w:author="Duan, Sean (MU-Student)" w:date="2023-12-07T15:05:00Z">
+              <w:rPr>
+                <w:sz w:val="32"/>
+                <w:szCs w:val="32"/>
+              </w:rPr>
+            </w:rPrChange>
+          </w:rPr>
+          <w:t>not inherently antiestablishment or antiauthority; they just are not dependent on establishment,</w:t>
+        </w:r>
+        <w:r>
+          <w:rPr>
+            <w:sz w:val="32"/>
+            <w:szCs w:val="32"/>
+            <w:highlight w:val="yellow"/>
+            <w:rPrChange w:id="470" w:author="Duan, Sean (MU-Student)" w:date="2023-12-07T15:05:00Z">
+              <w:rPr>
+                <w:sz w:val="32"/>
+                <w:szCs w:val="32"/>
+              </w:rPr>
+            </w:rPrChange>
+          </w:rPr>
+          <w:t xml:space="preserve"> </w:t>
+        </w:r>
+        <w:r>
+          <w:rPr>
+            <w:sz w:val="32"/>
+            <w:szCs w:val="32"/>
+            <w:highlight w:val="yellow"/>
+            <w:rPrChange w:id="471" w:author="Duan, Sean (MU-Student)" w:date="2023-12-07T15:05:00Z">
+              <w:rPr>
+                <w:sz w:val="32"/>
+                <w:szCs w:val="32"/>
+              </w:rPr>
+            </w:rPrChange>
+          </w:rPr>
+          <w:t>convention, rules, or authorities.</w:t>
+        </w:r>
+        <w:r>
+          <w:rPr>
+            <w:sz w:val="32"/>
+            <w:szCs w:val="32"/>
+            <w:highlight w:val="yellow"/>
+            <w:rPrChange w:id="472" w:author="Duan, Sean (MU-Student)" w:date="2023-12-07T15:05:00Z">
+              <w:rPr>
+                <w:sz w:val="32"/>
+                <w:szCs w:val="32"/>
+              </w:rPr>
+            </w:rPrChange>
+          </w:rPr>
+          <w:t>”</w:t>
+        </w:r>
+      </w:ins>
+    </w:p>
+    <w:p>
+      <w:pPr>
+        <w:pStyle w:val="ListParagraph"/>
+        <w:numPr>
+          <w:ilvl w:val="1"/>
+          <w:numId w:val="1"/>
+        </w:numPr>
+        <w:rPr>
+          <w:ins w:id="473" w:author="Duan, Sean (MU-Student)" w:date="2023-12-07T15:05:00Z"/>
+          <w:sz w:val="32"/>
+          <w:szCs w:val="32"/>
+          <w:highlight w:val="yellow"/>
+        </w:rPr>
+      </w:pPr>
+      <w:ins w:id="474" w:author="Duan, Sean (MU-Student)" w:date="2023-12-07T15:05:00Z">
+        <w:r>
+          <w:rPr>
+            <w:sz w:val="32"/>
+            <w:szCs w:val="32"/>
+            <w:highlight w:val="yellow"/>
+            <w:rPrChange w:id="475" w:author="Duan, Sean (MU-Student)" w:date="2023-12-07T15:05:00Z">
+              <w:rPr>
+                <w:sz w:val="32"/>
+                <w:szCs w:val="32"/>
+              </w:rPr>
+            </w:rPrChange>
+          </w:rPr>
+          <w:t>“</w:t>
+        </w:r>
+        <w:r>
+          <w:rPr>
+            <w:sz w:val="32"/>
+            <w:szCs w:val="32"/>
+            <w:highlight w:val="yellow"/>
+            <w:rPrChange w:id="476" w:author="Duan, Sean (MU-Student)" w:date="2023-12-07T15:05:00Z">
+              <w:rPr>
+                <w:sz w:val="32"/>
+                <w:szCs w:val="32"/>
+              </w:rPr>
+            </w:rPrChange>
+          </w:rPr>
+          <w:t>Regardless of how legitimate</w:t>
+        </w:r>
+        <w:r>
+          <w:rPr>
+            <w:sz w:val="32"/>
+            <w:szCs w:val="32"/>
+            <w:highlight w:val="yellow"/>
+            <w:rPrChange w:id="477" w:author="Duan, Sean (MU-Student)" w:date="2023-12-07T15:05:00Z">
+              <w:rPr>
+                <w:sz w:val="32"/>
+                <w:szCs w:val="32"/>
+              </w:rPr>
+            </w:rPrChange>
+          </w:rPr>
+          <w:t xml:space="preserve"> </w:t>
+        </w:r>
+        <w:r>
+          <w:rPr>
+            <w:sz w:val="32"/>
+            <w:szCs w:val="32"/>
+            <w:highlight w:val="yellow"/>
+            <w:rPrChange w:id="478" w:author="Duan, Sean (MU-Student)" w:date="2023-12-07T15:05:00Z">
+              <w:rPr>
+                <w:sz w:val="32"/>
+                <w:szCs w:val="32"/>
+              </w:rPr>
+            </w:rPrChange>
+          </w:rPr>
+          <w:t>they thought the Supreme Court was at baseline, morally convicted opponents of physician</w:t>
+        </w:r>
+        <w:r>
+          <w:rPr>
+            <w:sz w:val="32"/>
+            <w:szCs w:val="32"/>
+            <w:highlight w:val="yellow"/>
+            <w:rPrChange w:id="479" w:author="Duan, Sean (MU-Student)" w:date="2023-12-07T15:05:00Z">
+              <w:rPr>
+                <w:sz w:val="32"/>
+                <w:szCs w:val="32"/>
+              </w:rPr>
+            </w:rPrChange>
+          </w:rPr>
+          <w:t xml:space="preserve"> </w:t>
+        </w:r>
+        <w:r>
+          <w:rPr>
+            <w:sz w:val="32"/>
+            <w:szCs w:val="32"/>
+            <w:highlight w:val="yellow"/>
+            <w:rPrChange w:id="480" w:author="Duan, Sean (MU-Student)" w:date="2023-12-07T15:05:00Z">
+              <w:rPr>
+                <w:sz w:val="32"/>
+                <w:szCs w:val="32"/>
+              </w:rPr>
+            </w:rPrChange>
+          </w:rPr>
+          <w:t>assisted</w:t>
+        </w:r>
+        <w:r>
+          <w:rPr>
+            <w:sz w:val="32"/>
+            <w:szCs w:val="32"/>
+            <w:highlight w:val="yellow"/>
+            <w:rPrChange w:id="481" w:author="Duan, Sean (MU-Student)" w:date="2023-12-07T15:05:00Z">
+              <w:rPr>
+                <w:sz w:val="32"/>
+                <w:szCs w:val="32"/>
+              </w:rPr>
+            </w:rPrChange>
+          </w:rPr>
+          <w:t xml:space="preserve"> </w:t>
+        </w:r>
+        <w:r>
+          <w:rPr>
+            <w:sz w:val="32"/>
+            <w:szCs w:val="32"/>
+            <w:highlight w:val="yellow"/>
+            <w:rPrChange w:id="482" w:author="Duan, Sean (MU-Student)" w:date="2023-12-07T15:05:00Z">
+              <w:rPr>
+                <w:sz w:val="32"/>
+                <w:szCs w:val="32"/>
+              </w:rPr>
+            </w:rPrChange>
+          </w:rPr>
+          <w:t>suicide perceived the decision to be unfair and nonbinding, whereas morally convicted</w:t>
+        </w:r>
+        <w:r>
+          <w:rPr>
+            <w:sz w:val="32"/>
+            <w:szCs w:val="32"/>
+            <w:highlight w:val="yellow"/>
+          </w:rPr>
+          <w:t xml:space="preserve"> </w:t>
+        </w:r>
+        <w:r>
+          <w:rPr>
+            <w:sz w:val="32"/>
+            <w:szCs w:val="32"/>
+            <w:highlight w:val="yellow"/>
+            <w:rPrChange w:id="483" w:author="Duan, Sean (MU-Student)" w:date="2023-12-07T15:05:00Z">
+              <w:rPr>
+                <w:sz w:val="32"/>
+                <w:szCs w:val="32"/>
+              </w:rPr>
+            </w:rPrChange>
+          </w:rPr>
+          <w:t>opponents perceived the reverse</w:t>
+        </w:r>
+        <w:r>
+          <w:rPr>
+            <w:sz w:val="32"/>
+            <w:szCs w:val="32"/>
+            <w:highlight w:val="yellow"/>
+            <w:rPrChange w:id="484" w:author="Duan, Sean (MU-Student)" w:date="2023-12-07T15:05:00Z">
+              <w:rPr>
+                <w:sz w:val="32"/>
+                <w:szCs w:val="32"/>
+              </w:rPr>
+            </w:rPrChange>
+          </w:rPr>
+          <w:t>”</w:t>
+        </w:r>
+      </w:ins>
+    </w:p>
+    <w:p>
+      <w:pPr>
+        <w:pStyle w:val="ListParagraph"/>
+        <w:numPr>
+          <w:ilvl w:val="2"/>
+          <w:numId w:val="1"/>
+        </w:numPr>
+        <w:rPr>
+          <w:ins w:id="485" w:author="Duan, Sean (MU-Student)" w:date="2023-12-07T15:05:00Z"/>
+          <w:sz w:val="32"/>
+          <w:szCs w:val="32"/>
+        </w:rPr>
+        <w:pPrChange w:id="486" w:author="Duan, Sean (MU-Student)" w:date="2023-12-07T15:05:00Z">
+          <w:pPr>
+            <w:pStyle w:val="ListParagraph"/>
+            <w:numPr>
+              <w:ilvl w:val="1"/>
+              <w:numId w:val="1"/>
+            </w:numPr>
+            <w:ind w:left="1440" w:hanging="360"/>
+          </w:pPr>
+        </w:pPrChange>
+      </w:pPr>
+      <w:ins w:id="487" w:author="Duan, Sean (MU-Student)" w:date="2023-12-07T15:05:00Z">
+        <w:r>
+          <w:rPr>
+            <w:sz w:val="32"/>
+            <w:szCs w:val="32"/>
+          </w:rPr>
+          <w:lastRenderedPageBreak/>
+          <w:t>The Supreme Court study was also later replicated in the context of the US Supreme</w:t>
+        </w:r>
+        <w:r>
+          <w:rPr>
+            <w:sz w:val="32"/>
+            <w:szCs w:val="32"/>
+          </w:rPr>
+          <w:t xml:space="preserve"> </w:t>
+        </w:r>
+        <w:r>
+          <w:rPr>
+            <w:sz w:val="32"/>
+            <w:szCs w:val="32"/>
+          </w:rPr>
+          <w:t xml:space="preserve">Court’s decision that laws prohibiting same-sex marriage were unconstitutional </w:t>
+        </w:r>
+        <w:r>
+          <w:rPr>
+            <w:sz w:val="32"/>
+            <w:szCs w:val="32"/>
+            <w:highlight w:val="yellow"/>
+            <w:rPrChange w:id="488" w:author="Duan, Sean (MU-Student)" w:date="2023-12-07T15:05:00Z">
+              <w:rPr>
+                <w:sz w:val="32"/>
+                <w:szCs w:val="32"/>
+              </w:rPr>
+            </w:rPrChange>
+          </w:rPr>
+          <w:t>(Hanson et al.</w:t>
+        </w:r>
+        <w:r>
+          <w:rPr>
+            <w:sz w:val="32"/>
+            <w:szCs w:val="32"/>
+            <w:highlight w:val="yellow"/>
+            <w:rPrChange w:id="489" w:author="Duan, Sean (MU-Student)" w:date="2023-12-07T15:05:00Z">
+              <w:rPr>
+                <w:sz w:val="32"/>
+                <w:szCs w:val="32"/>
+              </w:rPr>
+            </w:rPrChange>
+          </w:rPr>
+          <w:t xml:space="preserve"> </w:t>
+        </w:r>
+        <w:r>
+          <w:rPr>
+            <w:sz w:val="32"/>
+            <w:szCs w:val="32"/>
+            <w:highlight w:val="yellow"/>
+            <w:rPrChange w:id="490" w:author="Duan, Sean (MU-Student)" w:date="2023-12-07T15:05:00Z">
+              <w:rPr>
+                <w:sz w:val="32"/>
+                <w:szCs w:val="32"/>
+              </w:rPr>
+            </w:rPrChange>
+          </w:rPr>
+          <w:t>2016)</w:t>
+        </w:r>
+        <w:r>
+          <w:rPr>
+            <w:sz w:val="32"/>
+            <w:szCs w:val="32"/>
+          </w:rPr>
+          <w:t>.</w:t>
+        </w:r>
+      </w:ins>
+    </w:p>
+    <w:p>
+      <w:pPr>
+        <w:pStyle w:val="ListParagraph"/>
+        <w:numPr>
+          <w:ilvl w:val="1"/>
+          <w:numId w:val="1"/>
+        </w:numPr>
+        <w:rPr>
+          <w:ins w:id="491" w:author="Duan, Sean (MU-Student)" w:date="2023-12-07T15:07:00Z"/>
+          <w:sz w:val="32"/>
+          <w:szCs w:val="32"/>
+        </w:rPr>
+      </w:pPr>
+      <w:ins w:id="492" w:author="Duan, Sean (MU-Student)" w:date="2023-12-07T15:06:00Z">
+        <w:r>
+          <w:rPr>
+            <w:sz w:val="32"/>
+            <w:szCs w:val="32"/>
+          </w:rPr>
+          <w:t>One of the</w:t>
+        </w:r>
+        <w:r>
+          <w:rPr>
+            <w:sz w:val="32"/>
+            <w:szCs w:val="32"/>
+          </w:rPr>
+          <w:t xml:space="preserve"> </w:t>
+        </w:r>
+        <w:r>
+          <w:rPr>
+            <w:sz w:val="32"/>
+            <w:szCs w:val="32"/>
+          </w:rPr>
+          <w:t>most replicated findings in social psychology is that people tend to conform to majority group</w:t>
+        </w:r>
+        <w:r>
+          <w:rPr>
+            <w:sz w:val="32"/>
+            <w:szCs w:val="32"/>
+          </w:rPr>
+          <w:t xml:space="preserve"> </w:t>
+        </w:r>
+        <w:r>
+          <w:rPr>
+            <w:sz w:val="32"/>
+            <w:szCs w:val="32"/>
+          </w:rPr>
+          <w:t>opinion (see Cialdini &amp; Trost 1998 for a review). People conform to majority group norms even</w:t>
+        </w:r>
+        <w:r>
+          <w:rPr>
+            <w:sz w:val="32"/>
+            <w:szCs w:val="32"/>
+          </w:rPr>
+          <w:t xml:space="preserve"> </w:t>
+        </w:r>
+        <w:r>
+          <w:rPr>
+            <w:sz w:val="32"/>
+            <w:szCs w:val="32"/>
+          </w:rPr>
+          <w:t>when they individually have a contrary point of view for largely two reasons. First, people are often</w:t>
+        </w:r>
+        <w:r>
+          <w:rPr>
+            <w:sz w:val="32"/>
+            <w:szCs w:val="32"/>
+          </w:rPr>
+          <w:t xml:space="preserve"> </w:t>
+        </w:r>
+        <w:r>
+          <w:rPr>
+            <w:sz w:val="32"/>
+            <w:szCs w:val="32"/>
+          </w:rPr>
+          <w:t>concerned that going against group norms could expose them to ridicule and disenfranchisement</w:t>
+        </w:r>
+        <w:r>
+          <w:rPr>
+            <w:sz w:val="32"/>
+            <w:szCs w:val="32"/>
+          </w:rPr>
+          <w:t xml:space="preserve"> </w:t>
+        </w:r>
+        <w:r>
+          <w:rPr>
+            <w:sz w:val="32"/>
+            <w:szCs w:val="32"/>
+          </w:rPr>
+          <w:t>from the group, and they hope that going along will maintain or build acceptance and belonging</w:t>
+        </w:r>
+        <w:r>
+          <w:rPr>
+            <w:sz w:val="32"/>
+            <w:szCs w:val="32"/>
+          </w:rPr>
+          <w:t xml:space="preserve"> </w:t>
+        </w:r>
+        <w:r>
+          <w:rPr>
+            <w:sz w:val="32"/>
+            <w:szCs w:val="32"/>
+          </w:rPr>
+          <w:t>(Asch 1956). Second, people conform when they are not confident about the right answer or the</w:t>
+        </w:r>
+      </w:ins>
+      <w:ins w:id="493" w:author="Duan, Sean (MU-Student)" w:date="2023-12-07T15:07:00Z">
+        <w:r>
+          <w:rPr>
+            <w:sz w:val="32"/>
+            <w:szCs w:val="32"/>
+          </w:rPr>
+          <w:t xml:space="preserve"> </w:t>
+        </w:r>
+      </w:ins>
+      <w:ins w:id="494" w:author="Duan, Sean (MU-Student)" w:date="2023-12-07T15:06:00Z">
+        <w:r>
+          <w:rPr>
+            <w:sz w:val="32"/>
+            <w:szCs w:val="32"/>
+          </w:rPr>
+          <w:t>best way to behave, and they turn to peers for guidance and information (e.g., Deutsch &amp; Gerard</w:t>
+        </w:r>
+      </w:ins>
+      <w:ins w:id="495" w:author="Duan, Sean (MU-Student)" w:date="2023-12-07T15:07:00Z">
+        <w:r>
+          <w:rPr>
+            <w:sz w:val="32"/>
+            <w:szCs w:val="32"/>
+          </w:rPr>
+          <w:t xml:space="preserve"> </w:t>
+        </w:r>
+      </w:ins>
+      <w:ins w:id="496" w:author="Duan, Sean (MU-Student)" w:date="2023-12-07T15:06:00Z">
+        <w:r>
+          <w:rPr>
+            <w:sz w:val="32"/>
+            <w:szCs w:val="32"/>
+          </w:rPr>
+          <w:t>1955, Sherif 1936).</w:t>
+        </w:r>
+      </w:ins>
+    </w:p>
+    <w:p>
+      <w:pPr>
+        <w:pStyle w:val="ListParagraph"/>
+        <w:numPr>
+          <w:ilvl w:val="2"/>
+          <w:numId w:val="1"/>
+        </w:numPr>
+        <w:rPr>
+          <w:ins w:id="497" w:author="Duan, Sean (MU-Student)" w:date="2023-12-07T15:08:00Z"/>
+          <w:sz w:val="32"/>
+          <w:szCs w:val="32"/>
+        </w:rPr>
+      </w:pPr>
+      <w:ins w:id="498" w:author="Duan, Sean (MU-Student)" w:date="2023-12-07T15:07:00Z">
+        <w:r>
+          <w:rPr>
+            <w:sz w:val="32"/>
+            <w:szCs w:val="32"/>
+          </w:rPr>
+          <w:t>When people have STRONG moral convictions however, they prefer distance from attitudinally dissimilar others, and thus, do not care to look to attitudinally dissimilar peers to search out more information/change their mind.</w:t>
+        </w:r>
+      </w:ins>
+    </w:p>
+    <w:p>
+      <w:pPr>
+        <w:pStyle w:val="ListParagraph"/>
+        <w:numPr>
+          <w:ilvl w:val="0"/>
+          <w:numId w:val="1"/>
+        </w:numPr>
+        <w:rPr>
+          <w:ins w:id="499" w:author="Duan, Sean (MU-Student)" w:date="2023-12-07T15:08:00Z"/>
+          <w:sz w:val="32"/>
+          <w:szCs w:val="32"/>
+        </w:rPr>
+      </w:pPr>
+      <w:ins w:id="500" w:author="Duan, Sean (MU-Student)" w:date="2023-12-07T15:08:00Z">
+        <w:r>
+          <w:rPr>
+            <w:sz w:val="32"/>
+            <w:szCs w:val="32"/>
+          </w:rPr>
+          <w:t>Means vs Ends</w:t>
+        </w:r>
+      </w:ins>
+    </w:p>
+    <w:p>
+      <w:pPr>
+        <w:pStyle w:val="ListParagraph"/>
+        <w:numPr>
+          <w:ilvl w:val="1"/>
+          <w:numId w:val="1"/>
+        </w:numPr>
+        <w:rPr>
+          <w:ins w:id="501" w:author="Duan, Sean (MU-Student)" w:date="2023-12-07T15:09:00Z"/>
+          <w:sz w:val="32"/>
+          <w:szCs w:val="32"/>
+        </w:rPr>
+      </w:pPr>
+      <w:ins w:id="502" w:author="Duan, Sean (MU-Student)" w:date="2023-12-07T15:08:00Z">
+        <w:r>
+          <w:rPr>
+            <w:sz w:val="32"/>
+            <w:szCs w:val="32"/>
+          </w:rPr>
+          <w:t xml:space="preserve">When people are CERTAIN about the outcome that systems should deliver, they judge whether or not the system itself is legitimate based on whether or not they produced the ‘correct’ answer (e.g., the one that the perceiver </w:t>
+        </w:r>
+      </w:ins>
+      <w:ins w:id="503" w:author="Duan, Sean (MU-Student)" w:date="2023-12-07T15:09:00Z">
+        <w:r>
+          <w:rPr>
+            <w:sz w:val="32"/>
+            <w:szCs w:val="32"/>
+          </w:rPr>
+          <w:t>has moral conviction for)</w:t>
+        </w:r>
+        <w:r>
+          <w:rPr>
+            <w:sz w:val="32"/>
+            <w:szCs w:val="32"/>
+          </w:rPr>
+          <w:t>.</w:t>
+        </w:r>
+      </w:ins>
+    </w:p>
+    <w:p>
+      <w:pPr>
+        <w:pStyle w:val="ListParagraph"/>
+        <w:numPr>
+          <w:ilvl w:val="2"/>
+          <w:numId w:val="1"/>
+        </w:numPr>
+        <w:rPr>
+          <w:ins w:id="504" w:author="Duan, Sean (MU-Student)" w:date="2023-12-07T15:11:00Z"/>
+          <w:sz w:val="32"/>
+          <w:szCs w:val="32"/>
+        </w:rPr>
+      </w:pPr>
+      <w:ins w:id="505" w:author="Duan, Sean (MU-Student)" w:date="2023-12-07T15:09:00Z">
+        <w:r>
+          <w:rPr>
+            <w:sz w:val="32"/>
+            <w:szCs w:val="32"/>
+          </w:rPr>
+          <w:t>“Correct” decisions indicate that the authorities/institutions are fair</w:t>
+        </w:r>
+      </w:ins>
+      <w:ins w:id="506" w:author="Duan, Sean (MU-Student)" w:date="2023-12-07T15:11:00Z">
+        <w:r>
+          <w:rPr>
+            <w:sz w:val="32"/>
+            <w:szCs w:val="32"/>
+          </w:rPr>
+          <w:t xml:space="preserve">, </w:t>
+        </w:r>
+      </w:ins>
+      <w:ins w:id="507" w:author="Duan, Sean (MU-Student)" w:date="2023-12-07T15:09:00Z">
+        <w:r>
+          <w:rPr>
+            <w:sz w:val="32"/>
+            <w:szCs w:val="32"/>
+          </w:rPr>
+          <w:t>“Incorrect” decisions signal that the system is ‘broken’ and not working as it should</w:t>
+        </w:r>
+      </w:ins>
+      <w:ins w:id="508" w:author="Duan, Sean (MU-Student)" w:date="2023-12-07T15:11:00Z">
+        <w:r>
+          <w:rPr>
+            <w:sz w:val="32"/>
+            <w:szCs w:val="32"/>
+          </w:rPr>
+          <w:t>.</w:t>
+        </w:r>
+      </w:ins>
+    </w:p>
+    <w:p>
+      <w:pPr>
+        <w:pStyle w:val="ListParagraph"/>
+        <w:numPr>
+          <w:ilvl w:val="3"/>
+          <w:numId w:val="1"/>
+        </w:numPr>
+        <w:rPr>
+          <w:ins w:id="509" w:author="Duan, Sean (MU-Student)" w:date="2023-12-07T15:11:00Z"/>
+          <w:sz w:val="32"/>
+          <w:szCs w:val="32"/>
+        </w:rPr>
+      </w:pPr>
+      <w:ins w:id="510" w:author="Duan, Sean (MU-Student)" w:date="2023-12-07T15:11:00Z">
+        <w:r>
+          <w:rPr>
+            <w:sz w:val="32"/>
+            <w:szCs w:val="32"/>
+          </w:rPr>
+          <w:lastRenderedPageBreak/>
+          <w:t>Thus, people use their ‘sense’ of morality as a barometer to determine how to judge outcome/procedural fairness, as well as how legitimate the system itself is (</w:t>
+        </w:r>
+        <w:r>
+          <w:rPr>
+            <w:sz w:val="32"/>
+            <w:szCs w:val="32"/>
+          </w:rPr>
+          <w:t>e.g., Skitka et al. 2009,</w:t>
+        </w:r>
+        <w:r>
+          <w:rPr>
+            <w:sz w:val="32"/>
+            <w:szCs w:val="32"/>
+          </w:rPr>
+          <w:t xml:space="preserve"> </w:t>
+        </w:r>
+        <w:r>
+          <w:rPr>
+            <w:sz w:val="32"/>
+            <w:szCs w:val="32"/>
+          </w:rPr>
+          <w:t>Wisneski</w:t>
+        </w:r>
+        <w:r>
+          <w:rPr>
+            <w:sz w:val="32"/>
+            <w:szCs w:val="32"/>
+          </w:rPr>
+          <w:t xml:space="preserve"> </w:t>
+        </w:r>
+        <w:r>
+          <w:rPr>
+            <w:sz w:val="32"/>
+            <w:szCs w:val="32"/>
+          </w:rPr>
+          <w:t>et al. 2009</w:t>
+        </w:r>
+        <w:r>
+          <w:rPr>
+            <w:sz w:val="32"/>
+            <w:szCs w:val="32"/>
+          </w:rPr>
+          <w:t>)</w:t>
+        </w:r>
+      </w:ins>
+    </w:p>
+    <w:p>
+      <w:pPr>
+        <w:pStyle w:val="ListParagraph"/>
+        <w:numPr>
+          <w:ilvl w:val="1"/>
+          <w:numId w:val="1"/>
+        </w:numPr>
+        <w:rPr>
+          <w:ins w:id="511" w:author="Duan, Sean (MU-Student)" w:date="2023-12-07T15:22:00Z"/>
+          <w:sz w:val="32"/>
+          <w:szCs w:val="32"/>
+        </w:rPr>
+      </w:pPr>
+      <w:ins w:id="512" w:author="Duan, Sean (MU-Student)" w:date="2023-12-07T15:11:00Z">
+        <w:r>
+          <w:rPr>
+            <w:sz w:val="32"/>
+            <w:szCs w:val="32"/>
+          </w:rPr>
+          <w:t>The moral convi</w:t>
+        </w:r>
+      </w:ins>
+      <w:ins w:id="513" w:author="Duan, Sean (MU-Student)" w:date="2023-12-07T15:12:00Z">
+        <w:r>
+          <w:rPr>
+            <w:sz w:val="32"/>
+            <w:szCs w:val="32"/>
+          </w:rPr>
+          <w:t>ctions themselves predict judgement of fairness in these circumstances ABOVE and BEYOND consideration of whether the decisions themselves are made with fair or unfair procedures.</w:t>
+        </w:r>
+      </w:ins>
+    </w:p>
+    <w:p>
+      <w:pPr>
+        <w:pStyle w:val="ListParagraph"/>
+        <w:numPr>
+          <w:ilvl w:val="1"/>
+          <w:numId w:val="1"/>
+        </w:numPr>
+        <w:rPr>
+          <w:ins w:id="514" w:author="Duan, Sean (MU-Student)" w:date="2023-12-07T15:22:00Z"/>
+          <w:sz w:val="32"/>
+          <w:szCs w:val="32"/>
+        </w:rPr>
+      </w:pPr>
+      <w:ins w:id="515" w:author="Duan, Sean (MU-Student)" w:date="2023-12-07T15:22:00Z">
+        <w:r>
+          <w:rPr>
+            <w:sz w:val="32"/>
+            <w:szCs w:val="32"/>
+          </w:rPr>
+          <w:t>Support for vigilante justice also rises when there is alignment with morally convicted positions that a subject holds.</w:t>
+        </w:r>
+      </w:ins>
+    </w:p>
+    <w:p>
+      <w:pPr>
+        <w:pStyle w:val="ListParagraph"/>
+        <w:numPr>
+          <w:ilvl w:val="0"/>
+          <w:numId w:val="1"/>
+        </w:numPr>
+        <w:rPr>
+          <w:ins w:id="516" w:author="Duan, Sean (MU-Student)" w:date="2023-12-07T15:23:00Z"/>
+          <w:sz w:val="32"/>
+          <w:szCs w:val="32"/>
+        </w:rPr>
+      </w:pPr>
+      <w:ins w:id="517" w:author="Duan, Sean (MU-Student)" w:date="2023-12-07T15:23:00Z">
+        <w:r>
+          <w:rPr>
+            <w:sz w:val="32"/>
+            <w:szCs w:val="32"/>
+          </w:rPr>
+          <w:t>Obligation and Motivation:</w:t>
+        </w:r>
+      </w:ins>
+    </w:p>
+    <w:p>
+      <w:pPr>
+        <w:pStyle w:val="ListParagraph"/>
+        <w:numPr>
+          <w:ilvl w:val="1"/>
+          <w:numId w:val="1"/>
+        </w:numPr>
+        <w:rPr>
+          <w:ins w:id="518" w:author="Duan, Sean (MU-Student)" w:date="2023-12-07T15:24:00Z"/>
+          <w:sz w:val="32"/>
+          <w:szCs w:val="32"/>
+        </w:rPr>
+      </w:pPr>
+      <w:ins w:id="519" w:author="Duan, Sean (MU-Student)" w:date="2023-12-07T15:23:00Z">
+        <w:r>
+          <w:rPr>
+            <w:sz w:val="32"/>
+            <w:szCs w:val="32"/>
+          </w:rPr>
+          <w:t>More moral conviction = less perception of a ‘free’ choice existing, instead feeling strong obligation to make a decision a particular way.</w:t>
+        </w:r>
+      </w:ins>
+    </w:p>
+    <w:p>
+      <w:pPr>
+        <w:pStyle w:val="ListParagraph"/>
+        <w:numPr>
+          <w:ilvl w:val="1"/>
+          <w:numId w:val="1"/>
+        </w:numPr>
+        <w:rPr>
+          <w:ins w:id="520" w:author="Duan, Sean (MU-Student)" w:date="2023-12-07T15:25:00Z"/>
+          <w:sz w:val="32"/>
+          <w:szCs w:val="32"/>
+        </w:rPr>
+      </w:pPr>
+      <w:ins w:id="521" w:author="Duan, Sean (MU-Student)" w:date="2023-12-07T15:25:00Z">
+        <w:r>
+          <w:rPr>
+            <w:sz w:val="32"/>
+            <w:szCs w:val="32"/>
+          </w:rPr>
+          <w:t>These perceived obligations strongly mediate the relationship between moral conviction and intended ac</w:t>
+        </w:r>
+        <w:r>
+          <w:rPr>
+            <w:sz w:val="32"/>
+            <w:szCs w:val="32"/>
+          </w:rPr>
+          <w:t>tivism.</w:t>
+        </w:r>
+      </w:ins>
+    </w:p>
+    <w:p>
+      <w:pPr>
+        <w:pStyle w:val="ListParagraph"/>
+        <w:numPr>
+          <w:ilvl w:val="1"/>
+          <w:numId w:val="1"/>
+        </w:numPr>
+        <w:rPr>
+          <w:ins w:id="522" w:author="Duan, Sean (MU-Student)" w:date="2023-12-07T15:25:00Z"/>
+          <w:sz w:val="32"/>
+          <w:szCs w:val="32"/>
+        </w:rPr>
+      </w:pPr>
+      <w:ins w:id="523" w:author="Duan, Sean (MU-Student)" w:date="2023-12-07T15:25:00Z">
+        <w:r>
+          <w:rPr>
+            <w:sz w:val="32"/>
+            <w:szCs w:val="32"/>
+          </w:rPr>
+          <w:t>Stronger moral conviction on an issue = more negative emotion towards political opponents</w:t>
+        </w:r>
+        <w:r>
+          <w:rPr>
+            <w:sz w:val="32"/>
+            <w:szCs w:val="32"/>
+          </w:rPr>
+          <w:t>, due to feeling morally obligated to strongly support one’s own side.</w:t>
+        </w:r>
+        <w:r>
+          <w:rPr>
+            <w:sz w:val="32"/>
+            <w:szCs w:val="32"/>
+          </w:rPr>
+          <w:t xml:space="preserve"> (Zaal et al., 2017)</w:t>
+        </w:r>
+      </w:ins>
+    </w:p>
+    <w:p>
+      <w:pPr>
+        <w:pStyle w:val="ListParagraph"/>
+        <w:numPr>
+          <w:ilvl w:val="0"/>
+          <w:numId w:val="1"/>
+        </w:numPr>
+        <w:rPr>
+          <w:ins w:id="524" w:author="Duan, Sean (MU-Student)" w:date="2023-12-07T15:30:00Z"/>
+          <w:sz w:val="32"/>
+          <w:szCs w:val="32"/>
+        </w:rPr>
+      </w:pPr>
+      <w:ins w:id="525" w:author="Duan, Sean (MU-Student)" w:date="2023-12-07T15:30:00Z">
+        <w:r>
+          <w:rPr>
+            <w:sz w:val="32"/>
+            <w:szCs w:val="32"/>
+          </w:rPr>
+          <w:t>Political Engagement:</w:t>
+        </w:r>
+      </w:ins>
+    </w:p>
+    <w:p>
+      <w:pPr>
+        <w:pStyle w:val="ListParagraph"/>
+        <w:numPr>
+          <w:ilvl w:val="1"/>
+          <w:numId w:val="1"/>
+        </w:numPr>
+        <w:rPr>
+          <w:ins w:id="526" w:author="Duan, Sean (MU-Student)" w:date="2023-12-07T15:30:00Z"/>
+          <w:sz w:val="32"/>
+          <w:szCs w:val="32"/>
+        </w:rPr>
+      </w:pPr>
+      <w:ins w:id="527" w:author="Duan, Sean (MU-Student)" w:date="2023-12-07T15:30:00Z">
+        <w:r>
+          <w:rPr>
+            <w:sz w:val="32"/>
+            <w:szCs w:val="32"/>
+          </w:rPr>
+          <w:t>Moral conviction predicts political engagement!</w:t>
+        </w:r>
+      </w:ins>
+    </w:p>
+    <w:p>
+      <w:pPr>
+        <w:pStyle w:val="ListParagraph"/>
+        <w:numPr>
+          <w:ilvl w:val="0"/>
+          <w:numId w:val="1"/>
+        </w:numPr>
+        <w:rPr>
+          <w:ins w:id="528" w:author="Duan, Sean (MU-Student)" w:date="2023-12-07T15:31:00Z"/>
+          <w:sz w:val="32"/>
+          <w:szCs w:val="32"/>
+        </w:rPr>
+      </w:pPr>
+      <w:ins w:id="529" w:author="Duan, Sean (MU-Student)" w:date="2023-12-07T15:30:00Z">
+        <w:r>
+          <w:rPr>
+            <w:sz w:val="32"/>
+            <w:szCs w:val="32"/>
+          </w:rPr>
+          <w:t>Intolerance:</w:t>
+        </w:r>
+      </w:ins>
+      <w:ins w:id="530" w:author="Duan, Sean (MU-Student)" w:date="2023-12-07T15:31:00Z">
+        <w:r>
+          <w:rPr>
+            <w:sz w:val="32"/>
+            <w:szCs w:val="32"/>
+          </w:rPr>
+          <w:t xml:space="preserve"> People who have moral beliefs seen as ‘objectively correct and universally applicable’, then those who disagree with them are ‘fundamentally wrong’ and opposed to truth.</w:t>
+        </w:r>
+        <w:r>
+          <w:rPr>
+            <w:sz w:val="32"/>
+            <w:szCs w:val="32"/>
+          </w:rPr>
+          <w:t xml:space="preserve"> Thus, there should be some intolerance with those who disagree!</w:t>
+        </w:r>
+      </w:ins>
+    </w:p>
+    <w:p>
+      <w:pPr>
+        <w:pStyle w:val="ListParagraph"/>
+        <w:numPr>
+          <w:ilvl w:val="1"/>
+          <w:numId w:val="1"/>
+        </w:numPr>
+        <w:rPr>
+          <w:ins w:id="531" w:author="Duan, Sean (MU-Student)" w:date="2023-12-07T15:31:00Z"/>
+          <w:sz w:val="32"/>
+          <w:szCs w:val="32"/>
+        </w:rPr>
+      </w:pPr>
+      <w:ins w:id="532" w:author="Duan, Sean (MU-Student)" w:date="2023-12-07T15:31:00Z">
+        <w:r>
+          <w:rPr>
+            <w:sz w:val="32"/>
+            <w:szCs w:val="32"/>
+          </w:rPr>
+          <w:t>This manifests itself as unwillingness to compromise (</w:t>
+        </w:r>
+        <w:r>
+          <w:rPr>
+            <w:sz w:val="32"/>
+            <w:szCs w:val="32"/>
+          </w:rPr>
+          <w:t>Delton et al. 2020).</w:t>
+        </w:r>
+      </w:ins>
+    </w:p>
+    <w:p>
+      <w:pPr>
+        <w:pStyle w:val="ListParagraph"/>
+        <w:numPr>
+          <w:ilvl w:val="0"/>
+          <w:numId w:val="1"/>
+        </w:numPr>
+        <w:rPr>
+          <w:ins w:id="533" w:author="Duan, Sean (MU-Student)" w:date="2023-12-07T15:32:00Z"/>
+          <w:sz w:val="32"/>
+          <w:szCs w:val="32"/>
+        </w:rPr>
+      </w:pPr>
+      <w:ins w:id="534" w:author="Duan, Sean (MU-Student)" w:date="2023-12-07T15:32:00Z">
+        <w:r>
+          <w:rPr>
+            <w:sz w:val="32"/>
+            <w:szCs w:val="32"/>
+          </w:rPr>
+          <w:lastRenderedPageBreak/>
+          <w:t>Emotion:</w:t>
+        </w:r>
+      </w:ins>
+    </w:p>
+    <w:p>
+      <w:pPr>
+        <w:pStyle w:val="ListParagraph"/>
+        <w:numPr>
+          <w:ilvl w:val="1"/>
+          <w:numId w:val="1"/>
+        </w:numPr>
+        <w:rPr>
+          <w:ins w:id="535" w:author="Duan, Sean (MU-Student)" w:date="2023-12-07T15:32:00Z"/>
+          <w:sz w:val="32"/>
+          <w:szCs w:val="32"/>
+        </w:rPr>
+      </w:pPr>
+      <w:ins w:id="536" w:author="Duan, Sean (MU-Student)" w:date="2023-12-07T15:32:00Z">
+        <w:r>
+          <w:rPr>
+            <w:sz w:val="32"/>
+            <w:szCs w:val="32"/>
+          </w:rPr>
+          <w:t>Attitudes high in moral conviction result in complex and multifaceted relationship to emotions.</w:t>
+        </w:r>
+      </w:ins>
+    </w:p>
+    <w:p>
+      <w:pPr>
+        <w:pStyle w:val="ListParagraph"/>
+        <w:numPr>
+          <w:ilvl w:val="1"/>
+          <w:numId w:val="1"/>
+        </w:numPr>
+        <w:rPr>
+          <w:ins w:id="537" w:author="Duan, Sean (MU-Student)" w:date="2023-12-07T15:33:00Z"/>
+          <w:sz w:val="32"/>
+          <w:szCs w:val="32"/>
+        </w:rPr>
+      </w:pPr>
+      <w:ins w:id="538" w:author="Duan, Sean (MU-Student)" w:date="2023-12-07T15:32:00Z">
+        <w:r>
+          <w:rPr>
+            <w:sz w:val="32"/>
+            <w:szCs w:val="32"/>
+          </w:rPr>
+          <w:t>Moral conviction and emotion are tightly linked, very much a ‘chicken or egg’ problem, where both sid</w:t>
+        </w:r>
+      </w:ins>
+      <w:ins w:id="539" w:author="Duan, Sean (MU-Student)" w:date="2023-12-07T15:33:00Z">
+        <w:r>
+          <w:rPr>
+            <w:sz w:val="32"/>
+            <w:szCs w:val="32"/>
+          </w:rPr>
+          <w:t>es can feed into each other.</w:t>
+        </w:r>
+      </w:ins>
+    </w:p>
+    <w:p>
+      <w:pPr>
+        <w:pStyle w:val="ListParagraph"/>
+        <w:numPr>
+          <w:ilvl w:val="0"/>
+          <w:numId w:val="1"/>
+        </w:numPr>
+        <w:rPr>
+          <w:ins w:id="540" w:author="Duan, Sean (MU-Student)" w:date="2023-12-07T15:33:00Z"/>
+          <w:sz w:val="32"/>
+          <w:szCs w:val="32"/>
+        </w:rPr>
+      </w:pPr>
+      <w:ins w:id="541" w:author="Duan, Sean (MU-Student)" w:date="2023-12-07T15:33:00Z">
+        <w:r>
+          <w:rPr>
+            <w:sz w:val="32"/>
+            <w:szCs w:val="32"/>
+          </w:rPr>
+          <w:t>Attitude Moralization:</w:t>
+        </w:r>
+      </w:ins>
+    </w:p>
+    <w:p>
+      <w:pPr>
+        <w:pStyle w:val="ListParagraph"/>
+        <w:numPr>
+          <w:ilvl w:val="0"/>
+          <w:numId w:val="1"/>
+        </w:numPr>
+        <w:rPr>
+          <w:ins w:id="542" w:author="Duan, Sean (MU-Student)" w:date="2023-12-07T14:09:00Z"/>
+          <w:sz w:val="32"/>
+          <w:szCs w:val="32"/>
+          <w:rPrChange w:id="543" w:author="Duan, Sean (MU-Student)" w:date="2023-12-07T15:11:00Z">
+            <w:rPr>
+              <w:ins w:id="544" w:author="Duan, Sean (MU-Student)" w:date="2023-12-07T14:09:00Z"/>
+            </w:rPr>
+          </w:rPrChange>
+        </w:rPr>
+        <w:pPrChange w:id="545" w:author="Duan, Sean (MU-Student)" w:date="2023-12-07T15:33:00Z">
+          <w:pPr>
+            <w:pStyle w:val="ListParagraph"/>
+            <w:numPr>
+              <w:ilvl w:val="1"/>
+              <w:numId w:val="1"/>
+            </w:numPr>
+            <w:ind w:left="1440" w:hanging="360"/>
+          </w:pPr>
+        </w:pPrChange>
+      </w:pPr>
+      <w:ins w:id="546" w:author="Duan, Sean (MU-Student)" w:date="2023-12-07T15:33:00Z">
+        <w:r>
+          <w:rPr>
+            <w:sz w:val="32"/>
+            <w:szCs w:val="32"/>
+          </w:rPr>
+          <w:t>Demoralization:</w:t>
+        </w:r>
+      </w:ins>
+      <w:ins w:id="547" w:author="Duan, Sean (MU-Student)" w:date="2023-12-07T15:04:00Z">
+        <w:r>
+          <w:rPr>
+            <w:sz w:val="32"/>
+            <w:szCs w:val="32"/>
+          </w:rPr>
+          <w:br/>
+        </w:r>
+      </w:ins>
+    </w:p>
+    <w:p>
+      <w:pPr>
+        <w:rPr>
+          <w:ins w:id="548" w:author="Duan, Sean (MU-Student)" w:date="2023-12-06T15:59:00Z"/>
+          <w:sz w:val="36"/>
+          <w:szCs w:val="36"/>
+        </w:rPr>
+      </w:pPr>
+      <w:ins w:id="549" w:author="Duan, Sean (MU-Student)" w:date="2023-12-06T15:57:00Z">
+        <w:r>
+          <w:rPr>
+            <w:sz w:val="36"/>
+            <w:szCs w:val="36"/>
+          </w:rPr>
+          <w:t>Skitka 2008</w:t>
+        </w:r>
+      </w:ins>
+    </w:p>
+    <w:p>
+      <w:pPr>
+        <w:rPr>
+          <w:ins w:id="550" w:author="Duan, Sean (MU-Student)" w:date="2023-12-06T15:57:00Z"/>
+          <w:sz w:val="36"/>
+          <w:szCs w:val="36"/>
+        </w:rPr>
+      </w:pPr>
+      <w:ins w:id="551" w:author="Duan, Sean (MU-Student)" w:date="2023-12-06T15:59:00Z">
+        <w:r>
+          <w:rPr>
+            <w:sz w:val="36"/>
+            <w:szCs w:val="36"/>
+          </w:rPr>
+          <w:t>Philipp-Muller 2019</w:t>
+        </w:r>
+      </w:ins>
+    </w:p>
+    <w:p>
+      <w:pPr>
+        <w:rPr>
+          <w:ins w:id="552" w:author="Duan, Sean (MU-Student)" w:date="2023-12-06T16:01:00Z"/>
+          <w:sz w:val="36"/>
+          <w:szCs w:val="36"/>
+        </w:rPr>
+      </w:pPr>
+      <w:ins w:id="553" w:author="Duan, Sean (MU-Student)" w:date="2023-12-06T16:00:00Z">
+        <w:r>
+          <w:rPr>
+            <w:sz w:val="36"/>
+            <w:szCs w:val="36"/>
+          </w:rPr>
+          <w:t>Wright 2008</w:t>
+        </w:r>
+      </w:ins>
+    </w:p>
+    <w:p>
+      <w:pPr>
+        <w:rPr>
+          <w:ins w:id="554" w:author="Duan, Sean (MU-Student)" w:date="2023-12-06T16:01:00Z"/>
+          <w:sz w:val="36"/>
+          <w:szCs w:val="36"/>
+        </w:rPr>
+      </w:pPr>
+      <w:ins w:id="555" w:author="Duan, Sean (MU-Student)" w:date="2023-12-06T16:01:00Z">
+        <w:r>
+          <w:rPr>
+            <w:sz w:val="36"/>
+            <w:szCs w:val="36"/>
+          </w:rPr>
+          <w:t>Garrett 2018</w:t>
+        </w:r>
+      </w:ins>
+    </w:p>
+    <w:p>
+      <w:pPr>
+        <w:rPr>
+          <w:sz w:val="36"/>
+          <w:szCs w:val="36"/>
+          <w:rPrChange w:id="556" w:author="Duan, Sean (MU-Student)" w:date="2023-12-06T15:57:00Z">
             <w:rPr/>
           </w:rPrChange>
         </w:rPr>
-        <w:pPrChange w:id="347" w:author="Duan, Sean (MU-Student)" w:date="2023-12-05T14:48:00Z">
-          <w:pPr/>
-        </w:pPrChange>
-      </w:pPr>
+      </w:pPr>
+      <w:ins w:id="557" w:author="Duan, Sean (MU-Student)" w:date="2023-12-06T16:02:00Z">
+        <w:r>
+          <w:rPr>
+            <w:sz w:val="36"/>
+            <w:szCs w:val="36"/>
+          </w:rPr>
+          <w:t>Muller 2017</w:t>
+        </w:r>
+      </w:ins>
     </w:p>
     <w:sectPr>
       <w:pgSz w:w="15840" w:h="12240" w:orient="landscape"/>
@@ -4084,7 +6706,7 @@
         <w:rFonts w:ascii="Wingdings" w:hAnsi="Wingdings" w:hint="default"/>
       </w:rPr>
     </w:lvl>
-    <w:lvl w:ilvl="3" w:tplc="04090001" w:tentative="1">
+    <w:lvl w:ilvl="3" w:tplc="04090001">
       <w:start w:val="1"/>
       <w:numFmt w:val="bullet"/>
       <w:lvlText w:val=""/>
@@ -4096,7 +6718,7 @@
         <w:rFonts w:ascii="Symbol" w:hAnsi="Symbol" w:hint="default"/>
       </w:rPr>
     </w:lvl>
-    <w:lvl w:ilvl="4" w:tplc="04090003" w:tentative="1">
+    <w:lvl w:ilvl="4" w:tplc="04090003">
       <w:start w:val="1"/>
       <w:numFmt w:val="bullet"/>
       <w:lvlText w:val="o"/>
@@ -4578,7 +7200,6 @@
   <w:style w:type="character" w:default="1" w:styleId="DefaultParagraphFont">
     <w:name w:val="Default Paragraph Font"/>
     <w:uiPriority w:val="1"/>
-    <w:semiHidden/>
     <w:unhideWhenUsed/>
   </w:style>
   <w:style w:type="table" w:default="1" w:styleId="TableNormal">

</xml_diff>

<commit_message>
Light work - lets do a brief overview by wed at the latest and touch base w/ Victoria this week!
</commit_message>
<xml_diff>
--- a/Dissertation Proposal/Restructure process/Dissertation Concepts Table_VS.docx
+++ b/Dissertation Proposal/Restructure process/Dissertation Concepts Table_VS.docx
@@ -3979,6 +3979,50 @@
             <w:sz w:val="32"/>
             <w:szCs w:val="32"/>
           </w:rPr>
+          <w:t>“Asking people whether and to what degree a given attitude is one they hold with moral conviction differs from most other contemporary approaches to studying morality, which generally</w:t>
+        </w:r>
+        <w:r>
+          <w:rPr>
+            <w:sz w:val="32"/>
+            <w:szCs w:val="32"/>
+          </w:rPr>
+          <w:t xml:space="preserve"> </w:t>
+        </w:r>
+        <w:r>
+          <w:rPr>
+            <w:sz w:val="32"/>
+            <w:szCs w:val="32"/>
+          </w:rPr>
+          <w:t>start with a theoretical orientation of what counts as a moral concern instead.</w:t>
+        </w:r>
+        <w:r>
+          <w:rPr>
+            <w:sz w:val="32"/>
+            <w:szCs w:val="32"/>
+          </w:rPr>
+          <w:t>”</w:t>
+        </w:r>
+      </w:ins>
+    </w:p>
+    <w:p>
+      <w:pPr>
+        <w:pStyle w:val="ListParagraph"/>
+        <w:numPr>
+          <w:ilvl w:val="1"/>
+          <w:numId w:val="1"/>
+        </w:numPr>
+        <w:rPr>
+          <w:ins w:id="362" w:author="Duan, Sean (MU-Student)" w:date="2023-12-07T14:10:00Z"/>
+          <w:sz w:val="32"/>
+          <w:szCs w:val="32"/>
+        </w:rPr>
+      </w:pPr>
+      <w:ins w:id="363" w:author="Duan, Sean (MU-Student)" w:date="2023-12-07T14:10:00Z">
+        <w:r>
+          <w:rPr>
+            <w:sz w:val="32"/>
+            <w:szCs w:val="32"/>
+          </w:rPr>
           <w:t>“</w:t>
         </w:r>
         <w:r>
@@ -3986,86 +4030,7 @@
             <w:sz w:val="32"/>
             <w:szCs w:val="32"/>
           </w:rPr>
-          <w:t>Asking people whether and to what degree a given attitude is one they hold with moral conviction</w:t>
-        </w:r>
-        <w:r>
-          <w:rPr>
-            <w:sz w:val="32"/>
-            <w:szCs w:val="32"/>
-          </w:rPr>
-          <w:t xml:space="preserve"> </w:t>
-        </w:r>
-        <w:r>
-          <w:rPr>
-            <w:sz w:val="32"/>
-            <w:szCs w:val="32"/>
-          </w:rPr>
-          <w:t>differs from most other contemporary approaches to studying morality, which generally</w:t>
-        </w:r>
-        <w:r>
-          <w:rPr>
-            <w:sz w:val="32"/>
-            <w:szCs w:val="32"/>
-          </w:rPr>
-          <w:t xml:space="preserve"> </w:t>
-        </w:r>
-        <w:r>
-          <w:rPr>
-            <w:sz w:val="32"/>
-            <w:szCs w:val="32"/>
-          </w:rPr>
-          <w:t>start with a theoretical orientation of what counts as a moral concern instead.</w:t>
-        </w:r>
-        <w:r>
-          <w:rPr>
-            <w:sz w:val="32"/>
-            <w:szCs w:val="32"/>
-          </w:rPr>
-          <w:t>”</w:t>
-        </w:r>
-      </w:ins>
-    </w:p>
-    <w:p>
-      <w:pPr>
-        <w:pStyle w:val="ListParagraph"/>
-        <w:numPr>
-          <w:ilvl w:val="1"/>
-          <w:numId w:val="1"/>
-        </w:numPr>
-        <w:rPr>
-          <w:ins w:id="362" w:author="Duan, Sean (MU-Student)" w:date="2023-12-07T14:10:00Z"/>
-          <w:sz w:val="32"/>
-          <w:szCs w:val="32"/>
-        </w:rPr>
-      </w:pPr>
-      <w:ins w:id="363" w:author="Duan, Sean (MU-Student)" w:date="2023-12-07T14:10:00Z">
-        <w:r>
-          <w:rPr>
-            <w:sz w:val="32"/>
-            <w:szCs w:val="32"/>
-          </w:rPr>
-          <w:t>“</w:t>
-        </w:r>
-        <w:r>
-          <w:rPr>
-            <w:sz w:val="32"/>
-            <w:szCs w:val="32"/>
-          </w:rPr>
-          <w:t>Rather than start with a definition of what counts as a moral concern,</w:t>
-        </w:r>
-        <w:r>
-          <w:rPr>
-            <w:sz w:val="32"/>
-            <w:szCs w:val="32"/>
-          </w:rPr>
-          <w:t xml:space="preserve"> </w:t>
-        </w:r>
-        <w:r>
-          <w:rPr>
-            <w:sz w:val="32"/>
-            <w:szCs w:val="32"/>
-          </w:rPr>
-          <w:t>researchers working on moral conviction have instead asked people whether they see their position</w:t>
+          <w:t>Rather than start with a definition of what counts as a moral concern, researchers working on moral conviction have instead asked people whether they see their position</w:t>
         </w:r>
         <w:r>
           <w:rPr>
@@ -4555,109 +4520,39 @@
               </w:rPr>
             </w:rPrChange>
           </w:rPr>
-          <w:t>M</w:t>
-        </w:r>
+          <w:t>Morality is not an essential feature of some decisions, choices, judgments, or attitude domains—rather, it is a meta-perception people have about some of their decisions, choices, judgments, and attitudes that can vary in strength.</w:t>
+        </w:r>
+      </w:ins>
+      <w:ins w:id="406" w:author="Duan, Sean (MU-Student)" w:date="2023-12-07T14:38:00Z">
         <w:r>
           <w:rPr>
             <w:sz w:val="32"/>
             <w:szCs w:val="32"/>
             <w:highlight w:val="yellow"/>
-            <w:rPrChange w:id="406" w:author="Duan, Sean (MU-Student)" w:date="2023-12-07T14:38:00Z">
-              <w:rPr>
-                <w:sz w:val="32"/>
-                <w:szCs w:val="32"/>
-              </w:rPr>
-            </w:rPrChange>
-          </w:rPr>
-          <w:t>orality is not an essential feature</w:t>
-        </w:r>
-        <w:r>
-          <w:rPr>
-            <w:sz w:val="32"/>
-            <w:szCs w:val="32"/>
-            <w:highlight w:val="yellow"/>
-            <w:rPrChange w:id="407" w:author="Duan, Sean (MU-Student)" w:date="2023-12-07T14:38:00Z">
-              <w:rPr>
-                <w:sz w:val="32"/>
-                <w:szCs w:val="32"/>
-              </w:rPr>
-            </w:rPrChange>
-          </w:rPr>
-          <w:t xml:space="preserve"> </w:t>
-        </w:r>
-        <w:r>
-          <w:rPr>
-            <w:sz w:val="32"/>
-            <w:szCs w:val="32"/>
-            <w:highlight w:val="yellow"/>
-            <w:rPrChange w:id="408" w:author="Duan, Sean (MU-Student)" w:date="2023-12-07T14:38:00Z">
-              <w:rPr>
-                <w:sz w:val="32"/>
-                <w:szCs w:val="32"/>
-              </w:rPr>
-            </w:rPrChange>
-          </w:rPr>
-          <w:t>of some decisions, choices, judgments, or attitude domains—rather, it is a meta-perception people</w:t>
-        </w:r>
-        <w:r>
-          <w:rPr>
-            <w:sz w:val="32"/>
-            <w:szCs w:val="32"/>
-            <w:highlight w:val="yellow"/>
+          </w:rPr>
+          <w:t>”</w:t>
+        </w:r>
+      </w:ins>
+    </w:p>
+    <w:p>
+      <w:pPr>
+        <w:pStyle w:val="ListParagraph"/>
+        <w:numPr>
+          <w:ilvl w:val="0"/>
+          <w:numId w:val="1"/>
+        </w:numPr>
+        <w:rPr>
+          <w:ins w:id="407" w:author="Duan, Sean (MU-Student)" w:date="2023-12-07T14:38:00Z"/>
+          <w:sz w:val="32"/>
+          <w:szCs w:val="32"/>
+        </w:rPr>
+      </w:pPr>
+      <w:ins w:id="408" w:author="Duan, Sean (MU-Student)" w:date="2023-12-07T14:38:00Z">
+        <w:r>
+          <w:rPr>
+            <w:sz w:val="32"/>
+            <w:szCs w:val="32"/>
             <w:rPrChange w:id="409" w:author="Duan, Sean (MU-Student)" w:date="2023-12-07T14:38:00Z">
-              <w:rPr>
-                <w:sz w:val="32"/>
-                <w:szCs w:val="32"/>
-              </w:rPr>
-            </w:rPrChange>
-          </w:rPr>
-          <w:t xml:space="preserve"> </w:t>
-        </w:r>
-        <w:r>
-          <w:rPr>
-            <w:sz w:val="32"/>
-            <w:szCs w:val="32"/>
-            <w:highlight w:val="yellow"/>
-            <w:rPrChange w:id="410" w:author="Duan, Sean (MU-Student)" w:date="2023-12-07T14:38:00Z">
-              <w:rPr>
-                <w:sz w:val="32"/>
-                <w:szCs w:val="32"/>
-              </w:rPr>
-            </w:rPrChange>
-          </w:rPr>
-          <w:t>have about some of their decisions, choices, judgments, and attitudes that can vary in strength.</w:t>
-        </w:r>
-      </w:ins>
-      <w:ins w:id="411" w:author="Duan, Sean (MU-Student)" w:date="2023-12-07T14:38:00Z">
-        <w:r>
-          <w:rPr>
-            <w:sz w:val="32"/>
-            <w:szCs w:val="32"/>
-            <w:highlight w:val="yellow"/>
-          </w:rPr>
-          <w:t>”</w:t>
-        </w:r>
-      </w:ins>
-    </w:p>
-    <w:p>
-      <w:pPr>
-        <w:pStyle w:val="ListParagraph"/>
-        <w:numPr>
-          <w:ilvl w:val="0"/>
-          <w:numId w:val="1"/>
-        </w:numPr>
-        <w:rPr>
-          <w:ins w:id="412" w:author="Duan, Sean (MU-Student)" w:date="2023-12-07T14:38:00Z"/>
-          <w:sz w:val="32"/>
-          <w:szCs w:val="32"/>
-        </w:rPr>
-      </w:pPr>
-      <w:ins w:id="413" w:author="Duan, Sean (MU-Student)" w:date="2023-12-07T14:38:00Z">
-        <w:r>
-          <w:rPr>
-            <w:sz w:val="32"/>
-            <w:szCs w:val="32"/>
-            <w:rPrChange w:id="414" w:author="Duan, Sean (MU-Student)" w:date="2023-12-07T14:38:00Z">
               <w:rPr>
                 <w:sz w:val="32"/>
                 <w:szCs w:val="32"/>
@@ -4677,12 +4572,12 @@
           <w:numId w:val="1"/>
         </w:numPr>
         <w:rPr>
-          <w:ins w:id="415" w:author="Duan, Sean (MU-Student)" w:date="2023-12-07T14:39:00Z"/>
-          <w:sz w:val="32"/>
-          <w:szCs w:val="32"/>
-        </w:rPr>
-      </w:pPr>
-      <w:ins w:id="416" w:author="Duan, Sean (MU-Student)" w:date="2023-12-07T14:38:00Z">
+          <w:ins w:id="410" w:author="Duan, Sean (MU-Student)" w:date="2023-12-07T14:39:00Z"/>
+          <w:sz w:val="32"/>
+          <w:szCs w:val="32"/>
+        </w:rPr>
+      </w:pPr>
+      <w:ins w:id="411" w:author="Duan, Sean (MU-Student)" w:date="2023-12-07T14:38:00Z">
         <w:r>
           <w:rPr>
             <w:sz w:val="32"/>
@@ -4691,7 +4586,7 @@
           <w:t>Predicts that subjective experience of morality is different from those seen as p</w:t>
         </w:r>
       </w:ins>
-      <w:ins w:id="417" w:author="Duan, Sean (MU-Student)" w:date="2023-12-07T14:39:00Z">
+      <w:ins w:id="412" w:author="Duan, Sean (MU-Student)" w:date="2023-12-07T14:39:00Z">
         <w:r>
           <w:rPr>
             <w:sz w:val="32"/>
@@ -4723,12 +4618,12 @@
           <w:numId w:val="1"/>
         </w:numPr>
         <w:rPr>
-          <w:ins w:id="418" w:author="Duan, Sean (MU-Student)" w:date="2023-12-07T14:39:00Z"/>
-          <w:sz w:val="32"/>
-          <w:szCs w:val="32"/>
-        </w:rPr>
-      </w:pPr>
-      <w:ins w:id="419" w:author="Duan, Sean (MU-Student)" w:date="2023-12-07T14:39:00Z">
+          <w:ins w:id="413" w:author="Duan, Sean (MU-Student)" w:date="2023-12-07T14:39:00Z"/>
+          <w:sz w:val="32"/>
+          <w:szCs w:val="32"/>
+        </w:rPr>
+      </w:pPr>
+      <w:ins w:id="414" w:author="Duan, Sean (MU-Student)" w:date="2023-12-07T14:39:00Z">
         <w:r>
           <w:rPr>
             <w:sz w:val="32"/>
@@ -4747,76 +4642,76 @@
           <w:numId w:val="1"/>
         </w:numPr>
         <w:rPr>
+          <w:ins w:id="415" w:author="Duan, Sean (MU-Student)" w:date="2023-12-07T14:45:00Z"/>
+          <w:sz w:val="32"/>
+          <w:szCs w:val="32"/>
+        </w:rPr>
+      </w:pPr>
+      <w:ins w:id="416" w:author="Duan, Sean (MU-Student)" w:date="2023-12-07T14:39:00Z">
+        <w:r>
+          <w:rPr>
+            <w:sz w:val="32"/>
+            <w:szCs w:val="32"/>
+          </w:rPr>
+          <w:t xml:space="preserve">Conventions: Rooted in norms, or what </w:t>
+        </w:r>
+      </w:ins>
+      <w:ins w:id="417" w:author="Duan, Sean (MU-Student)" w:date="2023-12-07T14:40:00Z">
+        <w:r>
+          <w:rPr>
+            <w:sz w:val="32"/>
+            <w:szCs w:val="32"/>
+          </w:rPr>
+          <w:t>the in-group tends to believe</w:t>
+        </w:r>
+      </w:ins>
+      <w:ins w:id="418" w:author="Duan, Sean (MU-Student)" w:date="2023-12-07T14:44:00Z">
+        <w:r>
+          <w:rPr>
+            <w:sz w:val="32"/>
+            <w:szCs w:val="32"/>
+          </w:rPr>
+          <w:t>, acts are ‘wrong’ insofar as they break a coordination rule, not due to being inherently bad</w:t>
+        </w:r>
+        <w:r>
+          <w:rPr>
+            <w:sz w:val="32"/>
+            <w:szCs w:val="32"/>
+          </w:rPr>
+          <w:t xml:space="preserve"> (e.g., drive on the right side of the road</w:t>
+        </w:r>
+      </w:ins>
+      <w:ins w:id="419" w:author="Duan, Sean (MU-Student)" w:date="2023-12-07T14:45:00Z">
+        <w:r>
+          <w:rPr>
+            <w:sz w:val="32"/>
+            <w:szCs w:val="32"/>
+          </w:rPr>
+          <w:t>)</w:t>
+        </w:r>
+        <w:r>
+          <w:rPr>
+            <w:sz w:val="32"/>
+            <w:szCs w:val="32"/>
+          </w:rPr>
+          <w:t>.</w:t>
+        </w:r>
+      </w:ins>
+    </w:p>
+    <w:p>
+      <w:pPr>
+        <w:pStyle w:val="ListParagraph"/>
+        <w:numPr>
+          <w:ilvl w:val="1"/>
+          <w:numId w:val="1"/>
+        </w:numPr>
+        <w:rPr>
           <w:ins w:id="420" w:author="Duan, Sean (MU-Student)" w:date="2023-12-07T14:45:00Z"/>
           <w:sz w:val="32"/>
           <w:szCs w:val="32"/>
         </w:rPr>
       </w:pPr>
-      <w:ins w:id="421" w:author="Duan, Sean (MU-Student)" w:date="2023-12-07T14:39:00Z">
-        <w:r>
-          <w:rPr>
-            <w:sz w:val="32"/>
-            <w:szCs w:val="32"/>
-          </w:rPr>
-          <w:t xml:space="preserve">Conventions: Rooted in norms, or what </w:t>
-        </w:r>
-      </w:ins>
-      <w:ins w:id="422" w:author="Duan, Sean (MU-Student)" w:date="2023-12-07T14:40:00Z">
-        <w:r>
-          <w:rPr>
-            <w:sz w:val="32"/>
-            <w:szCs w:val="32"/>
-          </w:rPr>
-          <w:t>the in-group tends to believe</w:t>
-        </w:r>
-      </w:ins>
-      <w:ins w:id="423" w:author="Duan, Sean (MU-Student)" w:date="2023-12-07T14:44:00Z">
-        <w:r>
-          <w:rPr>
-            <w:sz w:val="32"/>
-            <w:szCs w:val="32"/>
-          </w:rPr>
-          <w:t>, acts are ‘wrong’ insofar as they break a coordination rule, not due to being inherently bad</w:t>
-        </w:r>
-        <w:r>
-          <w:rPr>
-            <w:sz w:val="32"/>
-            <w:szCs w:val="32"/>
-          </w:rPr>
-          <w:t xml:space="preserve"> (e.g., drive on the right side of the road</w:t>
-        </w:r>
-      </w:ins>
-      <w:ins w:id="424" w:author="Duan, Sean (MU-Student)" w:date="2023-12-07T14:45:00Z">
-        <w:r>
-          <w:rPr>
-            <w:sz w:val="32"/>
-            <w:szCs w:val="32"/>
-          </w:rPr>
-          <w:t>)</w:t>
-        </w:r>
-        <w:r>
-          <w:rPr>
-            <w:sz w:val="32"/>
-            <w:szCs w:val="32"/>
-          </w:rPr>
-          <w:t>.</w:t>
-        </w:r>
-      </w:ins>
-    </w:p>
-    <w:p>
-      <w:pPr>
-        <w:pStyle w:val="ListParagraph"/>
-        <w:numPr>
-          <w:ilvl w:val="1"/>
-          <w:numId w:val="1"/>
-        </w:numPr>
-        <w:rPr>
-          <w:ins w:id="425" w:author="Duan, Sean (MU-Student)" w:date="2023-12-07T14:45:00Z"/>
-          <w:sz w:val="32"/>
-          <w:szCs w:val="32"/>
-        </w:rPr>
-      </w:pPr>
-      <w:ins w:id="426" w:author="Duan, Sean (MU-Student)" w:date="2023-12-07T14:45:00Z">
+      <w:ins w:id="421" w:author="Duan, Sean (MU-Student)" w:date="2023-12-07T14:45:00Z">
         <w:r>
           <w:rPr>
             <w:sz w:val="32"/>
@@ -4834,19 +4729,19 @@
           <w:numId w:val="1"/>
         </w:numPr>
         <w:rPr>
-          <w:ins w:id="427" w:author="Duan, Sean (MU-Student)" w:date="2023-12-07T14:45:00Z"/>
+          <w:ins w:id="422" w:author="Duan, Sean (MU-Student)" w:date="2023-12-07T14:45:00Z"/>
           <w:sz w:val="32"/>
           <w:szCs w:val="32"/>
           <w:highlight w:val="yellow"/>
         </w:rPr>
       </w:pPr>
-      <w:ins w:id="428" w:author="Duan, Sean (MU-Student)" w:date="2023-12-07T14:45:00Z">
+      <w:ins w:id="423" w:author="Duan, Sean (MU-Student)" w:date="2023-12-07T14:45:00Z">
         <w:r>
           <w:rPr>
             <w:sz w:val="32"/>
             <w:szCs w:val="32"/>
             <w:highlight w:val="yellow"/>
-            <w:rPrChange w:id="429" w:author="Duan, Sean (MU-Student)" w:date="2023-12-07T14:45:00Z">
+            <w:rPrChange w:id="424" w:author="Duan, Sean (MU-Student)" w:date="2023-12-07T14:45:00Z">
               <w:rPr>
                 <w:sz w:val="32"/>
                 <w:szCs w:val="32"/>
@@ -4865,13 +4760,13 @@
           <w:numId w:val="1"/>
         </w:numPr>
         <w:rPr>
-          <w:ins w:id="430" w:author="Duan, Sean (MU-Student)" w:date="2023-12-07T14:46:00Z"/>
+          <w:ins w:id="425" w:author="Duan, Sean (MU-Student)" w:date="2023-12-07T14:46:00Z"/>
           <w:sz w:val="32"/>
           <w:szCs w:val="32"/>
           <w:highlight w:val="yellow"/>
         </w:rPr>
       </w:pPr>
-      <w:ins w:id="431" w:author="Duan, Sean (MU-Student)" w:date="2023-12-07T14:46:00Z">
+      <w:ins w:id="426" w:author="Duan, Sean (MU-Student)" w:date="2023-12-07T14:46:00Z">
         <w:r>
           <w:rPr>
             <w:sz w:val="32"/>
@@ -4890,13 +4785,13 @@
           <w:numId w:val="1"/>
         </w:numPr>
         <w:rPr>
-          <w:ins w:id="432" w:author="Duan, Sean (MU-Student)" w:date="2023-12-07T14:46:00Z"/>
+          <w:ins w:id="427" w:author="Duan, Sean (MU-Student)" w:date="2023-12-07T14:46:00Z"/>
           <w:sz w:val="32"/>
           <w:szCs w:val="32"/>
           <w:highlight w:val="yellow"/>
         </w:rPr>
       </w:pPr>
-      <w:ins w:id="433" w:author="Duan, Sean (MU-Student)" w:date="2023-12-07T14:46:00Z">
+      <w:ins w:id="428" w:author="Duan, Sean (MU-Student)" w:date="2023-12-07T14:46:00Z">
         <w:r>
           <w:rPr>
             <w:sz w:val="32"/>
@@ -4915,13 +4810,13 @@
           <w:numId w:val="1"/>
         </w:numPr>
         <w:rPr>
-          <w:ins w:id="434" w:author="Duan, Sean (MU-Student)" w:date="2023-12-07T14:47:00Z"/>
+          <w:ins w:id="429" w:author="Duan, Sean (MU-Student)" w:date="2023-12-07T14:47:00Z"/>
           <w:sz w:val="32"/>
           <w:szCs w:val="32"/>
           <w:highlight w:val="yellow"/>
         </w:rPr>
       </w:pPr>
-      <w:ins w:id="435" w:author="Duan, Sean (MU-Student)" w:date="2023-12-07T14:47:00Z">
+      <w:ins w:id="430" w:author="Duan, Sean (MU-Student)" w:date="2023-12-07T14:47:00Z">
         <w:r>
           <w:rPr>
             <w:sz w:val="32"/>
@@ -4948,13 +4843,13 @@
           <w:numId w:val="1"/>
         </w:numPr>
         <w:rPr>
-          <w:ins w:id="436" w:author="Duan, Sean (MU-Student)" w:date="2023-12-07T14:48:00Z"/>
+          <w:ins w:id="431" w:author="Duan, Sean (MU-Student)" w:date="2023-12-07T14:48:00Z"/>
           <w:sz w:val="32"/>
           <w:szCs w:val="32"/>
           <w:highlight w:val="yellow"/>
         </w:rPr>
       </w:pPr>
-      <w:ins w:id="437" w:author="Duan, Sean (MU-Student)" w:date="2023-12-07T14:47:00Z">
+      <w:ins w:id="432" w:author="Duan, Sean (MU-Student)" w:date="2023-12-07T14:47:00Z">
         <w:r>
           <w:rPr>
             <w:sz w:val="32"/>
@@ -4964,7 +4859,7 @@
           <w:t xml:space="preserve">Some operationalizations are no good because they directly confound moral conviction with the concepts that moral conviction should predict, such as universalism </w:t>
         </w:r>
       </w:ins>
-      <w:ins w:id="438" w:author="Duan, Sean (MU-Student)" w:date="2023-12-07T14:48:00Z">
+      <w:ins w:id="433" w:author="Duan, Sean (MU-Student)" w:date="2023-12-07T14:48:00Z">
         <w:r>
           <w:rPr>
             <w:sz w:val="32"/>
@@ -4983,13 +4878,13 @@
           <w:numId w:val="1"/>
         </w:numPr>
         <w:rPr>
-          <w:ins w:id="439" w:author="Duan, Sean (MU-Student)" w:date="2023-12-07T14:49:00Z"/>
+          <w:ins w:id="434" w:author="Duan, Sean (MU-Student)" w:date="2023-12-07T14:49:00Z"/>
           <w:sz w:val="32"/>
           <w:szCs w:val="32"/>
           <w:highlight w:val="yellow"/>
         </w:rPr>
       </w:pPr>
-      <w:ins w:id="440" w:author="Duan, Sean (MU-Student)" w:date="2023-12-07T14:48:00Z">
+      <w:ins w:id="435" w:author="Duan, Sean (MU-Student)" w:date="2023-12-07T14:48:00Z">
         <w:r>
           <w:rPr>
             <w:sz w:val="32"/>
@@ -4999,7 +4894,7 @@
           <w:t>These are considered confusing! Moral conviction is theoretically and empirically distinct from attitude strength dimen</w:t>
         </w:r>
       </w:ins>
-      <w:ins w:id="441" w:author="Duan, Sean (MU-Student)" w:date="2023-12-07T14:49:00Z">
+      <w:ins w:id="436" w:author="Duan, Sean (MU-Student)" w:date="2023-12-07T14:49:00Z">
         <w:r>
           <w:rPr>
             <w:sz w:val="32"/>
@@ -5026,13 +4921,13 @@
           <w:numId w:val="1"/>
         </w:numPr>
         <w:rPr>
-          <w:ins w:id="442" w:author="Duan, Sean (MU-Student)" w:date="2023-12-07T14:49:00Z"/>
+          <w:ins w:id="437" w:author="Duan, Sean (MU-Student)" w:date="2023-12-07T14:49:00Z"/>
           <w:sz w:val="32"/>
           <w:szCs w:val="32"/>
           <w:highlight w:val="yellow"/>
         </w:rPr>
       </w:pPr>
-      <w:ins w:id="443" w:author="Duan, Sean (MU-Student)" w:date="2023-12-07T14:49:00Z">
+      <w:ins w:id="438" w:author="Duan, Sean (MU-Student)" w:date="2023-12-07T14:49:00Z">
         <w:r>
           <w:rPr>
             <w:sz w:val="32"/>
@@ -5059,17 +4954,17 @@
           <w:numId w:val="1"/>
         </w:numPr>
         <w:rPr>
-          <w:ins w:id="444" w:author="Duan, Sean (MU-Student)" w:date="2023-12-07T14:50:00Z"/>
-          <w:sz w:val="32"/>
-          <w:szCs w:val="32"/>
-        </w:rPr>
-      </w:pPr>
-      <w:ins w:id="445" w:author="Duan, Sean (MU-Student)" w:date="2023-12-07T14:50:00Z">
-        <w:r>
-          <w:rPr>
-            <w:sz w:val="32"/>
-            <w:szCs w:val="32"/>
-            <w:rPrChange w:id="446" w:author="Duan, Sean (MU-Student)" w:date="2023-12-07T14:50:00Z">
+          <w:ins w:id="439" w:author="Duan, Sean (MU-Student)" w:date="2023-12-07T14:50:00Z"/>
+          <w:sz w:val="32"/>
+          <w:szCs w:val="32"/>
+        </w:rPr>
+      </w:pPr>
+      <w:ins w:id="440" w:author="Duan, Sean (MU-Student)" w:date="2023-12-07T14:50:00Z">
+        <w:r>
+          <w:rPr>
+            <w:sz w:val="32"/>
+            <w:szCs w:val="32"/>
+            <w:rPrChange w:id="441" w:author="Duan, Sean (MU-Student)" w:date="2023-12-07T14:50:00Z">
               <w:rPr>
                 <w:sz w:val="32"/>
                 <w:szCs w:val="32"/>
@@ -5089,12 +4984,12 @@
           <w:numId w:val="1"/>
         </w:numPr>
         <w:rPr>
-          <w:ins w:id="447" w:author="Duan, Sean (MU-Student)" w:date="2023-12-07T14:54:00Z"/>
-          <w:sz w:val="32"/>
-          <w:szCs w:val="32"/>
-        </w:rPr>
-      </w:pPr>
-      <w:ins w:id="448" w:author="Duan, Sean (MU-Student)" w:date="2023-12-07T14:54:00Z">
+          <w:ins w:id="442" w:author="Duan, Sean (MU-Student)" w:date="2023-12-07T14:54:00Z"/>
+          <w:sz w:val="32"/>
+          <w:szCs w:val="32"/>
+        </w:rPr>
+      </w:pPr>
+      <w:ins w:id="443" w:author="Duan, Sean (MU-Student)" w:date="2023-12-07T14:54:00Z">
         <w:r>
           <w:rPr>
             <w:sz w:val="32"/>
@@ -5113,12 +5008,12 @@
           <w:numId w:val="1"/>
         </w:numPr>
         <w:rPr>
-          <w:ins w:id="449" w:author="Duan, Sean (MU-Student)" w:date="2023-12-07T15:01:00Z"/>
-          <w:sz w:val="32"/>
-          <w:szCs w:val="32"/>
-        </w:rPr>
-      </w:pPr>
-      <w:ins w:id="450" w:author="Duan, Sean (MU-Student)" w:date="2023-12-07T14:55:00Z">
+          <w:ins w:id="444" w:author="Duan, Sean (MU-Student)" w:date="2023-12-07T15:01:00Z"/>
+          <w:sz w:val="32"/>
+          <w:szCs w:val="32"/>
+        </w:rPr>
+      </w:pPr>
+      <w:ins w:id="445" w:author="Duan, Sean (MU-Student)" w:date="2023-12-07T14:55:00Z">
         <w:r>
           <w:rPr>
             <w:sz w:val="32"/>
@@ -5150,12 +5045,12 @@
           <w:numId w:val="1"/>
         </w:numPr>
         <w:rPr>
-          <w:ins w:id="451" w:author="Duan, Sean (MU-Student)" w:date="2023-12-07T15:02:00Z"/>
-          <w:sz w:val="32"/>
-          <w:szCs w:val="32"/>
-        </w:rPr>
-      </w:pPr>
-      <w:ins w:id="452" w:author="Duan, Sean (MU-Student)" w:date="2023-12-07T15:01:00Z">
+          <w:ins w:id="446" w:author="Duan, Sean (MU-Student)" w:date="2023-12-07T15:02:00Z"/>
+          <w:sz w:val="32"/>
+          <w:szCs w:val="32"/>
+        </w:rPr>
+      </w:pPr>
+      <w:ins w:id="447" w:author="Duan, Sean (MU-Student)" w:date="2023-12-07T15:01:00Z">
         <w:r>
           <w:rPr>
             <w:sz w:val="32"/>
@@ -5164,7 +5059,7 @@
           <w:t>Moral conviction consistently predicted perceived objectivity and universality across issues, even when con</w:t>
         </w:r>
       </w:ins>
-      <w:ins w:id="453" w:author="Duan, Sean (MU-Student)" w:date="2023-12-07T15:02:00Z">
+      <w:ins w:id="448" w:author="Duan, Sean (MU-Student)" w:date="2023-12-07T15:02:00Z">
         <w:r>
           <w:rPr>
             <w:sz w:val="32"/>
@@ -5189,12 +5084,12 @@
           <w:numId w:val="1"/>
         </w:numPr>
         <w:rPr>
-          <w:ins w:id="454" w:author="Duan, Sean (MU-Student)" w:date="2023-12-07T15:03:00Z"/>
-          <w:sz w:val="32"/>
-          <w:szCs w:val="32"/>
-        </w:rPr>
-      </w:pPr>
-      <w:ins w:id="455" w:author="Duan, Sean (MU-Student)" w:date="2023-12-07T15:02:00Z">
+          <w:ins w:id="449" w:author="Duan, Sean (MU-Student)" w:date="2023-12-07T15:03:00Z"/>
+          <w:sz w:val="32"/>
+          <w:szCs w:val="32"/>
+        </w:rPr>
+      </w:pPr>
+      <w:ins w:id="450" w:author="Duan, Sean (MU-Student)" w:date="2023-12-07T15:02:00Z">
         <w:r>
           <w:rPr>
             <w:sz w:val="32"/>
@@ -5203,7 +5098,7 @@
           <w:t>People make faster universality associations if the behavior was FIRST eva</w:t>
         </w:r>
       </w:ins>
-      <w:ins w:id="456" w:author="Duan, Sean (MU-Student)" w:date="2023-12-07T15:03:00Z">
+      <w:ins w:id="451" w:author="Duan, Sean (MU-Student)" w:date="2023-12-07T15:03:00Z">
         <w:r>
           <w:rPr>
             <w:sz w:val="32"/>
@@ -5228,12 +5123,12 @@
           <w:numId w:val="1"/>
         </w:numPr>
         <w:rPr>
-          <w:ins w:id="457" w:author="Duan, Sean (MU-Student)" w:date="2023-12-07T15:03:00Z"/>
-          <w:sz w:val="32"/>
-          <w:szCs w:val="32"/>
-        </w:rPr>
-      </w:pPr>
-      <w:ins w:id="458" w:author="Duan, Sean (MU-Student)" w:date="2023-12-07T15:03:00Z">
+          <w:ins w:id="452" w:author="Duan, Sean (MU-Student)" w:date="2023-12-07T15:03:00Z"/>
+          <w:sz w:val="32"/>
+          <w:szCs w:val="32"/>
+        </w:rPr>
+      </w:pPr>
+      <w:ins w:id="453" w:author="Duan, Sean (MU-Student)" w:date="2023-12-07T15:03:00Z">
         <w:r>
           <w:rPr>
             <w:sz w:val="32"/>
@@ -5251,12 +5146,12 @@
           <w:numId w:val="1"/>
         </w:numPr>
         <w:rPr>
-          <w:ins w:id="459" w:author="Duan, Sean (MU-Student)" w:date="2023-12-07T15:04:00Z"/>
-          <w:sz w:val="32"/>
-          <w:szCs w:val="32"/>
-        </w:rPr>
-      </w:pPr>
-      <w:ins w:id="460" w:author="Duan, Sean (MU-Student)" w:date="2023-12-07T15:03:00Z">
+          <w:ins w:id="454" w:author="Duan, Sean (MU-Student)" w:date="2023-12-07T15:04:00Z"/>
+          <w:sz w:val="32"/>
+          <w:szCs w:val="32"/>
+        </w:rPr>
+      </w:pPr>
+      <w:ins w:id="455" w:author="Duan, Sean (MU-Student)" w:date="2023-12-07T15:03:00Z">
         <w:r>
           <w:rPr>
             <w:sz w:val="32"/>
@@ -5265,7 +5160,7 @@
           <w:t>When moral conviction is at sta</w:t>
         </w:r>
       </w:ins>
-      <w:ins w:id="461" w:author="Duan, Sean (MU-Student)" w:date="2023-12-07T15:04:00Z">
+      <w:ins w:id="456" w:author="Duan, Sean (MU-Student)" w:date="2023-12-07T15:04:00Z">
         <w:r>
           <w:rPr>
             <w:sz w:val="32"/>
@@ -5283,20 +5178,87 @@
           <w:numId w:val="1"/>
         </w:numPr>
         <w:rPr>
-          <w:ins w:id="462" w:author="Duan, Sean (MU-Student)" w:date="2023-12-07T15:04:00Z"/>
+          <w:ins w:id="457" w:author="Duan, Sean (MU-Student)" w:date="2023-12-07T15:04:00Z"/>
           <w:sz w:val="32"/>
           <w:szCs w:val="32"/>
           <w:highlight w:val="yellow"/>
-          <w:rPrChange w:id="463" w:author="Duan, Sean (MU-Student)" w:date="2023-12-07T15:05:00Z">
+          <w:rPrChange w:id="458" w:author="Duan, Sean (MU-Student)" w:date="2023-12-07T15:05:00Z">
             <w:rPr>
-              <w:ins w:id="464" w:author="Duan, Sean (MU-Student)" w:date="2023-12-07T15:04:00Z"/>
+              <w:ins w:id="459" w:author="Duan, Sean (MU-Student)" w:date="2023-12-07T15:04:00Z"/>
               <w:sz w:val="32"/>
               <w:szCs w:val="32"/>
             </w:rPr>
           </w:rPrChange>
         </w:rPr>
       </w:pPr>
-      <w:ins w:id="465" w:author="Duan, Sean (MU-Student)" w:date="2023-12-07T15:04:00Z">
+      <w:ins w:id="460" w:author="Duan, Sean (MU-Student)" w:date="2023-12-07T15:04:00Z">
+        <w:r>
+          <w:rPr>
+            <w:sz w:val="32"/>
+            <w:szCs w:val="32"/>
+            <w:highlight w:val="yellow"/>
+            <w:rPrChange w:id="461" w:author="Duan, Sean (MU-Student)" w:date="2023-12-07T15:05:00Z">
+              <w:rPr>
+                <w:sz w:val="32"/>
+                <w:szCs w:val="32"/>
+              </w:rPr>
+            </w:rPrChange>
+          </w:rPr>
+          <w:t>“Moral beliefs are not inherently antiestablishment or antiauthority; they just are not dependent on establishment, convention, rules, or authorities.”</w:t>
+        </w:r>
+      </w:ins>
+    </w:p>
+    <w:p>
+      <w:pPr>
+        <w:pStyle w:val="ListParagraph"/>
+        <w:numPr>
+          <w:ilvl w:val="1"/>
+          <w:numId w:val="1"/>
+        </w:numPr>
+        <w:rPr>
+          <w:ins w:id="462" w:author="Duan, Sean (MU-Student)" w:date="2023-12-07T15:05:00Z"/>
+          <w:sz w:val="32"/>
+          <w:szCs w:val="32"/>
+          <w:highlight w:val="yellow"/>
+        </w:rPr>
+      </w:pPr>
+      <w:ins w:id="463" w:author="Duan, Sean (MU-Student)" w:date="2023-12-07T15:05:00Z">
+        <w:r>
+          <w:rPr>
+            <w:sz w:val="32"/>
+            <w:szCs w:val="32"/>
+            <w:highlight w:val="yellow"/>
+            <w:rPrChange w:id="464" w:author="Duan, Sean (MU-Student)" w:date="2023-12-07T15:05:00Z">
+              <w:rPr>
+                <w:sz w:val="32"/>
+                <w:szCs w:val="32"/>
+              </w:rPr>
+            </w:rPrChange>
+          </w:rPr>
+          <w:t>“Regardless of how legitimate they thought the Supreme Court was at baseline, morally convicted opponents of physician assisted suicide perceived the decision to be unfair and nonbinding, whereas morally convicted</w:t>
+        </w:r>
+        <w:r>
+          <w:rPr>
+            <w:sz w:val="32"/>
+            <w:szCs w:val="32"/>
+            <w:highlight w:val="yellow"/>
+          </w:rPr>
+          <w:t xml:space="preserve"> </w:t>
+        </w:r>
+        <w:r>
+          <w:rPr>
+            <w:sz w:val="32"/>
+            <w:szCs w:val="32"/>
+            <w:highlight w:val="yellow"/>
+            <w:rPrChange w:id="465" w:author="Duan, Sean (MU-Student)" w:date="2023-12-07T15:05:00Z">
+              <w:rPr>
+                <w:sz w:val="32"/>
+                <w:szCs w:val="32"/>
+              </w:rPr>
+            </w:rPrChange>
+          </w:rPr>
+          <w:t>opponents perceived the reverse</w:t>
+        </w:r>
         <w:r>
           <w:rPr>
             <w:sz w:val="32"/>
@@ -5309,90 +5271,6 @@
               </w:rPr>
             </w:rPrChange>
           </w:rPr>
-          <w:t>“</w:t>
-        </w:r>
-        <w:r>
-          <w:rPr>
-            <w:sz w:val="32"/>
-            <w:szCs w:val="32"/>
-            <w:highlight w:val="yellow"/>
-            <w:rPrChange w:id="467" w:author="Duan, Sean (MU-Student)" w:date="2023-12-07T15:05:00Z">
-              <w:rPr>
-                <w:sz w:val="32"/>
-                <w:szCs w:val="32"/>
-              </w:rPr>
-            </w:rPrChange>
-          </w:rPr>
-          <w:t>Moral beliefs are</w:t>
-        </w:r>
-        <w:r>
-          <w:rPr>
-            <w:sz w:val="32"/>
-            <w:szCs w:val="32"/>
-            <w:highlight w:val="yellow"/>
-            <w:rPrChange w:id="468" w:author="Duan, Sean (MU-Student)" w:date="2023-12-07T15:05:00Z">
-              <w:rPr>
-                <w:sz w:val="32"/>
-                <w:szCs w:val="32"/>
-              </w:rPr>
-            </w:rPrChange>
-          </w:rPr>
-          <w:t xml:space="preserve"> </w:t>
-        </w:r>
-        <w:r>
-          <w:rPr>
-            <w:sz w:val="32"/>
-            <w:szCs w:val="32"/>
-            <w:highlight w:val="yellow"/>
-            <w:rPrChange w:id="469" w:author="Duan, Sean (MU-Student)" w:date="2023-12-07T15:05:00Z">
-              <w:rPr>
-                <w:sz w:val="32"/>
-                <w:szCs w:val="32"/>
-              </w:rPr>
-            </w:rPrChange>
-          </w:rPr>
-          <w:t>not inherently antiestablishment or antiauthority; they just are not dependent on establishment,</w:t>
-        </w:r>
-        <w:r>
-          <w:rPr>
-            <w:sz w:val="32"/>
-            <w:szCs w:val="32"/>
-            <w:highlight w:val="yellow"/>
-            <w:rPrChange w:id="470" w:author="Duan, Sean (MU-Student)" w:date="2023-12-07T15:05:00Z">
-              <w:rPr>
-                <w:sz w:val="32"/>
-                <w:szCs w:val="32"/>
-              </w:rPr>
-            </w:rPrChange>
-          </w:rPr>
-          <w:t xml:space="preserve"> </w:t>
-        </w:r>
-        <w:r>
-          <w:rPr>
-            <w:sz w:val="32"/>
-            <w:szCs w:val="32"/>
-            <w:highlight w:val="yellow"/>
-            <w:rPrChange w:id="471" w:author="Duan, Sean (MU-Student)" w:date="2023-12-07T15:05:00Z">
-              <w:rPr>
-                <w:sz w:val="32"/>
-                <w:szCs w:val="32"/>
-              </w:rPr>
-            </w:rPrChange>
-          </w:rPr>
-          <w:t>convention, rules, or authorities.</w:t>
-        </w:r>
-        <w:r>
-          <w:rPr>
-            <w:sz w:val="32"/>
-            <w:szCs w:val="32"/>
-            <w:highlight w:val="yellow"/>
-            <w:rPrChange w:id="472" w:author="Duan, Sean (MU-Student)" w:date="2023-12-07T15:05:00Z">
-              <w:rPr>
-                <w:sz w:val="32"/>
-                <w:szCs w:val="32"/>
-              </w:rPr>
-            </w:rPrChange>
-          </w:rPr>
           <w:t>”</w:t>
         </w:r>
       </w:ins>
@@ -5401,180 +5279,15 @@
       <w:pPr>
         <w:pStyle w:val="ListParagraph"/>
         <w:numPr>
-          <w:ilvl w:val="1"/>
-          <w:numId w:val="1"/>
-        </w:numPr>
-        <w:rPr>
-          <w:ins w:id="473" w:author="Duan, Sean (MU-Student)" w:date="2023-12-07T15:05:00Z"/>
-          <w:sz w:val="32"/>
-          <w:szCs w:val="32"/>
-          <w:highlight w:val="yellow"/>
-        </w:rPr>
-      </w:pPr>
-      <w:ins w:id="474" w:author="Duan, Sean (MU-Student)" w:date="2023-12-07T15:05:00Z">
-        <w:r>
-          <w:rPr>
-            <w:sz w:val="32"/>
-            <w:szCs w:val="32"/>
-            <w:highlight w:val="yellow"/>
-            <w:rPrChange w:id="475" w:author="Duan, Sean (MU-Student)" w:date="2023-12-07T15:05:00Z">
-              <w:rPr>
-                <w:sz w:val="32"/>
-                <w:szCs w:val="32"/>
-              </w:rPr>
-            </w:rPrChange>
-          </w:rPr>
-          <w:t>“</w:t>
-        </w:r>
-        <w:r>
-          <w:rPr>
-            <w:sz w:val="32"/>
-            <w:szCs w:val="32"/>
-            <w:highlight w:val="yellow"/>
-            <w:rPrChange w:id="476" w:author="Duan, Sean (MU-Student)" w:date="2023-12-07T15:05:00Z">
-              <w:rPr>
-                <w:sz w:val="32"/>
-                <w:szCs w:val="32"/>
-              </w:rPr>
-            </w:rPrChange>
-          </w:rPr>
-          <w:t>Regardless of how legitimate</w:t>
-        </w:r>
-        <w:r>
-          <w:rPr>
-            <w:sz w:val="32"/>
-            <w:szCs w:val="32"/>
-            <w:highlight w:val="yellow"/>
-            <w:rPrChange w:id="477" w:author="Duan, Sean (MU-Student)" w:date="2023-12-07T15:05:00Z">
-              <w:rPr>
-                <w:sz w:val="32"/>
-                <w:szCs w:val="32"/>
-              </w:rPr>
-            </w:rPrChange>
-          </w:rPr>
-          <w:t xml:space="preserve"> </w:t>
-        </w:r>
-        <w:r>
-          <w:rPr>
-            <w:sz w:val="32"/>
-            <w:szCs w:val="32"/>
-            <w:highlight w:val="yellow"/>
-            <w:rPrChange w:id="478" w:author="Duan, Sean (MU-Student)" w:date="2023-12-07T15:05:00Z">
-              <w:rPr>
-                <w:sz w:val="32"/>
-                <w:szCs w:val="32"/>
-              </w:rPr>
-            </w:rPrChange>
-          </w:rPr>
-          <w:t>they thought the Supreme Court was at baseline, morally convicted opponents of physician</w:t>
-        </w:r>
-        <w:r>
-          <w:rPr>
-            <w:sz w:val="32"/>
-            <w:szCs w:val="32"/>
-            <w:highlight w:val="yellow"/>
-            <w:rPrChange w:id="479" w:author="Duan, Sean (MU-Student)" w:date="2023-12-07T15:05:00Z">
-              <w:rPr>
-                <w:sz w:val="32"/>
-                <w:szCs w:val="32"/>
-              </w:rPr>
-            </w:rPrChange>
-          </w:rPr>
-          <w:t xml:space="preserve"> </w:t>
-        </w:r>
-        <w:r>
-          <w:rPr>
-            <w:sz w:val="32"/>
-            <w:szCs w:val="32"/>
-            <w:highlight w:val="yellow"/>
-            <w:rPrChange w:id="480" w:author="Duan, Sean (MU-Student)" w:date="2023-12-07T15:05:00Z">
-              <w:rPr>
-                <w:sz w:val="32"/>
-                <w:szCs w:val="32"/>
-              </w:rPr>
-            </w:rPrChange>
-          </w:rPr>
-          <w:t>assisted</w:t>
-        </w:r>
-        <w:r>
-          <w:rPr>
-            <w:sz w:val="32"/>
-            <w:szCs w:val="32"/>
-            <w:highlight w:val="yellow"/>
-            <w:rPrChange w:id="481" w:author="Duan, Sean (MU-Student)" w:date="2023-12-07T15:05:00Z">
-              <w:rPr>
-                <w:sz w:val="32"/>
-                <w:szCs w:val="32"/>
-              </w:rPr>
-            </w:rPrChange>
-          </w:rPr>
-          <w:t xml:space="preserve"> </w:t>
-        </w:r>
-        <w:r>
-          <w:rPr>
-            <w:sz w:val="32"/>
-            <w:szCs w:val="32"/>
-            <w:highlight w:val="yellow"/>
-            <w:rPrChange w:id="482" w:author="Duan, Sean (MU-Student)" w:date="2023-12-07T15:05:00Z">
-              <w:rPr>
-                <w:sz w:val="32"/>
-                <w:szCs w:val="32"/>
-              </w:rPr>
-            </w:rPrChange>
-          </w:rPr>
-          <w:t>suicide perceived the decision to be unfair and nonbinding, whereas morally convicted</w:t>
-        </w:r>
-        <w:r>
-          <w:rPr>
-            <w:sz w:val="32"/>
-            <w:szCs w:val="32"/>
-            <w:highlight w:val="yellow"/>
-          </w:rPr>
-          <w:t xml:space="preserve"> </w:t>
-        </w:r>
-        <w:r>
-          <w:rPr>
-            <w:sz w:val="32"/>
-            <w:szCs w:val="32"/>
-            <w:highlight w:val="yellow"/>
-            <w:rPrChange w:id="483" w:author="Duan, Sean (MU-Student)" w:date="2023-12-07T15:05:00Z">
-              <w:rPr>
-                <w:sz w:val="32"/>
-                <w:szCs w:val="32"/>
-              </w:rPr>
-            </w:rPrChange>
-          </w:rPr>
-          <w:t>opponents perceived the reverse</w:t>
-        </w:r>
-        <w:r>
-          <w:rPr>
-            <w:sz w:val="32"/>
-            <w:szCs w:val="32"/>
-            <w:highlight w:val="yellow"/>
-            <w:rPrChange w:id="484" w:author="Duan, Sean (MU-Student)" w:date="2023-12-07T15:05:00Z">
-              <w:rPr>
-                <w:sz w:val="32"/>
-                <w:szCs w:val="32"/>
-              </w:rPr>
-            </w:rPrChange>
-          </w:rPr>
-          <w:t>”</w:t>
-        </w:r>
-      </w:ins>
-    </w:p>
-    <w:p>
-      <w:pPr>
-        <w:pStyle w:val="ListParagraph"/>
-        <w:numPr>
           <w:ilvl w:val="2"/>
           <w:numId w:val="1"/>
         </w:numPr>
         <w:rPr>
-          <w:ins w:id="485" w:author="Duan, Sean (MU-Student)" w:date="2023-12-07T15:05:00Z"/>
-          <w:sz w:val="32"/>
-          <w:szCs w:val="32"/>
-        </w:rPr>
-        <w:pPrChange w:id="486" w:author="Duan, Sean (MU-Student)" w:date="2023-12-07T15:05:00Z">
+          <w:ins w:id="467" w:author="Duan, Sean (MU-Student)" w:date="2023-12-07T15:05:00Z"/>
+          <w:sz w:val="32"/>
+          <w:szCs w:val="32"/>
+        </w:rPr>
+        <w:pPrChange w:id="468" w:author="Duan, Sean (MU-Student)" w:date="2023-12-07T15:05:00Z">
           <w:pPr>
             <w:pStyle w:val="ListParagraph"/>
             <w:numPr>
@@ -5585,244 +5298,907 @@
           </w:pPr>
         </w:pPrChange>
       </w:pPr>
-      <w:ins w:id="487" w:author="Duan, Sean (MU-Student)" w:date="2023-12-07T15:05:00Z">
+      <w:ins w:id="469" w:author="Duan, Sean (MU-Student)" w:date="2023-12-07T15:05:00Z">
         <w:r>
           <w:rPr>
             <w:sz w:val="32"/>
             <w:szCs w:val="32"/>
           </w:rPr>
           <w:lastRenderedPageBreak/>
-          <w:t>The Supreme Court study was also later replicated in the context of the US Supreme</w:t>
-        </w:r>
-        <w:r>
-          <w:rPr>
-            <w:sz w:val="32"/>
-            <w:szCs w:val="32"/>
-          </w:rPr>
-          <w:t xml:space="preserve"> </w:t>
-        </w:r>
-        <w:r>
-          <w:rPr>
-            <w:sz w:val="32"/>
-            <w:szCs w:val="32"/>
-          </w:rPr>
-          <w:t xml:space="preserve">Court’s decision that laws prohibiting same-sex marriage were unconstitutional </w:t>
+          <w:t xml:space="preserve">The Supreme Court study was also later replicated in the context of the US Supreme Court’s decision that laws prohibiting same-sex marriage were unconstitutional </w:t>
         </w:r>
         <w:r>
           <w:rPr>
             <w:sz w:val="32"/>
             <w:szCs w:val="32"/>
             <w:highlight w:val="yellow"/>
-            <w:rPrChange w:id="488" w:author="Duan, Sean (MU-Student)" w:date="2023-12-07T15:05:00Z">
+            <w:rPrChange w:id="470" w:author="Duan, Sean (MU-Student)" w:date="2023-12-07T15:05:00Z">
               <w:rPr>
                 <w:sz w:val="32"/>
                 <w:szCs w:val="32"/>
               </w:rPr>
             </w:rPrChange>
           </w:rPr>
-          <w:t>(Hanson et al.</w:t>
+          <w:t>(Hanson et al. 2016)</w:t>
+        </w:r>
+        <w:r>
+          <w:rPr>
+            <w:sz w:val="32"/>
+            <w:szCs w:val="32"/>
+          </w:rPr>
+          <w:t>.</w:t>
+        </w:r>
+      </w:ins>
+    </w:p>
+    <w:p>
+      <w:pPr>
+        <w:pStyle w:val="ListParagraph"/>
+        <w:numPr>
+          <w:ilvl w:val="1"/>
+          <w:numId w:val="1"/>
+        </w:numPr>
+        <w:rPr>
+          <w:ins w:id="471" w:author="Duan, Sean (MU-Student)" w:date="2023-12-07T15:07:00Z"/>
+          <w:sz w:val="32"/>
+          <w:szCs w:val="32"/>
+        </w:rPr>
+      </w:pPr>
+      <w:ins w:id="472" w:author="Duan, Sean (MU-Student)" w:date="2023-12-07T15:06:00Z">
+        <w:r>
+          <w:rPr>
+            <w:sz w:val="32"/>
+            <w:szCs w:val="32"/>
+          </w:rPr>
+          <w:t>One of the most replicated findings in social psychology is that people tend to conform to majority group opinion (see Cialdini &amp; Trost 1998 for a review). People conform to majority group norms even when they individually have a contrary point of view for largely two reasons. First, people are often concerned that going against group norms could expose them to ridicule and disenfranchisement from the group, and they hope that going along will maintain or build acceptance and belonging (Asch 1956). Second, people conform when they are not confident about the right answer or the</w:t>
+        </w:r>
+      </w:ins>
+      <w:ins w:id="473" w:author="Duan, Sean (MU-Student)" w:date="2023-12-07T15:07:00Z">
+        <w:r>
+          <w:rPr>
+            <w:sz w:val="32"/>
+            <w:szCs w:val="32"/>
+          </w:rPr>
+          <w:t xml:space="preserve"> </w:t>
+        </w:r>
+      </w:ins>
+      <w:ins w:id="474" w:author="Duan, Sean (MU-Student)" w:date="2023-12-07T15:06:00Z">
+        <w:r>
+          <w:rPr>
+            <w:sz w:val="32"/>
+            <w:szCs w:val="32"/>
+          </w:rPr>
+          <w:t>best way to behave, and they turn to peers for guidance and information (e.g., Deutsch &amp; Gerard</w:t>
+        </w:r>
+      </w:ins>
+      <w:ins w:id="475" w:author="Duan, Sean (MU-Student)" w:date="2023-12-07T15:07:00Z">
+        <w:r>
+          <w:rPr>
+            <w:sz w:val="32"/>
+            <w:szCs w:val="32"/>
+          </w:rPr>
+          <w:t xml:space="preserve"> </w:t>
+        </w:r>
+      </w:ins>
+      <w:ins w:id="476" w:author="Duan, Sean (MU-Student)" w:date="2023-12-07T15:06:00Z">
+        <w:r>
+          <w:rPr>
+            <w:sz w:val="32"/>
+            <w:szCs w:val="32"/>
+          </w:rPr>
+          <w:t>1955, Sherif 1936).</w:t>
+        </w:r>
+      </w:ins>
+    </w:p>
+    <w:p>
+      <w:pPr>
+        <w:pStyle w:val="ListParagraph"/>
+        <w:numPr>
+          <w:ilvl w:val="2"/>
+          <w:numId w:val="1"/>
+        </w:numPr>
+        <w:rPr>
+          <w:ins w:id="477" w:author="Duan, Sean (MU-Student)" w:date="2023-12-07T15:08:00Z"/>
+          <w:sz w:val="32"/>
+          <w:szCs w:val="32"/>
+        </w:rPr>
+      </w:pPr>
+      <w:ins w:id="478" w:author="Duan, Sean (MU-Student)" w:date="2023-12-07T15:07:00Z">
+        <w:r>
+          <w:rPr>
+            <w:sz w:val="32"/>
+            <w:szCs w:val="32"/>
+          </w:rPr>
+          <w:t>When people have STRONG moral convictions however, they prefer distance from attitudinally dissimilar others, and thus, do not care to look to attitudinally dissimilar peers to search out more information/change their mind.</w:t>
+        </w:r>
+      </w:ins>
+    </w:p>
+    <w:p>
+      <w:pPr>
+        <w:pStyle w:val="ListParagraph"/>
+        <w:numPr>
+          <w:ilvl w:val="0"/>
+          <w:numId w:val="1"/>
+        </w:numPr>
+        <w:rPr>
+          <w:ins w:id="479" w:author="Duan, Sean (MU-Student)" w:date="2023-12-07T15:08:00Z"/>
+          <w:sz w:val="32"/>
+          <w:szCs w:val="32"/>
+        </w:rPr>
+      </w:pPr>
+      <w:ins w:id="480" w:author="Duan, Sean (MU-Student)" w:date="2023-12-07T15:08:00Z">
+        <w:r>
+          <w:rPr>
+            <w:sz w:val="32"/>
+            <w:szCs w:val="32"/>
+          </w:rPr>
+          <w:t>Means vs Ends</w:t>
+        </w:r>
+      </w:ins>
+    </w:p>
+    <w:p>
+      <w:pPr>
+        <w:pStyle w:val="ListParagraph"/>
+        <w:numPr>
+          <w:ilvl w:val="1"/>
+          <w:numId w:val="1"/>
+        </w:numPr>
+        <w:rPr>
+          <w:ins w:id="481" w:author="Duan, Sean (MU-Student)" w:date="2023-12-07T15:09:00Z"/>
+          <w:sz w:val="32"/>
+          <w:szCs w:val="32"/>
+        </w:rPr>
+      </w:pPr>
+      <w:ins w:id="482" w:author="Duan, Sean (MU-Student)" w:date="2023-12-07T15:08:00Z">
+        <w:r>
+          <w:rPr>
+            <w:sz w:val="32"/>
+            <w:szCs w:val="32"/>
+          </w:rPr>
+          <w:t xml:space="preserve">When people are CERTAIN about the outcome that systems should deliver, they judge whether or not the system itself is legitimate based on whether or not they produced the ‘correct’ answer (e.g., the one that the perceiver </w:t>
+        </w:r>
+      </w:ins>
+      <w:ins w:id="483" w:author="Duan, Sean (MU-Student)" w:date="2023-12-07T15:09:00Z">
+        <w:r>
+          <w:rPr>
+            <w:sz w:val="32"/>
+            <w:szCs w:val="32"/>
+          </w:rPr>
+          <w:t>has moral conviction for)</w:t>
+        </w:r>
+        <w:r>
+          <w:rPr>
+            <w:sz w:val="32"/>
+            <w:szCs w:val="32"/>
+          </w:rPr>
+          <w:t>.</w:t>
+        </w:r>
+      </w:ins>
+    </w:p>
+    <w:p>
+      <w:pPr>
+        <w:pStyle w:val="ListParagraph"/>
+        <w:numPr>
+          <w:ilvl w:val="2"/>
+          <w:numId w:val="1"/>
+        </w:numPr>
+        <w:rPr>
+          <w:ins w:id="484" w:author="Duan, Sean (MU-Student)" w:date="2023-12-07T15:11:00Z"/>
+          <w:sz w:val="32"/>
+          <w:szCs w:val="32"/>
+        </w:rPr>
+      </w:pPr>
+      <w:ins w:id="485" w:author="Duan, Sean (MU-Student)" w:date="2023-12-07T15:09:00Z">
+        <w:r>
+          <w:rPr>
+            <w:sz w:val="32"/>
+            <w:szCs w:val="32"/>
+          </w:rPr>
+          <w:t>“Correct” decisions indicate that the authorities/institutions are fair</w:t>
+        </w:r>
+      </w:ins>
+      <w:ins w:id="486" w:author="Duan, Sean (MU-Student)" w:date="2023-12-07T15:11:00Z">
+        <w:r>
+          <w:rPr>
+            <w:sz w:val="32"/>
+            <w:szCs w:val="32"/>
+          </w:rPr>
+          <w:t xml:space="preserve">, </w:t>
+        </w:r>
+      </w:ins>
+      <w:ins w:id="487" w:author="Duan, Sean (MU-Student)" w:date="2023-12-07T15:09:00Z">
+        <w:r>
+          <w:rPr>
+            <w:sz w:val="32"/>
+            <w:szCs w:val="32"/>
+          </w:rPr>
+          <w:t>“Incorrect” decisions signal that the system is ‘broken’ and not working as it should</w:t>
+        </w:r>
+      </w:ins>
+      <w:ins w:id="488" w:author="Duan, Sean (MU-Student)" w:date="2023-12-07T15:11:00Z">
+        <w:r>
+          <w:rPr>
+            <w:sz w:val="32"/>
+            <w:szCs w:val="32"/>
+          </w:rPr>
+          <w:t>.</w:t>
+        </w:r>
+      </w:ins>
+    </w:p>
+    <w:p>
+      <w:pPr>
+        <w:pStyle w:val="ListParagraph"/>
+        <w:numPr>
+          <w:ilvl w:val="3"/>
+          <w:numId w:val="1"/>
+        </w:numPr>
+        <w:rPr>
+          <w:ins w:id="489" w:author="Duan, Sean (MU-Student)" w:date="2023-12-07T15:11:00Z"/>
+          <w:sz w:val="32"/>
+          <w:szCs w:val="32"/>
+        </w:rPr>
+      </w:pPr>
+      <w:ins w:id="490" w:author="Duan, Sean (MU-Student)" w:date="2023-12-07T15:11:00Z">
+        <w:r>
+          <w:rPr>
+            <w:sz w:val="32"/>
+            <w:szCs w:val="32"/>
+          </w:rPr>
+          <w:lastRenderedPageBreak/>
+          <w:t>Thus, people use their ‘sense’ of morality as a barometer to determine how to judge outcome/procedural fairness, as well as how legitimate the system itself is (e.g., Skitka et al. 2009,</w:t>
+        </w:r>
+        <w:r>
+          <w:rPr>
+            <w:sz w:val="32"/>
+            <w:szCs w:val="32"/>
+          </w:rPr>
+          <w:t xml:space="preserve"> </w:t>
+        </w:r>
+        <w:r>
+          <w:rPr>
+            <w:sz w:val="32"/>
+            <w:szCs w:val="32"/>
+          </w:rPr>
+          <w:t>Wisneski</w:t>
+        </w:r>
+        <w:r>
+          <w:rPr>
+            <w:sz w:val="32"/>
+            <w:szCs w:val="32"/>
+          </w:rPr>
+          <w:t xml:space="preserve"> </w:t>
+        </w:r>
+        <w:r>
+          <w:rPr>
+            <w:sz w:val="32"/>
+            <w:szCs w:val="32"/>
+          </w:rPr>
+          <w:t>et al. 2009</w:t>
+        </w:r>
+        <w:r>
+          <w:rPr>
+            <w:sz w:val="32"/>
+            <w:szCs w:val="32"/>
+          </w:rPr>
+          <w:t>)</w:t>
+        </w:r>
+      </w:ins>
+    </w:p>
+    <w:p>
+      <w:pPr>
+        <w:pStyle w:val="ListParagraph"/>
+        <w:numPr>
+          <w:ilvl w:val="1"/>
+          <w:numId w:val="1"/>
+        </w:numPr>
+        <w:rPr>
+          <w:ins w:id="491" w:author="Duan, Sean (MU-Student)" w:date="2023-12-07T15:22:00Z"/>
+          <w:sz w:val="32"/>
+          <w:szCs w:val="32"/>
+        </w:rPr>
+      </w:pPr>
+      <w:ins w:id="492" w:author="Duan, Sean (MU-Student)" w:date="2023-12-07T15:11:00Z">
+        <w:r>
+          <w:rPr>
+            <w:sz w:val="32"/>
+            <w:szCs w:val="32"/>
+          </w:rPr>
+          <w:t>The moral convi</w:t>
+        </w:r>
+      </w:ins>
+      <w:ins w:id="493" w:author="Duan, Sean (MU-Student)" w:date="2023-12-07T15:12:00Z">
+        <w:r>
+          <w:rPr>
+            <w:sz w:val="32"/>
+            <w:szCs w:val="32"/>
+          </w:rPr>
+          <w:t>ctions themselves predict judgement of fairness in these circumstances ABOVE and BEYOND consideration of whether the decisions themselves are made with fair or unfair procedures.</w:t>
+        </w:r>
+      </w:ins>
+    </w:p>
+    <w:p>
+      <w:pPr>
+        <w:pStyle w:val="ListParagraph"/>
+        <w:numPr>
+          <w:ilvl w:val="1"/>
+          <w:numId w:val="1"/>
+        </w:numPr>
+        <w:rPr>
+          <w:ins w:id="494" w:author="Duan, Sean (MU-Student)" w:date="2023-12-07T15:22:00Z"/>
+          <w:sz w:val="32"/>
+          <w:szCs w:val="32"/>
+        </w:rPr>
+      </w:pPr>
+      <w:ins w:id="495" w:author="Duan, Sean (MU-Student)" w:date="2023-12-07T15:22:00Z">
+        <w:r>
+          <w:rPr>
+            <w:sz w:val="32"/>
+            <w:szCs w:val="32"/>
+          </w:rPr>
+          <w:t>Support for vigilante justice also rises when there is alignment with morally convicted positions that a subject holds.</w:t>
+        </w:r>
+      </w:ins>
+    </w:p>
+    <w:p>
+      <w:pPr>
+        <w:pStyle w:val="ListParagraph"/>
+        <w:numPr>
+          <w:ilvl w:val="0"/>
+          <w:numId w:val="1"/>
+        </w:numPr>
+        <w:rPr>
+          <w:ins w:id="496" w:author="Duan, Sean (MU-Student)" w:date="2023-12-07T15:23:00Z"/>
+          <w:sz w:val="32"/>
+          <w:szCs w:val="32"/>
+        </w:rPr>
+      </w:pPr>
+      <w:ins w:id="497" w:author="Duan, Sean (MU-Student)" w:date="2023-12-07T15:23:00Z">
+        <w:r>
+          <w:rPr>
+            <w:sz w:val="32"/>
+            <w:szCs w:val="32"/>
+          </w:rPr>
+          <w:t>Obligation and Motivation:</w:t>
+        </w:r>
+      </w:ins>
+    </w:p>
+    <w:p>
+      <w:pPr>
+        <w:pStyle w:val="ListParagraph"/>
+        <w:numPr>
+          <w:ilvl w:val="1"/>
+          <w:numId w:val="1"/>
+        </w:numPr>
+        <w:rPr>
+          <w:ins w:id="498" w:author="Duan, Sean (MU-Student)" w:date="2023-12-07T15:24:00Z"/>
+          <w:sz w:val="32"/>
+          <w:szCs w:val="32"/>
+        </w:rPr>
+      </w:pPr>
+      <w:ins w:id="499" w:author="Duan, Sean (MU-Student)" w:date="2023-12-07T15:23:00Z">
+        <w:r>
+          <w:rPr>
+            <w:sz w:val="32"/>
+            <w:szCs w:val="32"/>
+          </w:rPr>
+          <w:t>More moral conviction = less perception of a ‘free’ choice existing, instead feeling strong obligation to make a decision a particular way.</w:t>
+        </w:r>
+      </w:ins>
+    </w:p>
+    <w:p>
+      <w:pPr>
+        <w:pStyle w:val="ListParagraph"/>
+        <w:numPr>
+          <w:ilvl w:val="1"/>
+          <w:numId w:val="1"/>
+        </w:numPr>
+        <w:rPr>
+          <w:ins w:id="500" w:author="Duan, Sean (MU-Student)" w:date="2023-12-07T15:25:00Z"/>
+          <w:sz w:val="32"/>
+          <w:szCs w:val="32"/>
+        </w:rPr>
+      </w:pPr>
+      <w:ins w:id="501" w:author="Duan, Sean (MU-Student)" w:date="2023-12-07T15:25:00Z">
+        <w:r>
+          <w:rPr>
+            <w:sz w:val="32"/>
+            <w:szCs w:val="32"/>
+          </w:rPr>
+          <w:t>These perceived obligations strongly mediate the relationship between moral conviction and intended ac</w:t>
+        </w:r>
+        <w:r>
+          <w:rPr>
+            <w:sz w:val="32"/>
+            <w:szCs w:val="32"/>
+          </w:rPr>
+          <w:t>tivism.</w:t>
+        </w:r>
+      </w:ins>
+    </w:p>
+    <w:p>
+      <w:pPr>
+        <w:pStyle w:val="ListParagraph"/>
+        <w:numPr>
+          <w:ilvl w:val="1"/>
+          <w:numId w:val="1"/>
+        </w:numPr>
+        <w:rPr>
+          <w:ins w:id="502" w:author="Duan, Sean (MU-Student)" w:date="2023-12-07T15:25:00Z"/>
+          <w:sz w:val="32"/>
+          <w:szCs w:val="32"/>
+        </w:rPr>
+      </w:pPr>
+      <w:ins w:id="503" w:author="Duan, Sean (MU-Student)" w:date="2023-12-07T15:25:00Z">
+        <w:r>
+          <w:rPr>
+            <w:sz w:val="32"/>
+            <w:szCs w:val="32"/>
+          </w:rPr>
+          <w:t>Stronger moral conviction on an issue = more negative emotion towards political opponents</w:t>
+        </w:r>
+        <w:r>
+          <w:rPr>
+            <w:sz w:val="32"/>
+            <w:szCs w:val="32"/>
+          </w:rPr>
+          <w:t>, due to feeling morally obligated to strongly support one’s own side.</w:t>
+        </w:r>
+        <w:r>
+          <w:rPr>
+            <w:sz w:val="32"/>
+            <w:szCs w:val="32"/>
+          </w:rPr>
+          <w:t xml:space="preserve"> (Zaal et al., 2017)</w:t>
+        </w:r>
+      </w:ins>
+    </w:p>
+    <w:p>
+      <w:pPr>
+        <w:pStyle w:val="ListParagraph"/>
+        <w:numPr>
+          <w:ilvl w:val="0"/>
+          <w:numId w:val="1"/>
+        </w:numPr>
+        <w:rPr>
+          <w:ins w:id="504" w:author="Duan, Sean (MU-Student)" w:date="2023-12-07T15:30:00Z"/>
+          <w:sz w:val="32"/>
+          <w:szCs w:val="32"/>
+        </w:rPr>
+      </w:pPr>
+      <w:ins w:id="505" w:author="Duan, Sean (MU-Student)" w:date="2023-12-07T15:30:00Z">
+        <w:r>
+          <w:rPr>
+            <w:sz w:val="32"/>
+            <w:szCs w:val="32"/>
+          </w:rPr>
+          <w:t>Political Engagement:</w:t>
+        </w:r>
+      </w:ins>
+    </w:p>
+    <w:p>
+      <w:pPr>
+        <w:pStyle w:val="ListParagraph"/>
+        <w:numPr>
+          <w:ilvl w:val="1"/>
+          <w:numId w:val="1"/>
+        </w:numPr>
+        <w:rPr>
+          <w:ins w:id="506" w:author="Duan, Sean (MU-Student)" w:date="2023-12-07T15:30:00Z"/>
+          <w:sz w:val="32"/>
+          <w:szCs w:val="32"/>
+        </w:rPr>
+      </w:pPr>
+      <w:ins w:id="507" w:author="Duan, Sean (MU-Student)" w:date="2023-12-07T15:30:00Z">
+        <w:r>
+          <w:rPr>
+            <w:sz w:val="32"/>
+            <w:szCs w:val="32"/>
+          </w:rPr>
+          <w:t>Moral conviction predicts political engagement!</w:t>
+        </w:r>
+      </w:ins>
+    </w:p>
+    <w:p>
+      <w:pPr>
+        <w:pStyle w:val="ListParagraph"/>
+        <w:numPr>
+          <w:ilvl w:val="0"/>
+          <w:numId w:val="1"/>
+        </w:numPr>
+        <w:rPr>
+          <w:ins w:id="508" w:author="Duan, Sean (MU-Student)" w:date="2023-12-07T15:31:00Z"/>
+          <w:sz w:val="32"/>
+          <w:szCs w:val="32"/>
+        </w:rPr>
+      </w:pPr>
+      <w:ins w:id="509" w:author="Duan, Sean (MU-Student)" w:date="2023-12-07T15:30:00Z">
+        <w:r>
+          <w:rPr>
+            <w:sz w:val="32"/>
+            <w:szCs w:val="32"/>
+          </w:rPr>
+          <w:t>Intolerance:</w:t>
+        </w:r>
+      </w:ins>
+      <w:ins w:id="510" w:author="Duan, Sean (MU-Student)" w:date="2023-12-07T15:31:00Z">
+        <w:r>
+          <w:rPr>
+            <w:sz w:val="32"/>
+            <w:szCs w:val="32"/>
+          </w:rPr>
+          <w:t xml:space="preserve"> People who have moral beliefs seen as ‘objectively correct and universally applicable’, then those who disagree with them are ‘fundamentally wrong’ and opposed to truth.</w:t>
+        </w:r>
+        <w:r>
+          <w:rPr>
+            <w:sz w:val="32"/>
+            <w:szCs w:val="32"/>
+          </w:rPr>
+          <w:t xml:space="preserve"> Thus, there should be some intolerance with those who disagree!</w:t>
+        </w:r>
+      </w:ins>
+    </w:p>
+    <w:p>
+      <w:pPr>
+        <w:pStyle w:val="ListParagraph"/>
+        <w:numPr>
+          <w:ilvl w:val="1"/>
+          <w:numId w:val="1"/>
+        </w:numPr>
+        <w:rPr>
+          <w:ins w:id="511" w:author="Duan, Sean (MU-Student)" w:date="2023-12-07T15:31:00Z"/>
+          <w:sz w:val="32"/>
+          <w:szCs w:val="32"/>
+        </w:rPr>
+      </w:pPr>
+      <w:ins w:id="512" w:author="Duan, Sean (MU-Student)" w:date="2023-12-07T15:31:00Z">
+        <w:r>
+          <w:rPr>
+            <w:sz w:val="32"/>
+            <w:szCs w:val="32"/>
+          </w:rPr>
+          <w:t>This manifests itself as unwillingness to compromise (</w:t>
+        </w:r>
+        <w:r>
+          <w:rPr>
+            <w:sz w:val="32"/>
+            <w:szCs w:val="32"/>
+          </w:rPr>
+          <w:t>Delton et al. 2020).</w:t>
+        </w:r>
+      </w:ins>
+    </w:p>
+    <w:p>
+      <w:pPr>
+        <w:pStyle w:val="ListParagraph"/>
+        <w:numPr>
+          <w:ilvl w:val="0"/>
+          <w:numId w:val="1"/>
+        </w:numPr>
+        <w:rPr>
+          <w:ins w:id="513" w:author="Duan, Sean (MU-Student)" w:date="2023-12-07T15:32:00Z"/>
+          <w:sz w:val="32"/>
+          <w:szCs w:val="32"/>
+        </w:rPr>
+      </w:pPr>
+      <w:ins w:id="514" w:author="Duan, Sean (MU-Student)" w:date="2023-12-07T15:32:00Z">
+        <w:r>
+          <w:rPr>
+            <w:sz w:val="32"/>
+            <w:szCs w:val="32"/>
+          </w:rPr>
+          <w:lastRenderedPageBreak/>
+          <w:t>Emotion:</w:t>
+        </w:r>
+      </w:ins>
+    </w:p>
+    <w:p>
+      <w:pPr>
+        <w:pStyle w:val="ListParagraph"/>
+        <w:numPr>
+          <w:ilvl w:val="1"/>
+          <w:numId w:val="1"/>
+        </w:numPr>
+        <w:rPr>
+          <w:ins w:id="515" w:author="Duan, Sean (MU-Student)" w:date="2023-12-07T15:32:00Z"/>
+          <w:sz w:val="32"/>
+          <w:szCs w:val="32"/>
+        </w:rPr>
+      </w:pPr>
+      <w:ins w:id="516" w:author="Duan, Sean (MU-Student)" w:date="2023-12-07T15:32:00Z">
+        <w:r>
+          <w:rPr>
+            <w:sz w:val="32"/>
+            <w:szCs w:val="32"/>
+          </w:rPr>
+          <w:t>Attitudes high in moral conviction result in complex and multifaceted relationship to emotions.</w:t>
+        </w:r>
+      </w:ins>
+    </w:p>
+    <w:p>
+      <w:pPr>
+        <w:pStyle w:val="ListParagraph"/>
+        <w:numPr>
+          <w:ilvl w:val="1"/>
+          <w:numId w:val="1"/>
+        </w:numPr>
+        <w:rPr>
+          <w:ins w:id="517" w:author="Duan, Sean (MU-Student)" w:date="2023-12-07T15:33:00Z"/>
+          <w:sz w:val="32"/>
+          <w:szCs w:val="32"/>
+        </w:rPr>
+      </w:pPr>
+      <w:ins w:id="518" w:author="Duan, Sean (MU-Student)" w:date="2023-12-07T15:32:00Z">
+        <w:r>
+          <w:rPr>
+            <w:sz w:val="32"/>
+            <w:szCs w:val="32"/>
+          </w:rPr>
+          <w:t>Moral conviction and emotion are tightly linked, very much a ‘chicken or egg’ problem, where both sid</w:t>
+        </w:r>
+      </w:ins>
+      <w:ins w:id="519" w:author="Duan, Sean (MU-Student)" w:date="2023-12-07T15:33:00Z">
+        <w:r>
+          <w:rPr>
+            <w:sz w:val="32"/>
+            <w:szCs w:val="32"/>
+          </w:rPr>
+          <w:t>es can feed into each other.</w:t>
+        </w:r>
+      </w:ins>
+    </w:p>
+    <w:p>
+      <w:pPr>
+        <w:pStyle w:val="ListParagraph"/>
+        <w:numPr>
+          <w:ilvl w:val="0"/>
+          <w:numId w:val="1"/>
+        </w:numPr>
+        <w:rPr>
+          <w:ins w:id="520" w:author="Duan, Sean (MU-Student)" w:date="2023-12-11T15:46:00Z"/>
+          <w:sz w:val="32"/>
+          <w:szCs w:val="32"/>
+        </w:rPr>
+      </w:pPr>
+      <w:ins w:id="521" w:author="Duan, Sean (MU-Student)" w:date="2023-12-07T15:33:00Z">
+        <w:r>
+          <w:rPr>
+            <w:sz w:val="32"/>
+            <w:szCs w:val="32"/>
+          </w:rPr>
+          <w:t>Attitude Moralization:</w:t>
+        </w:r>
+      </w:ins>
+      <w:ins w:id="522" w:author="Duan, Sean (MU-Student)" w:date="2023-12-11T15:46:00Z">
+        <w:r>
+          <w:rPr>
+            <w:sz w:val="32"/>
+            <w:szCs w:val="32"/>
+          </w:rPr>
+          <w:t xml:space="preserve"> </w:t>
+        </w:r>
+      </w:ins>
+    </w:p>
+    <w:p>
+      <w:pPr>
+        <w:pStyle w:val="ListParagraph"/>
+        <w:numPr>
+          <w:ilvl w:val="1"/>
+          <w:numId w:val="1"/>
+        </w:numPr>
+        <w:rPr>
+          <w:ins w:id="523" w:author="Duan, Sean (MU-Student)" w:date="2023-12-11T15:46:00Z"/>
+          <w:sz w:val="32"/>
+          <w:szCs w:val="32"/>
+        </w:rPr>
+      </w:pPr>
+      <w:ins w:id="524" w:author="Duan, Sean (MU-Student)" w:date="2023-12-11T15:46:00Z">
+        <w:r>
+          <w:rPr>
+            <w:sz w:val="32"/>
+            <w:szCs w:val="32"/>
+          </w:rPr>
+          <w:t>Social Intuitionist Model (SIM) = attitudes are moralized through ‘flashes’ of moral intuition, a fast/automatic/affect-laden process that is independent of deliberate reasoning</w:t>
+        </w:r>
+      </w:ins>
+    </w:p>
+    <w:p>
+      <w:pPr>
+        <w:pStyle w:val="ListParagraph"/>
+        <w:numPr>
+          <w:ilvl w:val="1"/>
+          <w:numId w:val="1"/>
+        </w:numPr>
+        <w:rPr>
+          <w:ins w:id="525" w:author="Duan, Sean (MU-Student)" w:date="2023-12-11T15:47:00Z"/>
+          <w:sz w:val="32"/>
+          <w:szCs w:val="32"/>
+        </w:rPr>
+      </w:pPr>
+      <w:ins w:id="526" w:author="Duan, Sean (MU-Student)" w:date="2023-12-11T15:46:00Z">
+        <w:r>
+          <w:rPr>
+            <w:sz w:val="32"/>
+            <w:szCs w:val="32"/>
+          </w:rPr>
+          <w:t xml:space="preserve">Theory of Dyadic Morality (TDM) = Moralization process is intuitive, but it is the perception of </w:t>
+        </w:r>
+      </w:ins>
+      <w:ins w:id="527" w:author="Duan, Sean (MU-Student)" w:date="2023-12-11T15:47:00Z">
+        <w:r>
+          <w:rPr>
+            <w:sz w:val="32"/>
+            <w:szCs w:val="32"/>
+          </w:rPr>
+          <w:t>harm (defined broadly) that moralizes. Feelings of moral conviction are associated with an attitude object to the extent that harm is intuitively associated with it.</w:t>
+        </w:r>
+      </w:ins>
+    </w:p>
+    <w:p>
+      <w:pPr>
+        <w:pStyle w:val="ListParagraph"/>
+        <w:numPr>
+          <w:ilvl w:val="2"/>
+          <w:numId w:val="1"/>
+        </w:numPr>
+        <w:rPr>
+          <w:ins w:id="528" w:author="Duan, Sean (MU-Student)" w:date="2023-12-11T15:48:00Z"/>
+          <w:sz w:val="32"/>
+          <w:szCs w:val="32"/>
+        </w:rPr>
+      </w:pPr>
+      <w:ins w:id="529" w:author="Duan, Sean (MU-Student)" w:date="2023-12-11T15:47:00Z">
+        <w:r>
+          <w:rPr>
+            <w:sz w:val="32"/>
+            <w:szCs w:val="32"/>
+          </w:rPr>
+          <w:t>Push/Pull model w/ both element. Moralization can occur when new information leads to recognition of a link between something previously viewed as unrelated (</w:t>
+        </w:r>
+      </w:ins>
+      <w:ins w:id="530" w:author="Duan, Sean (MU-Student)" w:date="2023-12-11T15:48:00Z">
+        <w:r>
+          <w:rPr>
+            <w:sz w:val="32"/>
+            <w:szCs w:val="32"/>
+          </w:rPr>
+          <w:t>e.g., eating meat) and an already existing moral belief (e.g., killing is wrong!)</w:t>
+        </w:r>
+        <w:r>
+          <w:rPr>
+            <w:sz w:val="32"/>
+            <w:szCs w:val="32"/>
+          </w:rPr>
+          <w:t xml:space="preserve"> Moral piggybacking occurs when people recognize these inconsistencies.</w:t>
+        </w:r>
+      </w:ins>
+    </w:p>
+    <w:p>
+      <w:pPr>
+        <w:pStyle w:val="ListParagraph"/>
+        <w:numPr>
+          <w:ilvl w:val="2"/>
+          <w:numId w:val="1"/>
+        </w:numPr>
+        <w:rPr>
+          <w:ins w:id="531" w:author="Duan, Sean (MU-Student)" w:date="2023-12-11T15:49:00Z"/>
+          <w:sz w:val="32"/>
+          <w:szCs w:val="32"/>
+        </w:rPr>
+      </w:pPr>
+      <w:ins w:id="532" w:author="Duan, Sean (MU-Student)" w:date="2023-12-11T15:48:00Z">
+        <w:r>
+          <w:rPr>
+            <w:sz w:val="32"/>
+            <w:szCs w:val="32"/>
+          </w:rPr>
+          <w:t>People may react defensively when confronted with moral shocks or explicit attempts to alter moral sensibilities (reactance? Brehm, 1966)</w:t>
+        </w:r>
+      </w:ins>
+    </w:p>
+    <w:p>
+      <w:pPr>
+        <w:pStyle w:val="ListParagraph"/>
+        <w:numPr>
+          <w:ilvl w:val="2"/>
+          <w:numId w:val="1"/>
+        </w:numPr>
+        <w:rPr>
+          <w:ins w:id="533" w:author="Duan, Sean (MU-Student)" w:date="2023-12-11T15:49:00Z"/>
+          <w:sz w:val="32"/>
+          <w:szCs w:val="32"/>
+        </w:rPr>
+      </w:pPr>
+      <w:ins w:id="534" w:author="Duan, Sean (MU-Student)" w:date="2023-12-11T15:49:00Z">
+        <w:r>
+          <w:rPr>
+            <w:sz w:val="32"/>
+            <w:szCs w:val="32"/>
+          </w:rPr>
+          <w:t>Having strong attitudinally relevant emotions increases feelings of moral convictions.</w:t>
+        </w:r>
+      </w:ins>
+    </w:p>
+    <w:p>
+      <w:pPr>
+        <w:pStyle w:val="ListParagraph"/>
+        <w:numPr>
+          <w:ilvl w:val="3"/>
+          <w:numId w:val="1"/>
+        </w:numPr>
+        <w:rPr>
+          <w:ins w:id="535" w:author="Duan, Sean (MU-Student)" w:date="2023-12-11T15:51:00Z"/>
+          <w:sz w:val="32"/>
+          <w:szCs w:val="32"/>
+        </w:rPr>
+      </w:pPr>
+      <w:ins w:id="536" w:author="Duan, Sean (MU-Student)" w:date="2023-12-11T15:49:00Z">
+        <w:r>
+          <w:rPr>
+            <w:sz w:val="32"/>
+            <w:szCs w:val="32"/>
+          </w:rPr>
+          <w:lastRenderedPageBreak/>
+          <w:t>E.g., showing disgusting images related to abortion increases moral conviction about abortion, not just disgusting images unrelated to the issue or control i</w:t>
+        </w:r>
+      </w:ins>
+      <w:ins w:id="537" w:author="Duan, Sean (MU-Student)" w:date="2023-12-11T15:50:00Z">
+        <w:r>
+          <w:rPr>
+            <w:sz w:val="32"/>
+            <w:szCs w:val="32"/>
+          </w:rPr>
+          <w:t>mages</w:t>
+        </w:r>
+        <w:r>
+          <w:rPr>
+            <w:sz w:val="32"/>
+            <w:szCs w:val="32"/>
+          </w:rPr>
+          <w:t>. This only occurs when the images are visible consciously.</w:t>
+        </w:r>
+      </w:ins>
+    </w:p>
+    <w:p>
+      <w:pPr>
+        <w:pStyle w:val="ListParagraph"/>
+        <w:numPr>
+          <w:ilvl w:val="1"/>
+          <w:numId w:val="1"/>
+        </w:numPr>
+        <w:rPr>
+          <w:ins w:id="538" w:author="Duan, Sean (MU-Student)" w:date="2023-12-11T15:52:00Z"/>
+          <w:sz w:val="32"/>
+          <w:szCs w:val="32"/>
+        </w:rPr>
+      </w:pPr>
+      <w:ins w:id="539" w:author="Duan, Sean (MU-Student)" w:date="2023-12-11T15:51:00Z">
+        <w:r>
+          <w:rPr>
+            <w:sz w:val="32"/>
+            <w:szCs w:val="32"/>
+          </w:rPr>
+          <w:t xml:space="preserve">As a whole, attitude moralization has some mixed results in the role of harm perception. Moral issues differ drastically, and some may require more emphasis on harm to become moralized, and </w:t>
         </w:r>
         <w:r>
           <w:rPr>
             <w:sz w:val="32"/>
             <w:szCs w:val="32"/>
             <w:highlight w:val="yellow"/>
-            <w:rPrChange w:id="489" w:author="Duan, Sean (MU-Student)" w:date="2023-12-07T15:05:00Z">
+            <w:rPrChange w:id="540" w:author="Duan, Sean (MU-Student)" w:date="2023-12-11T15:52:00Z">
               <w:rPr>
                 <w:sz w:val="32"/>
                 <w:szCs w:val="32"/>
               </w:rPr>
             </w:rPrChange>
           </w:rPr>
+          <w:t>there may be multiple routes to moralization</w:t>
+        </w:r>
+        <w:r>
+          <w:rPr>
+            <w:sz w:val="32"/>
+            <w:szCs w:val="32"/>
+          </w:rPr>
           <w:t xml:space="preserve"> </w:t>
         </w:r>
-        <w:r>
-          <w:rPr>
-            <w:sz w:val="32"/>
-            <w:szCs w:val="32"/>
-            <w:highlight w:val="yellow"/>
-            <w:rPrChange w:id="490" w:author="Duan, Sean (MU-Student)" w:date="2023-12-07T15:05:00Z">
-              <w:rPr>
-                <w:sz w:val="32"/>
-                <w:szCs w:val="32"/>
-              </w:rPr>
-            </w:rPrChange>
-          </w:rPr>
-          <w:t>2016)</w:t>
-        </w:r>
-        <w:r>
-          <w:rPr>
-            <w:sz w:val="32"/>
-            <w:szCs w:val="32"/>
-          </w:rPr>
-          <w:t>.</w:t>
-        </w:r>
-      </w:ins>
-    </w:p>
-    <w:p>
-      <w:pPr>
-        <w:pStyle w:val="ListParagraph"/>
-        <w:numPr>
-          <w:ilvl w:val="1"/>
-          <w:numId w:val="1"/>
-        </w:numPr>
-        <w:rPr>
-          <w:ins w:id="491" w:author="Duan, Sean (MU-Student)" w:date="2023-12-07T15:07:00Z"/>
-          <w:sz w:val="32"/>
-          <w:szCs w:val="32"/>
-        </w:rPr>
-      </w:pPr>
-      <w:ins w:id="492" w:author="Duan, Sean (MU-Student)" w:date="2023-12-07T15:06:00Z">
-        <w:r>
-          <w:rPr>
-            <w:sz w:val="32"/>
-            <w:szCs w:val="32"/>
-          </w:rPr>
-          <w:t>One of the</w:t>
-        </w:r>
-        <w:r>
-          <w:rPr>
-            <w:sz w:val="32"/>
-            <w:szCs w:val="32"/>
-          </w:rPr>
-          <w:t xml:space="preserve"> </w:t>
-        </w:r>
-        <w:r>
-          <w:rPr>
-            <w:sz w:val="32"/>
-            <w:szCs w:val="32"/>
-          </w:rPr>
-          <w:t>most replicated findings in social psychology is that people tend to conform to majority group</w:t>
-        </w:r>
-        <w:r>
-          <w:rPr>
-            <w:sz w:val="32"/>
-            <w:szCs w:val="32"/>
-          </w:rPr>
-          <w:t xml:space="preserve"> </w:t>
-        </w:r>
-        <w:r>
-          <w:rPr>
-            <w:sz w:val="32"/>
-            <w:szCs w:val="32"/>
-          </w:rPr>
-          <w:t>opinion (see Cialdini &amp; Trost 1998 for a review). People conform to majority group norms even</w:t>
-        </w:r>
-        <w:r>
-          <w:rPr>
-            <w:sz w:val="32"/>
-            <w:szCs w:val="32"/>
-          </w:rPr>
-          <w:t xml:space="preserve"> </w:t>
-        </w:r>
-        <w:r>
-          <w:rPr>
-            <w:sz w:val="32"/>
-            <w:szCs w:val="32"/>
-          </w:rPr>
-          <w:t>when they individually have a contrary point of view for largely two reasons. First, people are often</w:t>
-        </w:r>
-        <w:r>
-          <w:rPr>
-            <w:sz w:val="32"/>
-            <w:szCs w:val="32"/>
-          </w:rPr>
-          <w:t xml:space="preserve"> </w:t>
-        </w:r>
-        <w:r>
-          <w:rPr>
-            <w:sz w:val="32"/>
-            <w:szCs w:val="32"/>
-          </w:rPr>
-          <w:t>concerned that going against group norms could expose them to ridicule and disenfranchisement</w:t>
-        </w:r>
-        <w:r>
-          <w:rPr>
-            <w:sz w:val="32"/>
-            <w:szCs w:val="32"/>
-          </w:rPr>
-          <w:t xml:space="preserve"> </w:t>
-        </w:r>
-        <w:r>
-          <w:rPr>
-            <w:sz w:val="32"/>
-            <w:szCs w:val="32"/>
-          </w:rPr>
-          <w:t>from the group, and they hope that going along will maintain or build acceptance and belonging</w:t>
-        </w:r>
-        <w:r>
-          <w:rPr>
-            <w:sz w:val="32"/>
-            <w:szCs w:val="32"/>
-          </w:rPr>
-          <w:t xml:space="preserve"> </w:t>
-        </w:r>
-        <w:r>
-          <w:rPr>
-            <w:sz w:val="32"/>
-            <w:szCs w:val="32"/>
-          </w:rPr>
-          <w:t>(Asch 1956). Second, people conform when they are not confident about the right answer or the</w:t>
-        </w:r>
-      </w:ins>
-      <w:ins w:id="493" w:author="Duan, Sean (MU-Student)" w:date="2023-12-07T15:07:00Z">
-        <w:r>
-          <w:rPr>
-            <w:sz w:val="32"/>
-            <w:szCs w:val="32"/>
-          </w:rPr>
-          <w:t xml:space="preserve"> </w:t>
-        </w:r>
-      </w:ins>
-      <w:ins w:id="494" w:author="Duan, Sean (MU-Student)" w:date="2023-12-07T15:06:00Z">
-        <w:r>
-          <w:rPr>
-            <w:sz w:val="32"/>
-            <w:szCs w:val="32"/>
-          </w:rPr>
-          <w:t>best way to behave, and they turn to peers for guidance and information (e.g., Deutsch &amp; Gerard</w:t>
-        </w:r>
-      </w:ins>
-      <w:ins w:id="495" w:author="Duan, Sean (MU-Student)" w:date="2023-12-07T15:07:00Z">
-        <w:r>
-          <w:rPr>
-            <w:sz w:val="32"/>
-            <w:szCs w:val="32"/>
-          </w:rPr>
-          <w:t xml:space="preserve"> </w:t>
-        </w:r>
-      </w:ins>
-      <w:ins w:id="496" w:author="Duan, Sean (MU-Student)" w:date="2023-12-07T15:06:00Z">
-        <w:r>
-          <w:rPr>
-            <w:sz w:val="32"/>
-            <w:szCs w:val="32"/>
-          </w:rPr>
-          <w:t>1955, Sherif 1936).</w:t>
-        </w:r>
-      </w:ins>
-    </w:p>
-    <w:p>
-      <w:pPr>
-        <w:pStyle w:val="ListParagraph"/>
-        <w:numPr>
-          <w:ilvl w:val="2"/>
-          <w:numId w:val="1"/>
-        </w:numPr>
-        <w:rPr>
-          <w:ins w:id="497" w:author="Duan, Sean (MU-Student)" w:date="2023-12-07T15:08:00Z"/>
-          <w:sz w:val="32"/>
-          <w:szCs w:val="32"/>
-        </w:rPr>
-      </w:pPr>
-      <w:ins w:id="498" w:author="Duan, Sean (MU-Student)" w:date="2023-12-07T15:07:00Z">
-        <w:r>
-          <w:rPr>
-            <w:sz w:val="32"/>
-            <w:szCs w:val="32"/>
-          </w:rPr>
-          <w:t>When people have STRONG moral convictions however, they prefer distance from attitudinally dissimilar others, and thus, do not care to look to attitudinally dissimilar peers to search out more information/change their mind.</w:t>
-        </w:r>
       </w:ins>
     </w:p>
     <w:p>
@@ -5833,579 +6209,11 @@
           <w:numId w:val="1"/>
         </w:numPr>
         <w:rPr>
-          <w:ins w:id="499" w:author="Duan, Sean (MU-Student)" w:date="2023-12-07T15:08:00Z"/>
-          <w:sz w:val="32"/>
-          <w:szCs w:val="32"/>
-        </w:rPr>
-      </w:pPr>
-      <w:ins w:id="500" w:author="Duan, Sean (MU-Student)" w:date="2023-12-07T15:08:00Z">
-        <w:r>
-          <w:rPr>
-            <w:sz w:val="32"/>
-            <w:szCs w:val="32"/>
-          </w:rPr>
-          <w:t>Means vs Ends</w:t>
-        </w:r>
-      </w:ins>
-    </w:p>
-    <w:p>
-      <w:pPr>
-        <w:pStyle w:val="ListParagraph"/>
-        <w:numPr>
-          <w:ilvl w:val="1"/>
-          <w:numId w:val="1"/>
-        </w:numPr>
-        <w:rPr>
-          <w:ins w:id="501" w:author="Duan, Sean (MU-Student)" w:date="2023-12-07T15:09:00Z"/>
-          <w:sz w:val="32"/>
-          <w:szCs w:val="32"/>
-        </w:rPr>
-      </w:pPr>
-      <w:ins w:id="502" w:author="Duan, Sean (MU-Student)" w:date="2023-12-07T15:08:00Z">
-        <w:r>
-          <w:rPr>
-            <w:sz w:val="32"/>
-            <w:szCs w:val="32"/>
-          </w:rPr>
-          <w:t xml:space="preserve">When people are CERTAIN about the outcome that systems should deliver, they judge whether or not the system itself is legitimate based on whether or not they produced the ‘correct’ answer (e.g., the one that the perceiver </w:t>
-        </w:r>
-      </w:ins>
-      <w:ins w:id="503" w:author="Duan, Sean (MU-Student)" w:date="2023-12-07T15:09:00Z">
-        <w:r>
-          <w:rPr>
-            <w:sz w:val="32"/>
-            <w:szCs w:val="32"/>
-          </w:rPr>
-          <w:t>has moral conviction for)</w:t>
-        </w:r>
-        <w:r>
-          <w:rPr>
-            <w:sz w:val="32"/>
-            <w:szCs w:val="32"/>
-          </w:rPr>
-          <w:t>.</w:t>
-        </w:r>
-      </w:ins>
-    </w:p>
-    <w:p>
-      <w:pPr>
-        <w:pStyle w:val="ListParagraph"/>
-        <w:numPr>
-          <w:ilvl w:val="2"/>
-          <w:numId w:val="1"/>
-        </w:numPr>
-        <w:rPr>
-          <w:ins w:id="504" w:author="Duan, Sean (MU-Student)" w:date="2023-12-07T15:11:00Z"/>
-          <w:sz w:val="32"/>
-          <w:szCs w:val="32"/>
-        </w:rPr>
-      </w:pPr>
-      <w:ins w:id="505" w:author="Duan, Sean (MU-Student)" w:date="2023-12-07T15:09:00Z">
-        <w:r>
-          <w:rPr>
-            <w:sz w:val="32"/>
-            <w:szCs w:val="32"/>
-          </w:rPr>
-          <w:t>“Correct” decisions indicate that the authorities/institutions are fair</w:t>
-        </w:r>
-      </w:ins>
-      <w:ins w:id="506" w:author="Duan, Sean (MU-Student)" w:date="2023-12-07T15:11:00Z">
-        <w:r>
-          <w:rPr>
-            <w:sz w:val="32"/>
-            <w:szCs w:val="32"/>
-          </w:rPr>
-          <w:t xml:space="preserve">, </w:t>
-        </w:r>
-      </w:ins>
-      <w:ins w:id="507" w:author="Duan, Sean (MU-Student)" w:date="2023-12-07T15:09:00Z">
-        <w:r>
-          <w:rPr>
-            <w:sz w:val="32"/>
-            <w:szCs w:val="32"/>
-          </w:rPr>
-          <w:t>“Incorrect” decisions signal that the system is ‘broken’ and not working as it should</w:t>
-        </w:r>
-      </w:ins>
-      <w:ins w:id="508" w:author="Duan, Sean (MU-Student)" w:date="2023-12-07T15:11:00Z">
-        <w:r>
-          <w:rPr>
-            <w:sz w:val="32"/>
-            <w:szCs w:val="32"/>
-          </w:rPr>
-          <w:t>.</w:t>
-        </w:r>
-      </w:ins>
-    </w:p>
-    <w:p>
-      <w:pPr>
-        <w:pStyle w:val="ListParagraph"/>
-        <w:numPr>
-          <w:ilvl w:val="3"/>
-          <w:numId w:val="1"/>
-        </w:numPr>
-        <w:rPr>
-          <w:ins w:id="509" w:author="Duan, Sean (MU-Student)" w:date="2023-12-07T15:11:00Z"/>
-          <w:sz w:val="32"/>
-          <w:szCs w:val="32"/>
-        </w:rPr>
-      </w:pPr>
-      <w:ins w:id="510" w:author="Duan, Sean (MU-Student)" w:date="2023-12-07T15:11:00Z">
-        <w:r>
-          <w:rPr>
-            <w:sz w:val="32"/>
-            <w:szCs w:val="32"/>
-          </w:rPr>
-          <w:lastRenderedPageBreak/>
-          <w:t>Thus, people use their ‘sense’ of morality as a barometer to determine how to judge outcome/procedural fairness, as well as how legitimate the system itself is (</w:t>
-        </w:r>
-        <w:r>
-          <w:rPr>
-            <w:sz w:val="32"/>
-            <w:szCs w:val="32"/>
-          </w:rPr>
-          <w:t>e.g., Skitka et al. 2009,</w:t>
-        </w:r>
-        <w:r>
-          <w:rPr>
-            <w:sz w:val="32"/>
-            <w:szCs w:val="32"/>
-          </w:rPr>
-          <w:t xml:space="preserve"> </w:t>
-        </w:r>
-        <w:r>
-          <w:rPr>
-            <w:sz w:val="32"/>
-            <w:szCs w:val="32"/>
-          </w:rPr>
-          <w:t>Wisneski</w:t>
-        </w:r>
-        <w:r>
-          <w:rPr>
-            <w:sz w:val="32"/>
-            <w:szCs w:val="32"/>
-          </w:rPr>
-          <w:t xml:space="preserve"> </w:t>
-        </w:r>
-        <w:r>
-          <w:rPr>
-            <w:sz w:val="32"/>
-            <w:szCs w:val="32"/>
-          </w:rPr>
-          <w:t>et al. 2009</w:t>
-        </w:r>
-        <w:r>
-          <w:rPr>
-            <w:sz w:val="32"/>
-            <w:szCs w:val="32"/>
-          </w:rPr>
-          <w:t>)</w:t>
-        </w:r>
-      </w:ins>
-    </w:p>
-    <w:p>
-      <w:pPr>
-        <w:pStyle w:val="ListParagraph"/>
-        <w:numPr>
-          <w:ilvl w:val="1"/>
-          <w:numId w:val="1"/>
-        </w:numPr>
-        <w:rPr>
-          <w:ins w:id="511" w:author="Duan, Sean (MU-Student)" w:date="2023-12-07T15:22:00Z"/>
-          <w:sz w:val="32"/>
-          <w:szCs w:val="32"/>
-        </w:rPr>
-      </w:pPr>
-      <w:ins w:id="512" w:author="Duan, Sean (MU-Student)" w:date="2023-12-07T15:11:00Z">
-        <w:r>
-          <w:rPr>
-            <w:sz w:val="32"/>
-            <w:szCs w:val="32"/>
-          </w:rPr>
-          <w:t>The moral convi</w:t>
-        </w:r>
-      </w:ins>
-      <w:ins w:id="513" w:author="Duan, Sean (MU-Student)" w:date="2023-12-07T15:12:00Z">
-        <w:r>
-          <w:rPr>
-            <w:sz w:val="32"/>
-            <w:szCs w:val="32"/>
-          </w:rPr>
-          <w:t>ctions themselves predict judgement of fairness in these circumstances ABOVE and BEYOND consideration of whether the decisions themselves are made with fair or unfair procedures.</w:t>
-        </w:r>
-      </w:ins>
-    </w:p>
-    <w:p>
-      <w:pPr>
-        <w:pStyle w:val="ListParagraph"/>
-        <w:numPr>
-          <w:ilvl w:val="1"/>
-          <w:numId w:val="1"/>
-        </w:numPr>
-        <w:rPr>
-          <w:ins w:id="514" w:author="Duan, Sean (MU-Student)" w:date="2023-12-07T15:22:00Z"/>
-          <w:sz w:val="32"/>
-          <w:szCs w:val="32"/>
-        </w:rPr>
-      </w:pPr>
-      <w:ins w:id="515" w:author="Duan, Sean (MU-Student)" w:date="2023-12-07T15:22:00Z">
-        <w:r>
-          <w:rPr>
-            <w:sz w:val="32"/>
-            <w:szCs w:val="32"/>
-          </w:rPr>
-          <w:t>Support for vigilante justice also rises when there is alignment with morally convicted positions that a subject holds.</w:t>
-        </w:r>
-      </w:ins>
-    </w:p>
-    <w:p>
-      <w:pPr>
-        <w:pStyle w:val="ListParagraph"/>
-        <w:numPr>
-          <w:ilvl w:val="0"/>
-          <w:numId w:val="1"/>
-        </w:numPr>
-        <w:rPr>
-          <w:ins w:id="516" w:author="Duan, Sean (MU-Student)" w:date="2023-12-07T15:23:00Z"/>
-          <w:sz w:val="32"/>
-          <w:szCs w:val="32"/>
-        </w:rPr>
-      </w:pPr>
-      <w:ins w:id="517" w:author="Duan, Sean (MU-Student)" w:date="2023-12-07T15:23:00Z">
-        <w:r>
-          <w:rPr>
-            <w:sz w:val="32"/>
-            <w:szCs w:val="32"/>
-          </w:rPr>
-          <w:t>Obligation and Motivation:</w:t>
-        </w:r>
-      </w:ins>
-    </w:p>
-    <w:p>
-      <w:pPr>
-        <w:pStyle w:val="ListParagraph"/>
-        <w:numPr>
-          <w:ilvl w:val="1"/>
-          <w:numId w:val="1"/>
-        </w:numPr>
-        <w:rPr>
-          <w:ins w:id="518" w:author="Duan, Sean (MU-Student)" w:date="2023-12-07T15:24:00Z"/>
-          <w:sz w:val="32"/>
-          <w:szCs w:val="32"/>
-        </w:rPr>
-      </w:pPr>
-      <w:ins w:id="519" w:author="Duan, Sean (MU-Student)" w:date="2023-12-07T15:23:00Z">
-        <w:r>
-          <w:rPr>
-            <w:sz w:val="32"/>
-            <w:szCs w:val="32"/>
-          </w:rPr>
-          <w:t>More moral conviction = less perception of a ‘free’ choice existing, instead feeling strong obligation to make a decision a particular way.</w:t>
-        </w:r>
-      </w:ins>
-    </w:p>
-    <w:p>
-      <w:pPr>
-        <w:pStyle w:val="ListParagraph"/>
-        <w:numPr>
-          <w:ilvl w:val="1"/>
-          <w:numId w:val="1"/>
-        </w:numPr>
-        <w:rPr>
-          <w:ins w:id="520" w:author="Duan, Sean (MU-Student)" w:date="2023-12-07T15:25:00Z"/>
-          <w:sz w:val="32"/>
-          <w:szCs w:val="32"/>
-        </w:rPr>
-      </w:pPr>
-      <w:ins w:id="521" w:author="Duan, Sean (MU-Student)" w:date="2023-12-07T15:25:00Z">
-        <w:r>
-          <w:rPr>
-            <w:sz w:val="32"/>
-            <w:szCs w:val="32"/>
-          </w:rPr>
-          <w:t>These perceived obligations strongly mediate the relationship between moral conviction and intended ac</w:t>
-        </w:r>
-        <w:r>
-          <w:rPr>
-            <w:sz w:val="32"/>
-            <w:szCs w:val="32"/>
-          </w:rPr>
-          <w:t>tivism.</w:t>
-        </w:r>
-      </w:ins>
-    </w:p>
-    <w:p>
-      <w:pPr>
-        <w:pStyle w:val="ListParagraph"/>
-        <w:numPr>
-          <w:ilvl w:val="1"/>
-          <w:numId w:val="1"/>
-        </w:numPr>
-        <w:rPr>
-          <w:ins w:id="522" w:author="Duan, Sean (MU-Student)" w:date="2023-12-07T15:25:00Z"/>
-          <w:sz w:val="32"/>
-          <w:szCs w:val="32"/>
-        </w:rPr>
-      </w:pPr>
-      <w:ins w:id="523" w:author="Duan, Sean (MU-Student)" w:date="2023-12-07T15:25:00Z">
-        <w:r>
-          <w:rPr>
-            <w:sz w:val="32"/>
-            <w:szCs w:val="32"/>
-          </w:rPr>
-          <w:t>Stronger moral conviction on an issue = more negative emotion towards political opponents</w:t>
-        </w:r>
-        <w:r>
-          <w:rPr>
-            <w:sz w:val="32"/>
-            <w:szCs w:val="32"/>
-          </w:rPr>
-          <w:t>, due to feeling morally obligated to strongly support one’s own side.</w:t>
-        </w:r>
-        <w:r>
-          <w:rPr>
-            <w:sz w:val="32"/>
-            <w:szCs w:val="32"/>
-          </w:rPr>
-          <w:t xml:space="preserve"> (Zaal et al., 2017)</w:t>
-        </w:r>
-      </w:ins>
-    </w:p>
-    <w:p>
-      <w:pPr>
-        <w:pStyle w:val="ListParagraph"/>
-        <w:numPr>
-          <w:ilvl w:val="0"/>
-          <w:numId w:val="1"/>
-        </w:numPr>
-        <w:rPr>
-          <w:ins w:id="524" w:author="Duan, Sean (MU-Student)" w:date="2023-12-07T15:30:00Z"/>
-          <w:sz w:val="32"/>
-          <w:szCs w:val="32"/>
-        </w:rPr>
-      </w:pPr>
-      <w:ins w:id="525" w:author="Duan, Sean (MU-Student)" w:date="2023-12-07T15:30:00Z">
-        <w:r>
-          <w:rPr>
-            <w:sz w:val="32"/>
-            <w:szCs w:val="32"/>
-          </w:rPr>
-          <w:t>Political Engagement:</w:t>
-        </w:r>
-      </w:ins>
-    </w:p>
-    <w:p>
-      <w:pPr>
-        <w:pStyle w:val="ListParagraph"/>
-        <w:numPr>
-          <w:ilvl w:val="1"/>
-          <w:numId w:val="1"/>
-        </w:numPr>
-        <w:rPr>
-          <w:ins w:id="526" w:author="Duan, Sean (MU-Student)" w:date="2023-12-07T15:30:00Z"/>
-          <w:sz w:val="32"/>
-          <w:szCs w:val="32"/>
-        </w:rPr>
-      </w:pPr>
-      <w:ins w:id="527" w:author="Duan, Sean (MU-Student)" w:date="2023-12-07T15:30:00Z">
-        <w:r>
-          <w:rPr>
-            <w:sz w:val="32"/>
-            <w:szCs w:val="32"/>
-          </w:rPr>
-          <w:t>Moral conviction predicts political engagement!</w:t>
-        </w:r>
-      </w:ins>
-    </w:p>
-    <w:p>
-      <w:pPr>
-        <w:pStyle w:val="ListParagraph"/>
-        <w:numPr>
-          <w:ilvl w:val="0"/>
-          <w:numId w:val="1"/>
-        </w:numPr>
-        <w:rPr>
-          <w:ins w:id="528" w:author="Duan, Sean (MU-Student)" w:date="2023-12-07T15:31:00Z"/>
-          <w:sz w:val="32"/>
-          <w:szCs w:val="32"/>
-        </w:rPr>
-      </w:pPr>
-      <w:ins w:id="529" w:author="Duan, Sean (MU-Student)" w:date="2023-12-07T15:30:00Z">
-        <w:r>
-          <w:rPr>
-            <w:sz w:val="32"/>
-            <w:szCs w:val="32"/>
-          </w:rPr>
-          <w:t>Intolerance:</w:t>
-        </w:r>
-      </w:ins>
-      <w:ins w:id="530" w:author="Duan, Sean (MU-Student)" w:date="2023-12-07T15:31:00Z">
-        <w:r>
-          <w:rPr>
-            <w:sz w:val="32"/>
-            <w:szCs w:val="32"/>
-          </w:rPr>
-          <w:t xml:space="preserve"> People who have moral beliefs seen as ‘objectively correct and universally applicable’, then those who disagree with them are ‘fundamentally wrong’ and opposed to truth.</w:t>
-        </w:r>
-        <w:r>
-          <w:rPr>
-            <w:sz w:val="32"/>
-            <w:szCs w:val="32"/>
-          </w:rPr>
-          <w:t xml:space="preserve"> Thus, there should be some intolerance with those who disagree!</w:t>
-        </w:r>
-      </w:ins>
-    </w:p>
-    <w:p>
-      <w:pPr>
-        <w:pStyle w:val="ListParagraph"/>
-        <w:numPr>
-          <w:ilvl w:val="1"/>
-          <w:numId w:val="1"/>
-        </w:numPr>
-        <w:rPr>
-          <w:ins w:id="531" w:author="Duan, Sean (MU-Student)" w:date="2023-12-07T15:31:00Z"/>
-          <w:sz w:val="32"/>
-          <w:szCs w:val="32"/>
-        </w:rPr>
-      </w:pPr>
-      <w:ins w:id="532" w:author="Duan, Sean (MU-Student)" w:date="2023-12-07T15:31:00Z">
-        <w:r>
-          <w:rPr>
-            <w:sz w:val="32"/>
-            <w:szCs w:val="32"/>
-          </w:rPr>
-          <w:t>This manifests itself as unwillingness to compromise (</w:t>
-        </w:r>
-        <w:r>
-          <w:rPr>
-            <w:sz w:val="32"/>
-            <w:szCs w:val="32"/>
-          </w:rPr>
-          <w:t>Delton et al. 2020).</w:t>
-        </w:r>
-      </w:ins>
-    </w:p>
-    <w:p>
-      <w:pPr>
-        <w:pStyle w:val="ListParagraph"/>
-        <w:numPr>
-          <w:ilvl w:val="0"/>
-          <w:numId w:val="1"/>
-        </w:numPr>
-        <w:rPr>
-          <w:ins w:id="533" w:author="Duan, Sean (MU-Student)" w:date="2023-12-07T15:32:00Z"/>
-          <w:sz w:val="32"/>
-          <w:szCs w:val="32"/>
-        </w:rPr>
-      </w:pPr>
-      <w:ins w:id="534" w:author="Duan, Sean (MU-Student)" w:date="2023-12-07T15:32:00Z">
-        <w:r>
-          <w:rPr>
-            <w:sz w:val="32"/>
-            <w:szCs w:val="32"/>
-          </w:rPr>
-          <w:lastRenderedPageBreak/>
-          <w:t>Emotion:</w:t>
-        </w:r>
-      </w:ins>
-    </w:p>
-    <w:p>
-      <w:pPr>
-        <w:pStyle w:val="ListParagraph"/>
-        <w:numPr>
-          <w:ilvl w:val="1"/>
-          <w:numId w:val="1"/>
-        </w:numPr>
-        <w:rPr>
-          <w:ins w:id="535" w:author="Duan, Sean (MU-Student)" w:date="2023-12-07T15:32:00Z"/>
-          <w:sz w:val="32"/>
-          <w:szCs w:val="32"/>
-        </w:rPr>
-      </w:pPr>
-      <w:ins w:id="536" w:author="Duan, Sean (MU-Student)" w:date="2023-12-07T15:32:00Z">
-        <w:r>
-          <w:rPr>
-            <w:sz w:val="32"/>
-            <w:szCs w:val="32"/>
-          </w:rPr>
-          <w:t>Attitudes high in moral conviction result in complex and multifaceted relationship to emotions.</w:t>
-        </w:r>
-      </w:ins>
-    </w:p>
-    <w:p>
-      <w:pPr>
-        <w:pStyle w:val="ListParagraph"/>
-        <w:numPr>
-          <w:ilvl w:val="1"/>
-          <w:numId w:val="1"/>
-        </w:numPr>
-        <w:rPr>
-          <w:ins w:id="537" w:author="Duan, Sean (MU-Student)" w:date="2023-12-07T15:33:00Z"/>
-          <w:sz w:val="32"/>
-          <w:szCs w:val="32"/>
-        </w:rPr>
-      </w:pPr>
-      <w:ins w:id="538" w:author="Duan, Sean (MU-Student)" w:date="2023-12-07T15:32:00Z">
-        <w:r>
-          <w:rPr>
-            <w:sz w:val="32"/>
-            <w:szCs w:val="32"/>
-          </w:rPr>
-          <w:t>Moral conviction and emotion are tightly linked, very much a ‘chicken or egg’ problem, where both sid</w:t>
-        </w:r>
-      </w:ins>
-      <w:ins w:id="539" w:author="Duan, Sean (MU-Student)" w:date="2023-12-07T15:33:00Z">
-        <w:r>
-          <w:rPr>
-            <w:sz w:val="32"/>
-            <w:szCs w:val="32"/>
-          </w:rPr>
-          <w:t>es can feed into each other.</w:t>
-        </w:r>
-      </w:ins>
-    </w:p>
-    <w:p>
-      <w:pPr>
-        <w:pStyle w:val="ListParagraph"/>
-        <w:numPr>
-          <w:ilvl w:val="0"/>
-          <w:numId w:val="1"/>
-        </w:numPr>
-        <w:rPr>
-          <w:ins w:id="540" w:author="Duan, Sean (MU-Student)" w:date="2023-12-07T15:33:00Z"/>
-          <w:sz w:val="32"/>
-          <w:szCs w:val="32"/>
-        </w:rPr>
-      </w:pPr>
-      <w:ins w:id="541" w:author="Duan, Sean (MU-Student)" w:date="2023-12-07T15:33:00Z">
-        <w:r>
-          <w:rPr>
-            <w:sz w:val="32"/>
-            <w:szCs w:val="32"/>
-          </w:rPr>
-          <w:t>Attitude Moralization:</w:t>
-        </w:r>
-      </w:ins>
-    </w:p>
-    <w:p>
-      <w:pPr>
-        <w:pStyle w:val="ListParagraph"/>
-        <w:numPr>
-          <w:ilvl w:val="0"/>
-          <w:numId w:val="1"/>
-        </w:numPr>
-        <w:rPr>
-          <w:ins w:id="542" w:author="Duan, Sean (MU-Student)" w:date="2023-12-07T14:09:00Z"/>
-          <w:sz w:val="32"/>
-          <w:szCs w:val="32"/>
-          <w:rPrChange w:id="543" w:author="Duan, Sean (MU-Student)" w:date="2023-12-07T15:11:00Z">
-            <w:rPr>
-              <w:ins w:id="544" w:author="Duan, Sean (MU-Student)" w:date="2023-12-07T14:09:00Z"/>
-            </w:rPr>
-          </w:rPrChange>
-        </w:rPr>
-        <w:pPrChange w:id="545" w:author="Duan, Sean (MU-Student)" w:date="2023-12-07T15:33:00Z">
+          <w:ins w:id="541" w:author="Duan, Sean (MU-Student)" w:date="2023-12-11T15:52:00Z"/>
+          <w:sz w:val="32"/>
+          <w:szCs w:val="32"/>
+        </w:rPr>
+        <w:pPrChange w:id="542" w:author="Duan, Sean (MU-Student)" w:date="2023-12-11T15:55:00Z">
           <w:pPr>
             <w:pStyle w:val="ListParagraph"/>
             <w:numPr>
@@ -6416,7 +6224,417 @@
           </w:pPr>
         </w:pPrChange>
       </w:pPr>
-      <w:ins w:id="546" w:author="Duan, Sean (MU-Student)" w:date="2023-12-07T15:33:00Z">
+      <w:ins w:id="543" w:author="Duan, Sean (MU-Student)" w:date="2023-12-11T15:52:00Z">
+        <w:r>
+          <w:rPr>
+            <w:sz w:val="32"/>
+            <w:szCs w:val="32"/>
+          </w:rPr>
+          <w:t>Domain theory of attitudes indicates some information:</w:t>
+        </w:r>
+      </w:ins>
+    </w:p>
+    <w:p>
+      <w:pPr>
+        <w:pStyle w:val="ListParagraph"/>
+        <w:numPr>
+          <w:ilvl w:val="1"/>
+          <w:numId w:val="1"/>
+        </w:numPr>
+        <w:rPr>
+          <w:ins w:id="544" w:author="Duan, Sean (MU-Student)" w:date="2023-12-11T15:53:00Z"/>
+          <w:sz w:val="32"/>
+          <w:szCs w:val="32"/>
+        </w:rPr>
+        <w:pPrChange w:id="545" w:author="Duan, Sean (MU-Student)" w:date="2023-12-11T15:55:00Z">
+          <w:pPr>
+            <w:pStyle w:val="ListParagraph"/>
+            <w:numPr>
+              <w:ilvl w:val="2"/>
+              <w:numId w:val="1"/>
+            </w:numPr>
+            <w:ind w:left="2160" w:hanging="360"/>
+          </w:pPr>
+        </w:pPrChange>
+      </w:pPr>
+      <w:ins w:id="546" w:author="Duan, Sean (MU-Student)" w:date="2023-12-11T15:52:00Z">
+        <w:r>
+          <w:rPr>
+            <w:sz w:val="32"/>
+            <w:szCs w:val="32"/>
+          </w:rPr>
+          <w:t>For example, meat eating and abortion differ in % of each who see the issues ase preference, convention, or moral imperatives</w:t>
+        </w:r>
+        <w:r>
+          <w:rPr>
+            <w:sz w:val="32"/>
+            <w:szCs w:val="32"/>
+          </w:rPr>
+          <w:t>.</w:t>
+        </w:r>
+      </w:ins>
+    </w:p>
+    <w:p>
+      <w:pPr>
+        <w:pStyle w:val="ListParagraph"/>
+        <w:numPr>
+          <w:ilvl w:val="1"/>
+          <w:numId w:val="1"/>
+        </w:numPr>
+        <w:rPr>
+          <w:ins w:id="547" w:author="Duan, Sean (MU-Student)" w:date="2023-12-11T15:54:00Z"/>
+          <w:sz w:val="32"/>
+          <w:szCs w:val="32"/>
+        </w:rPr>
+        <w:pPrChange w:id="548" w:author="Duan, Sean (MU-Student)" w:date="2023-12-11T15:55:00Z">
+          <w:pPr>
+            <w:pStyle w:val="ListParagraph"/>
+            <w:numPr>
+              <w:ilvl w:val="2"/>
+              <w:numId w:val="1"/>
+            </w:numPr>
+            <w:ind w:left="2160" w:hanging="360"/>
+          </w:pPr>
+        </w:pPrChange>
+      </w:pPr>
+      <w:ins w:id="549" w:author="Duan, Sean (MU-Student)" w:date="2023-12-11T15:53:00Z">
+        <w:r>
+          <w:rPr>
+            <w:sz w:val="32"/>
+            <w:szCs w:val="32"/>
+          </w:rPr>
+          <w:t>Attitudes about meat consumption are likely reflective of preferences/normative conventions, however, only 31% of Americans say abortion is NOT a moral issue. Thus, studies using different attitude objects (one tended to be viewed as moral, and one that is not) likely can reach different conclusions about the role of elaboration and harm in attitudes.</w:t>
+        </w:r>
+      </w:ins>
+    </w:p>
+    <w:p>
+      <w:pPr>
+        <w:pStyle w:val="ListParagraph"/>
+        <w:numPr>
+          <w:ilvl w:val="1"/>
+          <w:numId w:val="1"/>
+        </w:numPr>
+        <w:rPr>
+          <w:ins w:id="550" w:author="Duan, Sean (MU-Student)" w:date="2023-12-11T15:55:00Z"/>
+          <w:sz w:val="32"/>
+          <w:szCs w:val="32"/>
+        </w:rPr>
+        <w:pPrChange w:id="551" w:author="Duan, Sean (MU-Student)" w:date="2023-12-11T15:55:00Z">
+          <w:pPr>
+            <w:pStyle w:val="ListParagraph"/>
+            <w:numPr>
+              <w:ilvl w:val="2"/>
+              <w:numId w:val="1"/>
+            </w:numPr>
+            <w:ind w:left="2160" w:hanging="360"/>
+          </w:pPr>
+        </w:pPrChange>
+      </w:pPr>
+      <w:ins w:id="552" w:author="Duan, Sean (MU-Student)" w:date="2023-12-11T15:54:00Z">
+        <w:r>
+          <w:rPr>
+            <w:sz w:val="32"/>
+            <w:szCs w:val="32"/>
+          </w:rPr>
+          <w:t>For already moral issues, we get ‘Moral Amplification’, wherein perceivers are likely to already have basic moral recognition of issues, but for those that are not seen as primarily moral, ‘moral recognition’ of the issue as needing moral consideration is instead the first step</w:t>
+        </w:r>
+      </w:ins>
+      <w:ins w:id="553" w:author="Duan, Sean (MU-Student)" w:date="2023-12-11T15:55:00Z">
+        <w:r>
+          <w:rPr>
+            <w:sz w:val="32"/>
+            <w:szCs w:val="32"/>
+          </w:rPr>
+          <w:t>.</w:t>
+        </w:r>
+      </w:ins>
+    </w:p>
+    <w:p>
+      <w:pPr>
+        <w:pStyle w:val="ListParagraph"/>
+        <w:numPr>
+          <w:ilvl w:val="1"/>
+          <w:numId w:val="1"/>
+        </w:numPr>
+        <w:rPr>
+          <w:ins w:id="554" w:author="Duan, Sean (MU-Student)" w:date="2023-12-11T15:56:00Z"/>
+          <w:sz w:val="32"/>
+          <w:szCs w:val="32"/>
+        </w:rPr>
+      </w:pPr>
+      <w:ins w:id="555" w:author="Duan, Sean (MU-Student)" w:date="2023-12-11T15:55:00Z">
+        <w:r>
+          <w:rPr>
+            <w:sz w:val="32"/>
+            <w:szCs w:val="32"/>
+          </w:rPr>
+          <w:t>When the initial attitude is seen as a preference, the process of moralization requires an initial stage of moral recognitio</w:t>
+        </w:r>
+      </w:ins>
+      <w:ins w:id="556" w:author="Duan, Sean (MU-Student)" w:date="2023-12-11T15:56:00Z">
+        <w:r>
+          <w:rPr>
+            <w:sz w:val="32"/>
+            <w:szCs w:val="32"/>
+          </w:rPr>
+          <w:t>n, followed by moral amplification. When attitudes are seen as conventions instead, there is primarily moral amplification!</w:t>
+        </w:r>
+      </w:ins>
+    </w:p>
+    <w:p>
+      <w:pPr>
+        <w:pStyle w:val="ListParagraph"/>
+        <w:numPr>
+          <w:ilvl w:val="1"/>
+          <w:numId w:val="1"/>
+        </w:numPr>
+        <w:rPr>
+          <w:ins w:id="557" w:author="Duan, Sean (MU-Student)" w:date="2023-12-11T15:57:00Z"/>
+          <w:sz w:val="32"/>
+          <w:szCs w:val="32"/>
+        </w:rPr>
+      </w:pPr>
+      <w:ins w:id="558" w:author="Duan, Sean (MU-Student)" w:date="2023-12-11T15:56:00Z">
+        <w:r>
+          <w:rPr>
+            <w:sz w:val="32"/>
+            <w:szCs w:val="32"/>
+          </w:rPr>
+          <w:lastRenderedPageBreak/>
+          <w:t>Moral Recognition: Recognition that one’s position can be construed in moral rather than preference terms.</w:t>
+        </w:r>
+      </w:ins>
+    </w:p>
+    <w:p>
+      <w:pPr>
+        <w:pStyle w:val="ListParagraph"/>
+        <w:numPr>
+          <w:ilvl w:val="2"/>
+          <w:numId w:val="1"/>
+        </w:numPr>
+        <w:rPr>
+          <w:ins w:id="559" w:author="Duan, Sean (MU-Student)" w:date="2023-12-11T15:57:00Z"/>
+          <w:sz w:val="32"/>
+          <w:szCs w:val="32"/>
+        </w:rPr>
+      </w:pPr>
+      <w:ins w:id="560" w:author="Duan, Sean (MU-Student)" w:date="2023-12-11T15:57:00Z">
+        <w:r>
+          <w:rPr>
+            <w:sz w:val="32"/>
+            <w:szCs w:val="32"/>
+          </w:rPr>
+          <w:t>Moral recognition is more likely to be cognitively effortful, deliberate, and elaborative even when emotions are involved.</w:t>
+        </w:r>
+      </w:ins>
+    </w:p>
+    <w:p>
+      <w:pPr>
+        <w:pStyle w:val="ListParagraph"/>
+        <w:numPr>
+          <w:ilvl w:val="2"/>
+          <w:numId w:val="1"/>
+        </w:numPr>
+        <w:rPr>
+          <w:ins w:id="561" w:author="Duan, Sean (MU-Student)" w:date="2023-12-11T15:58:00Z"/>
+          <w:sz w:val="32"/>
+          <w:szCs w:val="32"/>
+        </w:rPr>
+      </w:pPr>
+      <w:ins w:id="562" w:author="Duan, Sean (MU-Student)" w:date="2023-12-11T15:57:00Z">
+        <w:r>
+          <w:rPr>
+            <w:sz w:val="32"/>
+            <w:szCs w:val="32"/>
+          </w:rPr>
+          <w:t xml:space="preserve">Predictive factors are likely strength of the personal benefits of preference, habits, and rationalizations of the </w:t>
+        </w:r>
+      </w:ins>
+      <w:ins w:id="563" w:author="Duan, Sean (MU-Student)" w:date="2023-12-11T15:58:00Z">
+        <w:r>
+          <w:rPr>
+            <w:sz w:val="32"/>
+            <w:szCs w:val="32"/>
+          </w:rPr>
+          <w:t xml:space="preserve">desirability of initial preference </w:t>
+        </w:r>
+        <w:r>
+          <w:rPr>
+            <w:sz w:val="32"/>
+            <w:szCs w:val="32"/>
+            <w:highlight w:val="yellow"/>
+            <w:rPrChange w:id="564" w:author="Duan, Sean (MU-Student)" w:date="2023-12-11T15:58:00Z">
+              <w:rPr>
+                <w:sz w:val="32"/>
+                <w:szCs w:val="32"/>
+              </w:rPr>
+            </w:rPrChange>
+          </w:rPr>
+          <w:t>(Feinberg et al., 2019)</w:t>
+        </w:r>
+      </w:ins>
+    </w:p>
+    <w:p>
+      <w:pPr>
+        <w:pStyle w:val="ListParagraph"/>
+        <w:numPr>
+          <w:ilvl w:val="1"/>
+          <w:numId w:val="1"/>
+        </w:numPr>
+        <w:rPr>
+          <w:ins w:id="565" w:author="Duan, Sean (MU-Student)" w:date="2023-12-11T15:58:00Z"/>
+          <w:sz w:val="32"/>
+          <w:szCs w:val="32"/>
+        </w:rPr>
+      </w:pPr>
+      <w:ins w:id="566" w:author="Duan, Sean (MU-Student)" w:date="2023-12-11T15:58:00Z">
+        <w:r>
+          <w:rPr>
+            <w:sz w:val="32"/>
+            <w:szCs w:val="32"/>
+          </w:rPr>
+          <w:t>Moral Amplification</w:t>
+        </w:r>
+      </w:ins>
+    </w:p>
+    <w:p>
+      <w:pPr>
+        <w:pStyle w:val="ListParagraph"/>
+        <w:numPr>
+          <w:ilvl w:val="2"/>
+          <w:numId w:val="1"/>
+        </w:numPr>
+        <w:rPr>
+          <w:ins w:id="567" w:author="Duan, Sean (MU-Student)" w:date="2023-12-11T15:59:00Z"/>
+          <w:sz w:val="32"/>
+          <w:szCs w:val="32"/>
+        </w:rPr>
+      </w:pPr>
+      <w:ins w:id="568" w:author="Duan, Sean (MU-Student)" w:date="2023-12-11T15:58:00Z">
+        <w:r>
+          <w:rPr>
+            <w:sz w:val="32"/>
+            <w:szCs w:val="32"/>
+          </w:rPr>
+          <w:t xml:space="preserve">Moralization for convention based or weakly moral attitudes are different, </w:t>
+        </w:r>
+      </w:ins>
+      <w:ins w:id="569" w:author="Duan, Sean (MU-Student)" w:date="2023-12-11T15:59:00Z">
+        <w:r>
+          <w:rPr>
+            <w:sz w:val="32"/>
+            <w:szCs w:val="32"/>
+          </w:rPr>
+          <w:t>moralization here does NOT require the acquisition of a new moral recognition, but instead the amplification and strengthening of an existing (but weak) moral recognition.</w:t>
+        </w:r>
+      </w:ins>
+    </w:p>
+    <w:p>
+      <w:pPr>
+        <w:pStyle w:val="ListParagraph"/>
+        <w:numPr>
+          <w:ilvl w:val="3"/>
+          <w:numId w:val="1"/>
+        </w:numPr>
+        <w:rPr>
+          <w:ins w:id="570" w:author="Duan, Sean (MU-Student)" w:date="2023-12-11T15:59:00Z"/>
+          <w:sz w:val="32"/>
+          <w:szCs w:val="32"/>
+        </w:rPr>
+      </w:pPr>
+      <w:ins w:id="571" w:author="Duan, Sean (MU-Student)" w:date="2023-12-11T15:59:00Z">
+        <w:r>
+          <w:rPr>
+            <w:sz w:val="32"/>
+            <w:szCs w:val="32"/>
+          </w:rPr>
+          <w:t>People with attitudes in these perceptual domains are more likely to be aware of proscriptive norms against, or norms in support of, the initial attitude.</w:t>
+        </w:r>
+      </w:ins>
+    </w:p>
+    <w:p>
+      <w:pPr>
+        <w:pStyle w:val="ListParagraph"/>
+        <w:numPr>
+          <w:ilvl w:val="3"/>
+          <w:numId w:val="1"/>
+        </w:numPr>
+        <w:rPr>
+          <w:ins w:id="572" w:author="Duan, Sean (MU-Student)" w:date="2023-12-11T16:00:00Z"/>
+          <w:sz w:val="32"/>
+          <w:szCs w:val="32"/>
+        </w:rPr>
+      </w:pPr>
+      <w:ins w:id="573" w:author="Duan, Sean (MU-Student)" w:date="2023-12-11T15:59:00Z">
+        <w:r>
+          <w:rPr>
+            <w:sz w:val="32"/>
+            <w:szCs w:val="32"/>
+          </w:rPr>
+          <w:t>Hedonic benefits likely matter less, since thi</w:t>
+        </w:r>
+      </w:ins>
+      <w:ins w:id="574" w:author="Duan, Sean (MU-Student)" w:date="2023-12-11T16:00:00Z">
+        <w:r>
+          <w:rPr>
+            <w:sz w:val="32"/>
+            <w:szCs w:val="32"/>
+          </w:rPr>
+          <w:t>s isn’t really an issue of preferences.</w:t>
+        </w:r>
+      </w:ins>
+    </w:p>
+    <w:p>
+      <w:pPr>
+        <w:pStyle w:val="ListParagraph"/>
+        <w:numPr>
+          <w:ilvl w:val="3"/>
+          <w:numId w:val="1"/>
+        </w:numPr>
+        <w:rPr>
+          <w:ins w:id="575" w:author="Duan, Sean (MU-Student)" w:date="2023-12-07T15:33:00Z"/>
+          <w:sz w:val="32"/>
+          <w:szCs w:val="32"/>
+          <w:rPrChange w:id="576" w:author="Duan, Sean (MU-Student)" w:date="2023-12-11T16:00:00Z">
+            <w:rPr>
+              <w:ins w:id="577" w:author="Duan, Sean (MU-Student)" w:date="2023-12-07T15:33:00Z"/>
+            </w:rPr>
+          </w:rPrChange>
+        </w:rPr>
+        <w:pPrChange w:id="578" w:author="Duan, Sean (MU-Student)" w:date="2023-12-11T16:00:00Z">
+          <w:pPr>
+            <w:pStyle w:val="ListParagraph"/>
+            <w:numPr>
+              <w:numId w:val="1"/>
+            </w:numPr>
+            <w:ind w:hanging="360"/>
+          </w:pPr>
+        </w:pPrChange>
+      </w:pPr>
+      <w:ins w:id="579" w:author="Duan, Sean (MU-Student)" w:date="2023-12-11T16:00:00Z">
+        <w:r>
+          <w:rPr>
+            <w:sz w:val="32"/>
+            <w:szCs w:val="32"/>
+          </w:rPr>
+          <w:t>Conformity pressure/Group loyalty is likely more salient and important, given that the groundwork for this is likely based on group identity.</w:t>
+        </w:r>
+      </w:ins>
+    </w:p>
+    <w:p>
+      <w:pPr>
+        <w:pStyle w:val="ListParagraph"/>
+        <w:numPr>
+          <w:ilvl w:val="0"/>
+          <w:numId w:val="1"/>
+        </w:numPr>
+        <w:rPr>
+          <w:ins w:id="580" w:author="Duan, Sean (MU-Student)" w:date="2023-12-11T16:00:00Z"/>
+          <w:sz w:val="32"/>
+          <w:szCs w:val="32"/>
+        </w:rPr>
+      </w:pPr>
+      <w:ins w:id="581" w:author="Duan, Sean (MU-Student)" w:date="2023-12-07T15:33:00Z">
         <w:r>
           <w:rPr>
             <w:sz w:val="32"/>
@@ -6425,11 +6643,376 @@
           <w:t>Demoralization:</w:t>
         </w:r>
       </w:ins>
-      <w:ins w:id="547" w:author="Duan, Sean (MU-Student)" w:date="2023-12-07T15:04:00Z">
-        <w:r>
-          <w:rPr>
-            <w:sz w:val="32"/>
-            <w:szCs w:val="32"/>
+      <w:ins w:id="582" w:author="Duan, Sean (MU-Student)" w:date="2023-12-11T16:00:00Z">
+        <w:r>
+          <w:rPr>
+            <w:sz w:val="32"/>
+            <w:szCs w:val="32"/>
+          </w:rPr>
+          <w:t xml:space="preserve"> What predicts attitude change when there’s high moral conviction?</w:t>
+        </w:r>
+      </w:ins>
+    </w:p>
+    <w:p>
+      <w:pPr>
+        <w:pStyle w:val="ListParagraph"/>
+        <w:numPr>
+          <w:ilvl w:val="1"/>
+          <w:numId w:val="1"/>
+        </w:numPr>
+        <w:rPr>
+          <w:ins w:id="583" w:author="Duan, Sean (MU-Student)" w:date="2023-12-11T16:01:00Z"/>
+          <w:sz w:val="32"/>
+          <w:szCs w:val="32"/>
+        </w:rPr>
+      </w:pPr>
+      <w:ins w:id="584" w:author="Duan, Sean (MU-Student)" w:date="2023-12-11T16:01:00Z">
+        <w:r>
+          <w:rPr>
+            <w:sz w:val="32"/>
+            <w:szCs w:val="32"/>
+          </w:rPr>
+          <w:t>Mixed evidence about how vulnerable high moral conviction attitudes are compared to those with low moral conviction (</w:t>
+        </w:r>
+        <w:r>
+          <w:rPr>
+            <w:sz w:val="32"/>
+            <w:szCs w:val="32"/>
+            <w:highlight w:val="yellow"/>
+            <w:rPrChange w:id="585" w:author="Duan, Sean (MU-Student)" w:date="2023-12-11T16:01:00Z">
+              <w:rPr>
+                <w:sz w:val="32"/>
+                <w:szCs w:val="32"/>
+              </w:rPr>
+            </w:rPrChange>
+          </w:rPr>
+          <w:t>e.g., Brannon et al. 2019, Luttrell et al. 2016</w:t>
+        </w:r>
+        <w:r>
+          <w:rPr>
+            <w:sz w:val="32"/>
+            <w:szCs w:val="32"/>
+            <w:highlight w:val="yellow"/>
+            <w:rPrChange w:id="586" w:author="Duan, Sean (MU-Student)" w:date="2023-12-11T16:01:00Z">
+              <w:rPr>
+                <w:sz w:val="32"/>
+                <w:szCs w:val="32"/>
+              </w:rPr>
+            </w:rPrChange>
+          </w:rPr>
+          <w:t>)</w:t>
+        </w:r>
+        <w:r>
+          <w:rPr>
+            <w:sz w:val="32"/>
+            <w:szCs w:val="32"/>
+          </w:rPr>
+          <w:t>.</w:t>
+        </w:r>
+      </w:ins>
+    </w:p>
+    <w:p>
+      <w:pPr>
+        <w:pStyle w:val="ListParagraph"/>
+        <w:numPr>
+          <w:ilvl w:val="1"/>
+          <w:numId w:val="1"/>
+        </w:numPr>
+        <w:rPr>
+          <w:ins w:id="587" w:author="Duan, Sean (MU-Student)" w:date="2023-12-11T16:02:00Z"/>
+          <w:sz w:val="32"/>
+          <w:szCs w:val="32"/>
+        </w:rPr>
+      </w:pPr>
+      <w:ins w:id="588" w:author="Duan, Sean (MU-Student)" w:date="2023-12-11T16:01:00Z">
+        <w:r>
+          <w:rPr>
+            <w:sz w:val="32"/>
+            <w:szCs w:val="32"/>
+          </w:rPr>
+          <w:lastRenderedPageBreak/>
+          <w:t xml:space="preserve">Moral conviction attitudes APPEAR to be resistant to nonmoral counter messages (e.g., those that frame </w:t>
+        </w:r>
+      </w:ins>
+      <w:ins w:id="589" w:author="Duan, Sean (MU-Student)" w:date="2023-12-11T16:02:00Z">
+        <w:r>
+          <w:rPr>
+            <w:sz w:val="32"/>
+            <w:szCs w:val="32"/>
+          </w:rPr>
+          <w:t>arguments in terms of pragmatics/practical issues), or those that emphasize consequences (harms and benefits)</w:t>
+        </w:r>
+        <w:r>
+          <w:rPr>
+            <w:sz w:val="32"/>
+            <w:szCs w:val="32"/>
+          </w:rPr>
+          <w:t>.</w:t>
+        </w:r>
+      </w:ins>
+    </w:p>
+    <w:p>
+      <w:pPr>
+        <w:pStyle w:val="ListParagraph"/>
+        <w:numPr>
+          <w:ilvl w:val="1"/>
+          <w:numId w:val="1"/>
+        </w:numPr>
+        <w:rPr>
+          <w:ins w:id="590" w:author="Duan, Sean (MU-Student)" w:date="2023-12-11T16:03:00Z"/>
+          <w:sz w:val="32"/>
+          <w:szCs w:val="32"/>
+        </w:rPr>
+      </w:pPr>
+      <w:ins w:id="591" w:author="Duan, Sean (MU-Student)" w:date="2023-12-11T16:02:00Z">
+        <w:r>
+          <w:rPr>
+            <w:sz w:val="32"/>
+            <w:szCs w:val="32"/>
+          </w:rPr>
+          <w:t xml:space="preserve">Moralized attitudes are more affected by moralized counter-attitudinal messaging (e.g., arguments framed using deontological or rule based messaging </w:t>
+        </w:r>
+        <w:r>
+          <w:rPr>
+            <w:sz w:val="32"/>
+            <w:szCs w:val="32"/>
+            <w:highlight w:val="yellow"/>
+            <w:rPrChange w:id="592" w:author="Duan, Sean (MU-Student)" w:date="2023-12-11T16:03:00Z">
+              <w:rPr>
+                <w:sz w:val="32"/>
+                <w:szCs w:val="32"/>
+              </w:rPr>
+            </w:rPrChange>
+          </w:rPr>
+          <w:t>(</w:t>
+        </w:r>
+        <w:r>
+          <w:rPr>
+            <w:sz w:val="32"/>
+            <w:szCs w:val="32"/>
+            <w:highlight w:val="yellow"/>
+            <w:rPrChange w:id="593" w:author="Duan, Sean (MU-Student)" w:date="2023-12-11T16:03:00Z">
+              <w:rPr>
+                <w:sz w:val="32"/>
+                <w:szCs w:val="32"/>
+              </w:rPr>
+            </w:rPrChange>
+          </w:rPr>
+          <w:t>Luttrell et al. 2019, Ryan 2019</w:t>
+        </w:r>
+        <w:r>
+          <w:rPr>
+            <w:sz w:val="32"/>
+            <w:szCs w:val="32"/>
+            <w:highlight w:val="yellow"/>
+            <w:rPrChange w:id="594" w:author="Duan, Sean (MU-Student)" w:date="2023-12-11T16:03:00Z">
+              <w:rPr>
+                <w:sz w:val="32"/>
+                <w:szCs w:val="32"/>
+              </w:rPr>
+            </w:rPrChange>
+          </w:rPr>
+          <w:t>)</w:t>
+        </w:r>
+      </w:ins>
+      <w:ins w:id="595" w:author="Duan, Sean (MU-Student)" w:date="2023-12-11T16:03:00Z">
+        <w:r>
+          <w:rPr>
+            <w:sz w:val="32"/>
+            <w:szCs w:val="32"/>
+          </w:rPr>
+          <w:t>.</w:t>
+        </w:r>
+        <w:r>
+          <w:rPr>
+            <w:sz w:val="32"/>
+            <w:szCs w:val="32"/>
+          </w:rPr>
+          <w:t xml:space="preserve"> Or, messages that emphasize counter-attitudinal anger and disgust</w:t>
+        </w:r>
+        <w:r>
+          <w:rPr>
+            <w:sz w:val="32"/>
+            <w:szCs w:val="32"/>
+          </w:rPr>
+          <w:t>.</w:t>
+        </w:r>
+      </w:ins>
+    </w:p>
+    <w:p>
+      <w:pPr>
+        <w:pStyle w:val="ListParagraph"/>
+        <w:numPr>
+          <w:ilvl w:val="2"/>
+          <w:numId w:val="1"/>
+        </w:numPr>
+        <w:rPr>
+          <w:ins w:id="596" w:author="Duan, Sean (MU-Student)" w:date="2023-12-11T16:03:00Z"/>
+          <w:sz w:val="32"/>
+          <w:szCs w:val="32"/>
+        </w:rPr>
+      </w:pPr>
+      <w:ins w:id="597" w:author="Duan, Sean (MU-Student)" w:date="2023-12-11T16:03:00Z">
+        <w:r>
+          <w:rPr>
+            <w:sz w:val="32"/>
+            <w:szCs w:val="32"/>
+          </w:rPr>
+          <w:t xml:space="preserve">Personal financial interest may play a role? </w:t>
+        </w:r>
+        <w:r>
+          <w:rPr>
+            <w:sz w:val="32"/>
+            <w:szCs w:val="32"/>
+            <w:highlight w:val="yellow"/>
+            <w:rPrChange w:id="598" w:author="Duan, Sean (MU-Student)" w:date="2023-12-11T16:03:00Z">
+              <w:rPr>
+                <w:sz w:val="32"/>
+                <w:szCs w:val="32"/>
+              </w:rPr>
+            </w:rPrChange>
+          </w:rPr>
+          <w:t>(</w:t>
+        </w:r>
+        <w:r>
+          <w:rPr>
+            <w:sz w:val="32"/>
+            <w:szCs w:val="32"/>
+            <w:highlight w:val="yellow"/>
+            <w:rPrChange w:id="599" w:author="Duan, Sean (MU-Student)" w:date="2023-12-11T16:03:00Z">
+              <w:rPr>
+                <w:sz w:val="32"/>
+                <w:szCs w:val="32"/>
+              </w:rPr>
+            </w:rPrChange>
+          </w:rPr>
+          <w:t>Bastian et al. 2015).</w:t>
+        </w:r>
+      </w:ins>
+    </w:p>
+    <w:p>
+      <w:pPr>
+        <w:pStyle w:val="ListParagraph"/>
+        <w:numPr>
+          <w:ilvl w:val="2"/>
+          <w:numId w:val="1"/>
+        </w:numPr>
+        <w:rPr>
+          <w:ins w:id="600" w:author="Duan, Sean (MU-Student)" w:date="2023-12-11T16:04:00Z"/>
+          <w:sz w:val="32"/>
+          <w:szCs w:val="32"/>
+          <w:highlight w:val="yellow"/>
+          <w:rPrChange w:id="601" w:author="Duan, Sean (MU-Student)" w:date="2023-12-11T16:04:00Z">
+            <w:rPr>
+              <w:ins w:id="602" w:author="Duan, Sean (MU-Student)" w:date="2023-12-11T16:04:00Z"/>
+              <w:sz w:val="32"/>
+              <w:szCs w:val="32"/>
+            </w:rPr>
+          </w:rPrChange>
+        </w:rPr>
+        <w:pPrChange w:id="603" w:author="Duan, Sean (MU-Student)" w:date="2023-12-11T16:04:00Z">
+          <w:pPr>
+            <w:pStyle w:val="ListParagraph"/>
+            <w:numPr>
+              <w:ilvl w:val="1"/>
+              <w:numId w:val="1"/>
+            </w:numPr>
+            <w:ind w:left="1440" w:hanging="360"/>
+          </w:pPr>
+        </w:pPrChange>
+      </w:pPr>
+      <w:ins w:id="604" w:author="Duan, Sean (MU-Student)" w:date="2023-12-11T16:04:00Z">
+        <w:r>
+          <w:rPr>
+            <w:sz w:val="32"/>
+            <w:szCs w:val="32"/>
+            <w:highlight w:val="yellow"/>
+            <w:rPrChange w:id="605" w:author="Duan, Sean (MU-Student)" w:date="2023-12-11T16:04:00Z">
+              <w:rPr>
+                <w:sz w:val="32"/>
+                <w:szCs w:val="32"/>
+              </w:rPr>
+            </w:rPrChange>
+          </w:rPr>
+          <w:t>None of these studies were specifically designed to examine attitude demoralization</w:t>
+        </w:r>
+        <w:r>
+          <w:rPr>
+            <w:sz w:val="32"/>
+            <w:szCs w:val="32"/>
+            <w:highlight w:val="yellow"/>
+            <w:rPrChange w:id="606" w:author="Duan, Sean (MU-Student)" w:date="2023-12-11T16:04:00Z">
+              <w:rPr>
+                <w:sz w:val="32"/>
+                <w:szCs w:val="32"/>
+              </w:rPr>
+            </w:rPrChange>
+          </w:rPr>
+          <w:t>, and were mostly focused on instead attitude change.</w:t>
+        </w:r>
+      </w:ins>
+    </w:p>
+    <w:p>
+      <w:pPr>
+        <w:pStyle w:val="ListParagraph"/>
+        <w:numPr>
+          <w:ilvl w:val="2"/>
+          <w:numId w:val="1"/>
+        </w:numPr>
+        <w:rPr>
+          <w:ins w:id="607" w:author="Duan, Sean (MU-Student)" w:date="2023-12-07T14:09:00Z"/>
+          <w:sz w:val="32"/>
+          <w:szCs w:val="32"/>
+          <w:rPrChange w:id="608" w:author="Duan, Sean (MU-Student)" w:date="2023-12-11T16:03:00Z">
+            <w:rPr>
+              <w:ins w:id="609" w:author="Duan, Sean (MU-Student)" w:date="2023-12-07T14:09:00Z"/>
+            </w:rPr>
+          </w:rPrChange>
+        </w:rPr>
+        <w:pPrChange w:id="610" w:author="Duan, Sean (MU-Student)" w:date="2023-12-11T16:04:00Z">
+          <w:pPr>
+            <w:pStyle w:val="ListParagraph"/>
+            <w:numPr>
+              <w:ilvl w:val="1"/>
+              <w:numId w:val="1"/>
+            </w:numPr>
+            <w:ind w:left="1440" w:hanging="360"/>
+          </w:pPr>
+        </w:pPrChange>
+      </w:pPr>
+      <w:ins w:id="611" w:author="Duan, Sean (MU-Student)" w:date="2023-12-11T16:04:00Z">
+        <w:r>
+          <w:rPr>
+            <w:sz w:val="32"/>
+            <w:szCs w:val="32"/>
+          </w:rPr>
+          <w:t>Belief-inconsistent information, shifts in moral cognitions (harms that are reconstrued to come across as neutral, or even beneficial!)</w:t>
+        </w:r>
+        <w:r>
+          <w:rPr>
+            <w:sz w:val="32"/>
+            <w:szCs w:val="32"/>
+          </w:rPr>
+          <w:t>, emotional de-</w:t>
+        </w:r>
+      </w:ins>
+      <w:ins w:id="612" w:author="Duan, Sean (MU-Student)" w:date="2023-12-11T16:05:00Z">
+        <w:r>
+          <w:rPr>
+            <w:sz w:val="32"/>
+            <w:szCs w:val="32"/>
+          </w:rPr>
+          <w:t>escalation, and/or moralization of an alternative position on the issue.</w:t>
+        </w:r>
+      </w:ins>
+      <w:ins w:id="613" w:author="Duan, Sean (MU-Student)" w:date="2023-12-07T15:04:00Z">
+        <w:r>
+          <w:rPr>
+            <w:sz w:val="32"/>
+            <w:szCs w:val="32"/>
+            <w:rPrChange w:id="614" w:author="Duan, Sean (MU-Student)" w:date="2023-12-11T16:03:00Z">
+              <w:rPr/>
+            </w:rPrChange>
           </w:rPr>
           <w:br/>
         </w:r>
@@ -6438,12 +7021,12 @@
     <w:p>
       <w:pPr>
         <w:rPr>
-          <w:ins w:id="548" w:author="Duan, Sean (MU-Student)" w:date="2023-12-06T15:59:00Z"/>
+          <w:ins w:id="615" w:author="Duan, Sean (MU-Student)" w:date="2023-12-06T15:59:00Z"/>
           <w:sz w:val="36"/>
           <w:szCs w:val="36"/>
         </w:rPr>
       </w:pPr>
-      <w:ins w:id="549" w:author="Duan, Sean (MU-Student)" w:date="2023-12-06T15:57:00Z">
+      <w:ins w:id="616" w:author="Duan, Sean (MU-Student)" w:date="2023-12-06T15:57:00Z">
         <w:r>
           <w:rPr>
             <w:sz w:val="36"/>
@@ -6456,12 +7039,12 @@
     <w:p>
       <w:pPr>
         <w:rPr>
-          <w:ins w:id="550" w:author="Duan, Sean (MU-Student)" w:date="2023-12-06T15:57:00Z"/>
+          <w:ins w:id="617" w:author="Duan, Sean (MU-Student)" w:date="2023-12-11T16:06:00Z"/>
           <w:sz w:val="36"/>
           <w:szCs w:val="36"/>
         </w:rPr>
       </w:pPr>
-      <w:ins w:id="551" w:author="Duan, Sean (MU-Student)" w:date="2023-12-06T15:59:00Z">
+      <w:ins w:id="618" w:author="Duan, Sean (MU-Student)" w:date="2023-12-06T15:59:00Z">
         <w:r>
           <w:rPr>
             <w:sz w:val="36"/>
@@ -6470,54 +7053,439 @@
           <w:t>Philipp-Muller 2019</w:t>
         </w:r>
       </w:ins>
-    </w:p>
-    <w:p>
-      <w:pPr>
-        <w:rPr>
-          <w:ins w:id="552" w:author="Duan, Sean (MU-Student)" w:date="2023-12-06T16:01:00Z"/>
+      <w:ins w:id="619" w:author="Duan, Sean (MU-Student)" w:date="2023-12-11T16:06:00Z">
+        <w:r>
+          <w:rPr>
+            <w:sz w:val="36"/>
+            <w:szCs w:val="36"/>
+          </w:rPr>
+          <w:t xml:space="preserve">: </w:t>
+        </w:r>
+        <w:r>
+          <w:rPr>
+            <w:sz w:val="36"/>
+            <w:szCs w:val="36"/>
+          </w:rPr>
+          <w:t>Where does moral conviction fit?: A factor analytic approach examining</w:t>
+        </w:r>
+        <w:r>
+          <w:rPr>
+            <w:sz w:val="36"/>
+            <w:szCs w:val="36"/>
+          </w:rPr>
+          <w:t xml:space="preserve"> </w:t>
+        </w:r>
+        <w:r>
+          <w:rPr>
+            <w:sz w:val="36"/>
+            <w:szCs w:val="36"/>
+          </w:rPr>
+          <w:t>antecedents to attitude strength</w:t>
+        </w:r>
+      </w:ins>
+    </w:p>
+    <w:p>
+      <w:pPr>
+        <w:pStyle w:val="ListParagraph"/>
+        <w:numPr>
+          <w:ilvl w:val="0"/>
+          <w:numId w:val="1"/>
+        </w:numPr>
+        <w:rPr>
+          <w:ins w:id="620" w:author="Duan, Sean (MU-Student)" w:date="2023-12-11T16:24:00Z"/>
+          <w:sz w:val="32"/>
+          <w:szCs w:val="32"/>
+        </w:rPr>
+      </w:pPr>
+      <w:ins w:id="621" w:author="Duan, Sean (MU-Student)" w:date="2023-12-11T16:23:00Z">
+        <w:r>
+          <w:rPr>
+            <w:sz w:val="32"/>
+            <w:szCs w:val="32"/>
+          </w:rPr>
+          <w:t>“Correctness”: A sense that one’s attitude is objectively true, is analogous to ‘correctness’, the belief that an at</w:t>
+        </w:r>
+      </w:ins>
+      <w:ins w:id="622" w:author="Duan, Sean (MU-Student)" w:date="2023-12-11T16:24:00Z">
+        <w:r>
+          <w:rPr>
+            <w:sz w:val="32"/>
+            <w:szCs w:val="32"/>
+          </w:rPr>
+          <w:t>titude is right to hold</w:t>
+        </w:r>
+        <w:r>
+          <w:rPr>
+            <w:sz w:val="32"/>
+            <w:szCs w:val="32"/>
+          </w:rPr>
+          <w:t>.</w:t>
+        </w:r>
+      </w:ins>
+    </w:p>
+    <w:p>
+      <w:pPr>
+        <w:pStyle w:val="ListParagraph"/>
+        <w:numPr>
+          <w:ilvl w:val="1"/>
+          <w:numId w:val="1"/>
+        </w:numPr>
+        <w:rPr>
+          <w:ins w:id="623" w:author="Duan, Sean (MU-Student)" w:date="2023-12-11T16:24:00Z"/>
+          <w:sz w:val="32"/>
+          <w:szCs w:val="32"/>
+        </w:rPr>
+      </w:pPr>
+      <w:ins w:id="624" w:author="Duan, Sean (MU-Student)" w:date="2023-12-11T16:24:00Z">
+        <w:r>
+          <w:rPr>
+            <w:sz w:val="32"/>
+            <w:szCs w:val="32"/>
+          </w:rPr>
+          <w:t>You can have a correct attitude that isn’t full of moral conviction of</w:t>
+        </w:r>
+        <w:r>
+          <w:rPr>
+            <w:sz w:val="32"/>
+            <w:szCs w:val="32"/>
+          </w:rPr>
+          <w:t xml:space="preserve"> course!</w:t>
+        </w:r>
+        <w:r>
+          <w:rPr>
+            <w:sz w:val="32"/>
+            <w:szCs w:val="32"/>
+          </w:rPr>
+          <w:t xml:space="preserve"> However, all attitudes that have moral conviction SHOULD be perceived as ‘correct’</w:t>
+        </w:r>
+        <w:r>
+          <w:rPr>
+            <w:sz w:val="32"/>
+            <w:szCs w:val="32"/>
+          </w:rPr>
+          <w:t>.</w:t>
+        </w:r>
+      </w:ins>
+    </w:p>
+    <w:p>
+      <w:pPr>
+        <w:pStyle w:val="ListParagraph"/>
+        <w:numPr>
+          <w:ilvl w:val="1"/>
+          <w:numId w:val="1"/>
+        </w:numPr>
+        <w:rPr>
+          <w:ins w:id="625" w:author="Duan, Sean (MU-Student)" w:date="2023-12-11T16:25:00Z"/>
+          <w:sz w:val="32"/>
+          <w:szCs w:val="32"/>
+        </w:rPr>
+      </w:pPr>
+      <w:ins w:id="626" w:author="Duan, Sean (MU-Student)" w:date="2023-12-11T16:24:00Z">
+        <w:r>
+          <w:rPr>
+            <w:sz w:val="32"/>
+            <w:szCs w:val="32"/>
+          </w:rPr>
+          <w:lastRenderedPageBreak/>
+          <w:t xml:space="preserve">However… </w:t>
+        </w:r>
+      </w:ins>
+      <w:ins w:id="627" w:author="Duan, Sean (MU-Student)" w:date="2023-12-11T16:25:00Z">
+        <w:r>
+          <w:rPr>
+            <w:sz w:val="32"/>
+            <w:szCs w:val="32"/>
+          </w:rPr>
+          <w:t xml:space="preserve">certainty has not mediated the effect of manipulated moral conviction, and some studies have failed to find any relation between attitude ‘objectivity’ and ‘moral conviction’ </w:t>
+        </w:r>
+        <w:r>
+          <w:rPr>
+            <w:sz w:val="32"/>
+            <w:szCs w:val="32"/>
+            <w:highlight w:val="yellow"/>
+            <w:rPrChange w:id="628" w:author="Duan, Sean (MU-Student)" w:date="2023-12-11T16:25:00Z">
+              <w:rPr>
+                <w:sz w:val="32"/>
+                <w:szCs w:val="32"/>
+              </w:rPr>
+            </w:rPrChange>
+          </w:rPr>
+          <w:t>(Kidder, 2016)</w:t>
+        </w:r>
+      </w:ins>
+    </w:p>
+    <w:p>
+      <w:pPr>
+        <w:pStyle w:val="ListParagraph"/>
+        <w:numPr>
+          <w:ilvl w:val="0"/>
+          <w:numId w:val="1"/>
+        </w:numPr>
+        <w:rPr>
+          <w:ins w:id="629" w:author="Duan, Sean (MU-Student)" w:date="2023-12-11T16:31:00Z"/>
+          <w:sz w:val="32"/>
+          <w:szCs w:val="32"/>
+        </w:rPr>
+      </w:pPr>
+      <w:ins w:id="630" w:author="Duan, Sean (MU-Student)" w:date="2023-12-11T16:25:00Z">
+        <w:r>
+          <w:rPr>
+            <w:sz w:val="32"/>
+            <w:szCs w:val="32"/>
+          </w:rPr>
+          <w:t>Values basis: The extent to which an individual believes the</w:t>
+        </w:r>
+      </w:ins>
+      <w:ins w:id="631" w:author="Duan, Sean (MU-Student)" w:date="2023-12-11T16:26:00Z">
+        <w:r>
+          <w:rPr>
+            <w:sz w:val="32"/>
+            <w:szCs w:val="32"/>
+          </w:rPr>
+          <w:t>ir attitude is based on core values</w:t>
+        </w:r>
+      </w:ins>
+      <w:ins w:id="632" w:author="Duan, Sean (MU-Student)" w:date="2023-12-11T16:30:00Z">
+        <w:r>
+          <w:rPr>
+            <w:sz w:val="32"/>
+            <w:szCs w:val="32"/>
+          </w:rPr>
+          <w:t>. Moral beliefs and core values MAY be distinguishable, but these are likely bl</w:t>
+        </w:r>
+      </w:ins>
+      <w:ins w:id="633" w:author="Duan, Sean (MU-Student)" w:date="2023-12-11T16:31:00Z">
+        <w:r>
+          <w:rPr>
+            <w:sz w:val="32"/>
+            <w:szCs w:val="32"/>
+          </w:rPr>
+          <w:t>urry lines.</w:t>
+        </w:r>
+      </w:ins>
+    </w:p>
+    <w:p>
+      <w:pPr>
+        <w:pStyle w:val="ListParagraph"/>
+        <w:numPr>
+          <w:ilvl w:val="0"/>
+          <w:numId w:val="1"/>
+        </w:numPr>
+        <w:rPr>
+          <w:ins w:id="634" w:author="Duan, Sean (MU-Student)" w:date="2023-12-11T16:33:00Z"/>
+          <w:sz w:val="32"/>
+          <w:szCs w:val="32"/>
+        </w:rPr>
+      </w:pPr>
+      <w:ins w:id="635" w:author="Duan, Sean (MU-Student)" w:date="2023-12-11T16:31:00Z">
+        <w:r>
+          <w:rPr>
+            <w:sz w:val="32"/>
+            <w:szCs w:val="32"/>
+          </w:rPr>
+          <w:t>Attitude clarity: The extent to which one’s attitude is clear in one’s mind, is a component.</w:t>
+        </w:r>
+        <w:r>
+          <w:rPr>
+            <w:sz w:val="32"/>
+            <w:szCs w:val="32"/>
+          </w:rPr>
+          <w:t xml:space="preserve"> Greater moral conviction could be accompanied by a sense of clarity regarding content.</w:t>
+        </w:r>
+      </w:ins>
+    </w:p>
+    <w:p>
+      <w:pPr>
+        <w:pStyle w:val="ListParagraph"/>
+        <w:numPr>
+          <w:ilvl w:val="0"/>
+          <w:numId w:val="1"/>
+        </w:numPr>
+        <w:rPr>
+          <w:ins w:id="636" w:author="Duan, Sean (MU-Student)" w:date="2023-12-11T16:36:00Z"/>
+          <w:sz w:val="32"/>
+          <w:szCs w:val="32"/>
+        </w:rPr>
+      </w:pPr>
+      <w:ins w:id="637" w:author="Duan, Sean (MU-Student)" w:date="2023-12-11T16:33:00Z">
+        <w:r>
+          <w:rPr>
+            <w:sz w:val="32"/>
+            <w:szCs w:val="32"/>
+          </w:rPr>
+          <w:t xml:space="preserve">Participants were DIRECTLY given the definition for moral mandates, and </w:t>
+        </w:r>
+      </w:ins>
+      <w:ins w:id="638" w:author="Duan, Sean (MU-Student)" w:date="2023-12-11T16:34:00Z">
+        <w:r>
+          <w:rPr>
+            <w:sz w:val="32"/>
+            <w:szCs w:val="32"/>
+          </w:rPr>
+          <w:t>attitude certainty, and were asked to give examples of one that holds strong moral mandate, and one that holds attitude certainty and NO mandate. Change in paradigm that allows for examination of moral vs nonmoral attitudes.</w:t>
+        </w:r>
+      </w:ins>
+    </w:p>
+    <w:p>
+      <w:pPr>
+        <w:pStyle w:val="ListParagraph"/>
+        <w:numPr>
+          <w:ilvl w:val="0"/>
+          <w:numId w:val="1"/>
+        </w:numPr>
+        <w:rPr>
+          <w:ins w:id="639" w:author="Duan, Sean (MU-Student)" w:date="2023-12-11T16:38:00Z"/>
+          <w:sz w:val="32"/>
+          <w:szCs w:val="32"/>
+        </w:rPr>
+      </w:pPr>
+      <w:ins w:id="640" w:author="Duan, Sean (MU-Student)" w:date="2023-12-11T16:36:00Z">
+        <w:r>
+          <w:rPr>
+            <w:sz w:val="32"/>
+            <w:szCs w:val="32"/>
+          </w:rPr>
+          <w:t>Two major factors were determined, “Embeddedness” e.g.  how dee</w:t>
+        </w:r>
+      </w:ins>
+      <w:ins w:id="641" w:author="Duan, Sean (MU-Student)" w:date="2023-12-11T16:37:00Z">
+        <w:r>
+          <w:rPr>
+            <w:sz w:val="32"/>
+            <w:szCs w:val="32"/>
+          </w:rPr>
+          <w:t>p</w:t>
+        </w:r>
+      </w:ins>
+      <w:ins w:id="642" w:author="Duan, Sean (MU-Student)" w:date="2023-12-11T16:36:00Z">
+        <w:r>
+          <w:rPr>
+            <w:sz w:val="32"/>
+            <w:szCs w:val="32"/>
+          </w:rPr>
+          <w:t>ly embedded an idea is in one’s self, and “Consis</w:t>
+        </w:r>
+      </w:ins>
+      <w:ins w:id="643" w:author="Duan, Sean (MU-Student)" w:date="2023-12-11T16:37:00Z">
+        <w:r>
+          <w:rPr>
+            <w:sz w:val="32"/>
+            <w:szCs w:val="32"/>
+          </w:rPr>
+          <w:t>tency” e.g., how much there is adherence to a particular attitude.</w:t>
+        </w:r>
+      </w:ins>
+    </w:p>
+    <w:p>
+      <w:pPr>
+        <w:pStyle w:val="ListParagraph"/>
+        <w:numPr>
+          <w:ilvl w:val="1"/>
+          <w:numId w:val="1"/>
+        </w:numPr>
+        <w:rPr>
+          <w:ins w:id="644" w:author="Duan, Sean (MU-Student)" w:date="2023-12-11T16:22:00Z"/>
+          <w:sz w:val="32"/>
+          <w:szCs w:val="32"/>
+          <w:rPrChange w:id="645" w:author="Duan, Sean (MU-Student)" w:date="2023-12-11T16:22:00Z">
+            <w:rPr>
+              <w:ins w:id="646" w:author="Duan, Sean (MU-Student)" w:date="2023-12-11T16:22:00Z"/>
+            </w:rPr>
+          </w:rPrChange>
+        </w:rPr>
+        <w:pPrChange w:id="647" w:author="Duan, Sean (MU-Student)" w:date="2023-12-11T16:38:00Z">
+          <w:pPr>
+            <w:pStyle w:val="ListParagraph"/>
+            <w:numPr>
+              <w:numId w:val="1"/>
+            </w:numPr>
+            <w:ind w:hanging="360"/>
+          </w:pPr>
+        </w:pPrChange>
+      </w:pPr>
+      <w:ins w:id="648" w:author="Duan, Sean (MU-Student)" w:date="2023-12-11T16:38:00Z">
+        <w:r>
+          <w:rPr>
+            <w:sz w:val="32"/>
+            <w:szCs w:val="32"/>
+          </w:rPr>
+          <w:t>Both factors independently predicted advocacy outcomes!</w:t>
+        </w:r>
+      </w:ins>
+    </w:p>
+    <w:p>
+      <w:pPr>
+        <w:rPr>
+          <w:ins w:id="649" w:author="Duan, Sean (MU-Student)" w:date="2023-12-06T15:57:00Z"/>
           <w:sz w:val="36"/>
           <w:szCs w:val="36"/>
-        </w:rPr>
-      </w:pPr>
-      <w:ins w:id="553" w:author="Duan, Sean (MU-Student)" w:date="2023-12-06T16:00:00Z">
+          <w:rPrChange w:id="650" w:author="Duan, Sean (MU-Student)" w:date="2023-12-11T16:22:00Z">
+            <w:rPr>
+              <w:ins w:id="651" w:author="Duan, Sean (MU-Student)" w:date="2023-12-06T15:57:00Z"/>
+            </w:rPr>
+          </w:rPrChange>
+        </w:rPr>
+      </w:pPr>
+      <w:ins w:id="652" w:author="Duan, Sean (MU-Student)" w:date="2023-12-11T16:22:00Z">
         <w:r>
           <w:rPr>
             <w:sz w:val="36"/>
             <w:szCs w:val="36"/>
-          </w:rPr>
-          <w:t>Wright 2008</w:t>
-        </w:r>
-      </w:ins>
-    </w:p>
-    <w:p>
-      <w:pPr>
-        <w:rPr>
-          <w:ins w:id="554" w:author="Duan, Sean (MU-Student)" w:date="2023-12-06T16:01:00Z"/>
+            <w:rPrChange w:id="653" w:author="Duan, Sean (MU-Student)" w:date="2023-12-11T16:22:00Z">
+              <w:rPr/>
+            </w:rPrChange>
+          </w:rPr>
+          <w:t>Luttrell 2019:</w:t>
+        </w:r>
+      </w:ins>
+    </w:p>
+    <w:p>
+      <w:pPr>
+        <w:rPr>
+          <w:ins w:id="654" w:author="Duan, Sean (MU-Student)" w:date="2023-12-06T16:01:00Z"/>
           <w:sz w:val="36"/>
           <w:szCs w:val="36"/>
         </w:rPr>
       </w:pPr>
-      <w:ins w:id="555" w:author="Duan, Sean (MU-Student)" w:date="2023-12-06T16:01:00Z">
+      <w:ins w:id="655" w:author="Duan, Sean (MU-Student)" w:date="2023-12-06T16:00:00Z">
         <w:r>
           <w:rPr>
             <w:sz w:val="36"/>
             <w:szCs w:val="36"/>
           </w:rPr>
-          <w:t>Garrett 2018</w:t>
-        </w:r>
-      </w:ins>
-    </w:p>
-    <w:p>
-      <w:pPr>
-        <w:rPr>
+          <w:t>Wright 2008</w:t>
+        </w:r>
+      </w:ins>
+    </w:p>
+    <w:p>
+      <w:pPr>
+        <w:rPr>
+          <w:ins w:id="656" w:author="Duan, Sean (MU-Student)" w:date="2023-12-06T16:01:00Z"/>
           <w:sz w:val="36"/>
           <w:szCs w:val="36"/>
-          <w:rPrChange w:id="556" w:author="Duan, Sean (MU-Student)" w:date="2023-12-06T15:57:00Z">
+        </w:rPr>
+      </w:pPr>
+      <w:ins w:id="657" w:author="Duan, Sean (MU-Student)" w:date="2023-12-06T16:01:00Z">
+        <w:r>
+          <w:rPr>
+            <w:sz w:val="36"/>
+            <w:szCs w:val="36"/>
+          </w:rPr>
+          <w:t>Garrett 2018</w:t>
+        </w:r>
+      </w:ins>
+    </w:p>
+    <w:p>
+      <w:pPr>
+        <w:rPr>
+          <w:sz w:val="36"/>
+          <w:szCs w:val="36"/>
+          <w:rPrChange w:id="658" w:author="Duan, Sean (MU-Student)" w:date="2023-12-06T15:57:00Z">
             <w:rPr/>
           </w:rPrChange>
         </w:rPr>
       </w:pPr>
-      <w:ins w:id="557" w:author="Duan, Sean (MU-Student)" w:date="2023-12-06T16:02:00Z">
+      <w:ins w:id="659" w:author="Duan, Sean (MU-Student)" w:date="2023-12-06T16:02:00Z">
         <w:r>
           <w:rPr>
             <w:sz w:val="36"/>
@@ -7200,6 +8168,7 @@
   <w:style w:type="character" w:default="1" w:styleId="DefaultParagraphFont">
     <w:name w:val="Default Paragraph Font"/>
     <w:uiPriority w:val="1"/>
+    <w:semiHidden/>
     <w:unhideWhenUsed/>
   </w:style>
   <w:style w:type="table" w:default="1" w:styleId="TableNormal">

</xml_diff>

<commit_message>
good job, more work in!
</commit_message>
<xml_diff>
--- a/Dissertation Proposal/Restructure process/Dissertation Concepts Table_VS.docx
+++ b/Dissertation Proposal/Restructure process/Dissertation Concepts Table_VS.docx
@@ -6686,22 +6686,94 @@
               </w:rPr>
             </w:rPrChange>
           </w:rPr>
-          <w:t>e.g., Brannon et al. 2019, Luttrell et al. 2016</w:t>
+          <w:t>e.g., Brannon et al. 2019, Luttrell et al. 2016)</w:t>
+        </w:r>
+        <w:r>
+          <w:rPr>
+            <w:sz w:val="32"/>
+            <w:szCs w:val="32"/>
+          </w:rPr>
+          <w:t>.</w:t>
+        </w:r>
+      </w:ins>
+    </w:p>
+    <w:p>
+      <w:pPr>
+        <w:pStyle w:val="ListParagraph"/>
+        <w:numPr>
+          <w:ilvl w:val="1"/>
+          <w:numId w:val="1"/>
+        </w:numPr>
+        <w:rPr>
+          <w:ins w:id="586" w:author="Duan, Sean (MU-Student)" w:date="2023-12-11T16:02:00Z"/>
+          <w:sz w:val="32"/>
+          <w:szCs w:val="32"/>
+        </w:rPr>
+      </w:pPr>
+      <w:ins w:id="587" w:author="Duan, Sean (MU-Student)" w:date="2023-12-11T16:01:00Z">
+        <w:r>
+          <w:rPr>
+            <w:sz w:val="32"/>
+            <w:szCs w:val="32"/>
+          </w:rPr>
+          <w:lastRenderedPageBreak/>
+          <w:t xml:space="preserve">Moral conviction attitudes APPEAR to be resistant to nonmoral counter messages (e.g., those that frame </w:t>
+        </w:r>
+      </w:ins>
+      <w:ins w:id="588" w:author="Duan, Sean (MU-Student)" w:date="2023-12-11T16:02:00Z">
+        <w:r>
+          <w:rPr>
+            <w:sz w:val="32"/>
+            <w:szCs w:val="32"/>
+          </w:rPr>
+          <w:t>arguments in terms of pragmatics/practical issues), or those that emphasize consequences (harms and benefits)</w:t>
+        </w:r>
+        <w:r>
+          <w:rPr>
+            <w:sz w:val="32"/>
+            <w:szCs w:val="32"/>
+          </w:rPr>
+          <w:t>.</w:t>
+        </w:r>
+      </w:ins>
+    </w:p>
+    <w:p>
+      <w:pPr>
+        <w:pStyle w:val="ListParagraph"/>
+        <w:numPr>
+          <w:ilvl w:val="1"/>
+          <w:numId w:val="1"/>
+        </w:numPr>
+        <w:rPr>
+          <w:ins w:id="589" w:author="Duan, Sean (MU-Student)" w:date="2023-12-11T16:03:00Z"/>
+          <w:sz w:val="32"/>
+          <w:szCs w:val="32"/>
+        </w:rPr>
+      </w:pPr>
+      <w:ins w:id="590" w:author="Duan, Sean (MU-Student)" w:date="2023-12-11T16:02:00Z">
+        <w:r>
+          <w:rPr>
+            <w:sz w:val="32"/>
+            <w:szCs w:val="32"/>
+          </w:rPr>
+          <w:t xml:space="preserve">Moralized attitudes are more affected by moralized counter-attitudinal messaging (e.g., arguments framed using deontological or rule based messaging </w:t>
         </w:r>
         <w:r>
           <w:rPr>
             <w:sz w:val="32"/>
             <w:szCs w:val="32"/>
             <w:highlight w:val="yellow"/>
-            <w:rPrChange w:id="586" w:author="Duan, Sean (MU-Student)" w:date="2023-12-11T16:01:00Z">
+            <w:rPrChange w:id="591" w:author="Duan, Sean (MU-Student)" w:date="2023-12-11T16:03:00Z">
               <w:rPr>
                 <w:sz w:val="32"/>
                 <w:szCs w:val="32"/>
               </w:rPr>
             </w:rPrChange>
           </w:rPr>
-          <w:t>)</w:t>
-        </w:r>
+          <w:t>(Luttrell et al. 2019, Ryan 2019)</w:t>
+        </w:r>
+      </w:ins>
+      <w:ins w:id="592" w:author="Duan, Sean (MU-Student)" w:date="2023-12-11T16:03:00Z">
         <w:r>
           <w:rPr>
             <w:sz w:val="32"/>
@@ -6709,38 +6781,12 @@
           </w:rPr>
           <w:t>.</w:t>
         </w:r>
-      </w:ins>
-    </w:p>
-    <w:p>
-      <w:pPr>
-        <w:pStyle w:val="ListParagraph"/>
-        <w:numPr>
-          <w:ilvl w:val="1"/>
-          <w:numId w:val="1"/>
-        </w:numPr>
-        <w:rPr>
-          <w:ins w:id="587" w:author="Duan, Sean (MU-Student)" w:date="2023-12-11T16:02:00Z"/>
-          <w:sz w:val="32"/>
-          <w:szCs w:val="32"/>
-        </w:rPr>
-      </w:pPr>
-      <w:ins w:id="588" w:author="Duan, Sean (MU-Student)" w:date="2023-12-11T16:01:00Z">
-        <w:r>
-          <w:rPr>
-            <w:sz w:val="32"/>
-            <w:szCs w:val="32"/>
-          </w:rPr>
-          <w:lastRenderedPageBreak/>
-          <w:t xml:space="preserve">Moral conviction attitudes APPEAR to be resistant to nonmoral counter messages (e.g., those that frame </w:t>
-        </w:r>
-      </w:ins>
-      <w:ins w:id="589" w:author="Duan, Sean (MU-Student)" w:date="2023-12-11T16:02:00Z">
-        <w:r>
-          <w:rPr>
-            <w:sz w:val="32"/>
-            <w:szCs w:val="32"/>
-          </w:rPr>
-          <w:t>arguments in terms of pragmatics/practical issues), or those that emphasize consequences (harms and benefits)</w:t>
+        <w:r>
+          <w:rPr>
+            <w:sz w:val="32"/>
+            <w:szCs w:val="32"/>
+          </w:rPr>
+          <w:t xml:space="preserve"> Or, messages that emphasize counter-attitudinal anger and disgust</w:t>
         </w:r>
         <w:r>
           <w:rPr>
@@ -6755,87 +6801,36 @@
       <w:pPr>
         <w:pStyle w:val="ListParagraph"/>
         <w:numPr>
-          <w:ilvl w:val="1"/>
-          <w:numId w:val="1"/>
-        </w:numPr>
-        <w:rPr>
-          <w:ins w:id="590" w:author="Duan, Sean (MU-Student)" w:date="2023-12-11T16:03:00Z"/>
-          <w:sz w:val="32"/>
-          <w:szCs w:val="32"/>
-        </w:rPr>
-      </w:pPr>
-      <w:ins w:id="591" w:author="Duan, Sean (MU-Student)" w:date="2023-12-11T16:02:00Z">
-        <w:r>
-          <w:rPr>
-            <w:sz w:val="32"/>
-            <w:szCs w:val="32"/>
-          </w:rPr>
-          <w:t xml:space="preserve">Moralized attitudes are more affected by moralized counter-attitudinal messaging (e.g., arguments framed using deontological or rule based messaging </w:t>
+          <w:ilvl w:val="2"/>
+          <w:numId w:val="1"/>
+        </w:numPr>
+        <w:rPr>
+          <w:ins w:id="593" w:author="Duan, Sean (MU-Student)" w:date="2023-12-11T16:03:00Z"/>
+          <w:sz w:val="32"/>
+          <w:szCs w:val="32"/>
+        </w:rPr>
+      </w:pPr>
+      <w:ins w:id="594" w:author="Duan, Sean (MU-Student)" w:date="2023-12-11T16:03:00Z">
+        <w:r>
+          <w:rPr>
+            <w:sz w:val="32"/>
+            <w:szCs w:val="32"/>
+          </w:rPr>
+          <w:t xml:space="preserve">Personal financial interest may play a role? </w:t>
         </w:r>
         <w:r>
           <w:rPr>
             <w:sz w:val="32"/>
             <w:szCs w:val="32"/>
             <w:highlight w:val="yellow"/>
-            <w:rPrChange w:id="592" w:author="Duan, Sean (MU-Student)" w:date="2023-12-11T16:03:00Z">
+            <w:rPrChange w:id="595" w:author="Duan, Sean (MU-Student)" w:date="2023-12-11T16:03:00Z">
               <w:rPr>
                 <w:sz w:val="32"/>
                 <w:szCs w:val="32"/>
               </w:rPr>
             </w:rPrChange>
           </w:rPr>
-          <w:t>(</w:t>
-        </w:r>
-        <w:r>
-          <w:rPr>
-            <w:sz w:val="32"/>
-            <w:szCs w:val="32"/>
-            <w:highlight w:val="yellow"/>
-            <w:rPrChange w:id="593" w:author="Duan, Sean (MU-Student)" w:date="2023-12-11T16:03:00Z">
-              <w:rPr>
-                <w:sz w:val="32"/>
-                <w:szCs w:val="32"/>
-              </w:rPr>
-            </w:rPrChange>
-          </w:rPr>
-          <w:t>Luttrell et al. 2019, Ryan 2019</w:t>
-        </w:r>
-        <w:r>
-          <w:rPr>
-            <w:sz w:val="32"/>
-            <w:szCs w:val="32"/>
-            <w:highlight w:val="yellow"/>
-            <w:rPrChange w:id="594" w:author="Duan, Sean (MU-Student)" w:date="2023-12-11T16:03:00Z">
-              <w:rPr>
-                <w:sz w:val="32"/>
-                <w:szCs w:val="32"/>
-              </w:rPr>
-            </w:rPrChange>
-          </w:rPr>
-          <w:t>)</w:t>
-        </w:r>
-      </w:ins>
-      <w:ins w:id="595" w:author="Duan, Sean (MU-Student)" w:date="2023-12-11T16:03:00Z">
-        <w:r>
-          <w:rPr>
-            <w:sz w:val="32"/>
-            <w:szCs w:val="32"/>
-          </w:rPr>
-          <w:t>.</w:t>
-        </w:r>
-        <w:r>
-          <w:rPr>
-            <w:sz w:val="32"/>
-            <w:szCs w:val="32"/>
-          </w:rPr>
-          <w:t xml:space="preserve"> Or, messages that emphasize counter-attitudinal anger and disgust</w:t>
-        </w:r>
-        <w:r>
-          <w:rPr>
-            <w:sz w:val="32"/>
-            <w:szCs w:val="32"/>
-          </w:rPr>
-          <w:t>.</w:t>
+          <w:t>(Bastian et al. 2015).</w:t>
         </w:r>
       </w:ins>
     </w:p>
@@ -6847,70 +6842,19 @@
           <w:numId w:val="1"/>
         </w:numPr>
         <w:rPr>
-          <w:ins w:id="596" w:author="Duan, Sean (MU-Student)" w:date="2023-12-11T16:03:00Z"/>
-          <w:sz w:val="32"/>
-          <w:szCs w:val="32"/>
-        </w:rPr>
-      </w:pPr>
-      <w:ins w:id="597" w:author="Duan, Sean (MU-Student)" w:date="2023-12-11T16:03:00Z">
-        <w:r>
-          <w:rPr>
-            <w:sz w:val="32"/>
-            <w:szCs w:val="32"/>
-          </w:rPr>
-          <w:t xml:space="preserve">Personal financial interest may play a role? </w:t>
-        </w:r>
-        <w:r>
-          <w:rPr>
-            <w:sz w:val="32"/>
-            <w:szCs w:val="32"/>
-            <w:highlight w:val="yellow"/>
-            <w:rPrChange w:id="598" w:author="Duan, Sean (MU-Student)" w:date="2023-12-11T16:03:00Z">
-              <w:rPr>
-                <w:sz w:val="32"/>
-                <w:szCs w:val="32"/>
-              </w:rPr>
-            </w:rPrChange>
-          </w:rPr>
-          <w:t>(</w:t>
-        </w:r>
-        <w:r>
-          <w:rPr>
-            <w:sz w:val="32"/>
-            <w:szCs w:val="32"/>
-            <w:highlight w:val="yellow"/>
-            <w:rPrChange w:id="599" w:author="Duan, Sean (MU-Student)" w:date="2023-12-11T16:03:00Z">
-              <w:rPr>
-                <w:sz w:val="32"/>
-                <w:szCs w:val="32"/>
-              </w:rPr>
-            </w:rPrChange>
-          </w:rPr>
-          <w:t>Bastian et al. 2015).</w:t>
-        </w:r>
-      </w:ins>
-    </w:p>
-    <w:p>
-      <w:pPr>
-        <w:pStyle w:val="ListParagraph"/>
-        <w:numPr>
-          <w:ilvl w:val="2"/>
-          <w:numId w:val="1"/>
-        </w:numPr>
-        <w:rPr>
-          <w:ins w:id="600" w:author="Duan, Sean (MU-Student)" w:date="2023-12-11T16:04:00Z"/>
+          <w:ins w:id="596" w:author="Duan, Sean (MU-Student)" w:date="2023-12-11T16:04:00Z"/>
           <w:sz w:val="32"/>
           <w:szCs w:val="32"/>
           <w:highlight w:val="yellow"/>
-          <w:rPrChange w:id="601" w:author="Duan, Sean (MU-Student)" w:date="2023-12-11T16:04:00Z">
+          <w:rPrChange w:id="597" w:author="Duan, Sean (MU-Student)" w:date="2023-12-11T16:04:00Z">
             <w:rPr>
-              <w:ins w:id="602" w:author="Duan, Sean (MU-Student)" w:date="2023-12-11T16:04:00Z"/>
+              <w:ins w:id="598" w:author="Duan, Sean (MU-Student)" w:date="2023-12-11T16:04:00Z"/>
               <w:sz w:val="32"/>
               <w:szCs w:val="32"/>
             </w:rPr>
           </w:rPrChange>
         </w:rPr>
-        <w:pPrChange w:id="603" w:author="Duan, Sean (MU-Student)" w:date="2023-12-11T16:04:00Z">
+        <w:pPrChange w:id="599" w:author="Duan, Sean (MU-Student)" w:date="2023-12-11T16:04:00Z">
           <w:pPr>
             <w:pStyle w:val="ListParagraph"/>
             <w:numPr>
@@ -6921,13 +6865,13 @@
           </w:pPr>
         </w:pPrChange>
       </w:pPr>
-      <w:ins w:id="604" w:author="Duan, Sean (MU-Student)" w:date="2023-12-11T16:04:00Z">
+      <w:ins w:id="600" w:author="Duan, Sean (MU-Student)" w:date="2023-12-11T16:04:00Z">
         <w:r>
           <w:rPr>
             <w:sz w:val="32"/>
             <w:szCs w:val="32"/>
             <w:highlight w:val="yellow"/>
-            <w:rPrChange w:id="605" w:author="Duan, Sean (MU-Student)" w:date="2023-12-11T16:04:00Z">
+            <w:rPrChange w:id="601" w:author="Duan, Sean (MU-Student)" w:date="2023-12-11T16:04:00Z">
               <w:rPr>
                 <w:sz w:val="32"/>
                 <w:szCs w:val="32"/>
@@ -6941,7 +6885,7 @@
             <w:sz w:val="32"/>
             <w:szCs w:val="32"/>
             <w:highlight w:val="yellow"/>
-            <w:rPrChange w:id="606" w:author="Duan, Sean (MU-Student)" w:date="2023-12-11T16:04:00Z">
+            <w:rPrChange w:id="602" w:author="Duan, Sean (MU-Student)" w:date="2023-12-11T16:04:00Z">
               <w:rPr>
                 <w:sz w:val="32"/>
                 <w:szCs w:val="32"/>
@@ -6960,16 +6904,16 @@
           <w:numId w:val="1"/>
         </w:numPr>
         <w:rPr>
-          <w:ins w:id="607" w:author="Duan, Sean (MU-Student)" w:date="2023-12-07T14:09:00Z"/>
-          <w:sz w:val="32"/>
-          <w:szCs w:val="32"/>
-          <w:rPrChange w:id="608" w:author="Duan, Sean (MU-Student)" w:date="2023-12-11T16:03:00Z">
+          <w:ins w:id="603" w:author="Duan, Sean (MU-Student)" w:date="2023-12-07T14:09:00Z"/>
+          <w:sz w:val="32"/>
+          <w:szCs w:val="32"/>
+          <w:rPrChange w:id="604" w:author="Duan, Sean (MU-Student)" w:date="2023-12-11T16:03:00Z">
             <w:rPr>
-              <w:ins w:id="609" w:author="Duan, Sean (MU-Student)" w:date="2023-12-07T14:09:00Z"/>
+              <w:ins w:id="605" w:author="Duan, Sean (MU-Student)" w:date="2023-12-07T14:09:00Z"/>
             </w:rPr>
           </w:rPrChange>
         </w:rPr>
-        <w:pPrChange w:id="610" w:author="Duan, Sean (MU-Student)" w:date="2023-12-11T16:04:00Z">
+        <w:pPrChange w:id="606" w:author="Duan, Sean (MU-Student)" w:date="2023-12-11T16:04:00Z">
           <w:pPr>
             <w:pStyle w:val="ListParagraph"/>
             <w:numPr>
@@ -6980,7 +6924,7 @@
           </w:pPr>
         </w:pPrChange>
       </w:pPr>
-      <w:ins w:id="611" w:author="Duan, Sean (MU-Student)" w:date="2023-12-11T16:04:00Z">
+      <w:ins w:id="607" w:author="Duan, Sean (MU-Student)" w:date="2023-12-11T16:04:00Z">
         <w:r>
           <w:rPr>
             <w:sz w:val="32"/>
@@ -6996,7 +6940,7 @@
           <w:t>, emotional de-</w:t>
         </w:r>
       </w:ins>
-      <w:ins w:id="612" w:author="Duan, Sean (MU-Student)" w:date="2023-12-11T16:05:00Z">
+      <w:ins w:id="608" w:author="Duan, Sean (MU-Student)" w:date="2023-12-11T16:05:00Z">
         <w:r>
           <w:rPr>
             <w:sz w:val="32"/>
@@ -7005,12 +6949,12 @@
           <w:t>escalation, and/or moralization of an alternative position on the issue.</w:t>
         </w:r>
       </w:ins>
-      <w:ins w:id="613" w:author="Duan, Sean (MU-Student)" w:date="2023-12-07T15:04:00Z">
-        <w:r>
-          <w:rPr>
-            <w:sz w:val="32"/>
-            <w:szCs w:val="32"/>
-            <w:rPrChange w:id="614" w:author="Duan, Sean (MU-Student)" w:date="2023-12-11T16:03:00Z">
+      <w:ins w:id="609" w:author="Duan, Sean (MU-Student)" w:date="2023-12-07T15:04:00Z">
+        <w:r>
+          <w:rPr>
+            <w:sz w:val="32"/>
+            <w:szCs w:val="32"/>
+            <w:rPrChange w:id="610" w:author="Duan, Sean (MU-Student)" w:date="2023-12-11T16:03:00Z">
               <w:rPr/>
             </w:rPrChange>
           </w:rPr>
@@ -7021,12 +6965,12 @@
     <w:p>
       <w:pPr>
         <w:rPr>
-          <w:ins w:id="615" w:author="Duan, Sean (MU-Student)" w:date="2023-12-06T15:59:00Z"/>
+          <w:ins w:id="611" w:author="Duan, Sean (MU-Student)" w:date="2023-12-06T15:59:00Z"/>
           <w:sz w:val="36"/>
           <w:szCs w:val="36"/>
         </w:rPr>
       </w:pPr>
-      <w:ins w:id="616" w:author="Duan, Sean (MU-Student)" w:date="2023-12-06T15:57:00Z">
+      <w:ins w:id="612" w:author="Duan, Sean (MU-Student)" w:date="2023-12-06T15:57:00Z">
         <w:r>
           <w:rPr>
             <w:sz w:val="36"/>
@@ -7035,16 +6979,25 @@
           <w:t>Skitka 2008</w:t>
         </w:r>
       </w:ins>
-    </w:p>
-    <w:p>
-      <w:pPr>
-        <w:rPr>
-          <w:ins w:id="617" w:author="Duan, Sean (MU-Student)" w:date="2023-12-11T16:06:00Z"/>
+      <w:ins w:id="613" w:author="Duan, Sean (MU-Student)" w:date="2023-12-12T14:56:00Z">
+        <w:r>
+          <w:rPr>
+            <w:sz w:val="36"/>
+            <w:szCs w:val="36"/>
+          </w:rPr>
+          <w:t>:</w:t>
+        </w:r>
+      </w:ins>
+    </w:p>
+    <w:p>
+      <w:pPr>
+        <w:rPr>
+          <w:ins w:id="614" w:author="Duan, Sean (MU-Student)" w:date="2023-12-11T16:06:00Z"/>
           <w:sz w:val="36"/>
           <w:szCs w:val="36"/>
         </w:rPr>
       </w:pPr>
-      <w:ins w:id="618" w:author="Duan, Sean (MU-Student)" w:date="2023-12-06T15:59:00Z">
+      <w:ins w:id="615" w:author="Duan, Sean (MU-Student)" w:date="2023-12-06T15:59:00Z">
         <w:r>
           <w:rPr>
             <w:sz w:val="36"/>
@@ -7053,7 +7006,7 @@
           <w:t>Philipp-Muller 2019</w:t>
         </w:r>
       </w:ins>
-      <w:ins w:id="619" w:author="Duan, Sean (MU-Student)" w:date="2023-12-11T16:06:00Z">
+      <w:ins w:id="616" w:author="Duan, Sean (MU-Student)" w:date="2023-12-11T16:06:00Z">
         <w:r>
           <w:rPr>
             <w:sz w:val="36"/>
@@ -7092,27 +7045,71 @@
           <w:numId w:val="1"/>
         </w:numPr>
         <w:rPr>
+          <w:ins w:id="617" w:author="Duan, Sean (MU-Student)" w:date="2023-12-11T16:24:00Z"/>
+          <w:sz w:val="32"/>
+          <w:szCs w:val="32"/>
+        </w:rPr>
+      </w:pPr>
+      <w:ins w:id="618" w:author="Duan, Sean (MU-Student)" w:date="2023-12-11T16:23:00Z">
+        <w:r>
+          <w:rPr>
+            <w:sz w:val="32"/>
+            <w:szCs w:val="32"/>
+          </w:rPr>
+          <w:t>“Correctness”: A sense that one’s attitude is objectively true, is analogous to ‘correctness’, the belief that an at</w:t>
+        </w:r>
+      </w:ins>
+      <w:ins w:id="619" w:author="Duan, Sean (MU-Student)" w:date="2023-12-11T16:24:00Z">
+        <w:r>
+          <w:rPr>
+            <w:sz w:val="32"/>
+            <w:szCs w:val="32"/>
+          </w:rPr>
+          <w:t>titude is right to hold</w:t>
+        </w:r>
+        <w:r>
+          <w:rPr>
+            <w:sz w:val="32"/>
+            <w:szCs w:val="32"/>
+          </w:rPr>
+          <w:t>.</w:t>
+        </w:r>
+      </w:ins>
+    </w:p>
+    <w:p>
+      <w:pPr>
+        <w:pStyle w:val="ListParagraph"/>
+        <w:numPr>
+          <w:ilvl w:val="1"/>
+          <w:numId w:val="1"/>
+        </w:numPr>
+        <w:rPr>
           <w:ins w:id="620" w:author="Duan, Sean (MU-Student)" w:date="2023-12-11T16:24:00Z"/>
           <w:sz w:val="32"/>
           <w:szCs w:val="32"/>
         </w:rPr>
       </w:pPr>
-      <w:ins w:id="621" w:author="Duan, Sean (MU-Student)" w:date="2023-12-11T16:23:00Z">
-        <w:r>
-          <w:rPr>
-            <w:sz w:val="32"/>
-            <w:szCs w:val="32"/>
-          </w:rPr>
-          <w:t>“Correctness”: A sense that one’s attitude is objectively true, is analogous to ‘correctness’, the belief that an at</w:t>
-        </w:r>
-      </w:ins>
-      <w:ins w:id="622" w:author="Duan, Sean (MU-Student)" w:date="2023-12-11T16:24:00Z">
-        <w:r>
-          <w:rPr>
-            <w:sz w:val="32"/>
-            <w:szCs w:val="32"/>
-          </w:rPr>
-          <w:t>titude is right to hold</w:t>
+      <w:ins w:id="621" w:author="Duan, Sean (MU-Student)" w:date="2023-12-11T16:24:00Z">
+        <w:r>
+          <w:rPr>
+            <w:sz w:val="32"/>
+            <w:szCs w:val="32"/>
+          </w:rPr>
+          <w:t>You can have a correct attitude that isn’t full of moral conviction of</w:t>
+        </w:r>
+        <w:r>
+          <w:rPr>
+            <w:sz w:val="32"/>
+            <w:szCs w:val="32"/>
+          </w:rPr>
+          <w:t xml:space="preserve"> course!</w:t>
+        </w:r>
+        <w:r>
+          <w:rPr>
+            <w:sz w:val="32"/>
+            <w:szCs w:val="32"/>
+          </w:rPr>
+          <w:t xml:space="preserve"> However, all attitudes that have moral conviction SHOULD be perceived as ‘correct’</w:t>
         </w:r>
         <w:r>
           <w:rPr>
@@ -7131,56 +7128,12 @@
           <w:numId w:val="1"/>
         </w:numPr>
         <w:rPr>
-          <w:ins w:id="623" w:author="Duan, Sean (MU-Student)" w:date="2023-12-11T16:24:00Z"/>
-          <w:sz w:val="32"/>
-          <w:szCs w:val="32"/>
-        </w:rPr>
-      </w:pPr>
-      <w:ins w:id="624" w:author="Duan, Sean (MU-Student)" w:date="2023-12-11T16:24:00Z">
-        <w:r>
-          <w:rPr>
-            <w:sz w:val="32"/>
-            <w:szCs w:val="32"/>
-          </w:rPr>
-          <w:t>You can have a correct attitude that isn’t full of moral conviction of</w:t>
-        </w:r>
-        <w:r>
-          <w:rPr>
-            <w:sz w:val="32"/>
-            <w:szCs w:val="32"/>
-          </w:rPr>
-          <w:t xml:space="preserve"> course!</w:t>
-        </w:r>
-        <w:r>
-          <w:rPr>
-            <w:sz w:val="32"/>
-            <w:szCs w:val="32"/>
-          </w:rPr>
-          <w:t xml:space="preserve"> However, all attitudes that have moral conviction SHOULD be perceived as ‘correct’</w:t>
-        </w:r>
-        <w:r>
-          <w:rPr>
-            <w:sz w:val="32"/>
-            <w:szCs w:val="32"/>
-          </w:rPr>
-          <w:t>.</w:t>
-        </w:r>
-      </w:ins>
-    </w:p>
-    <w:p>
-      <w:pPr>
-        <w:pStyle w:val="ListParagraph"/>
-        <w:numPr>
-          <w:ilvl w:val="1"/>
-          <w:numId w:val="1"/>
-        </w:numPr>
-        <w:rPr>
-          <w:ins w:id="625" w:author="Duan, Sean (MU-Student)" w:date="2023-12-11T16:25:00Z"/>
-          <w:sz w:val="32"/>
-          <w:szCs w:val="32"/>
-        </w:rPr>
-      </w:pPr>
-      <w:ins w:id="626" w:author="Duan, Sean (MU-Student)" w:date="2023-12-11T16:24:00Z">
+          <w:ins w:id="622" w:author="Duan, Sean (MU-Student)" w:date="2023-12-11T16:25:00Z"/>
+          <w:sz w:val="32"/>
+          <w:szCs w:val="32"/>
+        </w:rPr>
+      </w:pPr>
+      <w:ins w:id="623" w:author="Duan, Sean (MU-Student)" w:date="2023-12-11T16:24:00Z">
         <w:r>
           <w:rPr>
             <w:sz w:val="32"/>
@@ -7190,7 +7143,7 @@
           <w:t xml:space="preserve">However… </w:t>
         </w:r>
       </w:ins>
-      <w:ins w:id="627" w:author="Duan, Sean (MU-Student)" w:date="2023-12-11T16:25:00Z">
+      <w:ins w:id="624" w:author="Duan, Sean (MU-Student)" w:date="2023-12-11T16:25:00Z">
         <w:r>
           <w:rPr>
             <w:sz w:val="32"/>
@@ -7203,7 +7156,7 @@
             <w:sz w:val="32"/>
             <w:szCs w:val="32"/>
             <w:highlight w:val="yellow"/>
-            <w:rPrChange w:id="628" w:author="Duan, Sean (MU-Student)" w:date="2023-12-11T16:25:00Z">
+            <w:rPrChange w:id="625" w:author="Duan, Sean (MU-Student)" w:date="2023-12-11T16:25:00Z">
               <w:rPr>
                 <w:sz w:val="32"/>
                 <w:szCs w:val="32"/>
@@ -7222,12 +7175,12 @@
           <w:numId w:val="1"/>
         </w:numPr>
         <w:rPr>
-          <w:ins w:id="629" w:author="Duan, Sean (MU-Student)" w:date="2023-12-11T16:31:00Z"/>
-          <w:sz w:val="32"/>
-          <w:szCs w:val="32"/>
-        </w:rPr>
-      </w:pPr>
-      <w:ins w:id="630" w:author="Duan, Sean (MU-Student)" w:date="2023-12-11T16:25:00Z">
+          <w:ins w:id="626" w:author="Duan, Sean (MU-Student)" w:date="2023-12-11T16:31:00Z"/>
+          <w:sz w:val="32"/>
+          <w:szCs w:val="32"/>
+        </w:rPr>
+      </w:pPr>
+      <w:ins w:id="627" w:author="Duan, Sean (MU-Student)" w:date="2023-12-11T16:25:00Z">
         <w:r>
           <w:rPr>
             <w:sz w:val="32"/>
@@ -7236,7 +7189,7 @@
           <w:t>Values basis: The extent to which an individual believes the</w:t>
         </w:r>
       </w:ins>
-      <w:ins w:id="631" w:author="Duan, Sean (MU-Student)" w:date="2023-12-11T16:26:00Z">
+      <w:ins w:id="628" w:author="Duan, Sean (MU-Student)" w:date="2023-12-11T16:26:00Z">
         <w:r>
           <w:rPr>
             <w:sz w:val="32"/>
@@ -7245,7 +7198,7 @@
           <w:t>ir attitude is based on core values</w:t>
         </w:r>
       </w:ins>
-      <w:ins w:id="632" w:author="Duan, Sean (MU-Student)" w:date="2023-12-11T16:30:00Z">
+      <w:ins w:id="629" w:author="Duan, Sean (MU-Student)" w:date="2023-12-11T16:30:00Z">
         <w:r>
           <w:rPr>
             <w:sz w:val="32"/>
@@ -7254,7 +7207,7 @@
           <w:t>. Moral beliefs and core values MAY be distinguishable, but these are likely bl</w:t>
         </w:r>
       </w:ins>
-      <w:ins w:id="633" w:author="Duan, Sean (MU-Student)" w:date="2023-12-11T16:31:00Z">
+      <w:ins w:id="630" w:author="Duan, Sean (MU-Student)" w:date="2023-12-11T16:31:00Z">
         <w:r>
           <w:rPr>
             <w:sz w:val="32"/>
@@ -7272,12 +7225,12 @@
           <w:numId w:val="1"/>
         </w:numPr>
         <w:rPr>
-          <w:ins w:id="634" w:author="Duan, Sean (MU-Student)" w:date="2023-12-11T16:33:00Z"/>
-          <w:sz w:val="32"/>
-          <w:szCs w:val="32"/>
-        </w:rPr>
-      </w:pPr>
-      <w:ins w:id="635" w:author="Duan, Sean (MU-Student)" w:date="2023-12-11T16:31:00Z">
+          <w:ins w:id="631" w:author="Duan, Sean (MU-Student)" w:date="2023-12-11T16:33:00Z"/>
+          <w:sz w:val="32"/>
+          <w:szCs w:val="32"/>
+        </w:rPr>
+      </w:pPr>
+      <w:ins w:id="632" w:author="Duan, Sean (MU-Student)" w:date="2023-12-11T16:31:00Z">
         <w:r>
           <w:rPr>
             <w:sz w:val="32"/>
@@ -7302,12 +7255,12 @@
           <w:numId w:val="1"/>
         </w:numPr>
         <w:rPr>
-          <w:ins w:id="636" w:author="Duan, Sean (MU-Student)" w:date="2023-12-11T16:36:00Z"/>
-          <w:sz w:val="32"/>
-          <w:szCs w:val="32"/>
-        </w:rPr>
-      </w:pPr>
-      <w:ins w:id="637" w:author="Duan, Sean (MU-Student)" w:date="2023-12-11T16:33:00Z">
+          <w:ins w:id="633" w:author="Duan, Sean (MU-Student)" w:date="2023-12-11T16:36:00Z"/>
+          <w:sz w:val="32"/>
+          <w:szCs w:val="32"/>
+        </w:rPr>
+      </w:pPr>
+      <w:ins w:id="634" w:author="Duan, Sean (MU-Student)" w:date="2023-12-11T16:33:00Z">
         <w:r>
           <w:rPr>
             <w:sz w:val="32"/>
@@ -7316,7 +7269,7 @@
           <w:t xml:space="preserve">Participants were DIRECTLY given the definition for moral mandates, and </w:t>
         </w:r>
       </w:ins>
-      <w:ins w:id="638" w:author="Duan, Sean (MU-Student)" w:date="2023-12-11T16:34:00Z">
+      <w:ins w:id="635" w:author="Duan, Sean (MU-Student)" w:date="2023-12-11T16:34:00Z">
         <w:r>
           <w:rPr>
             <w:sz w:val="32"/>
@@ -7334,12 +7287,12 @@
           <w:numId w:val="1"/>
         </w:numPr>
         <w:rPr>
-          <w:ins w:id="639" w:author="Duan, Sean (MU-Student)" w:date="2023-12-11T16:38:00Z"/>
-          <w:sz w:val="32"/>
-          <w:szCs w:val="32"/>
-        </w:rPr>
-      </w:pPr>
-      <w:ins w:id="640" w:author="Duan, Sean (MU-Student)" w:date="2023-12-11T16:36:00Z">
+          <w:ins w:id="636" w:author="Duan, Sean (MU-Student)" w:date="2023-12-11T16:38:00Z"/>
+          <w:sz w:val="32"/>
+          <w:szCs w:val="32"/>
+        </w:rPr>
+      </w:pPr>
+      <w:ins w:id="637" w:author="Duan, Sean (MU-Student)" w:date="2023-12-11T16:36:00Z">
         <w:r>
           <w:rPr>
             <w:sz w:val="32"/>
@@ -7348,7 +7301,7 @@
           <w:t>Two major factors were determined, “Embeddedness” e.g.  how dee</w:t>
         </w:r>
       </w:ins>
-      <w:ins w:id="641" w:author="Duan, Sean (MU-Student)" w:date="2023-12-11T16:37:00Z">
+      <w:ins w:id="638" w:author="Duan, Sean (MU-Student)" w:date="2023-12-11T16:37:00Z">
         <w:r>
           <w:rPr>
             <w:sz w:val="32"/>
@@ -7357,7 +7310,7 @@
           <w:t>p</w:t>
         </w:r>
       </w:ins>
-      <w:ins w:id="642" w:author="Duan, Sean (MU-Student)" w:date="2023-12-11T16:36:00Z">
+      <w:ins w:id="639" w:author="Duan, Sean (MU-Student)" w:date="2023-12-11T16:36:00Z">
         <w:r>
           <w:rPr>
             <w:sz w:val="32"/>
@@ -7366,7 +7319,7 @@
           <w:t>ly embedded an idea is in one’s self, and “Consis</w:t>
         </w:r>
       </w:ins>
-      <w:ins w:id="643" w:author="Duan, Sean (MU-Student)" w:date="2023-12-11T16:37:00Z">
+      <w:ins w:id="640" w:author="Duan, Sean (MU-Student)" w:date="2023-12-11T16:37:00Z">
         <w:r>
           <w:rPr>
             <w:sz w:val="32"/>
@@ -7384,16 +7337,16 @@
           <w:numId w:val="1"/>
         </w:numPr>
         <w:rPr>
-          <w:ins w:id="644" w:author="Duan, Sean (MU-Student)" w:date="2023-12-11T16:22:00Z"/>
-          <w:sz w:val="32"/>
-          <w:szCs w:val="32"/>
-          <w:rPrChange w:id="645" w:author="Duan, Sean (MU-Student)" w:date="2023-12-11T16:22:00Z">
+          <w:ins w:id="641" w:author="Duan, Sean (MU-Student)" w:date="2023-12-11T16:22:00Z"/>
+          <w:sz w:val="32"/>
+          <w:szCs w:val="32"/>
+          <w:rPrChange w:id="642" w:author="Duan, Sean (MU-Student)" w:date="2023-12-11T16:22:00Z">
             <w:rPr>
-              <w:ins w:id="646" w:author="Duan, Sean (MU-Student)" w:date="2023-12-11T16:22:00Z"/>
+              <w:ins w:id="643" w:author="Duan, Sean (MU-Student)" w:date="2023-12-11T16:22:00Z"/>
             </w:rPr>
           </w:rPrChange>
         </w:rPr>
-        <w:pPrChange w:id="647" w:author="Duan, Sean (MU-Student)" w:date="2023-12-11T16:38:00Z">
+        <w:pPrChange w:id="644" w:author="Duan, Sean (MU-Student)" w:date="2023-12-11T16:38:00Z">
           <w:pPr>
             <w:pStyle w:val="ListParagraph"/>
             <w:numPr>
@@ -7403,7 +7356,7 @@
           </w:pPr>
         </w:pPrChange>
       </w:pPr>
-      <w:ins w:id="648" w:author="Duan, Sean (MU-Student)" w:date="2023-12-11T16:38:00Z">
+      <w:ins w:id="645" w:author="Duan, Sean (MU-Student)" w:date="2023-12-11T16:38:00Z">
         <w:r>
           <w:rPr>
             <w:sz w:val="32"/>
@@ -7416,38 +7369,1864 @@
     <w:p>
       <w:pPr>
         <w:rPr>
-          <w:ins w:id="649" w:author="Duan, Sean (MU-Student)" w:date="2023-12-06T15:57:00Z"/>
+          <w:ins w:id="646" w:author="Duan, Sean (MU-Student)" w:date="2023-12-12T14:56:00Z"/>
           <w:sz w:val="36"/>
           <w:szCs w:val="36"/>
-          <w:rPrChange w:id="650" w:author="Duan, Sean (MU-Student)" w:date="2023-12-11T16:22:00Z">
+        </w:rPr>
+      </w:pPr>
+      <w:ins w:id="647" w:author="Duan, Sean (MU-Student)" w:date="2023-12-11T16:22:00Z">
+        <w:r>
+          <w:rPr>
+            <w:sz w:val="36"/>
+            <w:szCs w:val="36"/>
+            <w:rPrChange w:id="648" w:author="Duan, Sean (MU-Student)" w:date="2023-12-11T16:22:00Z">
+              <w:rPr/>
+            </w:rPrChange>
+          </w:rPr>
+          <w:t>Luttrell 2019:</w:t>
+        </w:r>
+      </w:ins>
+      <w:ins w:id="649" w:author="Duan, Sean (MU-Student)" w:date="2023-12-12T14:56:00Z">
+        <w:r>
+          <w:rPr>
+            <w:sz w:val="36"/>
+            <w:szCs w:val="36"/>
+          </w:rPr>
+          <w:t xml:space="preserve"> </w:t>
+        </w:r>
+        <w:r>
+          <w:rPr>
+            <w:sz w:val="36"/>
+            <w:szCs w:val="36"/>
+          </w:rPr>
+          <w:t xml:space="preserve">Challenging Moral Attitudes </w:t>
+        </w:r>
+      </w:ins>
+      <w:ins w:id="650" w:author="Duan, Sean (MU-Student)" w:date="2023-12-12T15:02:00Z">
+        <w:r>
+          <w:rPr>
+            <w:sz w:val="36"/>
+            <w:szCs w:val="36"/>
+          </w:rPr>
+          <w:t>with</w:t>
+        </w:r>
+      </w:ins>
+      <w:ins w:id="651" w:author="Duan, Sean (MU-Student)" w:date="2023-12-12T14:56:00Z">
+        <w:r>
+          <w:rPr>
+            <w:sz w:val="36"/>
+            <w:szCs w:val="36"/>
+          </w:rPr>
+          <w:t xml:space="preserve"> </w:t>
+        </w:r>
+        <w:r>
+          <w:rPr>
+            <w:sz w:val="36"/>
+            <w:szCs w:val="36"/>
+          </w:rPr>
+          <w:t>Moral Messages</w:t>
+        </w:r>
+      </w:ins>
+    </w:p>
+    <w:p>
+      <w:pPr>
+        <w:pStyle w:val="ListParagraph"/>
+        <w:numPr>
+          <w:ilvl w:val="0"/>
+          <w:numId w:val="1"/>
+        </w:numPr>
+        <w:rPr>
+          <w:ins w:id="652" w:author="Duan, Sean (MU-Student)" w:date="2023-12-12T15:03:00Z"/>
+          <w:sz w:val="32"/>
+          <w:szCs w:val="32"/>
+        </w:rPr>
+      </w:pPr>
+      <w:ins w:id="653" w:author="Duan, Sean (MU-Student)" w:date="2023-12-12T15:02:00Z">
+        <w:r>
+          <w:rPr>
+            <w:sz w:val="32"/>
+            <w:szCs w:val="32"/>
+          </w:rPr>
+          <w:t>Do exp</w:t>
+        </w:r>
+      </w:ins>
+      <w:ins w:id="654" w:author="Duan, Sean (MU-Student)" w:date="2023-12-12T15:03:00Z">
+        <w:r>
+          <w:rPr>
+            <w:sz w:val="32"/>
+            <w:szCs w:val="32"/>
+          </w:rPr>
+          <w:t>licitly moral counter-attitudinal messaging influence those who have moral conviction on a belief?</w:t>
+        </w:r>
+      </w:ins>
+    </w:p>
+    <w:p>
+      <w:pPr>
+        <w:pStyle w:val="ListParagraph"/>
+        <w:numPr>
+          <w:ilvl w:val="0"/>
+          <w:numId w:val="1"/>
+        </w:numPr>
+        <w:rPr>
+          <w:ins w:id="655" w:author="Duan, Sean (MU-Student)" w:date="2023-12-12T15:03:00Z"/>
+          <w:sz w:val="32"/>
+          <w:szCs w:val="32"/>
+        </w:rPr>
+      </w:pPr>
+      <w:ins w:id="656" w:author="Duan, Sean (MU-Student)" w:date="2023-12-12T15:03:00Z">
+        <w:r>
+          <w:rPr>
+            <w:sz w:val="32"/>
+            <w:szCs w:val="32"/>
+          </w:rPr>
+          <w:t>Several competing hypothesis tested – resulting in a ‘Persuasive-matching’ pattern</w:t>
+        </w:r>
+      </w:ins>
+    </w:p>
+    <w:p>
+      <w:pPr>
+        <w:pStyle w:val="ListParagraph"/>
+        <w:numPr>
+          <w:ilvl w:val="1"/>
+          <w:numId w:val="1"/>
+        </w:numPr>
+        <w:rPr>
+          <w:ins w:id="657" w:author="Duan, Sean (MU-Student)" w:date="2023-12-12T15:04:00Z"/>
+          <w:sz w:val="32"/>
+          <w:szCs w:val="32"/>
+        </w:rPr>
+      </w:pPr>
+      <w:ins w:id="658" w:author="Duan, Sean (MU-Student)" w:date="2023-12-12T15:03:00Z">
+        <w:r>
+          <w:rPr>
+            <w:sz w:val="32"/>
+            <w:szCs w:val="32"/>
+          </w:rPr>
+          <w:t>Moral appeal is more persuasive than a nonmoral appeal, whenev</w:t>
+        </w:r>
+      </w:ins>
+      <w:ins w:id="659" w:author="Duan, Sean (MU-Student)" w:date="2023-12-12T15:04:00Z">
+        <w:r>
+          <w:rPr>
+            <w:sz w:val="32"/>
+            <w:szCs w:val="32"/>
+          </w:rPr>
+          <w:t xml:space="preserve">er the initial attitude has a high moral conviction (e.g., moral arguments convince those w/ moral reasoning?). </w:t>
+        </w:r>
+        <w:r>
+          <w:rPr>
+            <w:sz w:val="32"/>
+            <w:szCs w:val="32"/>
+          </w:rPr>
+          <w:lastRenderedPageBreak/>
+          <w:t>Nonmoral arguments are more persuasive however, when the initial attitude has low moral conviction.</w:t>
+        </w:r>
+      </w:ins>
+    </w:p>
+    <w:p>
+      <w:pPr>
+        <w:pStyle w:val="ListParagraph"/>
+        <w:numPr>
+          <w:ilvl w:val="1"/>
+          <w:numId w:val="1"/>
+        </w:numPr>
+        <w:rPr>
+          <w:ins w:id="660" w:author="Duan, Sean (MU-Student)" w:date="2023-12-12T15:06:00Z"/>
+          <w:sz w:val="32"/>
+          <w:szCs w:val="32"/>
+        </w:rPr>
+      </w:pPr>
+      <w:ins w:id="661" w:author="Duan, Sean (MU-Student)" w:date="2023-12-12T15:04:00Z">
+        <w:r>
+          <w:rPr>
+            <w:sz w:val="32"/>
+            <w:szCs w:val="32"/>
+          </w:rPr>
+          <w:t xml:space="preserve">These effects are mediated by </w:t>
+        </w:r>
+      </w:ins>
+      <w:ins w:id="662" w:author="Duan, Sean (MU-Student)" w:date="2023-12-12T15:05:00Z">
+        <w:r>
+          <w:rPr>
+            <w:sz w:val="32"/>
+            <w:szCs w:val="32"/>
+          </w:rPr>
+          <w:t>‘valenced’ thoughts about the message,</w:t>
+        </w:r>
+      </w:ins>
+      <w:ins w:id="663" w:author="Duan, Sean (MU-Student)" w:date="2023-12-12T15:06:00Z">
+        <w:r>
+          <w:rPr>
+            <w:sz w:val="32"/>
+            <w:szCs w:val="32"/>
+          </w:rPr>
+          <w:t xml:space="preserve"> and moderated by political orientation!</w:t>
+        </w:r>
+      </w:ins>
+    </w:p>
+    <w:p>
+      <w:pPr>
+        <w:pStyle w:val="ListParagraph"/>
+        <w:numPr>
+          <w:ilvl w:val="0"/>
+          <w:numId w:val="1"/>
+        </w:numPr>
+        <w:rPr>
+          <w:ins w:id="664" w:author="Duan, Sean (MU-Student)" w:date="2023-12-12T15:08:00Z"/>
+          <w:sz w:val="32"/>
+          <w:szCs w:val="32"/>
+        </w:rPr>
+      </w:pPr>
+      <w:ins w:id="665" w:author="Duan, Sean (MU-Student)" w:date="2023-12-12T15:06:00Z">
+        <w:r>
+          <w:rPr>
+            <w:sz w:val="32"/>
+            <w:szCs w:val="32"/>
+          </w:rPr>
+          <w:t>“Moral Reframing” how different moral arguments can be pe</w:t>
+        </w:r>
+      </w:ins>
+      <w:ins w:id="666" w:author="Duan, Sean (MU-Student)" w:date="2023-12-12T15:07:00Z">
+        <w:r>
+          <w:rPr>
+            <w:sz w:val="32"/>
+            <w:szCs w:val="32"/>
+          </w:rPr>
+          <w:t>rsuasive, using liberal or more conservative moral values (</w:t>
+        </w:r>
+        <w:r>
+          <w:rPr>
+            <w:sz w:val="32"/>
+            <w:szCs w:val="32"/>
+            <w:highlight w:val="yellow"/>
+            <w:rPrChange w:id="667" w:author="Duan, Sean (MU-Student)" w:date="2023-12-12T15:07:00Z">
+              <w:rPr>
+                <w:sz w:val="32"/>
+                <w:szCs w:val="32"/>
+              </w:rPr>
+            </w:rPrChange>
+          </w:rPr>
+          <w:t>Graham et al., 2013</w:t>
+        </w:r>
+        <w:r>
+          <w:rPr>
+            <w:sz w:val="32"/>
+            <w:szCs w:val="32"/>
+          </w:rPr>
+          <w:t>)</w:t>
+        </w:r>
+      </w:ins>
+    </w:p>
+    <w:p>
+      <w:pPr>
+        <w:pStyle w:val="ListParagraph"/>
+        <w:numPr>
+          <w:ilvl w:val="1"/>
+          <w:numId w:val="1"/>
+        </w:numPr>
+        <w:rPr>
+          <w:ins w:id="668" w:author="Duan, Sean (MU-Student)" w:date="2023-12-12T15:08:00Z"/>
+          <w:sz w:val="32"/>
+          <w:szCs w:val="32"/>
+        </w:rPr>
+      </w:pPr>
+      <w:ins w:id="669" w:author="Duan, Sean (MU-Student)" w:date="2023-12-12T15:08:00Z">
+        <w:r>
+          <w:rPr>
+            <w:sz w:val="32"/>
+            <w:szCs w:val="32"/>
+          </w:rPr>
+          <w:t>Previous studies have compared messages where different moral values are used, but does NOT compare moral vs nonmoral arguments.</w:t>
+        </w:r>
+      </w:ins>
+    </w:p>
+    <w:p>
+      <w:pPr>
+        <w:pStyle w:val="ListParagraph"/>
+        <w:numPr>
+          <w:ilvl w:val="1"/>
+          <w:numId w:val="1"/>
+        </w:numPr>
+        <w:rPr>
+          <w:ins w:id="670" w:author="Duan, Sean (MU-Student)" w:date="2023-12-12T15:09:00Z"/>
+          <w:sz w:val="32"/>
+          <w:szCs w:val="32"/>
+        </w:rPr>
+      </w:pPr>
+      <w:ins w:id="671" w:author="Duan, Sean (MU-Student)" w:date="2023-12-12T15:08:00Z">
+        <w:r>
+          <w:rPr>
+            <w:sz w:val="32"/>
+            <w:szCs w:val="32"/>
+          </w:rPr>
+          <w:t>What are the effects of CLEAR</w:t>
+        </w:r>
+      </w:ins>
+      <w:ins w:id="672" w:author="Duan, Sean (MU-Student)" w:date="2023-12-12T15:09:00Z">
+        <w:r>
+          <w:rPr>
+            <w:sz w:val="32"/>
+            <w:szCs w:val="32"/>
+          </w:rPr>
+          <w:t>L</w:t>
+        </w:r>
+      </w:ins>
+      <w:ins w:id="673" w:author="Duan, Sean (MU-Student)" w:date="2023-12-12T15:08:00Z">
+        <w:r>
+          <w:rPr>
+            <w:sz w:val="32"/>
+            <w:szCs w:val="32"/>
+          </w:rPr>
+          <w:t xml:space="preserve">Y </w:t>
+        </w:r>
+      </w:ins>
+      <w:ins w:id="674" w:author="Duan, Sean (MU-Student)" w:date="2023-12-12T15:09:00Z">
+        <w:r>
+          <w:rPr>
+            <w:sz w:val="32"/>
+            <w:szCs w:val="32"/>
+          </w:rPr>
+          <w:t>counter attitudinal positions?</w:t>
+        </w:r>
+      </w:ins>
+    </w:p>
+    <w:p>
+      <w:pPr>
+        <w:pStyle w:val="ListParagraph"/>
+        <w:numPr>
+          <w:ilvl w:val="0"/>
+          <w:numId w:val="1"/>
+        </w:numPr>
+        <w:rPr>
+          <w:ins w:id="675" w:author="Duan, Sean (MU-Student)" w:date="2023-12-12T15:09:00Z"/>
+          <w:sz w:val="32"/>
+          <w:szCs w:val="32"/>
+        </w:rPr>
+      </w:pPr>
+      <w:ins w:id="676" w:author="Duan, Sean (MU-Student)" w:date="2023-12-12T15:09:00Z">
+        <w:r>
+          <w:rPr>
+            <w:sz w:val="32"/>
+            <w:szCs w:val="32"/>
+          </w:rPr>
+          <w:t>Contemporary moral appeal research has not spent a lot of time examining whether or not subjects see their attitudes as ALREADY grounded in morality</w:t>
+        </w:r>
+        <w:r>
+          <w:rPr>
+            <w:sz w:val="32"/>
+            <w:szCs w:val="32"/>
+          </w:rPr>
+          <w:t>.</w:t>
+        </w:r>
+      </w:ins>
+    </w:p>
+    <w:p>
+      <w:pPr>
+        <w:pStyle w:val="ListParagraph"/>
+        <w:numPr>
+          <w:ilvl w:val="1"/>
+          <w:numId w:val="1"/>
+        </w:numPr>
+        <w:rPr>
+          <w:ins w:id="677" w:author="Duan, Sean (MU-Student)" w:date="2023-12-12T15:10:00Z"/>
+          <w:sz w:val="32"/>
+          <w:szCs w:val="32"/>
+        </w:rPr>
+      </w:pPr>
+      <w:ins w:id="678" w:author="Duan, Sean (MU-Student)" w:date="2023-12-12T15:09:00Z">
+        <w:r>
+          <w:rPr>
+            <w:sz w:val="32"/>
+            <w:szCs w:val="32"/>
+          </w:rPr>
+          <w:t>While it may SEEM that some issues are more moral than others, it’s plau</w:t>
+        </w:r>
+      </w:ins>
+      <w:ins w:id="679" w:author="Duan, Sean (MU-Student)" w:date="2023-12-12T15:10:00Z">
+        <w:r>
+          <w:rPr>
+            <w:sz w:val="32"/>
+            <w:szCs w:val="32"/>
+          </w:rPr>
+          <w:t>sible that two people can hold the same attitude but differ in how much moral conviction is in that belief.</w:t>
+        </w:r>
+      </w:ins>
+    </w:p>
+    <w:p>
+      <w:pPr>
+        <w:pStyle w:val="ListParagraph"/>
+        <w:numPr>
+          <w:ilvl w:val="2"/>
+          <w:numId w:val="1"/>
+        </w:numPr>
+        <w:rPr>
+          <w:ins w:id="680" w:author="Duan, Sean (MU-Student)" w:date="2023-12-12T15:10:00Z"/>
+          <w:sz w:val="32"/>
+          <w:szCs w:val="32"/>
+        </w:rPr>
+      </w:pPr>
+      <w:ins w:id="681" w:author="Duan, Sean (MU-Student)" w:date="2023-12-12T15:10:00Z">
+        <w:r>
+          <w:rPr>
+            <w:sz w:val="32"/>
+            <w:szCs w:val="32"/>
+          </w:rPr>
+          <w:t>‘Moral-Matching’ hypothesis: Moral appeals are persuasive for audiences with morally based attitudes</w:t>
+        </w:r>
+      </w:ins>
+    </w:p>
+    <w:p>
+      <w:pPr>
+        <w:pStyle w:val="ListParagraph"/>
+        <w:numPr>
+          <w:ilvl w:val="2"/>
+          <w:numId w:val="1"/>
+        </w:numPr>
+        <w:rPr>
+          <w:ins w:id="682" w:author="Duan, Sean (MU-Student)" w:date="2023-12-12T15:11:00Z"/>
+          <w:sz w:val="32"/>
+          <w:szCs w:val="32"/>
+        </w:rPr>
+      </w:pPr>
+      <w:ins w:id="683" w:author="Duan, Sean (MU-Student)" w:date="2023-12-12T15:10:00Z">
+        <w:r>
+          <w:rPr>
+            <w:sz w:val="32"/>
+            <w:szCs w:val="32"/>
+          </w:rPr>
+          <w:t>‘Moral-strength’ hypothesis: The more people’s attitudes are based in morality, the more they will resist persuasion</w:t>
+        </w:r>
+      </w:ins>
+      <w:ins w:id="684" w:author="Duan, Sean (MU-Student)" w:date="2023-12-12T15:11:00Z">
+        <w:r>
+          <w:rPr>
+            <w:sz w:val="32"/>
+            <w:szCs w:val="32"/>
+          </w:rPr>
+          <w:t>, regardless of the nature of the message.</w:t>
+        </w:r>
+      </w:ins>
+    </w:p>
+    <w:p>
+      <w:pPr>
+        <w:pStyle w:val="ListParagraph"/>
+        <w:numPr>
+          <w:ilvl w:val="2"/>
+          <w:numId w:val="1"/>
+        </w:numPr>
+        <w:rPr>
+          <w:ins w:id="685" w:author="Duan, Sean (MU-Student)" w:date="2023-12-12T15:12:00Z"/>
+          <w:sz w:val="32"/>
+          <w:szCs w:val="32"/>
+        </w:rPr>
+      </w:pPr>
+      <w:ins w:id="686" w:author="Duan, Sean (MU-Student)" w:date="2023-12-12T15:11:00Z">
+        <w:r>
+          <w:rPr>
+            <w:sz w:val="32"/>
+            <w:szCs w:val="32"/>
+          </w:rPr>
+          <w:t>‘Moral-rejection’ hypothesis: Moral (vs. nonmoral) arguments that oppose an existing attitude, may be even MORE objectionable when that attitude has a highly moral basis.</w:t>
+        </w:r>
+        <w:r>
+          <w:rPr>
+            <w:sz w:val="32"/>
+            <w:szCs w:val="32"/>
+          </w:rPr>
+          <w:t xml:space="preserve"> (e.g., people are especially offended when moral attitudes are </w:t>
+        </w:r>
+        <w:r>
+          <w:rPr>
+            <w:sz w:val="32"/>
+            <w:szCs w:val="32"/>
+          </w:rPr>
+          <w:lastRenderedPageBreak/>
+          <w:t>challenged with moral appeals</w:t>
+        </w:r>
+        <w:r>
+          <w:rPr>
+            <w:sz w:val="32"/>
+            <w:szCs w:val="32"/>
+          </w:rPr>
+          <w:t xml:space="preserve">, </w:t>
+        </w:r>
+      </w:ins>
+      <w:ins w:id="687" w:author="Duan, Sean (MU-Student)" w:date="2023-12-12T15:12:00Z">
+        <w:r>
+          <w:rPr>
+            <w:sz w:val="32"/>
+            <w:szCs w:val="32"/>
+          </w:rPr>
+          <w:t>thus, moral conviction may be associated with EVEN MORE resistance for those arguments)</w:t>
+        </w:r>
+        <w:r>
+          <w:rPr>
+            <w:sz w:val="32"/>
+            <w:szCs w:val="32"/>
+          </w:rPr>
+          <w:t>.</w:t>
+        </w:r>
+      </w:ins>
+    </w:p>
+    <w:p>
+      <w:pPr>
+        <w:pStyle w:val="ListParagraph"/>
+        <w:numPr>
+          <w:ilvl w:val="0"/>
+          <w:numId w:val="1"/>
+        </w:numPr>
+        <w:rPr>
+          <w:ins w:id="688" w:author="Duan, Sean (MU-Student)" w:date="2023-12-12T15:20:00Z"/>
+          <w:sz w:val="32"/>
+          <w:szCs w:val="32"/>
+        </w:rPr>
+      </w:pPr>
+      <w:ins w:id="689" w:author="Duan, Sean (MU-Student)" w:date="2023-12-12T15:18:00Z">
+        <w:r>
+          <w:rPr>
+            <w:sz w:val="32"/>
+            <w:szCs w:val="32"/>
+          </w:rPr>
+          <w:t>Tested counter-attitudinal messaging using ‘recycling’ and providing moral and nonmoral anti-recycling messaging.</w:t>
+        </w:r>
+      </w:ins>
+    </w:p>
+    <w:p>
+      <w:pPr>
+        <w:pStyle w:val="ListParagraph"/>
+        <w:numPr>
+          <w:ilvl w:val="1"/>
+          <w:numId w:val="1"/>
+        </w:numPr>
+        <w:rPr>
+          <w:ins w:id="690" w:author="Duan, Sean (MU-Student)" w:date="2023-12-12T15:21:00Z"/>
+          <w:sz w:val="32"/>
+          <w:szCs w:val="32"/>
+        </w:rPr>
+      </w:pPr>
+      <w:ins w:id="691" w:author="Duan, Sean (MU-Student)" w:date="2023-12-12T15:20:00Z">
+        <w:r>
+          <w:rPr>
+            <w:sz w:val="32"/>
+            <w:szCs w:val="32"/>
+          </w:rPr>
+          <w:t>Participants read a brief intro to recycling, tested their attitudes towards it, and the degree to which the attitude was based on moral or practical concerns (conviction measure)</w:t>
+        </w:r>
+      </w:ins>
+      <w:ins w:id="692" w:author="Duan, Sean (MU-Student)" w:date="2023-12-12T15:21:00Z">
+        <w:r>
+          <w:rPr>
+            <w:sz w:val="32"/>
+            <w:szCs w:val="32"/>
+          </w:rPr>
+          <w:t>.</w:t>
+        </w:r>
+      </w:ins>
+    </w:p>
+    <w:p>
+      <w:pPr>
+        <w:pStyle w:val="ListParagraph"/>
+        <w:numPr>
+          <w:ilvl w:val="1"/>
+          <w:numId w:val="1"/>
+        </w:numPr>
+        <w:rPr>
+          <w:ins w:id="693" w:author="Duan, Sean (MU-Student)" w:date="2023-12-12T15:21:00Z"/>
+          <w:sz w:val="32"/>
+          <w:szCs w:val="32"/>
+        </w:rPr>
+      </w:pPr>
+      <w:ins w:id="694" w:author="Duan, Sean (MU-Student)" w:date="2023-12-12T15:21:00Z">
+        <w:r>
+          <w:rPr>
+            <w:sz w:val="32"/>
+            <w:szCs w:val="32"/>
+          </w:rPr>
+          <w:t>Randomly assigned to either moral or nonmoral appeal, then, measured attitudes towards recycling, towards the message, and various demographics (political orientation) afterwards.</w:t>
+        </w:r>
+      </w:ins>
+    </w:p>
+    <w:p>
+      <w:pPr>
+        <w:pStyle w:val="ListParagraph"/>
+        <w:numPr>
+          <w:ilvl w:val="1"/>
+          <w:numId w:val="1"/>
+        </w:numPr>
+        <w:rPr>
+          <w:ins w:id="695" w:author="Duan, Sean (MU-Student)" w:date="2023-12-12T15:22:00Z"/>
+          <w:sz w:val="32"/>
+          <w:szCs w:val="32"/>
+        </w:rPr>
+      </w:pPr>
+      <w:ins w:id="696" w:author="Duan, Sean (MU-Student)" w:date="2023-12-12T15:22:00Z">
+        <w:r>
+          <w:rPr>
+            <w:sz w:val="32"/>
+            <w:szCs w:val="32"/>
+          </w:rPr>
+          <w:t>Added in other measures of whether or not perceived attitude is based on ‘emotion’, ‘knowledge’, and ‘what other people think’, wherein emotion and what other people think are useful, knowledge is a filler, and the main question of based on conviction is still there.</w:t>
+        </w:r>
+      </w:ins>
+    </w:p>
+    <w:p>
+      <w:pPr>
+        <w:pStyle w:val="ListParagraph"/>
+        <w:numPr>
+          <w:ilvl w:val="0"/>
+          <w:numId w:val="1"/>
+        </w:numPr>
+        <w:rPr>
+          <w:ins w:id="697" w:author="Duan, Sean (MU-Student)" w:date="2023-12-12T15:23:00Z"/>
+          <w:sz w:val="32"/>
+          <w:szCs w:val="32"/>
+        </w:rPr>
+      </w:pPr>
+      <w:ins w:id="698" w:author="Duan, Sean (MU-Student)" w:date="2023-12-12T15:23:00Z">
+        <w:r>
+          <w:rPr>
+            <w:sz w:val="32"/>
+            <w:szCs w:val="32"/>
+          </w:rPr>
+          <w:t xml:space="preserve">Counterattitudinal message: </w:t>
+        </w:r>
+      </w:ins>
+    </w:p>
+    <w:p>
+      <w:pPr>
+        <w:pStyle w:val="ListParagraph"/>
+        <w:numPr>
+          <w:ilvl w:val="1"/>
+          <w:numId w:val="1"/>
+        </w:numPr>
+        <w:rPr>
+          <w:ins w:id="699" w:author="Duan, Sean (MU-Student)" w:date="2023-12-12T15:24:00Z"/>
+          <w:sz w:val="32"/>
+          <w:szCs w:val="32"/>
+        </w:rPr>
+      </w:pPr>
+      <w:ins w:id="700" w:author="Duan, Sean (MU-Student)" w:date="2023-12-12T15:23:00Z">
+        <w:r>
+          <w:rPr>
+            <w:sz w:val="32"/>
+            <w:szCs w:val="32"/>
+          </w:rPr>
+          <w:t>Moral appeal: Recycling is harmful and immoral, framed anti-recycling using moral terms (e.g., supporting recycling is a grave moral transgression, etc.) and cited particular moral reasons against recycling programs (e.g., pets and animals are mercilessly killed by fumes produc</w:t>
+        </w:r>
+      </w:ins>
+      <w:ins w:id="701" w:author="Duan, Sean (MU-Student)" w:date="2023-12-12T15:24:00Z">
+        <w:r>
+          <w:rPr>
+            <w:sz w:val="32"/>
+            <w:szCs w:val="32"/>
+          </w:rPr>
+          <w:t>ed in the recycling process)</w:t>
+        </w:r>
+        <w:r>
+          <w:rPr>
+            <w:sz w:val="32"/>
+            <w:szCs w:val="32"/>
+          </w:rPr>
+          <w:t>.</w:t>
+        </w:r>
+      </w:ins>
+    </w:p>
+    <w:p>
+      <w:pPr>
+        <w:pStyle w:val="ListParagraph"/>
+        <w:numPr>
+          <w:ilvl w:val="1"/>
+          <w:numId w:val="1"/>
+        </w:numPr>
+        <w:rPr>
+          <w:ins w:id="702" w:author="Duan, Sean (MU-Student)" w:date="2023-12-12T15:24:00Z"/>
+          <w:sz w:val="32"/>
+          <w:szCs w:val="32"/>
+        </w:rPr>
+      </w:pPr>
+      <w:ins w:id="703" w:author="Duan, Sean (MU-Student)" w:date="2023-12-12T15:24:00Z">
+        <w:r>
+          <w:rPr>
+            <w:sz w:val="32"/>
+            <w:szCs w:val="32"/>
+          </w:rPr>
+          <w:t>Nonmoral appeal: Recycling is costly and unfeasible, framed recycling as inefficient and unfeasible, with economic and pragmatic concerns (increases traffic, etc.)</w:t>
+        </w:r>
+      </w:ins>
+    </w:p>
+    <w:p>
+      <w:pPr>
+        <w:pStyle w:val="ListParagraph"/>
+        <w:numPr>
+          <w:ilvl w:val="2"/>
+          <w:numId w:val="1"/>
+        </w:numPr>
+        <w:rPr>
+          <w:ins w:id="704" w:author="Duan, Sean (MU-Student)" w:date="2023-12-12T15:24:00Z"/>
+          <w:sz w:val="32"/>
+          <w:szCs w:val="32"/>
+        </w:rPr>
+      </w:pPr>
+      <w:ins w:id="705" w:author="Duan, Sean (MU-Student)" w:date="2023-12-12T15:24:00Z">
+        <w:r>
+          <w:rPr>
+            <w:sz w:val="32"/>
+            <w:szCs w:val="32"/>
+          </w:rPr>
+          <w:lastRenderedPageBreak/>
+          <w:t>Practical appeal is chosen as a common nonmoral persuasive argument (</w:t>
+        </w:r>
+        <w:r>
+          <w:rPr>
+            <w:sz w:val="32"/>
+            <w:szCs w:val="32"/>
+            <w:highlight w:val="yellow"/>
+            <w:rPrChange w:id="706" w:author="Duan, Sean (MU-Student)" w:date="2023-12-12T15:24:00Z">
+              <w:rPr>
+                <w:sz w:val="32"/>
+                <w:szCs w:val="32"/>
+              </w:rPr>
+            </w:rPrChange>
+          </w:rPr>
+          <w:t>Mucciaroni 2011</w:t>
+        </w:r>
+        <w:r>
+          <w:rPr>
+            <w:sz w:val="32"/>
+            <w:szCs w:val="32"/>
+          </w:rPr>
+          <w:t>)</w:t>
+        </w:r>
+      </w:ins>
+    </w:p>
+    <w:p>
+      <w:pPr>
+        <w:pStyle w:val="ListParagraph"/>
+        <w:numPr>
+          <w:ilvl w:val="1"/>
+          <w:numId w:val="1"/>
+        </w:numPr>
+        <w:rPr>
+          <w:ins w:id="707" w:author="Duan, Sean (MU-Student)" w:date="2023-12-12T15:27:00Z"/>
+          <w:sz w:val="32"/>
+          <w:szCs w:val="32"/>
+        </w:rPr>
+      </w:pPr>
+      <w:ins w:id="708" w:author="Duan, Sean (MU-Student)" w:date="2023-12-12T15:26:00Z">
+        <w:r>
+          <w:rPr>
+            <w:sz w:val="32"/>
+            <w:szCs w:val="32"/>
+          </w:rPr>
+          <w:t>Checked both using manipulation checks, to see if moral and nonmoral message worked as intended.</w:t>
+        </w:r>
+      </w:ins>
+    </w:p>
+    <w:p>
+      <w:pPr>
+        <w:pStyle w:val="ListParagraph"/>
+        <w:numPr>
+          <w:ilvl w:val="0"/>
+          <w:numId w:val="1"/>
+        </w:numPr>
+        <w:rPr>
+          <w:ins w:id="709" w:author="Duan, Sean (MU-Student)" w:date="2023-12-12T15:27:00Z"/>
+          <w:sz w:val="32"/>
+          <w:szCs w:val="32"/>
+        </w:rPr>
+      </w:pPr>
+      <w:ins w:id="710" w:author="Duan, Sean (MU-Student)" w:date="2023-12-12T15:27:00Z">
+        <w:r>
+          <w:rPr>
+            <w:sz w:val="32"/>
+            <w:szCs w:val="32"/>
+          </w:rPr>
+          <w:t xml:space="preserve">Measures: </w:t>
+        </w:r>
+      </w:ins>
+    </w:p>
+    <w:p>
+      <w:pPr>
+        <w:pStyle w:val="ListParagraph"/>
+        <w:numPr>
+          <w:ilvl w:val="1"/>
+          <w:numId w:val="1"/>
+        </w:numPr>
+        <w:rPr>
+          <w:ins w:id="711" w:author="Duan, Sean (MU-Student)" w:date="2023-12-12T15:27:00Z"/>
+          <w:sz w:val="32"/>
+          <w:szCs w:val="32"/>
+        </w:rPr>
+        <w:pPrChange w:id="712" w:author="Duan, Sean (MU-Student)" w:date="2023-12-12T15:27:00Z">
+          <w:pPr>
+            <w:pStyle w:val="ListParagraph"/>
+            <w:numPr>
+              <w:numId w:val="1"/>
+            </w:numPr>
+            <w:ind w:hanging="360"/>
+          </w:pPr>
+        </w:pPrChange>
+      </w:pPr>
+      <w:ins w:id="713" w:author="Duan, Sean (MU-Student)" w:date="2023-12-12T15:27:00Z">
+        <w:r>
+          <w:rPr>
+            <w:sz w:val="32"/>
+            <w:szCs w:val="32"/>
+          </w:rPr>
+          <w:t>Valence of thought is assessed using free-response items that were coded by two raters.</w:t>
+        </w:r>
+        <w:r>
+          <w:rPr>
+            <w:sz w:val="32"/>
+            <w:szCs w:val="32"/>
+          </w:rPr>
+          <w:t xml:space="preserve"> Quantity of positive vs negative thoughts in proportion to the total # of relevant thoughts.</w:t>
+        </w:r>
+      </w:ins>
+    </w:p>
+    <w:p>
+      <w:pPr>
+        <w:pStyle w:val="ListParagraph"/>
+        <w:numPr>
+          <w:ilvl w:val="1"/>
+          <w:numId w:val="1"/>
+        </w:numPr>
+        <w:rPr>
+          <w:ins w:id="714" w:author="Duan, Sean (MU-Student)" w:date="2023-12-12T15:28:00Z"/>
+          <w:sz w:val="32"/>
+          <w:szCs w:val="32"/>
+        </w:rPr>
+      </w:pPr>
+      <w:ins w:id="715" w:author="Duan, Sean (MU-Student)" w:date="2023-12-12T15:27:00Z">
+        <w:r>
+          <w:rPr>
+            <w:sz w:val="32"/>
+            <w:szCs w:val="32"/>
+          </w:rPr>
+          <w:t>Postmessage</w:t>
+        </w:r>
+      </w:ins>
+      <w:ins w:id="716" w:author="Duan, Sean (MU-Student)" w:date="2023-12-12T15:28:00Z">
+        <w:r>
+          <w:rPr>
+            <w:sz w:val="32"/>
+            <w:szCs w:val="32"/>
+          </w:rPr>
+          <w:t xml:space="preserve"> attitudes: reported the same items to measure premessage attitudes.</w:t>
+        </w:r>
+      </w:ins>
+    </w:p>
+    <w:p>
+      <w:pPr>
+        <w:pStyle w:val="ListParagraph"/>
+        <w:numPr>
+          <w:ilvl w:val="2"/>
+          <w:numId w:val="1"/>
+        </w:numPr>
+        <w:rPr>
+          <w:ins w:id="717" w:author="Duan, Sean (MU-Student)" w:date="2023-12-12T15:28:00Z"/>
+          <w:sz w:val="32"/>
+          <w:szCs w:val="32"/>
+        </w:rPr>
+        <w:pPrChange w:id="718" w:author="Duan, Sean (MU-Student)" w:date="2023-12-12T15:28:00Z">
+          <w:pPr>
+            <w:pStyle w:val="ListParagraph"/>
+            <w:numPr>
+              <w:ilvl w:val="1"/>
+              <w:numId w:val="1"/>
+            </w:numPr>
+            <w:ind w:left="1440" w:hanging="360"/>
+          </w:pPr>
+        </w:pPrChange>
+      </w:pPr>
+      <w:ins w:id="719" w:author="Duan, Sean (MU-Student)" w:date="2023-12-12T15:28:00Z">
+        <w:r>
+          <w:rPr>
+            <w:sz w:val="32"/>
+            <w:szCs w:val="32"/>
+          </w:rPr>
+          <w:t>Asked the participants to see how much the message seemed to make arguments related to ‘moral’ concerns, and then ‘practical’ concerns, on a 7-point likert scale</w:t>
+        </w:r>
+      </w:ins>
+    </w:p>
+    <w:p>
+      <w:pPr>
+        <w:pStyle w:val="ListParagraph"/>
+        <w:numPr>
+          <w:ilvl w:val="0"/>
+          <w:numId w:val="1"/>
+        </w:numPr>
+        <w:rPr>
+          <w:ins w:id="720" w:author="Duan, Sean (MU-Student)" w:date="2023-12-12T15:30:00Z"/>
+          <w:sz w:val="32"/>
+          <w:szCs w:val="32"/>
+        </w:rPr>
+      </w:pPr>
+      <w:ins w:id="721" w:author="Duan, Sean (MU-Student)" w:date="2023-12-12T15:30:00Z">
+        <w:r>
+          <w:rPr>
+            <w:sz w:val="32"/>
+            <w:szCs w:val="32"/>
+          </w:rPr>
+          <w:t>Results</w:t>
+        </w:r>
+      </w:ins>
+    </w:p>
+    <w:p>
+      <w:pPr>
+        <w:pStyle w:val="ListParagraph"/>
+        <w:numPr>
+          <w:ilvl w:val="1"/>
+          <w:numId w:val="1"/>
+        </w:numPr>
+        <w:rPr>
+          <w:ins w:id="722" w:author="Duan, Sean (MU-Student)" w:date="2023-12-12T15:32:00Z"/>
+          <w:sz w:val="32"/>
+          <w:szCs w:val="32"/>
+        </w:rPr>
+      </w:pPr>
+      <w:ins w:id="723" w:author="Duan, Sean (MU-Student)" w:date="2023-12-12T15:30:00Z">
+        <w:r>
+          <w:rPr>
+            <w:sz w:val="32"/>
+            <w:szCs w:val="32"/>
+          </w:rPr>
+          <w:t xml:space="preserve">Premessage attitudes clearly correlate with postmessage attitudes, </w:t>
+        </w:r>
+      </w:ins>
+      <w:ins w:id="724" w:author="Duan, Sean (MU-Student)" w:date="2023-12-12T15:31:00Z">
+        <w:r>
+          <w:rPr>
+            <w:sz w:val="32"/>
+            <w:szCs w:val="32"/>
+          </w:rPr>
+          <w:t>no overall effect of message type, but there was effect of moral conviction, the more people perceived a moral basis for their pro-recycling attitudes, the more their postmessage attitudes opposed the message</w:t>
+        </w:r>
+        <w:r>
+          <w:rPr>
+            <w:sz w:val="32"/>
+            <w:szCs w:val="32"/>
+          </w:rPr>
+          <w:t>. Significant interaction between</w:t>
+        </w:r>
+      </w:ins>
+      <w:ins w:id="725" w:author="Duan, Sean (MU-Student)" w:date="2023-12-12T15:32:00Z">
+        <w:r>
+          <w:rPr>
+            <w:sz w:val="32"/>
+            <w:szCs w:val="32"/>
+          </w:rPr>
+          <w:t xml:space="preserve"> message type and moral attitude basis</w:t>
+        </w:r>
+        <w:r>
+          <w:rPr>
+            <w:sz w:val="32"/>
+            <w:szCs w:val="32"/>
+          </w:rPr>
+          <w:t>!</w:t>
+        </w:r>
+      </w:ins>
+    </w:p>
+    <w:p>
+      <w:pPr>
+        <w:pStyle w:val="ListParagraph"/>
+        <w:numPr>
+          <w:ilvl w:val="2"/>
+          <w:numId w:val="1"/>
+        </w:numPr>
+        <w:rPr>
+          <w:ins w:id="726" w:author="Duan, Sean (MU-Student)" w:date="2023-12-12T15:32:00Z"/>
+          <w:sz w:val="32"/>
+          <w:szCs w:val="32"/>
+        </w:rPr>
+      </w:pPr>
+      <w:ins w:id="727" w:author="Duan, Sean (MU-Student)" w:date="2023-12-12T15:32:00Z">
+        <w:r>
+          <w:rPr>
+            <w:sz w:val="32"/>
+            <w:szCs w:val="32"/>
+          </w:rPr>
+          <w:t>In the Nonmoral condition – greater moral conviction resulted in less message consistent attitudes!</w:t>
+        </w:r>
+        <w:r>
+          <w:rPr>
+            <w:sz w:val="32"/>
+            <w:szCs w:val="32"/>
+          </w:rPr>
+          <w:t xml:space="preserve"> (as expected)</w:t>
+        </w:r>
+      </w:ins>
+    </w:p>
+    <w:p>
+      <w:pPr>
+        <w:pStyle w:val="ListParagraph"/>
+        <w:numPr>
+          <w:ilvl w:val="2"/>
+          <w:numId w:val="1"/>
+        </w:numPr>
+        <w:rPr>
+          <w:ins w:id="728" w:author="Duan, Sean (MU-Student)" w:date="2023-12-12T15:33:00Z"/>
+          <w:sz w:val="32"/>
+          <w:szCs w:val="32"/>
+        </w:rPr>
+      </w:pPr>
+      <w:ins w:id="729" w:author="Duan, Sean (MU-Student)" w:date="2023-12-12T15:32:00Z">
+        <w:r>
+          <w:rPr>
+            <w:sz w:val="32"/>
+            <w:szCs w:val="32"/>
+          </w:rPr>
+          <w:t>In the moral condition – greater moral conviction was NOT associated with resistance!</w:t>
+        </w:r>
+      </w:ins>
+    </w:p>
+    <w:p>
+      <w:pPr>
+        <w:pStyle w:val="ListParagraph"/>
+        <w:numPr>
+          <w:ilvl w:val="3"/>
+          <w:numId w:val="1"/>
+        </w:numPr>
+        <w:rPr>
+          <w:ins w:id="730" w:author="Duan, Sean (MU-Student)" w:date="2023-12-12T15:34:00Z"/>
+          <w:sz w:val="32"/>
+          <w:szCs w:val="32"/>
+        </w:rPr>
+      </w:pPr>
+      <w:ins w:id="731" w:author="Duan, Sean (MU-Student)" w:date="2023-12-12T15:33:00Z">
+        <w:r>
+          <w:rPr>
+            <w:sz w:val="32"/>
+            <w:szCs w:val="32"/>
+          </w:rPr>
+          <w:lastRenderedPageBreak/>
+          <w:t>These results support the moral-matching hypothesis.</w:t>
+        </w:r>
+      </w:ins>
+      <w:ins w:id="732" w:author="Duan, Sean (MU-Student)" w:date="2023-12-12T15:34:00Z">
+        <w:r>
+          <w:rPr>
+            <w:sz w:val="32"/>
+            <w:szCs w:val="32"/>
+          </w:rPr>
+          <w:t xml:space="preserve"> Participants with low moral conviction were more persuaded by the practical appeal, and participants with high moral conviction were more persuaded by the moral appeal than the practical appeal.</w:t>
+        </w:r>
+      </w:ins>
+    </w:p>
+    <w:p>
+      <w:pPr>
+        <w:pStyle w:val="ListParagraph"/>
+        <w:numPr>
+          <w:ilvl w:val="1"/>
+          <w:numId w:val="1"/>
+        </w:numPr>
+        <w:rPr>
+          <w:ins w:id="733" w:author="Duan, Sean (MU-Student)" w:date="2023-12-12T15:35:00Z"/>
+          <w:sz w:val="32"/>
+          <w:szCs w:val="32"/>
+        </w:rPr>
+        <w:pPrChange w:id="734" w:author="Duan, Sean (MU-Student)" w:date="2023-12-12T15:35:00Z">
+          <w:pPr>
+            <w:pStyle w:val="ListParagraph"/>
+            <w:numPr>
+              <w:ilvl w:val="2"/>
+              <w:numId w:val="1"/>
+            </w:numPr>
+            <w:ind w:left="2160" w:hanging="360"/>
+          </w:pPr>
+        </w:pPrChange>
+      </w:pPr>
+      <w:ins w:id="735" w:author="Duan, Sean (MU-Student)" w:date="2023-12-12T15:35:00Z">
+        <w:r>
+          <w:rPr>
+            <w:sz w:val="32"/>
+            <w:szCs w:val="32"/>
+          </w:rPr>
+          <w:t>Valenced thoughts mediated this persuasion effect!</w:t>
+        </w:r>
+      </w:ins>
+    </w:p>
+    <w:p>
+      <w:pPr>
+        <w:pStyle w:val="ListParagraph"/>
+        <w:numPr>
+          <w:ilvl w:val="1"/>
+          <w:numId w:val="1"/>
+        </w:numPr>
+        <w:rPr>
+          <w:ins w:id="736" w:author="Duan, Sean (MU-Student)" w:date="2023-12-12T15:37:00Z"/>
+          <w:sz w:val="32"/>
+          <w:szCs w:val="32"/>
+        </w:rPr>
+      </w:pPr>
+      <w:ins w:id="737" w:author="Duan, Sean (MU-Student)" w:date="2023-12-12T15:36:00Z">
+        <w:r>
+          <w:rPr>
+            <w:sz w:val="32"/>
+            <w:szCs w:val="32"/>
+          </w:rPr>
+          <w:t>The ‘Emotional’ basis for thoughts, e.g. emotional conviction (analogue?)</w:t>
+        </w:r>
+        <w:r>
+          <w:rPr>
+            <w:sz w:val="32"/>
+            <w:szCs w:val="32"/>
+          </w:rPr>
+          <w:t xml:space="preserve"> was significant, insofar as practical appeal = more persuasive than the moral appeal when low </w:t>
+        </w:r>
+        <w:r>
+          <w:rPr>
+            <w:sz w:val="32"/>
+            <w:szCs w:val="32"/>
+          </w:rPr>
+          <w:t>emotional conviction</w:t>
+        </w:r>
+        <w:r>
+          <w:rPr>
+            <w:sz w:val="32"/>
+            <w:szCs w:val="32"/>
+          </w:rPr>
+          <w:t>, and vice-versa</w:t>
+        </w:r>
+        <w:r>
+          <w:rPr>
+            <w:sz w:val="32"/>
+            <w:szCs w:val="32"/>
+          </w:rPr>
+          <w:t xml:space="preserve"> where </w:t>
+        </w:r>
+      </w:ins>
+      <w:ins w:id="738" w:author="Duan, Sean (MU-Student)" w:date="2023-12-12T15:37:00Z">
+        <w:r>
+          <w:rPr>
+            <w:sz w:val="32"/>
+            <w:szCs w:val="32"/>
+          </w:rPr>
+          <w:t>moral appeal = more persuasive when high emotional conviction.</w:t>
+        </w:r>
+      </w:ins>
+    </w:p>
+    <w:p>
+      <w:pPr>
+        <w:pStyle w:val="ListParagraph"/>
+        <w:numPr>
+          <w:ilvl w:val="1"/>
+          <w:numId w:val="1"/>
+        </w:numPr>
+        <w:rPr>
+          <w:ins w:id="739" w:author="Duan, Sean (MU-Student)" w:date="2023-12-12T15:39:00Z"/>
+          <w:sz w:val="32"/>
+          <w:szCs w:val="32"/>
+        </w:rPr>
+      </w:pPr>
+      <w:ins w:id="740" w:author="Duan, Sean (MU-Student)" w:date="2023-12-12T15:37:00Z">
+        <w:r>
+          <w:rPr>
+            <w:sz w:val="32"/>
+            <w:szCs w:val="32"/>
+          </w:rPr>
+          <w:t>More conservatives tended to see recycling attitudes with less moral conviction, and this political orientation has a main effe</w:t>
+        </w:r>
+      </w:ins>
+      <w:ins w:id="741" w:author="Duan, Sean (MU-Student)" w:date="2023-12-12T15:38:00Z">
+        <w:r>
+          <w:rPr>
+            <w:sz w:val="32"/>
+            <w:szCs w:val="32"/>
+          </w:rPr>
+          <w:t>ct on attitudes (more conservative = more persuaded by antirecycling)</w:t>
+        </w:r>
+      </w:ins>
+    </w:p>
+    <w:p>
+      <w:pPr>
+        <w:pStyle w:val="ListParagraph"/>
+        <w:numPr>
+          <w:ilvl w:val="2"/>
+          <w:numId w:val="1"/>
+        </w:numPr>
+        <w:rPr>
+          <w:ins w:id="742" w:author="Duan, Sean (MU-Student)" w:date="2023-12-12T15:39:00Z"/>
+          <w:sz w:val="32"/>
+          <w:szCs w:val="32"/>
+        </w:rPr>
+      </w:pPr>
+      <w:ins w:id="743" w:author="Duan, Sean (MU-Student)" w:date="2023-12-12T15:39:00Z">
+        <w:r>
+          <w:rPr>
+            <w:sz w:val="32"/>
+            <w:szCs w:val="32"/>
+          </w:rPr>
+          <w:t>When people with conservative views had highly moral prorecycling attitudes, they were SIGNIFICANTLY more persuaded by the moral arguments vs the practical arguments.</w:t>
+        </w:r>
+      </w:ins>
+    </w:p>
+    <w:p>
+      <w:pPr>
+        <w:pStyle w:val="ListParagraph"/>
+        <w:numPr>
+          <w:ilvl w:val="2"/>
+          <w:numId w:val="1"/>
+        </w:numPr>
+        <w:rPr>
+          <w:ins w:id="744" w:author="Duan, Sean (MU-Student)" w:date="2023-12-12T15:39:00Z"/>
+          <w:sz w:val="32"/>
+          <w:szCs w:val="32"/>
+        </w:rPr>
+      </w:pPr>
+      <w:ins w:id="745" w:author="Duan, Sean (MU-Student)" w:date="2023-12-12T15:39:00Z">
+        <w:r>
+          <w:rPr>
+            <w:sz w:val="32"/>
+            <w:szCs w:val="32"/>
+          </w:rPr>
+          <w:t>When people w/ cons. Views had nonmoral recycling attitudes, the practical appeal was more persuasive than the moral appeal.</w:t>
+        </w:r>
+      </w:ins>
+    </w:p>
+    <w:p>
+      <w:pPr>
+        <w:pStyle w:val="ListParagraph"/>
+        <w:numPr>
+          <w:ilvl w:val="2"/>
+          <w:numId w:val="1"/>
+        </w:numPr>
+        <w:rPr>
+          <w:ins w:id="746" w:author="Duan, Sean (MU-Student)" w:date="2023-12-12T15:46:00Z"/>
+          <w:sz w:val="32"/>
+          <w:szCs w:val="32"/>
+        </w:rPr>
+      </w:pPr>
+      <w:ins w:id="747" w:author="Duan, Sean (MU-Student)" w:date="2023-12-12T15:39:00Z">
+        <w:r>
+          <w:rPr>
+            <w:sz w:val="32"/>
+            <w:szCs w:val="32"/>
+          </w:rPr>
+          <w:t>When the more conservative pe</w:t>
+        </w:r>
+      </w:ins>
+      <w:ins w:id="748" w:author="Duan, Sean (MU-Student)" w:date="2023-12-12T15:40:00Z">
+        <w:r>
+          <w:rPr>
+            <w:sz w:val="32"/>
+            <w:szCs w:val="32"/>
+          </w:rPr>
+          <w:t>ople read the moral message, greater moral conviction was not significantly associated with postmessage attitudes</w:t>
+        </w:r>
+        <w:r>
+          <w:rPr>
+            <w:sz w:val="32"/>
+            <w:szCs w:val="32"/>
+          </w:rPr>
+          <w:t>, when they read the practical message, greater moral conviction was associated with lower persuasion.</w:t>
+        </w:r>
+      </w:ins>
+    </w:p>
+    <w:p>
+      <w:pPr>
+        <w:pStyle w:val="ListParagraph"/>
+        <w:numPr>
+          <w:ilvl w:val="0"/>
+          <w:numId w:val="1"/>
+        </w:numPr>
+        <w:rPr>
+          <w:ins w:id="749" w:author="Duan, Sean (MU-Student)" w:date="2023-12-12T15:47:00Z"/>
+          <w:sz w:val="32"/>
+          <w:szCs w:val="32"/>
+        </w:rPr>
+      </w:pPr>
+      <w:ins w:id="750" w:author="Duan, Sean (MU-Student)" w:date="2023-12-12T15:47:00Z">
+        <w:r>
+          <w:rPr>
+            <w:sz w:val="32"/>
+            <w:szCs w:val="32"/>
+          </w:rPr>
+          <w:t>Tested these attitudes again in the context of marijuana legalization</w:t>
+        </w:r>
+        <w:r>
+          <w:rPr>
+            <w:sz w:val="32"/>
+            <w:szCs w:val="32"/>
+          </w:rPr>
+          <w:t>.</w:t>
+        </w:r>
+      </w:ins>
+    </w:p>
+    <w:p>
+      <w:pPr>
+        <w:pStyle w:val="ListParagraph"/>
+        <w:numPr>
+          <w:ilvl w:val="1"/>
+          <w:numId w:val="1"/>
+        </w:numPr>
+        <w:rPr>
+          <w:ins w:id="751" w:author="Duan, Sean (MU-Student)" w:date="2023-12-12T15:49:00Z"/>
+          <w:sz w:val="32"/>
+          <w:szCs w:val="32"/>
+        </w:rPr>
+      </w:pPr>
+      <w:ins w:id="752" w:author="Duan, Sean (MU-Student)" w:date="2023-12-12T15:47:00Z">
+        <w:r>
+          <w:rPr>
+            <w:sz w:val="32"/>
+            <w:szCs w:val="32"/>
+          </w:rPr>
+          <w:lastRenderedPageBreak/>
+          <w:t>Harmful or Immoral to legalize, or unwise/impractical to legalize.</w:t>
+        </w:r>
+      </w:ins>
+    </w:p>
+    <w:p>
+      <w:pPr>
+        <w:pStyle w:val="ListParagraph"/>
+        <w:numPr>
+          <w:ilvl w:val="0"/>
+          <w:numId w:val="1"/>
+        </w:numPr>
+        <w:rPr>
+          <w:ins w:id="753" w:author="Duan, Sean (MU-Student)" w:date="2023-12-12T15:50:00Z"/>
+          <w:sz w:val="32"/>
+          <w:szCs w:val="32"/>
+        </w:rPr>
+      </w:pPr>
+      <w:ins w:id="754" w:author="Duan, Sean (MU-Student)" w:date="2023-12-12T15:50:00Z">
+        <w:r>
+          <w:rPr>
+            <w:sz w:val="32"/>
+            <w:szCs w:val="32"/>
+          </w:rPr>
+          <w:t>Results:</w:t>
+        </w:r>
+      </w:ins>
+    </w:p>
+    <w:p>
+      <w:pPr>
+        <w:pStyle w:val="ListParagraph"/>
+        <w:numPr>
+          <w:ilvl w:val="1"/>
+          <w:numId w:val="1"/>
+        </w:numPr>
+        <w:rPr>
+          <w:ins w:id="755" w:author="Duan, Sean (MU-Student)" w:date="2023-12-12T15:51:00Z"/>
+          <w:sz w:val="32"/>
+          <w:szCs w:val="32"/>
+        </w:rPr>
+      </w:pPr>
+      <w:ins w:id="756" w:author="Duan, Sean (MU-Student)" w:date="2023-12-12T15:50:00Z">
+        <w:r>
+          <w:rPr>
+            <w:sz w:val="32"/>
+            <w:szCs w:val="32"/>
+          </w:rPr>
+          <w:t>No main effect of message type, but the moral conviction really works, higher moral conviction = less message consistent final attitudes</w:t>
+        </w:r>
+        <w:r>
+          <w:rPr>
+            <w:sz w:val="32"/>
+            <w:szCs w:val="32"/>
+          </w:rPr>
+          <w:t xml:space="preserve"> (resistance effect)</w:t>
+        </w:r>
+        <w:r>
+          <w:rPr>
+            <w:sz w:val="32"/>
+            <w:szCs w:val="32"/>
+          </w:rPr>
+          <w:t>.</w:t>
+        </w:r>
+      </w:ins>
+    </w:p>
+    <w:p>
+      <w:pPr>
+        <w:pStyle w:val="ListParagraph"/>
+        <w:numPr>
+          <w:ilvl w:val="0"/>
+          <w:numId w:val="1"/>
+        </w:numPr>
+        <w:rPr>
+          <w:ins w:id="757" w:author="Duan, Sean (MU-Student)" w:date="2023-12-12T15:52:00Z"/>
+          <w:sz w:val="32"/>
+          <w:szCs w:val="32"/>
+        </w:rPr>
+      </w:pPr>
+      <w:ins w:id="758" w:author="Duan, Sean (MU-Student)" w:date="2023-12-12T15:52:00Z">
+        <w:r>
+          <w:rPr>
+            <w:sz w:val="32"/>
+            <w:szCs w:val="32"/>
+          </w:rPr>
+          <w:t>Discussion:</w:t>
+        </w:r>
+      </w:ins>
+    </w:p>
+    <w:p>
+      <w:pPr>
+        <w:pStyle w:val="ListParagraph"/>
+        <w:numPr>
+          <w:ilvl w:val="1"/>
+          <w:numId w:val="1"/>
+        </w:numPr>
+        <w:rPr>
+          <w:ins w:id="759" w:author="Duan, Sean (MU-Student)" w:date="2023-12-12T15:53:00Z"/>
+          <w:sz w:val="32"/>
+          <w:szCs w:val="32"/>
+        </w:rPr>
+      </w:pPr>
+      <w:ins w:id="760" w:author="Duan, Sean (MU-Student)" w:date="2023-12-12T15:52:00Z">
+        <w:r>
+          <w:rPr>
+            <w:sz w:val="32"/>
+            <w:szCs w:val="32"/>
+          </w:rPr>
+          <w:t xml:space="preserve">Relatively moralized attitudes are MORE resistant to change, HOWEVER, this is only the case for messages using nonmoral arguments. When using moral arguments, moral conviction was NOT associated with resistance. </w:t>
+        </w:r>
+      </w:ins>
+      <w:ins w:id="761" w:author="Duan, Sean (MU-Student)" w:date="2023-12-12T15:53:00Z">
+        <w:r>
+          <w:rPr>
+            <w:sz w:val="32"/>
+            <w:szCs w:val="32"/>
+          </w:rPr>
+          <w:t>More moralized attitudes changed more when faced with moral messages, which seems to be thought-based as valence in thought mediates this.</w:t>
+        </w:r>
+      </w:ins>
+    </w:p>
+    <w:p>
+      <w:pPr>
+        <w:pStyle w:val="ListParagraph"/>
+        <w:numPr>
+          <w:ilvl w:val="1"/>
+          <w:numId w:val="1"/>
+        </w:numPr>
+        <w:rPr>
+          <w:ins w:id="762" w:author="Duan, Sean (MU-Student)" w:date="2023-12-12T15:54:00Z"/>
+          <w:sz w:val="32"/>
+          <w:szCs w:val="32"/>
+        </w:rPr>
+      </w:pPr>
+      <w:ins w:id="763" w:author="Duan, Sean (MU-Student)" w:date="2023-12-12T15:53:00Z">
+        <w:r>
+          <w:rPr>
+            <w:sz w:val="32"/>
+            <w:szCs w:val="32"/>
+          </w:rPr>
+          <w:t>Moral-matching effect was stronger for those who were politically conservative, while these positions were ‘counter attitudinal’ for everyone, they were relatively more consistent with current normative conservative opinion.</w:t>
+        </w:r>
+      </w:ins>
+    </w:p>
+    <w:p>
+      <w:pPr>
+        <w:pStyle w:val="ListParagraph"/>
+        <w:numPr>
+          <w:ilvl w:val="2"/>
+          <w:numId w:val="1"/>
+        </w:numPr>
+        <w:rPr>
+          <w:ins w:id="764" w:author="Duan, Sean (MU-Student)" w:date="2023-12-12T16:09:00Z"/>
+          <w:sz w:val="32"/>
+          <w:szCs w:val="32"/>
+        </w:rPr>
+      </w:pPr>
+      <w:ins w:id="765" w:author="Duan, Sean (MU-Student)" w:date="2023-12-12T15:54:00Z">
+        <w:r>
+          <w:rPr>
+            <w:sz w:val="32"/>
+            <w:szCs w:val="32"/>
+          </w:rPr>
+          <w:t>“</w:t>
+        </w:r>
+        <w:r>
+          <w:rPr>
+            <w:sz w:val="32"/>
+            <w:szCs w:val="32"/>
+          </w:rPr>
+          <w:t>Importantly, conservatives</w:t>
+        </w:r>
+        <w:r>
+          <w:rPr>
+            <w:sz w:val="32"/>
+            <w:szCs w:val="32"/>
+          </w:rPr>
+          <w:t xml:space="preserve"> </w:t>
+        </w:r>
+        <w:r>
+          <w:rPr>
+            <w:sz w:val="32"/>
+            <w:szCs w:val="32"/>
+          </w:rPr>
+          <w:t>were not more open to moral persuasion</w:t>
+        </w:r>
+        <w:r>
+          <w:rPr>
+            <w:sz w:val="32"/>
+            <w:szCs w:val="32"/>
+          </w:rPr>
+          <w:t xml:space="preserve"> </w:t>
+        </w:r>
+        <w:r>
+          <w:rPr>
+            <w:sz w:val="32"/>
+            <w:szCs w:val="32"/>
+          </w:rPr>
+          <w:t>than liberals in general, but they were more open when</w:t>
+        </w:r>
+        <w:r>
+          <w:rPr>
+            <w:sz w:val="32"/>
+            <w:szCs w:val="32"/>
+          </w:rPr>
+          <w:t xml:space="preserve"> </w:t>
+        </w:r>
+        <w:r>
+          <w:rPr>
+            <w:sz w:val="32"/>
+            <w:szCs w:val="32"/>
+          </w:rPr>
+          <w:t>their attitudes had a relatively moral</w:t>
+        </w:r>
+        <w:r>
+          <w:rPr>
+            <w:sz w:val="32"/>
+            <w:szCs w:val="32"/>
+          </w:rPr>
+          <w:t xml:space="preserve"> </w:t>
+        </w:r>
+        <w:r>
+          <w:rPr>
+            <w:sz w:val="32"/>
+            <w:szCs w:val="32"/>
+          </w:rPr>
+          <w:t>basis.</w:t>
+        </w:r>
+        <w:r>
+          <w:rPr>
+            <w:sz w:val="32"/>
+            <w:szCs w:val="32"/>
+          </w:rPr>
+          <w:t>”</w:t>
+        </w:r>
+      </w:ins>
+    </w:p>
+    <w:p>
+      <w:pPr>
+        <w:rPr>
+          <w:ins w:id="766" w:author="Duan, Sean (MU-Student)" w:date="2023-12-06T15:57:00Z"/>
+          <w:sz w:val="32"/>
+          <w:szCs w:val="32"/>
+          <w:rPrChange w:id="767" w:author="Duan, Sean (MU-Student)" w:date="2023-12-12T16:09:00Z">
             <w:rPr>
-              <w:ins w:id="651" w:author="Duan, Sean (MU-Student)" w:date="2023-12-06T15:57:00Z"/>
+              <w:ins w:id="768" w:author="Duan, Sean (MU-Student)" w:date="2023-12-06T15:57:00Z"/>
             </w:rPr>
           </w:rPrChange>
         </w:rPr>
       </w:pPr>
-      <w:ins w:id="652" w:author="Duan, Sean (MU-Student)" w:date="2023-12-11T16:22:00Z">
+    </w:p>
+    <w:p>
+      <w:pPr>
+        <w:rPr>
+          <w:ins w:id="769" w:author="Duan, Sean (MU-Student)" w:date="2023-12-12T16:10:00Z"/>
+          <w:sz w:val="36"/>
+          <w:szCs w:val="36"/>
+        </w:rPr>
+      </w:pPr>
+      <w:ins w:id="770" w:author="Duan, Sean (MU-Student)" w:date="2023-12-12T16:09:00Z">
         <w:r>
           <w:rPr>
             <w:sz w:val="36"/>
             <w:szCs w:val="36"/>
-            <w:rPrChange w:id="653" w:author="Duan, Sean (MU-Student)" w:date="2023-12-11T16:22:00Z">
-              <w:rPr/>
-            </w:rPrChange>
-          </w:rPr>
-          <w:t>Luttrell 2019:</w:t>
-        </w:r>
-      </w:ins>
-    </w:p>
-    <w:p>
-      <w:pPr>
-        <w:rPr>
-          <w:ins w:id="654" w:author="Duan, Sean (MU-Student)" w:date="2023-12-06T16:01:00Z"/>
+          </w:rPr>
+          <w:t xml:space="preserve">Kaplan 2023: </w:t>
+        </w:r>
+      </w:ins>
+      <w:ins w:id="771" w:author="Duan, Sean (MU-Student)" w:date="2023-12-12T16:10:00Z">
+        <w:r>
+          <w:rPr>
+            <w:sz w:val="36"/>
+            <w:szCs w:val="36"/>
+          </w:rPr>
+          <w:t>Moral reframing of messages</w:t>
+        </w:r>
+        <w:r>
+          <w:rPr>
+            <w:sz w:val="36"/>
+            <w:szCs w:val="36"/>
+          </w:rPr>
+          <w:t xml:space="preserve"> </w:t>
+        </w:r>
+        <w:r>
+          <w:rPr>
+            <w:sz w:val="36"/>
+            <w:szCs w:val="36"/>
+          </w:rPr>
+          <w:t>about mask</w:t>
+        </w:r>
+        <w:r>
+          <w:rPr>
+            <w:rFonts w:ascii="Cambria Math" w:hAnsi="Cambria Math" w:cs="Cambria Math"/>
+            <w:sz w:val="36"/>
+            <w:szCs w:val="36"/>
+          </w:rPr>
+          <w:t>‑</w:t>
+        </w:r>
+        <w:r>
+          <w:rPr>
+            <w:sz w:val="36"/>
+            <w:szCs w:val="36"/>
+          </w:rPr>
+          <w:t>wearing</w:t>
+        </w:r>
+        <w:r>
+          <w:rPr>
+            <w:sz w:val="36"/>
+            <w:szCs w:val="36"/>
+          </w:rPr>
+          <w:t xml:space="preserve"> </w:t>
+        </w:r>
+        <w:r>
+          <w:rPr>
+            <w:sz w:val="36"/>
+            <w:szCs w:val="36"/>
+          </w:rPr>
+          <w:t>during the COVID</w:t>
+        </w:r>
+        <w:r>
+          <w:rPr>
+            <w:rFonts w:ascii="Cambria Math" w:hAnsi="Cambria Math" w:cs="Cambria Math"/>
+            <w:sz w:val="36"/>
+            <w:szCs w:val="36"/>
+          </w:rPr>
+          <w:t>‑</w:t>
+        </w:r>
+        <w:r>
+          <w:rPr>
+            <w:sz w:val="36"/>
+            <w:szCs w:val="36"/>
+          </w:rPr>
+          <w:t>19</w:t>
+        </w:r>
+        <w:r>
+          <w:rPr>
+            <w:sz w:val="36"/>
+            <w:szCs w:val="36"/>
+          </w:rPr>
+          <w:t xml:space="preserve"> P</w:t>
+        </w:r>
+        <w:r>
+          <w:rPr>
+            <w:sz w:val="36"/>
+            <w:szCs w:val="36"/>
+          </w:rPr>
+          <w:t>andemic</w:t>
+        </w:r>
+        <w:r>
+          <w:rPr>
+            <w:sz w:val="36"/>
+            <w:szCs w:val="36"/>
+          </w:rPr>
+          <w:t>:</w:t>
+        </w:r>
+      </w:ins>
+    </w:p>
+    <w:p>
+      <w:pPr>
+        <w:pStyle w:val="ListParagraph"/>
+        <w:numPr>
+          <w:ilvl w:val="0"/>
+          <w:numId w:val="1"/>
+        </w:numPr>
+        <w:rPr>
+          <w:ins w:id="772" w:author="Duan, Sean (MU-Student)" w:date="2023-12-12T16:10:00Z"/>
+          <w:sz w:val="32"/>
+          <w:szCs w:val="32"/>
+        </w:rPr>
+      </w:pPr>
+      <w:ins w:id="773" w:author="Duan, Sean (MU-Student)" w:date="2023-12-12T16:10:00Z">
+        <w:r>
+          <w:rPr>
+            <w:sz w:val="32"/>
+            <w:szCs w:val="32"/>
+          </w:rPr>
+          <w:lastRenderedPageBreak/>
+          <w:t>When communicating about ‘political’ issues, messages targeting the core values of a receiver may be effective (known as ‘moral reframing’)</w:t>
+        </w:r>
+        <w:r>
+          <w:rPr>
+            <w:sz w:val="32"/>
+            <w:szCs w:val="32"/>
+          </w:rPr>
+          <w:t>.</w:t>
+        </w:r>
+      </w:ins>
+    </w:p>
+    <w:p>
+      <w:pPr>
+        <w:pStyle w:val="ListParagraph"/>
+        <w:numPr>
+          <w:ilvl w:val="0"/>
+          <w:numId w:val="1"/>
+        </w:numPr>
+        <w:rPr>
+          <w:ins w:id="774" w:author="Duan, Sean (MU-Student)" w:date="2023-12-12T16:11:00Z"/>
+          <w:sz w:val="32"/>
+          <w:szCs w:val="32"/>
+        </w:rPr>
+      </w:pPr>
+      <w:ins w:id="775" w:author="Duan, Sean (MU-Student)" w:date="2023-12-12T16:11:00Z">
+        <w:r>
+          <w:rPr>
+            <w:sz w:val="32"/>
+            <w:szCs w:val="32"/>
+          </w:rPr>
+          <w:t>Testing the relationship between moral values and mask wearing in liberals, conservatives, and moderates in the USA.</w:t>
+        </w:r>
+      </w:ins>
+    </w:p>
+    <w:p>
+      <w:pPr>
+        <w:pStyle w:val="ListParagraph"/>
+        <w:numPr>
+          <w:ilvl w:val="1"/>
+          <w:numId w:val="1"/>
+        </w:numPr>
+        <w:rPr>
+          <w:ins w:id="776" w:author="Duan, Sean (MU-Student)" w:date="2023-12-12T16:11:00Z"/>
+          <w:sz w:val="32"/>
+          <w:szCs w:val="32"/>
+        </w:rPr>
+      </w:pPr>
+      <w:ins w:id="777" w:author="Duan, Sean (MU-Student)" w:date="2023-12-12T16:11:00Z">
+        <w:r>
+          <w:rPr>
+            <w:sz w:val="32"/>
+            <w:szCs w:val="32"/>
+          </w:rPr>
+          <w:t>Anti-mask attitudes stronger in conservatives, greater concern with loyalty, national identity, and personal liberty.</w:t>
+        </w:r>
+      </w:ins>
+    </w:p>
+    <w:p>
+      <w:pPr>
+        <w:pStyle w:val="ListParagraph"/>
+        <w:numPr>
+          <w:ilvl w:val="1"/>
+          <w:numId w:val="1"/>
+        </w:numPr>
+        <w:rPr>
+          <w:ins w:id="778" w:author="Duan, Sean (MU-Student)" w:date="2023-12-12T16:12:00Z"/>
+          <w:sz w:val="32"/>
+          <w:szCs w:val="32"/>
+        </w:rPr>
+      </w:pPr>
+      <w:ins w:id="779" w:author="Duan, Sean (MU-Student)" w:date="2023-12-12T16:11:00Z">
+        <w:r>
+          <w:rPr>
+            <w:sz w:val="32"/>
+            <w:szCs w:val="32"/>
+          </w:rPr>
+          <w:t xml:space="preserve">Messages that address these moral concerns, using moral reframing, </w:t>
+        </w:r>
+      </w:ins>
+      <w:ins w:id="780" w:author="Duan, Sean (MU-Student)" w:date="2023-12-12T16:12:00Z">
+        <w:r>
+          <w:rPr>
+            <w:sz w:val="32"/>
+            <w:szCs w:val="32"/>
+          </w:rPr>
+          <w:t>were effective in reducing anti-mask beliefs, compared with unrelated control messages, or messages delivering scientific information.</w:t>
+        </w:r>
+      </w:ins>
+    </w:p>
+    <w:p>
+      <w:pPr>
+        <w:pStyle w:val="ListParagraph"/>
+        <w:numPr>
+          <w:ilvl w:val="0"/>
+          <w:numId w:val="1"/>
+        </w:numPr>
+        <w:rPr>
+          <w:ins w:id="781" w:author="Duan, Sean (MU-Student)" w:date="2023-12-12T16:24:00Z"/>
+          <w:sz w:val="32"/>
+          <w:szCs w:val="32"/>
+        </w:rPr>
+      </w:pPr>
+      <w:ins w:id="782" w:author="Duan, Sean (MU-Student)" w:date="2023-12-12T16:23:00Z">
+        <w:r>
+          <w:rPr>
+            <w:sz w:val="32"/>
+            <w:szCs w:val="32"/>
+          </w:rPr>
+          <w:t>Moral beliefs are difficult to change, and understanding the values that underly this message is</w:t>
+        </w:r>
+      </w:ins>
+      <w:ins w:id="783" w:author="Duan, Sean (MU-Student)" w:date="2023-12-12T16:24:00Z">
+        <w:r>
+          <w:rPr>
+            <w:sz w:val="32"/>
+            <w:szCs w:val="32"/>
+          </w:rPr>
+          <w:t xml:space="preserve"> crucial.</w:t>
+        </w:r>
+      </w:ins>
+    </w:p>
+    <w:p>
+      <w:pPr>
+        <w:pStyle w:val="ListParagraph"/>
+        <w:numPr>
+          <w:ilvl w:val="1"/>
+          <w:numId w:val="1"/>
+        </w:numPr>
+        <w:rPr>
+          <w:ins w:id="784" w:author="Duan, Sean (MU-Student)" w:date="2023-12-12T16:09:00Z"/>
+          <w:sz w:val="32"/>
+          <w:szCs w:val="32"/>
+          <w:rPrChange w:id="785" w:author="Duan, Sean (MU-Student)" w:date="2023-12-12T16:10:00Z">
+            <w:rPr>
+              <w:ins w:id="786" w:author="Duan, Sean (MU-Student)" w:date="2023-12-12T16:09:00Z"/>
+              <w:sz w:val="36"/>
+              <w:szCs w:val="36"/>
+            </w:rPr>
+          </w:rPrChange>
+        </w:rPr>
+        <w:pPrChange w:id="787" w:author="Duan, Sean (MU-Student)" w:date="2023-12-12T16:24:00Z">
+          <w:pPr/>
+        </w:pPrChange>
+      </w:pPr>
+      <w:ins w:id="788" w:author="Duan, Sean (MU-Student)" w:date="2023-12-12T16:24:00Z">
+        <w:r>
+          <w:rPr>
+            <w:sz w:val="32"/>
+            <w:szCs w:val="32"/>
+          </w:rPr>
+          <w:t>Moral reframing – messages are framed to resonate with the moral values of the listener.</w:t>
+        </w:r>
+        <w:r>
+          <w:rPr>
+            <w:sz w:val="32"/>
+            <w:szCs w:val="32"/>
+          </w:rPr>
+          <w:t xml:space="preserve"> Persuasive appeals in moral terms are more effective when communicating about moral issues.</w:t>
+        </w:r>
+      </w:ins>
+      <w:ins w:id="789" w:author="Duan, Sean (MU-Student)" w:date="2023-12-12T16:25:00Z">
+        <w:r>
+          <w:rPr>
+            <w:sz w:val="32"/>
+            <w:szCs w:val="32"/>
+          </w:rPr>
+          <w:t xml:space="preserve"> Especially when the frame of the message matches the values of the listener.</w:t>
+        </w:r>
+      </w:ins>
+    </w:p>
+    <w:p>
+      <w:pPr>
+        <w:rPr>
+          <w:ins w:id="790" w:author="Duan, Sean (MU-Student)" w:date="2023-12-06T16:01:00Z"/>
           <w:sz w:val="36"/>
           <w:szCs w:val="36"/>
         </w:rPr>
       </w:pPr>
-      <w:ins w:id="655" w:author="Duan, Sean (MU-Student)" w:date="2023-12-06T16:00:00Z">
+      <w:ins w:id="791" w:author="Duan, Sean (MU-Student)" w:date="2023-12-06T16:00:00Z">
         <w:r>
           <w:rPr>
             <w:sz w:val="36"/>
@@ -7460,12 +9239,12 @@
     <w:p>
       <w:pPr>
         <w:rPr>
-          <w:ins w:id="656" w:author="Duan, Sean (MU-Student)" w:date="2023-12-06T16:01:00Z"/>
+          <w:ins w:id="792" w:author="Duan, Sean (MU-Student)" w:date="2023-12-06T16:01:00Z"/>
           <w:sz w:val="36"/>
           <w:szCs w:val="36"/>
         </w:rPr>
       </w:pPr>
-      <w:ins w:id="657" w:author="Duan, Sean (MU-Student)" w:date="2023-12-06T16:01:00Z">
+      <w:ins w:id="793" w:author="Duan, Sean (MU-Student)" w:date="2023-12-06T16:01:00Z">
         <w:r>
           <w:rPr>
             <w:sz w:val="36"/>
@@ -7478,20 +9257,57 @@
     <w:p>
       <w:pPr>
         <w:rPr>
+          <w:ins w:id="794" w:author="Duan, Sean (MU-Student)" w:date="2023-12-12T16:06:00Z"/>
           <w:sz w:val="36"/>
           <w:szCs w:val="36"/>
-          <w:rPrChange w:id="658" w:author="Duan, Sean (MU-Student)" w:date="2023-12-06T15:57:00Z">
+        </w:rPr>
+      </w:pPr>
+      <w:ins w:id="795" w:author="Duan, Sean (MU-Student)" w:date="2023-12-06T16:02:00Z">
+        <w:r>
+          <w:rPr>
+            <w:sz w:val="36"/>
+            <w:szCs w:val="36"/>
+          </w:rPr>
+          <w:t>Muller 2017</w:t>
+        </w:r>
+      </w:ins>
+    </w:p>
+    <w:p>
+      <w:pPr>
+        <w:rPr>
+          <w:ins w:id="796" w:author="Duan, Sean (MU-Student)" w:date="2023-12-12T16:08:00Z"/>
+          <w:sz w:val="36"/>
+          <w:szCs w:val="36"/>
+        </w:rPr>
+      </w:pPr>
+      <w:ins w:id="797" w:author="Duan, Sean (MU-Student)" w:date="2023-12-12T16:06:00Z">
+        <w:r>
+          <w:rPr>
+            <w:sz w:val="36"/>
+            <w:szCs w:val="36"/>
+          </w:rPr>
+          <w:t>Teeny 2020: Persuasion paper</w:t>
+        </w:r>
+      </w:ins>
+    </w:p>
+    <w:p>
+      <w:pPr>
+        <w:rPr>
+          <w:sz w:val="36"/>
+          <w:szCs w:val="36"/>
+          <w:rPrChange w:id="798" w:author="Duan, Sean (MU-Student)" w:date="2023-12-06T15:57:00Z">
             <w:rPr/>
           </w:rPrChange>
         </w:rPr>
       </w:pPr>
-      <w:ins w:id="659" w:author="Duan, Sean (MU-Student)" w:date="2023-12-06T16:02:00Z">
+      <w:ins w:id="799" w:author="Duan, Sean (MU-Student)" w:date="2023-12-12T16:08:00Z">
         <w:r>
           <w:rPr>
             <w:sz w:val="36"/>
             <w:szCs w:val="36"/>
           </w:rPr>
-          <w:t>Muller 2017</w:t>
+          <w:lastRenderedPageBreak/>
+          <w:t>Goldberg 2020: Perspective paper</w:t>
         </w:r>
       </w:ins>
     </w:p>

</xml_diff>